<commit_message>
feat: filter component; add: Footer shared component; wip: client page; wip: documentation
</commit_message>
<xml_diff>
--- a/documentation/TPI_Rapport-Luca_Maggioli.docx
+++ b/documentation/TPI_Rapport-Luca_Maggioli.docx
@@ -2192,27 +2192,16 @@
           <w:sz w:val="20"/>
           <w:u w:val="single"/>
         </w:rPr>
-        <w:t xml:space="preserve">NOTE L’INTENTION DES UTILISATEURS DE CE </w:t>
-      </w:r>
-      <w:proofErr w:type="gramStart"/>
+        <w:t>NOTE L’INTENTION DES UTILISATEURS DE CE CANEVAS</w:t>
+      </w:r>
       <w:r>
         <w:rPr>
           <w:bCs/>
           <w:i/>
           <w:sz w:val="20"/>
-          <w:u w:val="single"/>
-        </w:rPr>
-        <w:t>CANEVAS</w:t>
-      </w:r>
-      <w:r>
-        <w:rPr>
-          <w:bCs/>
-          <w:i/>
-          <w:sz w:val="20"/>
         </w:rPr>
         <w:t>:</w:t>
       </w:r>
-      <w:proofErr w:type="gramEnd"/>
       <w:r>
         <w:rPr>
           <w:bCs/>
@@ -2237,25 +2226,7 @@
           <w:i/>
           <w:sz w:val="20"/>
         </w:rPr>
-        <w:t xml:space="preserve">De plus, en fonction du type de </w:t>
-      </w:r>
-      <w:proofErr w:type="gramStart"/>
-      <w:r>
-        <w:rPr>
-          <w:bCs/>
-          <w:i/>
-          <w:sz w:val="20"/>
-        </w:rPr>
-        <w:t>projet,  il</w:t>
-      </w:r>
-      <w:proofErr w:type="gramEnd"/>
-      <w:r>
-        <w:rPr>
-          <w:bCs/>
-          <w:i/>
-          <w:sz w:val="20"/>
-        </w:rPr>
-        <w:t xml:space="preserve"> est tout à fait possible que certains chapitres ou paragraphes n’aient aucun sens. Dans ce cas il est recommandé de les retirer du document pour éviter de l’alourdir inutilement.  </w:t>
+        <w:t xml:space="preserve">De plus, en fonction du type de projet,  il est tout à fait possible que certains chapitres ou paragraphes n’aient aucun sens. Dans ce cas il est recommandé de les retirer du document pour éviter de l’alourdir inutilement.  </w:t>
       </w:r>
     </w:p>
     <w:p>
@@ -2370,23 +2341,7 @@
         </w:numPr>
       </w:pPr>
       <w:r>
-        <w:t>Ordinateur type laptop « </w:t>
-      </w:r>
-      <w:proofErr w:type="spellStart"/>
-      <w:r>
-        <w:t>Corporate</w:t>
-      </w:r>
-      <w:proofErr w:type="spellEnd"/>
-      <w:r>
-        <w:t xml:space="preserve"> » avec </w:t>
-      </w:r>
-      <w:proofErr w:type="spellStart"/>
-      <w:r>
-        <w:t>windows</w:t>
-      </w:r>
-      <w:proofErr w:type="spellEnd"/>
-      <w:r>
-        <w:t xml:space="preserve"> 11</w:t>
+        <w:t>Ordinateur type laptop « Corporate » avec windows 11</w:t>
       </w:r>
     </w:p>
     <w:p>
@@ -2406,11 +2361,9 @@
         </w:rPr>
         <w:t xml:space="preserve">IDE </w:t>
       </w:r>
-      <w:proofErr w:type="spellStart"/>
       <w:r>
         <w:t>VSCodium</w:t>
       </w:r>
-      <w:proofErr w:type="spellEnd"/>
     </w:p>
     <w:p>
       <w:pPr>
@@ -2439,13 +2392,8 @@
         </w:numPr>
       </w:pPr>
       <w:r>
-        <w:t xml:space="preserve">Framework </w:t>
-      </w:r>
-      <w:proofErr w:type="spellStart"/>
-      <w:r>
-        <w:t>React</w:t>
-      </w:r>
-      <w:proofErr w:type="spellEnd"/>
+        <w:t>Framework React</w:t>
+      </w:r>
     </w:p>
     <w:p>
       <w:pPr>
@@ -2468,13 +2416,8 @@
         </w:numPr>
       </w:pPr>
       <w:r>
-        <w:t xml:space="preserve">Réalisateur de maquettes </w:t>
-      </w:r>
-      <w:proofErr w:type="spellStart"/>
-      <w:r>
-        <w:t>Figma</w:t>
-      </w:r>
-      <w:proofErr w:type="spellEnd"/>
+        <w:t>Réalisateur de maquettes Figma</w:t>
+      </w:r>
     </w:p>
     <w:p>
       <w:pPr>
@@ -2488,13 +2431,8 @@
         <w:t>Git</w:t>
       </w:r>
       <w:r>
-        <w:t xml:space="preserve"> </w:t>
-      </w:r>
-      <w:proofErr w:type="spellStart"/>
-      <w:r>
-        <w:t>bash</w:t>
-      </w:r>
-      <w:proofErr w:type="spellEnd"/>
+        <w:t xml:space="preserve"> bash</w:t>
+      </w:r>
     </w:p>
     <w:p>
       <w:pPr>
@@ -2588,11 +2526,9 @@
         </w:numPr>
         <w:spacing w:after="160" w:line="259" w:lineRule="auto"/>
       </w:pPr>
-      <w:proofErr w:type="spellStart"/>
       <w:r>
         <w:t>React</w:t>
       </w:r>
-      <w:proofErr w:type="spellEnd"/>
     </w:p>
     <w:p>
       <w:pPr>
@@ -2603,11 +2539,9 @@
         </w:numPr>
         <w:spacing w:after="160" w:line="259" w:lineRule="auto"/>
       </w:pPr>
-      <w:proofErr w:type="spellStart"/>
       <w:r>
         <w:t>ElectronJS</w:t>
       </w:r>
-      <w:proofErr w:type="spellEnd"/>
     </w:p>
     <w:p>
       <w:pPr>
@@ -2618,11 +2552,9 @@
         </w:numPr>
         <w:spacing w:after="160" w:line="259" w:lineRule="auto"/>
       </w:pPr>
-      <w:proofErr w:type="spellStart"/>
       <w:r>
         <w:t>Figma</w:t>
       </w:r>
-      <w:proofErr w:type="spellEnd"/>
     </w:p>
     <w:p>
       <w:pPr>
@@ -3042,18 +2974,8 @@
           <w:rFonts w:cs="Arial"/>
           <w:szCs w:val="24"/>
         </w:rPr>
-        <w:t>Lors du premier jour de projet, j'ai établi un planning sur toute la durée de celui-</w:t>
-      </w:r>
-      <w:proofErr w:type="gramStart"/>
-      <w:r>
-        <w:rPr>
-          <w:rStyle w:val="markedcontent"/>
-          <w:rFonts w:cs="Arial"/>
-          <w:szCs w:val="24"/>
-        </w:rPr>
-        <w:t>ci:</w:t>
-      </w:r>
-      <w:proofErr w:type="gramEnd"/>
+        <w:t>Lors du premier jour de projet, j'ai établi un planning sur toute la durée de celui-ci:</w:t>
+      </w:r>
     </w:p>
     <w:p>
       <w:pPr>
@@ -3158,7 +3080,6 @@
           <w:lang w:eastAsia="fr-FR"/>
         </w:rPr>
       </w:pPr>
-      <w:proofErr w:type="gramStart"/>
       <w:r>
         <w:rPr>
           <w:rFonts w:ascii="Arial" w:hAnsi="Arial"/>
@@ -3166,17 +3087,7 @@
           <w:szCs w:val="14"/>
           <w:lang w:eastAsia="fr-FR"/>
         </w:rPr>
-        <w:t>Suite à</w:t>
-      </w:r>
-      <w:proofErr w:type="gramEnd"/>
-      <w:r>
-        <w:rPr>
-          <w:rFonts w:ascii="Arial" w:hAnsi="Arial"/>
-          <w:sz w:val="24"/>
-          <w:szCs w:val="14"/>
-          <w:lang w:eastAsia="fr-FR"/>
-        </w:rPr>
-        <w:t xml:space="preserve"> la définition des objectif</w:t>
+        <w:t>Suite à la définition des objectif</w:t>
       </w:r>
       <w:r>
         <w:rPr>
@@ -3334,11 +3245,9 @@
       <w:pPr>
         <w:pStyle w:val="Heading3"/>
       </w:pPr>
-      <w:proofErr w:type="spellStart"/>
       <w:r>
         <w:t>React</w:t>
       </w:r>
-      <w:proofErr w:type="spellEnd"/>
     </w:p>
     <w:p>
       <w:pPr>
@@ -3355,7 +3264,6 @@
       <w:pPr>
         <w:ind w:left="576"/>
       </w:pPr>
-      <w:proofErr w:type="spellStart"/>
       <w:r>
         <w:rPr>
           <w:b/>
@@ -3363,14 +3271,12 @@
         </w:rPr>
         <w:t>React</w:t>
       </w:r>
-      <w:proofErr w:type="spellEnd"/>
       <w:r>
         <w:t xml:space="preserve"> est un</w:t>
       </w:r>
       <w:r>
         <w:t xml:space="preserve"> </w:t>
       </w:r>
-      <w:proofErr w:type="spellStart"/>
       <w:r>
         <w:rPr>
           <w:b/>
@@ -3380,7 +3286,6 @@
         </w:rPr>
         <w:t>framework</w:t>
       </w:r>
-      <w:proofErr w:type="spellEnd"/>
       <w:r>
         <w:t xml:space="preserve"> </w:t>
       </w:r>
@@ -3402,43 +3307,64 @@
         </w:rPr>
         <w:t xml:space="preserve"> </w:t>
       </w:r>
-      <w:proofErr w:type="spellStart"/>
       <w:r>
         <w:rPr>
           <w:b/>
           <w:i/>
         </w:rPr>
-        <w:t>opensource</w:t>
-      </w:r>
-      <w:proofErr w:type="spellEnd"/>
-      <w:r>
-        <w:rPr>
-          <w:b/>
-          <w:i/>
-        </w:rPr>
+        <w:t xml:space="preserve">opensource </w:t>
+      </w:r>
+      <w:r>
+        <w:t>des plus connus avec « Angular » et « vuejs »</w:t>
+      </w:r>
+      <w:r>
+        <w:t>.</w:t>
+      </w:r>
+    </w:p>
+    <w:p>
+      <w:pPr>
+        <w:ind w:left="576"/>
+      </w:pPr>
+    </w:p>
+    <w:p>
+      <w:pPr>
+        <w:ind w:left="576"/>
+      </w:pPr>
+      <w:r>
+        <w:t xml:space="preserve">J’ai décidé d’utiliser ce dernier </w:t>
+      </w:r>
+      <w:r>
+        <w:t xml:space="preserve">principalement pour la nécessité d’avoir un framework </w:t>
+      </w:r>
+      <w:r>
+        <w:t>léger</w:t>
+      </w:r>
+      <w:r>
+        <w:t>,</w:t>
+      </w:r>
+      <w:r>
+        <w:t xml:space="preserve"> rapide et d’utilisation facile pour </w:t>
+      </w:r>
+      <w:r>
+        <w:t xml:space="preserve">me focaliser majoritairement sur la phase de développement </w:t>
+      </w:r>
+      <w:r>
+        <w:t>que celle de structure et de maintenabilité</w:t>
+      </w:r>
+      <w:r>
+        <w:t xml:space="preserve">, car ceci est un petit projet et </w:t>
+      </w:r>
+      <w:r>
+        <w:t>n’est pas destiné à évoluer</w:t>
+      </w:r>
+      <w:r>
         <w:t xml:space="preserve"> </w:t>
       </w:r>
       <w:r>
-        <w:t>des plus connus avec « </w:t>
-      </w:r>
-      <w:proofErr w:type="spellStart"/>
-      <w:r>
-        <w:t>Angular</w:t>
-      </w:r>
-      <w:proofErr w:type="spellEnd"/>
-      <w:r>
-        <w:t> » et « </w:t>
-      </w:r>
-      <w:proofErr w:type="spellStart"/>
-      <w:r>
-        <w:t>vuejs</w:t>
-      </w:r>
-      <w:proofErr w:type="spellEnd"/>
-      <w:r>
-        <w:t> »</w:t>
-      </w:r>
-      <w:r>
-        <w:t>.</w:t>
+        <w:t>dans</w:t>
+      </w:r>
+      <w:r>
+        <w:t xml:space="preserve"> une plus grande application.</w:t>
       </w:r>
     </w:p>
     <w:p>
@@ -3450,61 +3376,6 @@
       <w:pPr>
         <w:ind w:left="576"/>
       </w:pPr>
-      <w:r>
-        <w:t xml:space="preserve">J’ai décidé d’utiliser ce dernier </w:t>
-      </w:r>
-      <w:r>
-        <w:t xml:space="preserve">principalement pour la nécessité d’avoir un </w:t>
-      </w:r>
-      <w:proofErr w:type="spellStart"/>
-      <w:r>
-        <w:t>framework</w:t>
-      </w:r>
-      <w:proofErr w:type="spellEnd"/>
-      <w:r>
-        <w:t xml:space="preserve"> </w:t>
-      </w:r>
-      <w:r>
-        <w:t>léger</w:t>
-      </w:r>
-      <w:r>
-        <w:t>,</w:t>
-      </w:r>
-      <w:r>
-        <w:t xml:space="preserve"> rapide et d’utilisation facile pour </w:t>
-      </w:r>
-      <w:r>
-        <w:t xml:space="preserve">me focaliser majoritairement sur la phase de développement </w:t>
-      </w:r>
-      <w:r>
-        <w:t>que celle de structure et de maintenabilité</w:t>
-      </w:r>
-      <w:r>
-        <w:t xml:space="preserve">, car ceci est un petit projet et </w:t>
-      </w:r>
-      <w:r>
-        <w:t>n’est pas destiné à évoluer</w:t>
-      </w:r>
-      <w:r>
-        <w:t xml:space="preserve"> </w:t>
-      </w:r>
-      <w:r>
-        <w:t>dans</w:t>
-      </w:r>
-      <w:r>
-        <w:t xml:space="preserve"> une plus grande application.</w:t>
-      </w:r>
-    </w:p>
-    <w:p>
-      <w:pPr>
-        <w:ind w:left="576"/>
-      </w:pPr>
-    </w:p>
-    <w:p>
-      <w:pPr>
-        <w:ind w:left="576"/>
-      </w:pPr>
-      <w:proofErr w:type="spellStart"/>
       <w:r>
         <w:rPr>
           <w:b/>
@@ -3512,7 +3383,6 @@
         </w:rPr>
         <w:t>Angular</w:t>
       </w:r>
-      <w:proofErr w:type="spellEnd"/>
       <w:r>
         <w:t xml:space="preserve"> aurais garanti une majeur </w:t>
       </w:r>
@@ -3538,15 +3408,7 @@
         <w:t>et/ou reprise par autres développeur</w:t>
       </w:r>
       <w:r>
-        <w:t xml:space="preserve">, car la structure de tout projet </w:t>
-      </w:r>
-      <w:proofErr w:type="spellStart"/>
-      <w:r>
-        <w:t>Angular</w:t>
-      </w:r>
-      <w:proofErr w:type="spellEnd"/>
-      <w:r>
-        <w:t xml:space="preserve"> est la même</w:t>
+        <w:t>, car la structure de tout projet Angular est la même</w:t>
       </w:r>
       <w:r>
         <w:t>,</w:t>
@@ -3567,15 +3429,7 @@
         <w:t xml:space="preserve"> que les concepteurs de celui-ci (Google) </w:t>
       </w:r>
       <w:r>
-        <w:t xml:space="preserve">pensent qu’il y a qu’une seule bonne manière de développer et ils organisent tout le </w:t>
-      </w:r>
-      <w:proofErr w:type="spellStart"/>
-      <w:r>
-        <w:t>framework</w:t>
-      </w:r>
-      <w:proofErr w:type="spellEnd"/>
-      <w:r>
-        <w:t xml:space="preserve"> de cette manière-là</w:t>
+        <w:t>pensent qu’il y a qu’une seule bonne manière de développer et ils organisent tout le framework de cette manière-là</w:t>
       </w:r>
       <w:r>
         <w:t> ;</w:t>
@@ -3587,21 +3441,8 @@
         <w:t>L</w:t>
       </w:r>
       <w:r>
-        <w:t xml:space="preserve">es projets </w:t>
-      </w:r>
-      <w:proofErr w:type="spellStart"/>
-      <w:r>
-        <w:t>Angular</w:t>
-      </w:r>
-      <w:proofErr w:type="spellEnd"/>
-      <w:r>
-        <w:t xml:space="preserve"> sont néanmoins plus grands et lourds que </w:t>
-      </w:r>
-      <w:proofErr w:type="spellStart"/>
-      <w:r>
-        <w:t>React</w:t>
-      </w:r>
-      <w:proofErr w:type="spellEnd"/>
+        <w:t>es projets Angular sont néanmoins plus grands et lourds que React</w:t>
+      </w:r>
       <w:r>
         <w:t xml:space="preserve"> ce qui aurais pas convenu pour un petit projet comme celui</w:t>
       </w:r>
@@ -3624,7 +3465,6 @@
       <w:pPr>
         <w:ind w:left="576"/>
       </w:pPr>
-      <w:proofErr w:type="spellStart"/>
       <w:r>
         <w:rPr>
           <w:b/>
@@ -3632,28 +3472,14 @@
         </w:rPr>
         <w:t>VueJS</w:t>
       </w:r>
-      <w:proofErr w:type="spellEnd"/>
-      <w:r>
-        <w:t xml:space="preserve"> se présente comme étant la synthèse entre </w:t>
-      </w:r>
-      <w:proofErr w:type="spellStart"/>
-      <w:r>
-        <w:t>Angula</w:t>
+      <w:r>
+        <w:t xml:space="preserve"> se présente comme étant la synthèse entre Angula</w:t>
       </w:r>
       <w:r>
         <w:t>r</w:t>
       </w:r>
-      <w:proofErr w:type="spellEnd"/>
-      <w:r>
-        <w:t xml:space="preserve"> et </w:t>
-      </w:r>
-      <w:proofErr w:type="spellStart"/>
-      <w:r>
-        <w:t>React</w:t>
-      </w:r>
-      <w:proofErr w:type="spellEnd"/>
-      <w:r>
-        <w:t xml:space="preserve">. </w:t>
+      <w:r>
+        <w:t xml:space="preserve"> et React. </w:t>
       </w:r>
       <w:r>
         <w:t xml:space="preserve">Il </w:t>
@@ -3671,15 +3497,7 @@
         <w:t>facile</w:t>
       </w:r>
       <w:r>
-        <w:t xml:space="preserve"> à comprendre. Comme </w:t>
-      </w:r>
-      <w:proofErr w:type="spellStart"/>
-      <w:r>
-        <w:t>React</w:t>
-      </w:r>
-      <w:proofErr w:type="spellEnd"/>
-      <w:r>
-        <w:t xml:space="preserve"> il utilise le DOM virtuel.</w:t>
+        <w:t xml:space="preserve"> à comprendre. Comme React il utilise le DOM virtuel.</w:t>
       </w:r>
       <w:bookmarkStart w:id="3" w:name="_Toc71691012"/>
       <w:bookmarkStart w:id="4" w:name="_Toc499021838"/>
@@ -3695,65 +3513,44 @@
         <w:t xml:space="preserve">Il </w:t>
       </w:r>
       <w:r>
-        <w:t xml:space="preserve">est aussi bien porté pour les petits projets, mais le choix de </w:t>
-      </w:r>
-      <w:proofErr w:type="spellStart"/>
-      <w:r>
-        <w:t>React</w:t>
-      </w:r>
-      <w:proofErr w:type="spellEnd"/>
+        <w:t xml:space="preserve">est aussi bien porté pour les petits projets, mais le choix de React </w:t>
+      </w:r>
+      <w:r>
+        <w:t xml:space="preserve">s’impose </w:t>
+      </w:r>
+      <w:r>
+        <w:t xml:space="preserve">sur Vuejs </w:t>
+      </w:r>
+      <w:r>
+        <w:t>car</w:t>
+      </w:r>
+      <w:r>
+        <w:t xml:space="preserve"> il a </w:t>
+      </w:r>
+      <w:r>
+        <w:t xml:space="preserve">actuellement </w:t>
+      </w:r>
+      <w:r>
+        <w:t>majoritairement de librairies disponible</w:t>
+      </w:r>
+      <w:r>
+        <w:t>s</w:t>
+      </w:r>
       <w:r>
         <w:t xml:space="preserve"> </w:t>
       </w:r>
       <w:r>
-        <w:t xml:space="preserve">s’impose </w:t>
-      </w:r>
-      <w:r>
-        <w:t xml:space="preserve">sur </w:t>
-      </w:r>
-      <w:proofErr w:type="spellStart"/>
-      <w:r>
-        <w:t>Vuejs</w:t>
-      </w:r>
-      <w:proofErr w:type="spellEnd"/>
-      <w:r>
-        <w:t xml:space="preserve"> </w:t>
-      </w:r>
-      <w:r>
-        <w:t>car</w:t>
-      </w:r>
-      <w:r>
-        <w:t xml:space="preserve"> il a </w:t>
-      </w:r>
-      <w:r>
-        <w:t xml:space="preserve">actuellement </w:t>
-      </w:r>
-      <w:r>
-        <w:t>majoritairement de librairies disponible</w:t>
-      </w:r>
-      <w:r>
-        <w:t>s</w:t>
-      </w:r>
-      <w:r>
-        <w:t xml:space="preserve"> </w:t>
-      </w:r>
-      <w:r>
         <w:t>et</w:t>
       </w:r>
       <w:r>
         <w:t xml:space="preserve"> la communauté </w:t>
       </w:r>
       <w:r>
-        <w:t xml:space="preserve">de celui-ci est plus grande que celle de </w:t>
-      </w:r>
-      <w:proofErr w:type="spellStart"/>
-      <w:r>
-        <w:t>Vue</w:t>
+        <w:t>de celui-ci est plus grande que celle de Vue</w:t>
       </w:r>
       <w:r>
         <w:t>js</w:t>
       </w:r>
-      <w:proofErr w:type="spellEnd"/>
       <w:r>
         <w:t>.</w:t>
       </w:r>
@@ -3788,13 +3585,8 @@
         <w:t>Electron</w:t>
       </w:r>
       <w:r>
-        <w:t xml:space="preserve"> c’est un </w:t>
-      </w:r>
-      <w:proofErr w:type="spellStart"/>
-      <w:r>
-        <w:t>framework</w:t>
-      </w:r>
-      <w:proofErr w:type="spellEnd"/>
+        <w:t xml:space="preserve"> c’est un framework</w:t>
+      </w:r>
       <w:r>
         <w:t xml:space="preserve"> qui permet de </w:t>
       </w:r>
@@ -3865,19 +3657,9 @@
       <w:r>
         <w:t xml:space="preserve">le </w:t>
       </w:r>
-      <w:proofErr w:type="spellStart"/>
-      <w:r>
-        <w:t>framework</w:t>
-      </w:r>
-      <w:proofErr w:type="spellEnd"/>
-      <w:r>
-        <w:t xml:space="preserve"> web </w:t>
-      </w:r>
-      <w:proofErr w:type="spellStart"/>
-      <w:r>
-        <w:t>React</w:t>
-      </w:r>
-      <w:proofErr w:type="spellEnd"/>
+      <w:r>
+        <w:t>framework web React</w:t>
+      </w:r>
       <w:r>
         <w:t xml:space="preserve">, car Electron permet </w:t>
       </w:r>
@@ -3932,101 +3714,137 @@
       </w:pPr>
       <w:r>
         <w:lastRenderedPageBreak/>
-        <w:t xml:space="preserve">Mon choix se porte sur ce </w:t>
-      </w:r>
-      <w:proofErr w:type="spellStart"/>
-      <w:r>
-        <w:t>framework</w:t>
-      </w:r>
-      <w:proofErr w:type="spellEnd"/>
+        <w:t xml:space="preserve">Mon choix se porte sur ce framework </w:t>
+      </w:r>
+      <w:r>
+        <w:t xml:space="preserve">aussi car c’est celui qui est utilisé par des grandes applications comme </w:t>
+      </w:r>
+      <w:r>
+        <w:t>« Whatsapp » « Slack » et « Twitch »</w:t>
+      </w:r>
+      <w:r>
+        <w:t>.</w:t>
+      </w:r>
+    </w:p>
+    <w:p>
+      <w:pPr>
+        <w:ind w:left="576"/>
+      </w:pPr>
+    </w:p>
+    <w:p>
+      <w:pPr>
+        <w:pStyle w:val="Heading3"/>
+      </w:pPr>
+      <w:r>
+        <w:t>Design</w:t>
+      </w:r>
+      <w:r>
+        <w:t xml:space="preserve"> maquette</w:t>
+      </w:r>
+      <w:r>
+        <w:t xml:space="preserve"> - </w:t>
+      </w:r>
+      <w:r>
+        <w:t>Figma</w:t>
+      </w:r>
+    </w:p>
+    <w:p/>
+    <w:p>
+      <w:r>
+        <w:t>Le design étant une partie fondamentale de la création d’applications, celui-ci va</w:t>
+      </w:r>
+      <w:r>
+        <w:t xml:space="preserve"> d</w:t>
+      </w:r>
+      <w:r>
+        <w:t>é</w:t>
+      </w:r>
+      <w:r>
+        <w:t>finir</w:t>
+      </w:r>
+      <w:r>
+        <w:t xml:space="preserve"> et structurer, </w:t>
+      </w:r>
+      <w:r>
+        <w:t xml:space="preserve">l’application et la manière </w:t>
+      </w:r>
+      <w:r>
+        <w:t xml:space="preserve">dont l’utilisateur va interagir avec </w:t>
+      </w:r>
+      <w:r>
+        <w:t>celle-ci</w:t>
+      </w:r>
+      <w:r>
+        <w:t>, et donc</w:t>
+      </w:r>
+      <w:r>
+        <w:t xml:space="preserve"> il est très important de dépenser un peu de ressources pour cette partie</w:t>
+      </w:r>
+      <w:r>
+        <w:t xml:space="preserve"> du projet</w:t>
+      </w:r>
+      <w:r>
+        <w:t xml:space="preserve"> car cela va définir l’expérience de l’utilisateur</w:t>
+      </w:r>
+      <w:r>
+        <w:t xml:space="preserve"> avec votre applicatio</w:t>
+      </w:r>
+      <w:r>
+        <w:t>n</w:t>
+      </w:r>
+      <w:r>
+        <w:t>.</w:t>
+      </w:r>
+    </w:p>
+    <w:p/>
+    <w:p>
+      <w:r>
+        <w:t>Figma est un outil en ligne gratuit</w:t>
+      </w:r>
       <w:r>
         <w:t xml:space="preserve"> </w:t>
       </w:r>
       <w:r>
-        <w:t xml:space="preserve">aussi car c’est celui qui est utilisé par des grandes applications comme </w:t>
-      </w:r>
-      <w:r>
-        <w:t>« </w:t>
-      </w:r>
-      <w:proofErr w:type="spellStart"/>
-      <w:r>
-        <w:t>Whatsapp</w:t>
-      </w:r>
-      <w:proofErr w:type="spellEnd"/>
-      <w:r>
-        <w:t> » « Slack » et « Twitch »</w:t>
+        <w:t>très complet et versatile qui permet assez facilement de pouvoir faire des maquettes d’interfaces utilisateur</w:t>
       </w:r>
       <w:r>
         <w:t>.</w:t>
       </w:r>
     </w:p>
-    <w:p>
-      <w:pPr>
-        <w:ind w:left="576"/>
-      </w:pPr>
-    </w:p>
-    <w:p>
-      <w:pPr>
-        <w:pStyle w:val="Heading3"/>
-      </w:pPr>
-      <w:r>
-        <w:t>Design</w:t>
-      </w:r>
-      <w:r>
-        <w:t xml:space="preserve"> maquette</w:t>
-      </w:r>
-      <w:r>
-        <w:t xml:space="preserve"> - </w:t>
-      </w:r>
-      <w:proofErr w:type="spellStart"/>
-      <w:r>
-        <w:t>Figma</w:t>
-      </w:r>
-      <w:proofErr w:type="spellEnd"/>
-    </w:p>
     <w:p/>
     <w:p>
       <w:r>
-        <w:t>Le design étant une partie fondamentale de la création d’applications, celui-ci va</w:t>
-      </w:r>
-      <w:r>
-        <w:t xml:space="preserve"> d</w:t>
-      </w:r>
-      <w:r>
-        <w:t>é</w:t>
-      </w:r>
-      <w:r>
-        <w:t>finir</w:t>
-      </w:r>
-      <w:r>
-        <w:t xml:space="preserve"> et structurer, </w:t>
-      </w:r>
-      <w:r>
-        <w:t xml:space="preserve">l’application et la manière </w:t>
-      </w:r>
-      <w:r>
-        <w:t xml:space="preserve">dont l’utilisateur va interagir avec </w:t>
-      </w:r>
-      <w:r>
-        <w:t>celle-ci</w:t>
-      </w:r>
-      <w:r>
-        <w:t>, et donc</w:t>
-      </w:r>
-      <w:r>
-        <w:t xml:space="preserve"> il est très important de dépenser un peu de ressources pour cette partie</w:t>
-      </w:r>
-      <w:r>
-        <w:t xml:space="preserve"> du projet</w:t>
-      </w:r>
-      <w:r>
-        <w:t xml:space="preserve"> car cela va définir l’expérience de l’utilisateur</w:t>
-      </w:r>
-      <w:r>
-        <w:t xml:space="preserve"> avec votre applicatio</w:t>
-      </w:r>
-      <w:r>
-        <w:t>n</w:t>
+        <w:t>La manière de designer avec Figma reflète beaucoup la manière de programmer avec React.</w:t>
+      </w:r>
+      <w:r>
+        <w:t xml:space="preserve"> </w:t>
+      </w:r>
+      <w:r>
+        <w:t xml:space="preserve">J’ai choisi ce dernier pour le fait de pouvoir créer la maquette directement </w:t>
+      </w:r>
+      <w:r>
+        <w:t xml:space="preserve">subdivisée en composants, ce qui me facilite la </w:t>
+      </w:r>
+      <w:r>
+        <w:t>tâche</w:t>
+      </w:r>
+      <w:r>
+        <w:t xml:space="preserve"> </w:t>
+      </w:r>
+      <w:r>
+        <w:t xml:space="preserve">de programmation </w:t>
+      </w:r>
+      <w:r>
+        <w:t xml:space="preserve">pour la création de ces derniers dans </w:t>
+      </w:r>
+      <w:r>
+        <w:t>l</w:t>
+      </w:r>
+      <w:r>
+        <w:t>a structure du</w:t>
+      </w:r>
+      <w:r>
+        <w:t xml:space="preserve"> code</w:t>
       </w:r>
       <w:r>
         <w:t>.</w:t>
@@ -4034,19 +3852,17 @@
     </w:p>
     <w:p/>
     <w:p>
-      <w:proofErr w:type="spellStart"/>
-      <w:r>
-        <w:t>Figma</w:t>
-      </w:r>
-      <w:proofErr w:type="spellEnd"/>
-      <w:r>
-        <w:t xml:space="preserve"> est un outil en ligne gratuit</w:t>
-      </w:r>
-      <w:r>
-        <w:t xml:space="preserve"> </w:t>
-      </w:r>
-      <w:r>
-        <w:t>très complet et versatile qui permet assez facilement de pouvoir faire des maquettes d’interfaces utilisateur</w:t>
+      <w:r>
+        <w:t xml:space="preserve">J’ai opté pour un design simple et </w:t>
+      </w:r>
+      <w:r>
+        <w:t xml:space="preserve">intuitif pour </w:t>
+      </w:r>
+      <w:r>
+        <w:t xml:space="preserve">essayer de </w:t>
+      </w:r>
+      <w:r>
+        <w:t>faciliter et rendre agréable l’utilisation de l’application</w:t>
       </w:r>
       <w:r>
         <w:t>.</w:t>
@@ -4055,126 +3871,52 @@
     <w:p/>
     <w:p>
       <w:r>
-        <w:t xml:space="preserve">La manière de designer avec </w:t>
-      </w:r>
-      <w:proofErr w:type="spellStart"/>
-      <w:r>
-        <w:t>Figma</w:t>
-      </w:r>
-      <w:proofErr w:type="spellEnd"/>
-      <w:r>
-        <w:t xml:space="preserve"> reflète beaucoup la manière de programmer avec </w:t>
-      </w:r>
-      <w:proofErr w:type="spellStart"/>
-      <w:r>
-        <w:t>React</w:t>
-      </w:r>
-      <w:proofErr w:type="spellEnd"/>
+        <w:t xml:space="preserve">Cette phase du projet m’a pris </w:t>
+      </w:r>
+      <w:r>
+        <w:t>plus de</w:t>
+      </w:r>
+      <w:r>
+        <w:t xml:space="preserve"> temps </w:t>
+      </w:r>
+      <w:r>
+        <w:t xml:space="preserve">que prévus </w:t>
+      </w:r>
+      <w:r>
+        <w:t xml:space="preserve">cela </w:t>
+      </w:r>
+      <w:r>
+        <w:t>a</w:t>
+      </w:r>
+      <w:r>
+        <w:t xml:space="preserve"> faussé d’une demi-journée ma planification, j’ai été surpris par l’importance </w:t>
+      </w:r>
+      <w:r>
+        <w:t xml:space="preserve">et la complexité </w:t>
+      </w:r>
+      <w:r>
+        <w:t xml:space="preserve">de </w:t>
+      </w:r>
+      <w:r>
+        <w:t>faire une bonne</w:t>
+      </w:r>
+      <w:r>
+        <w:t xml:space="preserve"> conception et </w:t>
+      </w:r>
+      <w:r>
+        <w:t>design de l’application</w:t>
+      </w:r>
       <w:r>
         <w:t>.</w:t>
       </w:r>
-      <w:r>
-        <w:t xml:space="preserve"> </w:t>
-      </w:r>
-      <w:r>
-        <w:t xml:space="preserve">J’ai choisi ce dernier pour le fait de pouvoir créer la maquette directement </w:t>
-      </w:r>
-      <w:r>
-        <w:t xml:space="preserve">subdivisée en composants, ce qui me facilite la </w:t>
-      </w:r>
-      <w:r>
-        <w:t>tâche</w:t>
-      </w:r>
-      <w:r>
-        <w:t xml:space="preserve"> </w:t>
-      </w:r>
-      <w:r>
-        <w:t xml:space="preserve">de programmation </w:t>
-      </w:r>
-      <w:r>
-        <w:t xml:space="preserve">pour la création de ces derniers dans </w:t>
-      </w:r>
-      <w:r>
-        <w:t>l</w:t>
-      </w:r>
-      <w:r>
-        <w:t>a structure du</w:t>
-      </w:r>
-      <w:r>
-        <w:t xml:space="preserve"> code</w:t>
-      </w:r>
-      <w:r>
-        <w:t>.</w:t>
-      </w:r>
     </w:p>
     <w:p/>
     <w:p>
-      <w:r>
-        <w:t xml:space="preserve">J’ai opté pour un design simple et </w:t>
-      </w:r>
-      <w:r>
-        <w:t xml:space="preserve">intuitif pour </w:t>
-      </w:r>
-      <w:r>
-        <w:t xml:space="preserve">essayer de </w:t>
-      </w:r>
-      <w:r>
-        <w:t>faciliter et rendre agréable l’utilisation de l’application</w:t>
-      </w:r>
-      <w:r>
-        <w:t>.</w:t>
-      </w:r>
-    </w:p>
-    <w:p/>
-    <w:p>
-      <w:r>
-        <w:t xml:space="preserve">Cette phase du projet m’a pris </w:t>
-      </w:r>
-      <w:r>
-        <w:t>plus de</w:t>
-      </w:r>
-      <w:r>
-        <w:t xml:space="preserve"> temps </w:t>
-      </w:r>
-      <w:r>
-        <w:t xml:space="preserve">que prévus </w:t>
-      </w:r>
-      <w:r>
-        <w:t xml:space="preserve">cela </w:t>
-      </w:r>
-      <w:r>
-        <w:t>a</w:t>
-      </w:r>
-      <w:r>
-        <w:t xml:space="preserve"> faussé d’une demi-journée ma planification, j’ai été surpris par l’importance </w:t>
-      </w:r>
-      <w:r>
-        <w:t xml:space="preserve">et la complexité </w:t>
-      </w:r>
-      <w:r>
-        <w:t xml:space="preserve">de </w:t>
-      </w:r>
-      <w:r>
-        <w:t>faire une bonne</w:t>
-      </w:r>
-      <w:r>
-        <w:t xml:space="preserve"> conception et </w:t>
-      </w:r>
-      <w:r>
-        <w:t>design de l’application</w:t>
-      </w:r>
-      <w:r>
-        <w:t>.</w:t>
-      </w:r>
-    </w:p>
-    <w:p/>
-    <w:p>
       <w:pPr>
         <w:rPr>
           <w:color w:val="FF0000"/>
         </w:rPr>
       </w:pPr>
-      <w:proofErr w:type="gramStart"/>
       <w:r>
         <w:rPr>
           <w:color w:val="FF0000"/>
@@ -4187,7 +3929,6 @@
         </w:rPr>
         <w:t>..</w:t>
       </w:r>
-      <w:proofErr w:type="gramEnd"/>
     </w:p>
     <w:p/>
     <w:p>
@@ -4217,25 +3958,7 @@
           <w:iCs/>
           <w:szCs w:val="14"/>
         </w:rPr>
-        <w:t xml:space="preserve">Décrire la stratégie globale de </w:t>
-      </w:r>
-      <w:proofErr w:type="gramStart"/>
-      <w:r>
-        <w:rPr>
-          <w:i/>
-          <w:iCs/>
-          <w:szCs w:val="14"/>
-        </w:rPr>
-        <w:t>test:</w:t>
-      </w:r>
-      <w:proofErr w:type="gramEnd"/>
-      <w:r>
-        <w:rPr>
-          <w:i/>
-          <w:iCs/>
-          <w:szCs w:val="14"/>
-        </w:rPr>
-        <w:t xml:space="preserve"> </w:t>
+        <w:t xml:space="preserve">Décrire la stratégie globale de test: </w:t>
       </w:r>
     </w:p>
     <w:p>
@@ -4266,7 +3989,6 @@
           <w:szCs w:val="14"/>
         </w:rPr>
       </w:pPr>
-      <w:proofErr w:type="gramStart"/>
       <w:r>
         <w:rPr>
           <w:i/>
@@ -4281,16 +4003,7 @@
           <w:iCs/>
           <w:szCs w:val="14"/>
         </w:rPr>
-        <w:t>ypes</w:t>
-      </w:r>
-      <w:proofErr w:type="gramEnd"/>
-      <w:r>
-        <w:rPr>
-          <w:i/>
-          <w:iCs/>
-          <w:szCs w:val="14"/>
-        </w:rPr>
-        <w:t xml:space="preserve"> de des tests et ordre dans lequel ils seront effectués.</w:t>
+        <w:t>ypes de des tests et ordre dans lequel ils seront effectués.</w:t>
       </w:r>
     </w:p>
     <w:p>
@@ -4310,7 +4023,6 @@
           <w:szCs w:val="14"/>
         </w:rPr>
       </w:pPr>
-      <w:proofErr w:type="gramStart"/>
       <w:r>
         <w:rPr>
           <w:i/>
@@ -4325,16 +4037,7 @@
           <w:iCs/>
           <w:szCs w:val="14"/>
         </w:rPr>
-        <w:t>es</w:t>
-      </w:r>
-      <w:proofErr w:type="gramEnd"/>
-      <w:r>
-        <w:rPr>
-          <w:i/>
-          <w:iCs/>
-          <w:szCs w:val="14"/>
-        </w:rPr>
-        <w:t xml:space="preserve"> moyens à mettre en œuvre</w:t>
+        <w:t>es moyens à mettre en œuvre</w:t>
       </w:r>
       <w:r>
         <w:rPr>
@@ -4362,7 +4065,6 @@
           <w:szCs w:val="14"/>
         </w:rPr>
       </w:pPr>
-      <w:proofErr w:type="gramStart"/>
       <w:r>
         <w:rPr>
           <w:i/>
@@ -4377,16 +4079,7 @@
           <w:iCs/>
           <w:szCs w:val="14"/>
         </w:rPr>
-        <w:t>ouverture</w:t>
-      </w:r>
-      <w:proofErr w:type="gramEnd"/>
-      <w:r>
-        <w:rPr>
-          <w:i/>
-          <w:iCs/>
-          <w:szCs w:val="14"/>
-        </w:rPr>
-        <w:t xml:space="preserve"> des tests (tests exhaustifs ou non, si non, pourquoi ?)</w:t>
+        <w:t>ouverture des tests (tests exhaustifs ou non, si non, pourquoi ?)</w:t>
       </w:r>
       <w:r>
         <w:rPr>
@@ -4414,7 +4107,6 @@
           <w:szCs w:val="14"/>
         </w:rPr>
       </w:pPr>
-      <w:proofErr w:type="gramStart"/>
       <w:r>
         <w:rPr>
           <w:i/>
@@ -4429,16 +4121,7 @@
           <w:iCs/>
           <w:szCs w:val="14"/>
         </w:rPr>
-        <w:t>onnées</w:t>
-      </w:r>
-      <w:proofErr w:type="gramEnd"/>
-      <w:r>
-        <w:rPr>
-          <w:i/>
-          <w:iCs/>
-          <w:szCs w:val="14"/>
-        </w:rPr>
-        <w:t xml:space="preserve"> de test à prévoir (données réelles ?)</w:t>
+        <w:t>onnées de test à prévoir (données réelles ?)</w:t>
       </w:r>
       <w:r>
         <w:rPr>
@@ -4466,23 +4149,13 @@
           <w:szCs w:val="14"/>
         </w:rPr>
       </w:pPr>
-      <w:proofErr w:type="gramStart"/>
-      <w:r>
-        <w:rPr>
-          <w:i/>
-          <w:iCs/>
-          <w:szCs w:val="14"/>
-        </w:rPr>
-        <w:t>les</w:t>
-      </w:r>
-      <w:proofErr w:type="gramEnd"/>
-      <w:r>
-        <w:rPr>
-          <w:i/>
-          <w:iCs/>
-          <w:szCs w:val="14"/>
-        </w:rPr>
-        <w:t xml:space="preserve"> testeurs extérieurs éventuels.</w:t>
+      <w:r>
+        <w:rPr>
+          <w:i/>
+          <w:iCs/>
+          <w:szCs w:val="14"/>
+        </w:rPr>
+        <w:t>les testeurs extérieurs éventuels.</w:t>
       </w:r>
     </w:p>
     <w:p>
@@ -4569,23 +4242,13 @@
           <w:sz w:val="24"/>
         </w:rPr>
       </w:pPr>
-      <w:proofErr w:type="gramStart"/>
       <w:r>
         <w:rPr>
           <w:rFonts w:ascii="Arial" w:hAnsi="Arial" w:cs="Arial"/>
           <w:i/>
           <w:sz w:val="24"/>
         </w:rPr>
-        <w:t>risques</w:t>
-      </w:r>
-      <w:proofErr w:type="gramEnd"/>
-      <w:r>
-        <w:rPr>
-          <w:rFonts w:ascii="Arial" w:hAnsi="Arial" w:cs="Arial"/>
-          <w:i/>
-          <w:sz w:val="24"/>
-        </w:rPr>
-        <w:t xml:space="preserve"> techniques (complexité, manque de compétences, …)</w:t>
+        <w:t>risques techniques (complexité, manque de compétences, …)</w:t>
       </w:r>
       <w:r>
         <w:rPr>
@@ -4631,25 +4294,7 @@
           <w:i/>
           <w:sz w:val="24"/>
         </w:rPr>
-        <w:t xml:space="preserve">Décrire aussi quelles solutions </w:t>
-      </w:r>
-      <w:proofErr w:type="gramStart"/>
-      <w:r>
-        <w:rPr>
-          <w:rFonts w:ascii="Arial" w:hAnsi="Arial" w:cs="Arial"/>
-          <w:i/>
-          <w:sz w:val="24"/>
-        </w:rPr>
-        <w:t>ont</w:t>
-      </w:r>
-      <w:proofErr w:type="gramEnd"/>
-      <w:r>
-        <w:rPr>
-          <w:rFonts w:ascii="Arial" w:hAnsi="Arial" w:cs="Arial"/>
-          <w:i/>
-          <w:sz w:val="24"/>
-        </w:rPr>
-        <w:t xml:space="preserve"> été appliquées pour réduire les risques (priorités, formation, actions, …)</w:t>
+        <w:t>Décrire aussi quelles solutions ont été appliquées pour réduire les risques (priorités, formation, actions, …)</w:t>
       </w:r>
       <w:r>
         <w:rPr>
@@ -4758,7 +4403,6 @@
           <w:lang w:eastAsia="fr-FR"/>
         </w:rPr>
       </w:pPr>
-      <w:proofErr w:type="gramStart"/>
       <w:r>
         <w:rPr>
           <w:rFonts w:ascii="Arial" w:hAnsi="Arial"/>
@@ -4768,19 +4412,7 @@
           <w:szCs w:val="14"/>
           <w:lang w:eastAsia="fr-FR"/>
         </w:rPr>
-        <w:t>planning</w:t>
-      </w:r>
-      <w:proofErr w:type="gramEnd"/>
-      <w:r>
-        <w:rPr>
-          <w:rFonts w:ascii="Arial" w:hAnsi="Arial"/>
-          <w:i/>
-          <w:iCs/>
-          <w:sz w:val="24"/>
-          <w:szCs w:val="14"/>
-          <w:lang w:eastAsia="fr-FR"/>
-        </w:rPr>
-        <w:t xml:space="preserve"> indiquant les dates de début et de fin du projet ainsi que le découpage connu des diverses phases. </w:t>
+        <w:t xml:space="preserve">planning indiquant les dates de début et de fin du projet ainsi que le découpage connu des diverses phases. </w:t>
       </w:r>
     </w:p>
     <w:p>
@@ -4799,7 +4431,6 @@
           <w:lang w:eastAsia="fr-FR"/>
         </w:rPr>
       </w:pPr>
-      <w:proofErr w:type="gramStart"/>
       <w:r>
         <w:rPr>
           <w:rFonts w:ascii="Arial" w:hAnsi="Arial"/>
@@ -4809,19 +4440,7 @@
           <w:szCs w:val="14"/>
           <w:lang w:eastAsia="fr-FR"/>
         </w:rPr>
-        <w:t>partage</w:t>
-      </w:r>
-      <w:proofErr w:type="gramEnd"/>
-      <w:r>
-        <w:rPr>
-          <w:rFonts w:ascii="Arial" w:hAnsi="Arial"/>
-          <w:i/>
-          <w:iCs/>
-          <w:sz w:val="24"/>
-          <w:szCs w:val="14"/>
-          <w:lang w:eastAsia="fr-FR"/>
-        </w:rPr>
-        <w:t xml:space="preserve"> des tâches en cas de travail à plusieurs.</w:t>
+        <w:t>partage des tâches en cas de travail à plusieurs.</w:t>
       </w:r>
     </w:p>
     <w:p>
@@ -4969,18 +4588,8 @@
           <w:i/>
           <w:sz w:val="24"/>
         </w:rPr>
-        <w:t xml:space="preserve">Fournir tous les document de </w:t>
-      </w:r>
-      <w:proofErr w:type="gramStart"/>
-      <w:r>
-        <w:rPr>
-          <w:rFonts w:ascii="Arial" w:hAnsi="Arial" w:cs="Arial"/>
-          <w:i/>
-          <w:sz w:val="24"/>
-        </w:rPr>
-        <w:t>conception:</w:t>
-      </w:r>
-      <w:proofErr w:type="gramEnd"/>
+        <w:t>Fournir tous les document de conception:</w:t>
+      </w:r>
     </w:p>
     <w:p>
       <w:pPr>
@@ -5010,23 +4619,13 @@
           <w:sz w:val="24"/>
         </w:rPr>
       </w:pPr>
-      <w:proofErr w:type="gramStart"/>
       <w:r>
         <w:rPr>
           <w:rFonts w:ascii="Arial" w:hAnsi="Arial" w:cs="Arial"/>
           <w:i/>
           <w:sz w:val="24"/>
         </w:rPr>
-        <w:t>le</w:t>
-      </w:r>
-      <w:proofErr w:type="gramEnd"/>
-      <w:r>
-        <w:rPr>
-          <w:rFonts w:ascii="Arial" w:hAnsi="Arial" w:cs="Arial"/>
-          <w:i/>
-          <w:sz w:val="24"/>
-        </w:rPr>
-        <w:t xml:space="preserve"> choix du matériel HW</w:t>
+        <w:t>le choix du matériel HW</w:t>
       </w:r>
     </w:p>
     <w:p>
@@ -5042,23 +4641,13 @@
           <w:sz w:val="24"/>
         </w:rPr>
       </w:pPr>
-      <w:proofErr w:type="gramStart"/>
       <w:r>
         <w:rPr>
           <w:rFonts w:ascii="Arial" w:hAnsi="Arial" w:cs="Arial"/>
           <w:i/>
           <w:sz w:val="24"/>
         </w:rPr>
-        <w:t>le</w:t>
-      </w:r>
-      <w:proofErr w:type="gramEnd"/>
-      <w:r>
-        <w:rPr>
-          <w:rFonts w:ascii="Arial" w:hAnsi="Arial" w:cs="Arial"/>
-          <w:i/>
-          <w:sz w:val="24"/>
-        </w:rPr>
-        <w:t xml:space="preserve"> choix des systèmes d'exploitation pour la réalisation </w:t>
+        <w:t xml:space="preserve">le choix des systèmes d'exploitation pour la réalisation </w:t>
       </w:r>
       <w:r>
         <w:rPr>
@@ -5091,23 +4680,13 @@
           <w:sz w:val="24"/>
         </w:rPr>
       </w:pPr>
-      <w:proofErr w:type="gramStart"/>
       <w:r>
         <w:rPr>
           <w:rFonts w:ascii="Arial" w:hAnsi="Arial" w:cs="Arial"/>
           <w:i/>
           <w:sz w:val="24"/>
         </w:rPr>
-        <w:t>le</w:t>
-      </w:r>
-      <w:proofErr w:type="gramEnd"/>
-      <w:r>
-        <w:rPr>
-          <w:rFonts w:ascii="Arial" w:hAnsi="Arial" w:cs="Arial"/>
-          <w:i/>
-          <w:sz w:val="24"/>
-        </w:rPr>
-        <w:t xml:space="preserve"> choix des outils logiciels pour la réalisation </w:t>
+        <w:t xml:space="preserve">le choix des outils logiciels pour la réalisation </w:t>
       </w:r>
       <w:r>
         <w:rPr>
@@ -5140,23 +4719,13 @@
           <w:sz w:val="24"/>
         </w:rPr>
       </w:pPr>
-      <w:proofErr w:type="gramStart"/>
       <w:r>
         <w:rPr>
           <w:rFonts w:ascii="Arial" w:hAnsi="Arial" w:cs="Arial"/>
           <w:i/>
           <w:sz w:val="24"/>
         </w:rPr>
-        <w:t>site</w:t>
-      </w:r>
-      <w:proofErr w:type="gramEnd"/>
-      <w:r>
-        <w:rPr>
-          <w:rFonts w:ascii="Arial" w:hAnsi="Arial" w:cs="Arial"/>
-          <w:i/>
-          <w:sz w:val="24"/>
-        </w:rPr>
-        <w:t xml:space="preserve"> web: </w:t>
+        <w:t xml:space="preserve">site web: </w:t>
       </w:r>
       <w:r>
         <w:rPr>
@@ -5180,23 +4749,13 @@
           <w:sz w:val="24"/>
         </w:rPr>
       </w:pPr>
-      <w:proofErr w:type="gramStart"/>
       <w:r>
         <w:rPr>
           <w:rFonts w:ascii="Arial" w:hAnsi="Arial" w:cs="Arial"/>
           <w:i/>
           <w:sz w:val="24"/>
         </w:rPr>
-        <w:t>bases</w:t>
-      </w:r>
-      <w:proofErr w:type="gramEnd"/>
-      <w:r>
-        <w:rPr>
-          <w:rFonts w:ascii="Arial" w:hAnsi="Arial" w:cs="Arial"/>
-          <w:i/>
-          <w:sz w:val="24"/>
-        </w:rPr>
-        <w:t xml:space="preserve"> de données: décrire le modèle relationnel, le contenu détaillé des tables (caractéristiques de chaque champs) et les requêtes.</w:t>
+        <w:t>bases de données: décrire le modèle relationnel, le contenu détaillé des tables (caractéristiques de chaque champs) et les requêtes.</w:t>
       </w:r>
     </w:p>
     <w:p>
@@ -5212,23 +4771,21 @@
           <w:sz w:val="24"/>
         </w:rPr>
       </w:pPr>
-      <w:proofErr w:type="gramStart"/>
       <w:r>
         <w:rPr>
           <w:rFonts w:ascii="Arial" w:hAnsi="Arial" w:cs="Arial"/>
           <w:i/>
           <w:sz w:val="24"/>
         </w:rPr>
-        <w:t>programmation</w:t>
-      </w:r>
-      <w:proofErr w:type="gramEnd"/>
+        <w:t>programmation et scripts: organigramme, architecture du programme, découpage modulaire, entrées-sorties des modules, pseudo-code</w:t>
+      </w:r>
       <w:r>
         <w:rPr>
           <w:rFonts w:ascii="Arial" w:hAnsi="Arial" w:cs="Arial"/>
           <w:i/>
           <w:sz w:val="24"/>
         </w:rPr>
-        <w:t xml:space="preserve"> et scripts: organigramme, architecture du programme, découpage modulaire, entrées-sorties des modules, pseudo-code</w:t>
+        <w:t xml:space="preserve"> </w:t>
       </w:r>
       <w:r>
         <w:rPr>
@@ -5236,6 +4793,14 @@
           <w:i/>
           <w:sz w:val="24"/>
         </w:rPr>
+        <w:t>/</w:t>
+      </w:r>
+      <w:r>
+        <w:rPr>
+          <w:rFonts w:ascii="Arial" w:hAnsi="Arial" w:cs="Arial"/>
+          <w:i/>
+          <w:sz w:val="24"/>
+        </w:rPr>
         <w:t xml:space="preserve"> </w:t>
       </w:r>
       <w:r>
@@ -5244,33 +4809,7 @@
           <w:i/>
           <w:sz w:val="24"/>
         </w:rPr>
-        <w:t>/</w:t>
-      </w:r>
-      <w:r>
-        <w:rPr>
-          <w:rFonts w:ascii="Arial" w:hAnsi="Arial" w:cs="Arial"/>
-          <w:i/>
-          <w:sz w:val="24"/>
-        </w:rPr>
-        <w:t xml:space="preserve"> </w:t>
-      </w:r>
-      <w:proofErr w:type="spellStart"/>
-      <w:r>
-        <w:rPr>
-          <w:rFonts w:ascii="Arial" w:hAnsi="Arial" w:cs="Arial"/>
-          <w:i/>
-          <w:sz w:val="24"/>
-        </w:rPr>
-        <w:t>structogramme</w:t>
-      </w:r>
-      <w:proofErr w:type="spellEnd"/>
-      <w:r>
-        <w:rPr>
-          <w:rFonts w:ascii="Arial" w:hAnsi="Arial" w:cs="Arial"/>
-          <w:i/>
-          <w:sz w:val="24"/>
-        </w:rPr>
-        <w:t>…</w:t>
+        <w:t>structogramme…</w:t>
       </w:r>
     </w:p>
     <w:p>
@@ -6458,7 +5997,6 @@
           <w:lang w:val="en-US"/>
         </w:rPr>
       </w:pPr>
-      <w:proofErr w:type="gramStart"/>
       <w:r>
         <w:rPr>
           <w:b/>
@@ -6468,10 +6006,12 @@
           <w:szCs w:val="24"/>
           <w:lang w:val="en-US"/>
         </w:rPr>
-        <w:t>Codebase :</w:t>
-      </w:r>
-      <w:proofErr w:type="gramEnd"/>
-      <w:r>
+        <w:t>Codebase : TODO</w:t>
+      </w:r>
+    </w:p>
+    <w:p>
+      <w:pPr>
+        <w:ind w:left="708" w:hanging="132"/>
         <w:rPr>
           <w:b/>
           <w:bCs/>
@@ -6480,12 +6020,8 @@
           <w:szCs w:val="24"/>
           <w:lang w:val="en-US"/>
         </w:rPr>
-        <w:t xml:space="preserve"> TODO</w:t>
-      </w:r>
-    </w:p>
-    <w:p>
-      <w:pPr>
-        <w:ind w:left="708" w:hanging="132"/>
+      </w:pPr>
+      <w:r>
         <w:rPr>
           <w:b/>
           <w:bCs/>
@@ -6494,8 +6030,12 @@
           <w:szCs w:val="24"/>
           <w:lang w:val="en-US"/>
         </w:rPr>
-      </w:pPr>
-      <w:r>
+        <w:t>Front-End : TODO</w:t>
+      </w:r>
+    </w:p>
+    <w:p>
+      <w:pPr>
+        <w:ind w:left="708" w:hanging="132"/>
         <w:rPr>
           <w:b/>
           <w:bCs/>
@@ -6504,9 +6044,7 @@
           <w:szCs w:val="24"/>
           <w:lang w:val="en-US"/>
         </w:rPr>
-        <w:t>Front-</w:t>
-      </w:r>
-      <w:proofErr w:type="gramStart"/>
+      </w:pPr>
       <w:r>
         <w:rPr>
           <w:b/>
@@ -6516,67 +6054,7 @@
           <w:szCs w:val="24"/>
           <w:lang w:val="en-US"/>
         </w:rPr>
-        <w:t>End :</w:t>
-      </w:r>
-      <w:proofErr w:type="gramEnd"/>
-      <w:r>
-        <w:rPr>
-          <w:b/>
-          <w:bCs/>
-          <w:i/>
-          <w:iCs/>
-          <w:szCs w:val="24"/>
-          <w:lang w:val="en-US"/>
-        </w:rPr>
-        <w:t xml:space="preserve"> TODO</w:t>
-      </w:r>
-    </w:p>
-    <w:p>
-      <w:pPr>
-        <w:ind w:left="708" w:hanging="132"/>
-        <w:rPr>
-          <w:b/>
-          <w:bCs/>
-          <w:i/>
-          <w:iCs/>
-          <w:szCs w:val="24"/>
-          <w:lang w:val="en-US"/>
-        </w:rPr>
-      </w:pPr>
-      <w:r>
-        <w:rPr>
-          <w:b/>
-          <w:bCs/>
-          <w:i/>
-          <w:iCs/>
-          <w:szCs w:val="24"/>
-          <w:lang w:val="en-US"/>
-        </w:rPr>
-        <w:t>Back-</w:t>
-      </w:r>
-      <w:proofErr w:type="gramStart"/>
-      <w:r>
-        <w:rPr>
-          <w:b/>
-          <w:bCs/>
-          <w:i/>
-          <w:iCs/>
-          <w:szCs w:val="24"/>
-          <w:lang w:val="en-US"/>
-        </w:rPr>
-        <w:t>End :</w:t>
-      </w:r>
-      <w:proofErr w:type="gramEnd"/>
-      <w:r>
-        <w:rPr>
-          <w:b/>
-          <w:bCs/>
-          <w:i/>
-          <w:iCs/>
-          <w:szCs w:val="24"/>
-          <w:lang w:val="en-US"/>
-        </w:rPr>
-        <w:t xml:space="preserve"> TODO</w:t>
+        <w:t>Back-End : TODO</w:t>
       </w:r>
     </w:p>
     <w:p>
@@ -7049,15 +6527,7 @@
               <w:t xml:space="preserve"> Git</w:t>
             </w:r>
             <w:r>
-              <w:t xml:space="preserve"> et </w:t>
-            </w:r>
-            <w:proofErr w:type="spellStart"/>
-            <w:r>
-              <w:t>upload</w:t>
-            </w:r>
-            <w:proofErr w:type="spellEnd"/>
-            <w:r>
-              <w:t xml:space="preserve"> du projet</w:t>
+              <w:t xml:space="preserve"> et upload du projet</w:t>
             </w:r>
           </w:p>
           <w:p>
@@ -7069,13 +6539,8 @@
               </w:numPr>
             </w:pPr>
             <w:r>
-              <w:t xml:space="preserve">Réalisation de la maquette </w:t>
+              <w:t>Réalisation de la maquette figma</w:t>
             </w:r>
-            <w:proofErr w:type="spellStart"/>
-            <w:r>
-              <w:t>figma</w:t>
-            </w:r>
-            <w:proofErr w:type="spellEnd"/>
           </w:p>
         </w:tc>
         <w:tc>
@@ -7147,13 +6612,8 @@
               </w:numPr>
             </w:pPr>
             <w:r>
-              <w:t xml:space="preserve">Avancement maquette </w:t>
+              <w:t>Avancement maquette figma</w:t>
             </w:r>
-            <w:proofErr w:type="spellStart"/>
-            <w:r>
-              <w:t>figma</w:t>
-            </w:r>
-            <w:proofErr w:type="spellEnd"/>
           </w:p>
           <w:p>
             <w:pPr>
@@ -7174,17 +6634,11 @@
             </w:r>
             <w:r>
               <w:lastRenderedPageBreak/>
-              <w:t xml:space="preserve">application </w:t>
+              <w:t>application React</w:t>
             </w:r>
-            <w:proofErr w:type="spellStart"/>
-            <w:r>
-              <w:t>React</w:t>
-            </w:r>
-            <w:proofErr w:type="spellEnd"/>
             <w:r>
               <w:t>(</w:t>
             </w:r>
-            <w:proofErr w:type="spellStart"/>
             <w:r>
               <w:rPr>
                 <w:b/>
@@ -7194,7 +6648,6 @@
               </w:rPr>
               <w:t>front-end</w:t>
             </w:r>
-            <w:proofErr w:type="spellEnd"/>
             <w:r>
               <w:t>)</w:t>
             </w:r>
@@ -7204,7 +6657,6 @@
             <w:r>
               <w:t>(</w:t>
             </w:r>
-            <w:proofErr w:type="spellStart"/>
             <w:r>
               <w:rPr>
                 <w:b/>
@@ -7214,7 +6666,6 @@
               </w:rPr>
               <w:t>Back-end</w:t>
             </w:r>
-            <w:proofErr w:type="spellEnd"/>
             <w:r>
               <w:t>)</w:t>
             </w:r>
@@ -7296,15 +6747,7 @@
               </w:numPr>
             </w:pPr>
             <w:r>
-              <w:t>Mise en place le « </w:t>
-            </w:r>
-            <w:proofErr w:type="spellStart"/>
-            <w:r>
-              <w:t>routing</w:t>
-            </w:r>
-            <w:proofErr w:type="spellEnd"/>
-            <w:r>
-              <w:t> » de l’application</w:t>
+              <w:t>Mise en place le « routing » de l’application</w:t>
             </w:r>
           </w:p>
           <w:p>
@@ -7356,15 +6799,7 @@
           </w:tcPr>
           <w:p>
             <w:r>
-              <w:t xml:space="preserve">Dans la planification initiale il est </w:t>
-            </w:r>
-            <w:proofErr w:type="gramStart"/>
-            <w:r>
-              <w:t>définit</w:t>
-            </w:r>
-            <w:proofErr w:type="gramEnd"/>
-            <w:r>
-              <w:t xml:space="preserve"> un jour entier pour la mise en place des services pour interaction aux données, mais cela va se faire tout au long du développement de l’application.</w:t>
+              <w:t>Dans la planification initiale il est définit un jour entier pour la mise en place des services pour interaction aux données, mais cela va se faire tout au long du développement de l’application.</w:t>
             </w:r>
           </w:p>
         </w:tc>
@@ -7374,19 +6809,62 @@
           <w:tcPr>
             <w:tcW w:w="820" w:type="dxa"/>
           </w:tcPr>
-          <w:p/>
+          <w:p>
+            <w:r>
+              <w:t>06.09.2022</w:t>
+            </w:r>
+          </w:p>
         </w:tc>
         <w:tc>
           <w:tcPr>
             <w:tcW w:w="897" w:type="dxa"/>
           </w:tcPr>
-          <w:p/>
+          <w:p>
+            <w:r>
+              <w:t>7h55</w:t>
+            </w:r>
+          </w:p>
         </w:tc>
         <w:tc>
           <w:tcPr>
             <w:tcW w:w="4236" w:type="dxa"/>
           </w:tcPr>
-          <w:p/>
+          <w:p>
+            <w:pPr>
+              <w:pStyle w:val="ListParagraph"/>
+              <w:numPr>
+                <w:ilvl w:val="0"/>
+                <w:numId w:val="17"/>
+              </w:numPr>
+            </w:pPr>
+            <w:r>
+              <w:t>Création de composants pour la page client :</w:t>
+            </w:r>
+          </w:p>
+          <w:p>
+            <w:pPr>
+              <w:pStyle w:val="ListParagraph"/>
+              <w:numPr>
+                <w:ilvl w:val="0"/>
+                <w:numId w:val="17"/>
+              </w:numPr>
+            </w:pPr>
+            <w:r>
+              <w:t>Affichage liste des clients</w:t>
+            </w:r>
+          </w:p>
+          <w:p>
+            <w:pPr>
+              <w:pStyle w:val="ListParagraph"/>
+              <w:numPr>
+                <w:ilvl w:val="0"/>
+                <w:numId w:val="17"/>
+              </w:numPr>
+            </w:pPr>
+            <w:r>
+              <w:t>Affichage Modification clients</w:t>
+            </w:r>
+          </w:p>
         </w:tc>
         <w:tc>
           <w:tcPr>
@@ -7570,21 +7048,12 @@
         <w:szCs w:val="16"/>
       </w:rPr>
     </w:pPr>
-    <w:proofErr w:type="spellStart"/>
     <w:r>
       <w:rPr>
         <w:sz w:val="16"/>
         <w:szCs w:val="16"/>
       </w:rPr>
-      <w:t>Nagravision</w:t>
-    </w:r>
-    <w:proofErr w:type="spellEnd"/>
-    <w:r>
-      <w:rPr>
-        <w:sz w:val="16"/>
-        <w:szCs w:val="16"/>
-      </w:rPr>
-      <w:t xml:space="preserve"> SA – Luca Maggioli</w:t>
+      <w:t>Nagravision SA – Luca Maggioli</w:t>
     </w:r>
     <w:r>
       <w:rPr>

</xml_diff>

<commit_message>
wip: ajout du JDT dans le rapport
</commit_message>
<xml_diff>
--- a/documentation/TPI_Rapport-Luca_Maggioli.docx
+++ b/documentation/TPI_Rapport-Luca_Maggioli.docx
@@ -6276,8 +6276,8 @@
       <w:tblGrid>
         <w:gridCol w:w="1418"/>
         <w:gridCol w:w="897"/>
-        <w:gridCol w:w="3909"/>
-        <w:gridCol w:w="2848"/>
+        <w:gridCol w:w="4087"/>
+        <w:gridCol w:w="2670"/>
       </w:tblGrid>
       <w:tr>
         <w:tc>
@@ -6630,11 +6630,7 @@
               <w:t>ise en place de l’application</w:t>
             </w:r>
             <w:r>
-              <w:t xml:space="preserve"> : Création </w:t>
-            </w:r>
-            <w:r>
-              <w:lastRenderedPageBreak/>
-              <w:t>application React</w:t>
+              <w:t> : Création application React</w:t>
             </w:r>
             <w:r>
               <w:t>(</w:t>
@@ -6652,7 +6648,11 @@
               <w:t>)</w:t>
             </w:r>
             <w:r>
-              <w:t>, configuration Electron</w:t>
+              <w:t xml:space="preserve">, </w:t>
+            </w:r>
+            <w:r>
+              <w:lastRenderedPageBreak/>
+              <w:t>configuration Electron</w:t>
             </w:r>
             <w:r>
               <w:t>(</w:t>
@@ -6909,6 +6909,9 @@
             <w:r>
               <w:t>Ajout client</w:t>
             </w:r>
+            <w:r>
+              <w:t xml:space="preserve"> dans le composant « ClientDetails »</w:t>
+            </w:r>
           </w:p>
           <w:p>
             <w:pPr>
@@ -6920,6 +6923,113 @@
             </w:pPr>
             <w:r>
               <w:t>Révision du routing de la page clients</w:t>
+            </w:r>
+            <w:r>
+              <w:t>, composant :« ClientPage »</w:t>
+            </w:r>
+          </w:p>
+        </w:tc>
+        <w:tc>
+          <w:tcPr>
+            <w:tcW w:w="3119" w:type="dxa"/>
+          </w:tcPr>
+          <w:p/>
+        </w:tc>
+      </w:tr>
+      <w:tr>
+        <w:tc>
+          <w:tcPr>
+            <w:tcW w:w="820" w:type="dxa"/>
+          </w:tcPr>
+          <w:p>
+            <w:r>
+              <w:t>08.09.2022</w:t>
+            </w:r>
+          </w:p>
+        </w:tc>
+        <w:tc>
+          <w:tcPr>
+            <w:tcW w:w="897" w:type="dxa"/>
+          </w:tcPr>
+          <w:p>
+            <w:r>
+              <w:t>7h55</w:t>
+            </w:r>
+          </w:p>
+        </w:tc>
+        <w:tc>
+          <w:tcPr>
+            <w:tcW w:w="4236" w:type="dxa"/>
+          </w:tcPr>
+          <w:p>
+            <w:pPr>
+              <w:pStyle w:val="ListParagraph"/>
+              <w:numPr>
+                <w:ilvl w:val="0"/>
+                <w:numId w:val="17"/>
+              </w:numPr>
+            </w:pPr>
+            <w:r>
+              <w:t>Installation sqlite</w:t>
+            </w:r>
+          </w:p>
+          <w:p>
+            <w:pPr>
+              <w:pStyle w:val="ListParagraph"/>
+              <w:numPr>
+                <w:ilvl w:val="0"/>
+                <w:numId w:val="17"/>
+              </w:numPr>
+            </w:pPr>
+            <w:r>
+              <w:t>Création des 2 DB (dev et prod) avec outil « DbBrowserForSqLite »</w:t>
+            </w:r>
+          </w:p>
+          <w:p>
+            <w:pPr>
+              <w:pStyle w:val="ListParagraph"/>
+              <w:numPr>
+                <w:ilvl w:val="0"/>
+                <w:numId w:val="17"/>
+              </w:numPr>
+            </w:pPr>
+            <w:r>
+              <w:t> Création des tables de la BD (si elles n’éxistent pas) à l’initiation de l’app electronjs</w:t>
+            </w:r>
+          </w:p>
+          <w:p>
+            <w:pPr>
+              <w:pStyle w:val="ListParagraph"/>
+              <w:numPr>
+                <w:ilvl w:val="0"/>
+                <w:numId w:val="17"/>
+              </w:numPr>
+            </w:pPr>
+            <w:r>
+              <w:t xml:space="preserve">Révision </w:t>
+            </w:r>
+            <w:r>
+              <w:t xml:space="preserve">du processus d’ajout d’un client (front): </w:t>
+            </w:r>
+            <w:r>
+              <w:t>composant « </w:t>
+            </w:r>
+            <w:r>
+              <w:t>Client</w:t>
+            </w:r>
+            <w:r>
+              <w:t>Details »</w:t>
+            </w:r>
+            <w:r>
+              <w:t xml:space="preserve"> &gt; composant « ClientPage »</w:t>
+            </w:r>
+            <w:r>
+              <w:br/>
+              <w:t xml:space="preserve">&gt; dataService qui appelle l’api electron </w:t>
+            </w:r>
+            <w:r>
+              <w:br/>
+              <w:t>&gt; electron sauve en BD le nouveau client</w:t>
             </w:r>
           </w:p>
         </w:tc>
@@ -7066,40 +7176,6 @@
           <w:p/>
         </w:tc>
       </w:tr>
-      <w:tr>
-        <w:tc>
-          <w:tcPr>
-            <w:tcW w:w="820" w:type="dxa"/>
-          </w:tcPr>
-          <w:p/>
-        </w:tc>
-        <w:tc>
-          <w:tcPr>
-            <w:tcW w:w="897" w:type="dxa"/>
-          </w:tcPr>
-          <w:p/>
-        </w:tc>
-        <w:tc>
-          <w:tcPr>
-            <w:tcW w:w="4236" w:type="dxa"/>
-          </w:tcPr>
-          <w:p>
-            <w:pPr>
-              <w:pStyle w:val="ListParagraph"/>
-              <w:numPr>
-                <w:ilvl w:val="0"/>
-                <w:numId w:val="17"/>
-              </w:numPr>
-            </w:pPr>
-          </w:p>
-        </w:tc>
-        <w:tc>
-          <w:tcPr>
-            <w:tcW w:w="3119" w:type="dxa"/>
-          </w:tcPr>
-          <w:p/>
-        </w:tc>
-      </w:tr>
     </w:tbl>
     <w:p>
       <w:pPr>
@@ -7182,6 +7258,7 @@
           <w:i w:val="0"/>
           <w:iCs/>
         </w:rPr>
+        <w:lastRenderedPageBreak/>
         <w:t>A</w:t>
       </w:r>
       <w:r>

</xml_diff>

<commit_message>
wip: avencement sur la doc
</commit_message>
<xml_diff>
--- a/documentation/TPI_Rapport-Luca_Maggioli.docx
+++ b/documentation/TPI_Rapport-Luca_Maggioli.docx
@@ -2313,7 +2313,38 @@
     </w:p>
     <w:p>
       <w:r>
-        <w:t>Les termes qui nécessitent une explication ou une définition sont écrits en italique et en gras, et sont ensuite défini dans un glossaire en fin de document.</w:t>
+        <w:t xml:space="preserve">Les termes qui nécessitent une explication ou une définition sont écrits </w:t>
+      </w:r>
+      <w:r>
+        <w:rPr>
+          <w:b/>
+          <w:bCs/>
+          <w:i/>
+          <w:iCs/>
+        </w:rPr>
+        <w:t>en italique et en gras</w:t>
+      </w:r>
+      <w:r>
+        <w:t>, et sont ensuite défini dans un glossaire en fin de document.</w:t>
+      </w:r>
+    </w:p>
+    <w:p/>
+    <w:p>
+      <w:pPr>
+        <w:rPr>
+          <w:b/>
+          <w:bCs/>
+        </w:rPr>
+      </w:pPr>
+      <w:r>
+        <w:t xml:space="preserve">Les noms de fichiers qui sont cités dans le rapport sont écrits en </w:t>
+      </w:r>
+      <w:r>
+        <w:rPr>
+          <w:b/>
+          <w:bCs/>
+        </w:rPr>
+        <w:t>gras.</w:t>
       </w:r>
     </w:p>
     <w:p>
@@ -3910,7 +3941,75 @@
         <w:t>.</w:t>
       </w:r>
     </w:p>
+    <w:p>
+      <w:r>
+        <w:br w:type="page"/>
+      </w:r>
+    </w:p>
+    <w:p>
+      <w:pPr>
+        <w:pStyle w:val="Heading2"/>
+      </w:pPr>
+      <w:r>
+        <w:lastRenderedPageBreak/>
+        <w:t>Conception Base de données</w:t>
+      </w:r>
+    </w:p>
+    <w:p>
+      <w:r>
+        <w:t>Voici ici suivant la structure des tables de ma base de données :</w:t>
+      </w:r>
+    </w:p>
     <w:p/>
+    <w:p/>
+    <w:p>
+      <w:r>
+        <w:rPr>
+          <w:noProof/>
+        </w:rPr>
+        <w:drawing>
+          <wp:inline distT="0" distB="0" distL="0" distR="0" wp14:anchorId="36092032" wp14:editId="6997DD01">
+            <wp:extent cx="5759450" cy="3696970"/>
+            <wp:effectExtent l="0" t="0" r="0" b="0"/>
+            <wp:docPr id="2" name="Picture 2" descr="Diagram&#10;&#10;Description automatically generated"/>
+            <wp:cNvGraphicFramePr>
+              <a:graphicFrameLocks xmlns:a="http://schemas.openxmlformats.org/drawingml/2006/main" noChangeAspect="1"/>
+            </wp:cNvGraphicFramePr>
+            <a:graphic xmlns:a="http://schemas.openxmlformats.org/drawingml/2006/main">
+              <a:graphicData uri="http://schemas.openxmlformats.org/drawingml/2006/picture">
+                <pic:pic xmlns:pic="http://schemas.openxmlformats.org/drawingml/2006/picture">
+                  <pic:nvPicPr>
+                    <pic:cNvPr id="2" name="Picture 2" descr="Diagram&#10;&#10;Description automatically generated"/>
+                    <pic:cNvPicPr/>
+                  </pic:nvPicPr>
+                  <pic:blipFill>
+                    <a:blip r:embed="rId8">
+                      <a:extLst>
+                        <a:ext uri="{28A0092B-C50C-407E-A947-70E740481C1C}">
+                          <a14:useLocalDpi xmlns:a14="http://schemas.microsoft.com/office/drawing/2010/main" val="0"/>
+                        </a:ext>
+                      </a:extLst>
+                    </a:blip>
+                    <a:stretch>
+                      <a:fillRect/>
+                    </a:stretch>
+                  </pic:blipFill>
+                  <pic:spPr>
+                    <a:xfrm>
+                      <a:off x="0" y="0"/>
+                      <a:ext cx="5759450" cy="3696970"/>
+                    </a:xfrm>
+                    <a:prstGeom prst="rect">
+                      <a:avLst/>
+                    </a:prstGeom>
+                  </pic:spPr>
+                </pic:pic>
+              </a:graphicData>
+            </a:graphic>
+          </wp:inline>
+        </w:drawing>
+      </w:r>
+    </w:p>
     <w:p>
       <w:pPr>
         <w:rPr>
@@ -3921,16 +4020,9 @@
         <w:rPr>
           <w:color w:val="FF0000"/>
         </w:rPr>
-        <w:t>SUITE</w:t>
-      </w:r>
-      <w:r>
-        <w:rPr>
-          <w:color w:val="FF0000"/>
-        </w:rPr>
-        <w:t>..</w:t>
-      </w:r>
-    </w:p>
-    <w:p/>
+        <w:t>TODO from /*</w:t>
+      </w:r>
+    </w:p>
     <w:p>
       <w:pPr>
         <w:pStyle w:val="Heading2"/>
@@ -4876,7 +4968,19 @@
         <w:t>sier de conception devrait permettre de sous-traiter la réalisation du projet !</w:t>
       </w:r>
     </w:p>
-    <w:p/>
+    <w:p>
+      <w:pPr>
+        <w:rPr>
+          <w:color w:val="FF0000"/>
+        </w:rPr>
+      </w:pPr>
+      <w:r>
+        <w:rPr>
+          <w:color w:val="FF0000"/>
+        </w:rPr>
+        <w:t>*/ to DOTO</w:t>
+      </w:r>
+    </w:p>
     <w:p>
       <w:pPr>
         <w:pStyle w:val="Heading1"/>
@@ -4903,25 +5007,443 @@
           <w:iCs/>
         </w:rPr>
       </w:pPr>
-      <w:bookmarkStart w:id="14" w:name="_Toc25553317"/>
-      <w:bookmarkStart w:id="15" w:name="_Toc71691022"/>
-      <w:bookmarkStart w:id="16" w:name="_Toc499021843"/>
+      <w:bookmarkStart w:id="14" w:name="_Toc25553318"/>
       <w:r>
         <w:rPr>
           <w:i w:val="0"/>
           <w:iCs/>
         </w:rPr>
-        <w:t>Dossier de réalisation</w:t>
-      </w:r>
-      <w:bookmarkStart w:id="17" w:name="_Toc25553318"/>
-      <w:bookmarkEnd w:id="14"/>
-      <w:bookmarkEnd w:id="15"/>
-      <w:bookmarkEnd w:id="16"/>
-    </w:p>
-    <w:bookmarkEnd w:id="17"/>
-    <w:p>
-      <w:pPr>
-        <w:ind w:firstLine="360"/>
+        <w:t>Structure du code</w:t>
+      </w:r>
+    </w:p>
+    <w:p>
+      <w:r>
+        <w:t>Le code de l’application se trouve dans le dossier « app » du projet.</w:t>
+      </w:r>
+    </w:p>
+    <w:p>
+      <w:r>
+        <w:t xml:space="preserve">Dans le sous dossier « db » on y trouve le fichier </w:t>
+      </w:r>
+      <w:r>
+        <w:rPr>
+          <w:b/>
+          <w:bCs/>
+        </w:rPr>
+        <w:t>myAppDb.db</w:t>
+      </w:r>
+      <w:r>
+        <w:rPr>
+          <w:b/>
+          <w:bCs/>
+          <w:i/>
+          <w:iCs/>
+        </w:rPr>
+        <w:t xml:space="preserve"> </w:t>
+      </w:r>
+      <w:r>
+        <w:t xml:space="preserve">qui est le fichier </w:t>
+      </w:r>
+      <w:r>
+        <w:t>de stockage des informations de la database.</w:t>
+      </w:r>
+    </w:p>
+    <w:p/>
+    <w:p>
+      <w:r>
+        <w:t>Dans le dossier « </w:t>
+      </w:r>
+      <w:r>
+        <w:rPr>
+          <w:b/>
+          <w:bCs/>
+        </w:rPr>
+        <w:t xml:space="preserve">node_modules » </w:t>
+      </w:r>
+      <w:r>
+        <w:t>on y trouve tous les modules installés et utilisés pour l’application.</w:t>
+      </w:r>
+    </w:p>
+    <w:p/>
+    <w:p>
+      <w:pPr>
+        <w:rPr>
+          <w:b/>
+          <w:bCs/>
+        </w:rPr>
+      </w:pPr>
+      <w:r>
+        <w:t xml:space="preserve">Les modules et leurs versions utilisées sont définis dans le fichier </w:t>
+      </w:r>
+      <w:r>
+        <w:br/>
+      </w:r>
+      <w:r>
+        <w:rPr>
+          <w:b/>
+          <w:bCs/>
+        </w:rPr>
+        <w:t>package-lock.json</w:t>
+      </w:r>
+      <w:r>
+        <w:rPr>
+          <w:b/>
+          <w:bCs/>
+        </w:rPr>
+        <w:t>.</w:t>
+      </w:r>
+    </w:p>
+    <w:p>
+      <w:pPr>
+        <w:rPr>
+          <w:b/>
+          <w:bCs/>
+        </w:rPr>
+      </w:pPr>
+    </w:p>
+    <w:p>
+      <w:r>
+        <w:lastRenderedPageBreak/>
+        <w:t xml:space="preserve">Dans le fichier </w:t>
+      </w:r>
+      <w:r>
+        <w:rPr>
+          <w:b/>
+          <w:bCs/>
+        </w:rPr>
+        <w:t>package.json</w:t>
+      </w:r>
+      <w:r>
+        <w:rPr>
+          <w:b/>
+          <w:bCs/>
+        </w:rPr>
+        <w:t xml:space="preserve"> </w:t>
+      </w:r>
+      <w:r>
+        <w:t>sont définis différents scripts que l’on peut exécuter depuis la ligne de commande pour faire différentes actions, comme construire le livrable de l’application ou encore l’exécuter en mode développement</w:t>
+      </w:r>
+      <w:r>
+        <w:t>.</w:t>
+      </w:r>
+    </w:p>
+    <w:p/>
+    <w:p>
+      <w:r>
+        <w:t xml:space="preserve">Le fichier </w:t>
+      </w:r>
+      <w:r>
+        <w:rPr>
+          <w:b/>
+          <w:bCs/>
+        </w:rPr>
+        <w:t>README.md</w:t>
+      </w:r>
+      <w:r>
+        <w:t xml:space="preserve"> décris comment utiliser les scripts définis dans le </w:t>
+      </w:r>
+      <w:r>
+        <w:rPr>
+          <w:b/>
+          <w:bCs/>
+        </w:rPr>
+        <w:t>package.json</w:t>
+      </w:r>
+      <w:r>
+        <w:t xml:space="preserve"> et </w:t>
+      </w:r>
+      <w:r>
+        <w:t>leur résultat.</w:t>
+      </w:r>
+    </w:p>
+    <w:p/>
+    <w:p>
+      <w:r>
+        <w:t xml:space="preserve">Dans le fichier </w:t>
+      </w:r>
+      <w:r>
+        <w:rPr>
+          <w:b/>
+          <w:bCs/>
+        </w:rPr>
+        <w:t xml:space="preserve">.gitignore </w:t>
+      </w:r>
+      <w:r>
+        <w:t xml:space="preserve">se trouvent tous les fichiers et dossiers qui ne doivent pas être uploadés sur la </w:t>
+      </w:r>
+      <w:r>
+        <w:rPr>
+          <w:b/>
+          <w:bCs/>
+          <w:i/>
+          <w:iCs/>
+        </w:rPr>
+        <w:t>repository</w:t>
+      </w:r>
+      <w:r>
+        <w:rPr>
+          <w:b/>
+          <w:bCs/>
+          <w:i/>
+          <w:iCs/>
+        </w:rPr>
+        <w:t xml:space="preserve"> github</w:t>
+      </w:r>
+      <w:r>
+        <w:rPr>
+          <w:b/>
+          <w:bCs/>
+          <w:i/>
+          <w:iCs/>
+        </w:rPr>
+        <w:t>.</w:t>
+      </w:r>
+    </w:p>
+    <w:p/>
+    <w:p>
+      <w:r>
+        <w:t xml:space="preserve">Dans le dossier </w:t>
+      </w:r>
+      <w:r>
+        <w:rPr>
+          <w:b/>
+          <w:bCs/>
+        </w:rPr>
+        <w:t>src</w:t>
+      </w:r>
+      <w:r>
+        <w:t xml:space="preserve"> se trouvent les sources du projet, donc le code</w:t>
+      </w:r>
+      <w:r>
+        <w:t xml:space="preserve"> de l’application</w:t>
+      </w:r>
+      <w:r>
+        <w:t xml:space="preserve">, il a été créé automatiquement par la création de l’application </w:t>
+      </w:r>
+      <w:r>
+        <w:t>R</w:t>
+      </w:r>
+      <w:r>
+        <w:t>eact</w:t>
+      </w:r>
+      <w:r>
+        <w:t>.</w:t>
+      </w:r>
+    </w:p>
+    <w:p/>
+    <w:p>
+      <w:r>
+        <w:t>Il contient plusieurs fichiers :</w:t>
+      </w:r>
+    </w:p>
+    <w:p>
+      <w:pPr>
+        <w:pStyle w:val="ListParagraph"/>
+        <w:numPr>
+          <w:ilvl w:val="0"/>
+          <w:numId w:val="19"/>
+        </w:numPr>
+      </w:pPr>
+      <w:r>
+        <w:rPr>
+          <w:b/>
+          <w:bCs/>
+        </w:rPr>
+        <w:t xml:space="preserve">Index.css </w:t>
+      </w:r>
+      <w:r>
+        <w:t>contient le style global de l’application</w:t>
+      </w:r>
+    </w:p>
+    <w:p>
+      <w:pPr>
+        <w:pStyle w:val="ListParagraph"/>
+        <w:numPr>
+          <w:ilvl w:val="0"/>
+          <w:numId w:val="19"/>
+        </w:numPr>
+      </w:pPr>
+      <w:r>
+        <w:rPr>
+          <w:b/>
+          <w:bCs/>
+        </w:rPr>
+        <w:t>Index.js</w:t>
+      </w:r>
+      <w:r>
+        <w:rPr>
+          <w:b/>
+          <w:bCs/>
+        </w:rPr>
+        <w:t xml:space="preserve"> </w:t>
+      </w:r>
+      <w:r>
+        <w:t xml:space="preserve">est le script qui va afficher notre application React en créant un </w:t>
+      </w:r>
+      <w:r>
+        <w:rPr>
+          <w:b/>
+          <w:bCs/>
+          <w:i/>
+          <w:iCs/>
+        </w:rPr>
+        <w:t>virtual DOM</w:t>
+      </w:r>
+      <w:r>
+        <w:rPr>
+          <w:b/>
+          <w:bCs/>
+          <w:i/>
+          <w:iCs/>
+        </w:rPr>
+        <w:t xml:space="preserve"> </w:t>
+      </w:r>
+      <w:r>
+        <w:t xml:space="preserve">à partir </w:t>
+      </w:r>
+      <w:r>
+        <w:t>de l’élément « root » du DOM réel.</w:t>
+      </w:r>
+      <w:r>
+        <w:br/>
+        <w:t xml:space="preserve">Il va afficher </w:t>
+      </w:r>
+      <w:r>
+        <w:t>dans</w:t>
+      </w:r>
+      <w:r>
+        <w:t xml:space="preserve"> le virual DOM le composant App, qui lui est défini</w:t>
+      </w:r>
+      <w:r>
+        <w:t>t</w:t>
+      </w:r>
+      <w:r>
+        <w:t xml:space="preserve"> dans e fichier </w:t>
+      </w:r>
+      <w:r>
+        <w:rPr>
+          <w:b/>
+          <w:bCs/>
+        </w:rPr>
+        <w:t>App.js</w:t>
+      </w:r>
+    </w:p>
+    <w:p>
+      <w:pPr>
+        <w:pStyle w:val="ListParagraph"/>
+        <w:numPr>
+          <w:ilvl w:val="0"/>
+          <w:numId w:val="19"/>
+        </w:numPr>
+      </w:pPr>
+      <w:r>
+        <w:rPr>
+          <w:b/>
+          <w:bCs/>
+        </w:rPr>
+        <w:t>App.css</w:t>
+      </w:r>
+      <w:r>
+        <w:t xml:space="preserve"> contient le style </w:t>
+      </w:r>
+      <w:r>
+        <w:t xml:space="preserve">du composant </w:t>
+      </w:r>
+      <w:r>
+        <w:rPr>
+          <w:b/>
+          <w:bCs/>
+        </w:rPr>
+        <w:t>App.js</w:t>
+      </w:r>
+    </w:p>
+    <w:p>
+      <w:pPr>
+        <w:pStyle w:val="ListParagraph"/>
+        <w:numPr>
+          <w:ilvl w:val="0"/>
+          <w:numId w:val="19"/>
+        </w:numPr>
+      </w:pPr>
+      <w:r>
+        <w:rPr>
+          <w:b/>
+          <w:bCs/>
+        </w:rPr>
+        <w:t xml:space="preserve">App.js </w:t>
+      </w:r>
+      <w:r>
+        <w:t xml:space="preserve">est le composant « App » qui est appelé dans </w:t>
+      </w:r>
+      <w:r>
+        <w:rPr>
+          <w:b/>
+          <w:bCs/>
+        </w:rPr>
+        <w:t>index.js</w:t>
+      </w:r>
+      <w:r>
+        <w:t xml:space="preserve"> </w:t>
+      </w:r>
+    </w:p>
+    <w:p/>
+    <w:p>
+      <w:r>
+        <w:t>Le code est divisé en plusieurs « pages » qui contiennent différents composants.</w:t>
+      </w:r>
+    </w:p>
+    <w:p>
+      <w:r>
+        <w:t xml:space="preserve">Les 3 pages principales sont les suivantes : </w:t>
+      </w:r>
+    </w:p>
+    <w:p>
+      <w:pPr>
+        <w:pStyle w:val="ListParagraph"/>
+        <w:numPr>
+          <w:ilvl w:val="0"/>
+          <w:numId w:val="18"/>
+        </w:numPr>
+      </w:pPr>
+      <w:r>
+        <w:t>Calendar Page</w:t>
+      </w:r>
+    </w:p>
+    <w:p>
+      <w:pPr>
+        <w:pStyle w:val="ListParagraph"/>
+        <w:numPr>
+          <w:ilvl w:val="0"/>
+          <w:numId w:val="18"/>
+        </w:numPr>
+      </w:pPr>
+      <w:r>
+        <w:t>Clients Page</w:t>
+      </w:r>
+    </w:p>
+    <w:p>
+      <w:pPr>
+        <w:pStyle w:val="ListParagraph"/>
+        <w:numPr>
+          <w:ilvl w:val="0"/>
+          <w:numId w:val="18"/>
+        </w:numPr>
+      </w:pPr>
+      <w:r>
+        <w:t>Projects</w:t>
+      </w:r>
+    </w:p>
+    <w:bookmarkEnd w:id="14"/>
+    <w:p>
+      <w:pPr>
+        <w:rPr>
+          <w:i/>
+          <w:iCs/>
+        </w:rPr>
+      </w:pPr>
+    </w:p>
+    <w:p>
+      <w:pPr>
         <w:rPr>
           <w:i/>
           <w:iCs/>
@@ -5109,7 +5631,6 @@
           <w:i/>
           <w:iCs/>
         </w:rPr>
-        <w:lastRenderedPageBreak/>
         <w:t>programmation et scripts: librairies externes, dictionnaire des données, reconstruction du logiciel</w:t>
       </w:r>
       <w:r>
@@ -5190,9 +5711,9 @@
           <w:iCs/>
         </w:rPr>
       </w:pPr>
-      <w:bookmarkStart w:id="18" w:name="_Toc25553321"/>
-      <w:bookmarkStart w:id="19" w:name="_Toc71691025"/>
-      <w:bookmarkStart w:id="20" w:name="_Toc499021844"/>
+      <w:bookmarkStart w:id="15" w:name="_Toc25553321"/>
+      <w:bookmarkStart w:id="16" w:name="_Toc71691025"/>
+      <w:bookmarkStart w:id="17" w:name="_Toc499021844"/>
       <w:r>
         <w:rPr>
           <w:i w:val="0"/>
@@ -5200,7 +5721,7 @@
         </w:rPr>
         <w:t>Description des test</w:t>
       </w:r>
-      <w:bookmarkEnd w:id="18"/>
+      <w:bookmarkEnd w:id="15"/>
       <w:r>
         <w:rPr>
           <w:i w:val="0"/>
@@ -5208,8 +5729,8 @@
         </w:rPr>
         <w:t>s effectués</w:t>
       </w:r>
-      <w:bookmarkEnd w:id="19"/>
-      <w:bookmarkEnd w:id="20"/>
+      <w:bookmarkEnd w:id="16"/>
+      <w:bookmarkEnd w:id="17"/>
     </w:p>
     <w:p>
       <w:pPr>
@@ -5259,6 +5780,7 @@
         <w:rPr>
           <w:i/>
         </w:rPr>
+        <w:lastRenderedPageBreak/>
         <w:t>les conditions exactes de chaque test</w:t>
       </w:r>
     </w:p>
@@ -5304,9 +5826,9 @@
           <w:iCs/>
         </w:rPr>
       </w:pPr>
-      <w:bookmarkStart w:id="21" w:name="_Toc25553322"/>
-      <w:bookmarkStart w:id="22" w:name="_Toc71691026"/>
-      <w:bookmarkStart w:id="23" w:name="_Toc499021845"/>
+      <w:bookmarkStart w:id="18" w:name="_Toc25553322"/>
+      <w:bookmarkStart w:id="19" w:name="_Toc71691026"/>
+      <w:bookmarkStart w:id="20" w:name="_Toc499021845"/>
       <w:r>
         <w:rPr>
           <w:i w:val="0"/>
@@ -5314,7 +5836,7 @@
         </w:rPr>
         <w:t xml:space="preserve">Erreurs </w:t>
       </w:r>
-      <w:bookmarkEnd w:id="21"/>
+      <w:bookmarkEnd w:id="18"/>
       <w:r>
         <w:rPr>
           <w:i w:val="0"/>
@@ -5322,8 +5844,8 @@
         </w:rPr>
         <w:t>restantes</w:t>
       </w:r>
-      <w:bookmarkEnd w:id="22"/>
-      <w:bookmarkEnd w:id="23"/>
+      <w:bookmarkEnd w:id="19"/>
+      <w:bookmarkEnd w:id="20"/>
       <w:r>
         <w:rPr>
           <w:i w:val="0"/>
@@ -5339,7 +5861,7 @@
           <w:i/>
         </w:rPr>
       </w:pPr>
-      <w:bookmarkStart w:id="24" w:name="_Toc25553323"/>
+      <w:bookmarkStart w:id="21" w:name="_Toc25553323"/>
     </w:p>
     <w:p>
       <w:pPr>
@@ -5396,7 +5918,7 @@
         </w:rPr>
         <w:t>Conséquences sur l'utilisation du produit</w:t>
       </w:r>
-      <w:bookmarkEnd w:id="24"/>
+      <w:bookmarkEnd w:id="21"/>
     </w:p>
     <w:p>
       <w:pPr>
@@ -5432,9 +5954,9 @@
           <w:iCs/>
         </w:rPr>
       </w:pPr>
-      <w:bookmarkStart w:id="25" w:name="_Toc25553326"/>
-      <w:bookmarkStart w:id="26" w:name="_Toc71691029"/>
-      <w:bookmarkStart w:id="27" w:name="_Toc499021846"/>
+      <w:bookmarkStart w:id="22" w:name="_Toc25553326"/>
+      <w:bookmarkStart w:id="23" w:name="_Toc71691029"/>
+      <w:bookmarkStart w:id="24" w:name="_Toc499021846"/>
       <w:r>
         <w:rPr>
           <w:i w:val="0"/>
@@ -5442,7 +5964,7 @@
         </w:rPr>
         <w:t>Liste des documents</w:t>
       </w:r>
-      <w:bookmarkEnd w:id="25"/>
+      <w:bookmarkEnd w:id="22"/>
       <w:r>
         <w:rPr>
           <w:i w:val="0"/>
@@ -5450,8 +5972,8 @@
         </w:rPr>
         <w:t xml:space="preserve"> fournis</w:t>
       </w:r>
-      <w:bookmarkEnd w:id="26"/>
-      <w:bookmarkEnd w:id="27"/>
+      <w:bookmarkEnd w:id="23"/>
+      <w:bookmarkEnd w:id="24"/>
     </w:p>
     <w:p>
       <w:pPr>
@@ -5598,18 +6120,18 @@
           <w:tab w:val="num" w:pos="360"/>
         </w:tabs>
       </w:pPr>
-      <w:bookmarkStart w:id="28" w:name="_Toc25553328"/>
-      <w:bookmarkStart w:id="29" w:name="_Toc71703263"/>
-      <w:bookmarkStart w:id="30" w:name="_Toc499021847"/>
+      <w:bookmarkStart w:id="25" w:name="_Toc25553328"/>
+      <w:bookmarkStart w:id="26" w:name="_Toc71703263"/>
+      <w:bookmarkStart w:id="27" w:name="_Toc499021847"/>
       <w:r>
         <w:t>C</w:t>
       </w:r>
-      <w:bookmarkEnd w:id="28"/>
-      <w:bookmarkEnd w:id="29"/>
+      <w:bookmarkEnd w:id="25"/>
+      <w:bookmarkEnd w:id="26"/>
       <w:r>
         <w:t>onclusions</w:t>
       </w:r>
-      <w:bookmarkEnd w:id="30"/>
+      <w:bookmarkEnd w:id="27"/>
     </w:p>
     <w:p>
       <w:pPr>
@@ -5758,17 +6280,17 @@
           <w:tab w:val="num" w:pos="360"/>
         </w:tabs>
       </w:pPr>
-      <w:bookmarkStart w:id="31" w:name="_Toc71703264"/>
-      <w:bookmarkStart w:id="32" w:name="_Toc499021848"/>
+      <w:bookmarkStart w:id="28" w:name="_Toc71703264"/>
+      <w:bookmarkStart w:id="29" w:name="_Toc499021848"/>
       <w:r>
         <w:lastRenderedPageBreak/>
         <w:t>A</w:t>
       </w:r>
-      <w:bookmarkEnd w:id="31"/>
+      <w:bookmarkEnd w:id="28"/>
       <w:r>
         <w:t>nnexes</w:t>
       </w:r>
-      <w:bookmarkEnd w:id="32"/>
+      <w:bookmarkEnd w:id="29"/>
     </w:p>
     <w:p/>
     <w:p>
@@ -5779,7 +6301,7 @@
           <w:iCs/>
         </w:rPr>
       </w:pPr>
-      <w:bookmarkStart w:id="33" w:name="_Toc499021849"/>
+      <w:bookmarkStart w:id="30" w:name="_Toc499021849"/>
       <w:r>
         <w:rPr>
           <w:i w:val="0"/>
@@ -5787,7 +6309,7 @@
         </w:rPr>
         <w:t>Résumé du rapport du TPI / version succincte de la documentation</w:t>
       </w:r>
-      <w:bookmarkEnd w:id="33"/>
+      <w:bookmarkEnd w:id="30"/>
     </w:p>
     <w:p/>
     <w:p>
@@ -6072,8 +6594,8 @@
           <w:iCs/>
         </w:rPr>
       </w:pPr>
-      <w:bookmarkStart w:id="34" w:name="_Toc71703265"/>
-      <w:bookmarkStart w:id="35" w:name="_Toc499021850"/>
+      <w:bookmarkStart w:id="31" w:name="_Toc71703265"/>
+      <w:bookmarkStart w:id="32" w:name="_Toc499021850"/>
       <w:r>
         <w:rPr>
           <w:i w:val="0"/>
@@ -6081,8 +6603,8 @@
         </w:rPr>
         <w:t>Sources – Bibliographie</w:t>
       </w:r>
-      <w:bookmarkEnd w:id="34"/>
-      <w:bookmarkEnd w:id="35"/>
+      <w:bookmarkEnd w:id="31"/>
+      <w:bookmarkEnd w:id="32"/>
     </w:p>
     <w:p>
       <w:pPr>
@@ -6104,7 +6626,7 @@
           <w:numId w:val="15"/>
         </w:numPr>
       </w:pPr>
-      <w:hyperlink r:id="rId8" w:history="1">
+      <w:hyperlink r:id="rId9" w:history="1">
         <w:r>
           <w:rPr>
             <w:rStyle w:val="Hyperlink"/>
@@ -6121,7 +6643,7 @@
           <w:numId w:val="15"/>
         </w:numPr>
       </w:pPr>
-      <w:hyperlink r:id="rId9" w:history="1">
+      <w:hyperlink r:id="rId10" w:history="1">
         <w:r>
           <w:rPr>
             <w:rStyle w:val="Hyperlink"/>
@@ -6138,7 +6660,7 @@
           <w:numId w:val="15"/>
         </w:numPr>
       </w:pPr>
-      <w:hyperlink r:id="rId10" w:history="1">
+      <w:hyperlink r:id="rId11" w:history="1">
         <w:r>
           <w:rPr>
             <w:rStyle w:val="Hyperlink"/>
@@ -6160,7 +6682,7 @@
           <w:u w:val="none"/>
         </w:rPr>
       </w:pPr>
-      <w:hyperlink r:id="rId11" w:history="1">
+      <w:hyperlink r:id="rId12" w:history="1">
         <w:r>
           <w:rPr>
             <w:rStyle w:val="Hyperlink"/>
@@ -6177,7 +6699,7 @@
           <w:numId w:val="15"/>
         </w:numPr>
       </w:pPr>
-      <w:hyperlink r:id="rId12" w:history="1">
+      <w:hyperlink r:id="rId13" w:history="1">
         <w:r>
           <w:rPr>
             <w:rStyle w:val="Hyperlink"/>
@@ -6237,9 +6759,9 @@
           <w:iCs/>
         </w:rPr>
       </w:pPr>
-      <w:bookmarkStart w:id="36" w:name="_Toc25553330"/>
-      <w:bookmarkStart w:id="37" w:name="_Toc71703266"/>
-      <w:bookmarkStart w:id="38" w:name="_Toc499021851"/>
+      <w:bookmarkStart w:id="33" w:name="_Toc25553330"/>
+      <w:bookmarkStart w:id="34" w:name="_Toc71703266"/>
+      <w:bookmarkStart w:id="35" w:name="_Toc499021851"/>
       <w:r>
         <w:rPr>
           <w:i w:val="0"/>
@@ -6247,8 +6769,8 @@
         </w:rPr>
         <w:t xml:space="preserve">Journal de </w:t>
       </w:r>
-      <w:bookmarkEnd w:id="36"/>
-      <w:bookmarkEnd w:id="37"/>
+      <w:bookmarkEnd w:id="33"/>
+      <w:bookmarkEnd w:id="34"/>
       <w:r>
         <w:rPr>
           <w:i w:val="0"/>
@@ -6256,7 +6778,7 @@
         </w:rPr>
         <w:t>travail</w:t>
       </w:r>
-      <w:bookmarkEnd w:id="38"/>
+      <w:bookmarkEnd w:id="35"/>
     </w:p>
     <w:p/>
     <w:tbl>
@@ -7195,7 +7717,7 @@
           <w:iCs/>
         </w:rPr>
       </w:pPr>
-      <w:bookmarkStart w:id="39" w:name="_Toc25553331"/>
+      <w:bookmarkStart w:id="36" w:name="_Toc25553331"/>
     </w:p>
     <w:p>
       <w:pPr>
@@ -7205,14 +7727,37 @@
           <w:iCs/>
         </w:rPr>
       </w:pPr>
-      <w:bookmarkStart w:id="40" w:name="_Toc71703267"/>
-      <w:bookmarkStart w:id="41" w:name="_Toc499021852"/>
+      <w:bookmarkStart w:id="37" w:name="_Toc71703267"/>
+      <w:bookmarkStart w:id="38" w:name="_Toc499021852"/>
       <w:r>
         <w:rPr>
           <w:i w:val="0"/>
           <w:iCs/>
         </w:rPr>
         <w:t>Manuel d'Installation</w:t>
+      </w:r>
+      <w:bookmarkEnd w:id="36"/>
+      <w:bookmarkEnd w:id="37"/>
+      <w:bookmarkEnd w:id="38"/>
+    </w:p>
+    <w:p/>
+    <w:p>
+      <w:pPr>
+        <w:pStyle w:val="Heading2"/>
+        <w:rPr>
+          <w:i w:val="0"/>
+          <w:iCs/>
+        </w:rPr>
+      </w:pPr>
+      <w:bookmarkStart w:id="39" w:name="_Toc25553332"/>
+      <w:bookmarkStart w:id="40" w:name="_Toc71703268"/>
+      <w:bookmarkStart w:id="41" w:name="_Toc499021853"/>
+      <w:r>
+        <w:rPr>
+          <w:i w:val="0"/>
+          <w:iCs/>
+        </w:rPr>
+        <w:t>Manuel d'Utilisation</w:t>
       </w:r>
       <w:bookmarkEnd w:id="39"/>
       <w:bookmarkEnd w:id="40"/>
@@ -7227,90 +7772,67 @@
           <w:iCs/>
         </w:rPr>
       </w:pPr>
-      <w:bookmarkStart w:id="42" w:name="_Toc25553332"/>
-      <w:bookmarkStart w:id="43" w:name="_Toc71703268"/>
-      <w:bookmarkStart w:id="44" w:name="_Toc499021853"/>
+      <w:bookmarkStart w:id="42" w:name="_Toc71703270"/>
+      <w:bookmarkStart w:id="43" w:name="_Toc499021854"/>
+      <w:bookmarkStart w:id="44" w:name="_Toc25553334"/>
       <w:r>
         <w:rPr>
           <w:i w:val="0"/>
           <w:iCs/>
         </w:rPr>
-        <w:t>Manuel d'Utilisation</w:t>
+        <w:lastRenderedPageBreak/>
+        <w:t>A</w:t>
+      </w:r>
+      <w:r>
+        <w:rPr>
+          <w:i w:val="0"/>
+          <w:iCs/>
+        </w:rPr>
+        <w:t>rchives du projet</w:t>
       </w:r>
       <w:bookmarkEnd w:id="42"/>
       <w:bookmarkEnd w:id="43"/>
+      <w:r>
+        <w:rPr>
+          <w:i w:val="0"/>
+          <w:iCs/>
+        </w:rPr>
+        <w:t xml:space="preserve"> </w:t>
+      </w:r>
       <w:bookmarkEnd w:id="44"/>
     </w:p>
     <w:p/>
     <w:p>
       <w:pPr>
-        <w:pStyle w:val="Heading2"/>
-        <w:rPr>
-          <w:i w:val="0"/>
-          <w:iCs/>
-        </w:rPr>
-      </w:pPr>
-      <w:bookmarkStart w:id="45" w:name="_Toc71703270"/>
-      <w:bookmarkStart w:id="46" w:name="_Toc499021854"/>
-      <w:bookmarkStart w:id="47" w:name="_Toc25553334"/>
-      <w:r>
-        <w:rPr>
-          <w:i w:val="0"/>
-          <w:iCs/>
-        </w:rPr>
-        <w:lastRenderedPageBreak/>
-        <w:t>A</w:t>
-      </w:r>
-      <w:r>
-        <w:rPr>
-          <w:i w:val="0"/>
-          <w:iCs/>
-        </w:rPr>
-        <w:t>rchives du projet</w:t>
-      </w:r>
-      <w:bookmarkEnd w:id="45"/>
-      <w:bookmarkEnd w:id="46"/>
-      <w:r>
-        <w:rPr>
-          <w:i w:val="0"/>
-          <w:iCs/>
-        </w:rPr>
-        <w:t xml:space="preserve"> </w:t>
-      </w:r>
-      <w:bookmarkEnd w:id="47"/>
+        <w:ind w:left="426"/>
+        <w:rPr>
+          <w:i/>
+        </w:rPr>
+      </w:pPr>
+      <w:r>
+        <w:rPr>
+          <w:i/>
+        </w:rPr>
+        <w:t>Media</w:t>
+      </w:r>
+      <w:r>
+        <w:rPr>
+          <w:i/>
+        </w:rPr>
+        <w:t xml:space="preserve">, … dans une fourre en plastique </w:t>
+      </w:r>
     </w:p>
     <w:p/>
     <w:p>
       <w:pPr>
-        <w:ind w:left="426"/>
-        <w:rPr>
-          <w:i/>
-        </w:rPr>
-      </w:pPr>
-      <w:r>
-        <w:rPr>
-          <w:i/>
-        </w:rPr>
-        <w:t>Media</w:t>
-      </w:r>
-      <w:r>
-        <w:rPr>
-          <w:i/>
-        </w:rPr>
-        <w:t xml:space="preserve">, … dans une fourre en plastique </w:t>
-      </w:r>
-    </w:p>
-    <w:p/>
-    <w:p>
-      <w:pPr>
         <w:rPr>
           <w:szCs w:val="14"/>
         </w:rPr>
       </w:pPr>
     </w:p>
     <w:sectPr>
-      <w:headerReference w:type="default" r:id="rId13"/>
-      <w:footerReference w:type="default" r:id="rId14"/>
+      <w:headerReference w:type="default" r:id="rId14"/>
+      <w:footerReference w:type="default" r:id="rId15"/>
       <w:pgSz w:w="11906" w:h="16838" w:code="9"/>
       <w:pgMar w:top="1418" w:right="1418" w:bottom="1418" w:left="1418" w:header="720" w:footer="720" w:gutter="0"/>
       <w:cols w:space="720"/>
@@ -7630,6 +8152,118 @@
     </w:lvl>
   </w:abstractNum>
   <w:abstractNum w:abstractNumId="2" w15:restartNumberingAfterBreak="0">
+    <w:nsid w:val="12AC16B1"/>
+    <w:multiLevelType w:val="hybridMultilevel"/>
+    <w:tmpl w:val="9F0AB7AA"/>
+    <w:lvl w:ilvl="0" w:tplc="71C06CE2">
+      <w:numFmt w:val="bullet"/>
+      <w:lvlText w:val="-"/>
+      <w:lvlJc w:val="left"/>
+      <w:pPr>
+        <w:ind w:left="720" w:hanging="360"/>
+      </w:pPr>
+      <w:rPr>
+        <w:rFonts w:ascii="Arial" w:eastAsia="Times New Roman" w:hAnsi="Arial" w:cs="Arial" w:hint="default"/>
+      </w:rPr>
+    </w:lvl>
+    <w:lvl w:ilvl="1" w:tplc="100C0003" w:tentative="1">
+      <w:start w:val="1"/>
+      <w:numFmt w:val="bullet"/>
+      <w:lvlText w:val="o"/>
+      <w:lvlJc w:val="left"/>
+      <w:pPr>
+        <w:ind w:left="1440" w:hanging="360"/>
+      </w:pPr>
+      <w:rPr>
+        <w:rFonts w:ascii="Courier New" w:hAnsi="Courier New" w:cs="Courier New" w:hint="default"/>
+      </w:rPr>
+    </w:lvl>
+    <w:lvl w:ilvl="2" w:tplc="100C0005" w:tentative="1">
+      <w:start w:val="1"/>
+      <w:numFmt w:val="bullet"/>
+      <w:lvlText w:val=""/>
+      <w:lvlJc w:val="left"/>
+      <w:pPr>
+        <w:ind w:left="2160" w:hanging="360"/>
+      </w:pPr>
+      <w:rPr>
+        <w:rFonts w:ascii="Wingdings" w:hAnsi="Wingdings" w:hint="default"/>
+      </w:rPr>
+    </w:lvl>
+    <w:lvl w:ilvl="3" w:tplc="100C0001" w:tentative="1">
+      <w:start w:val="1"/>
+      <w:numFmt w:val="bullet"/>
+      <w:lvlText w:val=""/>
+      <w:lvlJc w:val="left"/>
+      <w:pPr>
+        <w:ind w:left="2880" w:hanging="360"/>
+      </w:pPr>
+      <w:rPr>
+        <w:rFonts w:ascii="Symbol" w:hAnsi="Symbol" w:hint="default"/>
+      </w:rPr>
+    </w:lvl>
+    <w:lvl w:ilvl="4" w:tplc="100C0003" w:tentative="1">
+      <w:start w:val="1"/>
+      <w:numFmt w:val="bullet"/>
+      <w:lvlText w:val="o"/>
+      <w:lvlJc w:val="left"/>
+      <w:pPr>
+        <w:ind w:left="3600" w:hanging="360"/>
+      </w:pPr>
+      <w:rPr>
+        <w:rFonts w:ascii="Courier New" w:hAnsi="Courier New" w:cs="Courier New" w:hint="default"/>
+      </w:rPr>
+    </w:lvl>
+    <w:lvl w:ilvl="5" w:tplc="100C0005" w:tentative="1">
+      <w:start w:val="1"/>
+      <w:numFmt w:val="bullet"/>
+      <w:lvlText w:val=""/>
+      <w:lvlJc w:val="left"/>
+      <w:pPr>
+        <w:ind w:left="4320" w:hanging="360"/>
+      </w:pPr>
+      <w:rPr>
+        <w:rFonts w:ascii="Wingdings" w:hAnsi="Wingdings" w:hint="default"/>
+      </w:rPr>
+    </w:lvl>
+    <w:lvl w:ilvl="6" w:tplc="100C0001" w:tentative="1">
+      <w:start w:val="1"/>
+      <w:numFmt w:val="bullet"/>
+      <w:lvlText w:val=""/>
+      <w:lvlJc w:val="left"/>
+      <w:pPr>
+        <w:ind w:left="5040" w:hanging="360"/>
+      </w:pPr>
+      <w:rPr>
+        <w:rFonts w:ascii="Symbol" w:hAnsi="Symbol" w:hint="default"/>
+      </w:rPr>
+    </w:lvl>
+    <w:lvl w:ilvl="7" w:tplc="100C0003" w:tentative="1">
+      <w:start w:val="1"/>
+      <w:numFmt w:val="bullet"/>
+      <w:lvlText w:val="o"/>
+      <w:lvlJc w:val="left"/>
+      <w:pPr>
+        <w:ind w:left="5760" w:hanging="360"/>
+      </w:pPr>
+      <w:rPr>
+        <w:rFonts w:ascii="Courier New" w:hAnsi="Courier New" w:cs="Courier New" w:hint="default"/>
+      </w:rPr>
+    </w:lvl>
+    <w:lvl w:ilvl="8" w:tplc="100C0005" w:tentative="1">
+      <w:start w:val="1"/>
+      <w:numFmt w:val="bullet"/>
+      <w:lvlText w:val=""/>
+      <w:lvlJc w:val="left"/>
+      <w:pPr>
+        <w:ind w:left="6480" w:hanging="360"/>
+      </w:pPr>
+      <w:rPr>
+        <w:rFonts w:ascii="Wingdings" w:hAnsi="Wingdings" w:hint="default"/>
+      </w:rPr>
+    </w:lvl>
+  </w:abstractNum>
+  <w:abstractNum w:abstractNumId="3" w15:restartNumberingAfterBreak="0">
     <w:nsid w:val="12AE5E06"/>
     <w:multiLevelType w:val="hybridMultilevel"/>
     <w:tmpl w:val="8784731E"/>
@@ -7742,7 +8376,7 @@
       </w:rPr>
     </w:lvl>
   </w:abstractNum>
-  <w:abstractNum w:abstractNumId="3" w15:restartNumberingAfterBreak="0">
+  <w:abstractNum w:abstractNumId="4" w15:restartNumberingAfterBreak="0">
     <w:nsid w:val="16794E2B"/>
     <w:multiLevelType w:val="hybridMultilevel"/>
     <w:tmpl w:val="641AD2C2"/>
@@ -7882,7 +8516,7 @@
       </w:rPr>
     </w:lvl>
   </w:abstractNum>
-  <w:abstractNum w:abstractNumId="4" w15:restartNumberingAfterBreak="0">
+  <w:abstractNum w:abstractNumId="5" w15:restartNumberingAfterBreak="0">
     <w:nsid w:val="19FF01AE"/>
     <w:multiLevelType w:val="hybridMultilevel"/>
     <w:tmpl w:val="EC6A3956"/>
@@ -8022,7 +8656,7 @@
       </w:rPr>
     </w:lvl>
   </w:abstractNum>
-  <w:abstractNum w:abstractNumId="5" w15:restartNumberingAfterBreak="0">
+  <w:abstractNum w:abstractNumId="6" w15:restartNumberingAfterBreak="0">
     <w:nsid w:val="27A404D8"/>
     <w:multiLevelType w:val="hybridMultilevel"/>
     <w:tmpl w:val="E4483B56"/>
@@ -8162,7 +8796,7 @@
       </w:rPr>
     </w:lvl>
   </w:abstractNum>
-  <w:abstractNum w:abstractNumId="6" w15:restartNumberingAfterBreak="0">
+  <w:abstractNum w:abstractNumId="7" w15:restartNumberingAfterBreak="0">
     <w:nsid w:val="408C02FF"/>
     <w:multiLevelType w:val="hybridMultilevel"/>
     <w:tmpl w:val="1C925AC4"/>
@@ -8299,7 +8933,7 @@
       </w:rPr>
     </w:lvl>
   </w:abstractNum>
-  <w:abstractNum w:abstractNumId="7" w15:restartNumberingAfterBreak="0">
+  <w:abstractNum w:abstractNumId="8" w15:restartNumberingAfterBreak="0">
     <w:nsid w:val="42F31DAB"/>
     <w:multiLevelType w:val="hybridMultilevel"/>
     <w:tmpl w:val="A46C5D1C"/>
@@ -8439,7 +9073,119 @@
       </w:rPr>
     </w:lvl>
   </w:abstractNum>
-  <w:abstractNum w:abstractNumId="8" w15:restartNumberingAfterBreak="0">
+  <w:abstractNum w:abstractNumId="9" w15:restartNumberingAfterBreak="0">
+    <w:nsid w:val="4F6361B8"/>
+    <w:multiLevelType w:val="hybridMultilevel"/>
+    <w:tmpl w:val="AC2ED7F4"/>
+    <w:lvl w:ilvl="0" w:tplc="2932D0CC">
+      <w:numFmt w:val="bullet"/>
+      <w:lvlText w:val="-"/>
+      <w:lvlJc w:val="left"/>
+      <w:pPr>
+        <w:ind w:left="720" w:hanging="360"/>
+      </w:pPr>
+      <w:rPr>
+        <w:rFonts w:ascii="Arial" w:eastAsia="Times New Roman" w:hAnsi="Arial" w:cs="Arial" w:hint="default"/>
+      </w:rPr>
+    </w:lvl>
+    <w:lvl w:ilvl="1" w:tplc="100C0003" w:tentative="1">
+      <w:start w:val="1"/>
+      <w:numFmt w:val="bullet"/>
+      <w:lvlText w:val="o"/>
+      <w:lvlJc w:val="left"/>
+      <w:pPr>
+        <w:ind w:left="1440" w:hanging="360"/>
+      </w:pPr>
+      <w:rPr>
+        <w:rFonts w:ascii="Courier New" w:hAnsi="Courier New" w:cs="Courier New" w:hint="default"/>
+      </w:rPr>
+    </w:lvl>
+    <w:lvl w:ilvl="2" w:tplc="100C0005" w:tentative="1">
+      <w:start w:val="1"/>
+      <w:numFmt w:val="bullet"/>
+      <w:lvlText w:val=""/>
+      <w:lvlJc w:val="left"/>
+      <w:pPr>
+        <w:ind w:left="2160" w:hanging="360"/>
+      </w:pPr>
+      <w:rPr>
+        <w:rFonts w:ascii="Wingdings" w:hAnsi="Wingdings" w:hint="default"/>
+      </w:rPr>
+    </w:lvl>
+    <w:lvl w:ilvl="3" w:tplc="100C0001" w:tentative="1">
+      <w:start w:val="1"/>
+      <w:numFmt w:val="bullet"/>
+      <w:lvlText w:val=""/>
+      <w:lvlJc w:val="left"/>
+      <w:pPr>
+        <w:ind w:left="2880" w:hanging="360"/>
+      </w:pPr>
+      <w:rPr>
+        <w:rFonts w:ascii="Symbol" w:hAnsi="Symbol" w:hint="default"/>
+      </w:rPr>
+    </w:lvl>
+    <w:lvl w:ilvl="4" w:tplc="100C0003" w:tentative="1">
+      <w:start w:val="1"/>
+      <w:numFmt w:val="bullet"/>
+      <w:lvlText w:val="o"/>
+      <w:lvlJc w:val="left"/>
+      <w:pPr>
+        <w:ind w:left="3600" w:hanging="360"/>
+      </w:pPr>
+      <w:rPr>
+        <w:rFonts w:ascii="Courier New" w:hAnsi="Courier New" w:cs="Courier New" w:hint="default"/>
+      </w:rPr>
+    </w:lvl>
+    <w:lvl w:ilvl="5" w:tplc="100C0005" w:tentative="1">
+      <w:start w:val="1"/>
+      <w:numFmt w:val="bullet"/>
+      <w:lvlText w:val=""/>
+      <w:lvlJc w:val="left"/>
+      <w:pPr>
+        <w:ind w:left="4320" w:hanging="360"/>
+      </w:pPr>
+      <w:rPr>
+        <w:rFonts w:ascii="Wingdings" w:hAnsi="Wingdings" w:hint="default"/>
+      </w:rPr>
+    </w:lvl>
+    <w:lvl w:ilvl="6" w:tplc="100C0001" w:tentative="1">
+      <w:start w:val="1"/>
+      <w:numFmt w:val="bullet"/>
+      <w:lvlText w:val=""/>
+      <w:lvlJc w:val="left"/>
+      <w:pPr>
+        <w:ind w:left="5040" w:hanging="360"/>
+      </w:pPr>
+      <w:rPr>
+        <w:rFonts w:ascii="Symbol" w:hAnsi="Symbol" w:hint="default"/>
+      </w:rPr>
+    </w:lvl>
+    <w:lvl w:ilvl="7" w:tplc="100C0003" w:tentative="1">
+      <w:start w:val="1"/>
+      <w:numFmt w:val="bullet"/>
+      <w:lvlText w:val="o"/>
+      <w:lvlJc w:val="left"/>
+      <w:pPr>
+        <w:ind w:left="5760" w:hanging="360"/>
+      </w:pPr>
+      <w:rPr>
+        <w:rFonts w:ascii="Courier New" w:hAnsi="Courier New" w:cs="Courier New" w:hint="default"/>
+      </w:rPr>
+    </w:lvl>
+    <w:lvl w:ilvl="8" w:tplc="100C0005" w:tentative="1">
+      <w:start w:val="1"/>
+      <w:numFmt w:val="bullet"/>
+      <w:lvlText w:val=""/>
+      <w:lvlJc w:val="left"/>
+      <w:pPr>
+        <w:ind w:left="6480" w:hanging="360"/>
+      </w:pPr>
+      <w:rPr>
+        <w:rFonts w:ascii="Wingdings" w:hAnsi="Wingdings" w:hint="default"/>
+      </w:rPr>
+    </w:lvl>
+  </w:abstractNum>
+  <w:abstractNum w:abstractNumId="10" w15:restartNumberingAfterBreak="0">
     <w:nsid w:val="5082572C"/>
     <w:multiLevelType w:val="hybridMultilevel"/>
     <w:tmpl w:val="ED4ACFA4"/>
@@ -8579,7 +9325,7 @@
       </w:rPr>
     </w:lvl>
   </w:abstractNum>
-  <w:abstractNum w:abstractNumId="9" w15:restartNumberingAfterBreak="0">
+  <w:abstractNum w:abstractNumId="11" w15:restartNumberingAfterBreak="0">
     <w:nsid w:val="52B247CA"/>
     <w:multiLevelType w:val="hybridMultilevel"/>
     <w:tmpl w:val="B7D4D45A"/>
@@ -8719,7 +9465,7 @@
       </w:rPr>
     </w:lvl>
   </w:abstractNum>
-  <w:abstractNum w:abstractNumId="10" w15:restartNumberingAfterBreak="0">
+  <w:abstractNum w:abstractNumId="12" w15:restartNumberingAfterBreak="0">
     <w:nsid w:val="560E1877"/>
     <w:multiLevelType w:val="hybridMultilevel"/>
     <w:tmpl w:val="75E4148C"/>
@@ -8832,7 +9578,7 @@
       </w:rPr>
     </w:lvl>
   </w:abstractNum>
-  <w:abstractNum w:abstractNumId="11" w15:restartNumberingAfterBreak="0">
+  <w:abstractNum w:abstractNumId="13" w15:restartNumberingAfterBreak="0">
     <w:nsid w:val="594C1361"/>
     <w:multiLevelType w:val="hybridMultilevel"/>
     <w:tmpl w:val="5C243628"/>
@@ -8972,7 +9718,7 @@
       </w:rPr>
     </w:lvl>
   </w:abstractNum>
-  <w:abstractNum w:abstractNumId="12" w15:restartNumberingAfterBreak="0">
+  <w:abstractNum w:abstractNumId="14" w15:restartNumberingAfterBreak="0">
     <w:nsid w:val="71E06583"/>
     <w:multiLevelType w:val="hybridMultilevel"/>
     <w:tmpl w:val="26C81FCE"/>
@@ -9112,7 +9858,7 @@
       </w:rPr>
     </w:lvl>
   </w:abstractNum>
-  <w:abstractNum w:abstractNumId="13" w15:restartNumberingAfterBreak="0">
+  <w:abstractNum w:abstractNumId="15" w15:restartNumberingAfterBreak="0">
     <w:nsid w:val="75A3529B"/>
     <w:multiLevelType w:val="hybridMultilevel"/>
     <w:tmpl w:val="819EEA64"/>
@@ -9252,7 +9998,7 @@
       </w:rPr>
     </w:lvl>
   </w:abstractNum>
-  <w:abstractNum w:abstractNumId="14" w15:restartNumberingAfterBreak="0">
+  <w:abstractNum w:abstractNumId="16" w15:restartNumberingAfterBreak="0">
     <w:nsid w:val="76BF40AB"/>
     <w:multiLevelType w:val="hybridMultilevel"/>
     <w:tmpl w:val="34E6B2A6"/>
@@ -9365,7 +10111,7 @@
       </w:rPr>
     </w:lvl>
   </w:abstractNum>
-  <w:abstractNum w:abstractNumId="15" w15:restartNumberingAfterBreak="0">
+  <w:abstractNum w:abstractNumId="17" w15:restartNumberingAfterBreak="0">
     <w:nsid w:val="7B193736"/>
     <w:multiLevelType w:val="multilevel"/>
     <w:tmpl w:val="3E0A631E"/>
@@ -9487,7 +10233,7 @@
       </w:pPr>
     </w:lvl>
   </w:abstractNum>
-  <w:abstractNum w:abstractNumId="16" w15:restartNumberingAfterBreak="0">
+  <w:abstractNum w:abstractNumId="18" w15:restartNumberingAfterBreak="0">
     <w:nsid w:val="7DD245F2"/>
     <w:multiLevelType w:val="hybridMultilevel"/>
     <w:tmpl w:val="3100450C"/>
@@ -9628,55 +10374,61 @@
     </w:lvl>
   </w:abstractNum>
   <w:num w:numId="1" w16cid:durableId="591471828">
-    <w:abstractNumId w:val="15"/>
+    <w:abstractNumId w:val="17"/>
   </w:num>
   <w:num w:numId="2" w16cid:durableId="1192038868">
     <w:abstractNumId w:val="0"/>
   </w:num>
   <w:num w:numId="3" w16cid:durableId="327635174">
+    <w:abstractNumId w:val="5"/>
+  </w:num>
+  <w:num w:numId="4" w16cid:durableId="497308159">
+    <w:abstractNumId w:val="15"/>
+  </w:num>
+  <w:num w:numId="5" w16cid:durableId="1210650470">
+    <w:abstractNumId w:val="11"/>
+  </w:num>
+  <w:num w:numId="6" w16cid:durableId="958799105">
+    <w:abstractNumId w:val="6"/>
+  </w:num>
+  <w:num w:numId="7" w16cid:durableId="1311129666">
+    <w:abstractNumId w:val="13"/>
+  </w:num>
+  <w:num w:numId="8" w16cid:durableId="1581064324">
+    <w:abstractNumId w:val="18"/>
+  </w:num>
+  <w:num w:numId="9" w16cid:durableId="796797633">
     <w:abstractNumId w:val="4"/>
   </w:num>
-  <w:num w:numId="4" w16cid:durableId="497308159">
-    <w:abstractNumId w:val="13"/>
+  <w:num w:numId="10" w16cid:durableId="811288778">
+    <w:abstractNumId w:val="7"/>
   </w:num>
-  <w:num w:numId="5" w16cid:durableId="1210650470">
-    <w:abstractNumId w:val="9"/>
+  <w:num w:numId="11" w16cid:durableId="1682123484">
+    <w:abstractNumId w:val="10"/>
   </w:num>
-  <w:num w:numId="6" w16cid:durableId="958799105">
-    <w:abstractNumId w:val="5"/>
+  <w:num w:numId="12" w16cid:durableId="1863856759">
+    <w:abstractNumId w:val="8"/>
   </w:num>
-  <w:num w:numId="7" w16cid:durableId="1311129666">
-    <w:abstractNumId w:val="11"/>
+  <w:num w:numId="13" w16cid:durableId="595477591">
+    <w:abstractNumId w:val="14"/>
   </w:num>
-  <w:num w:numId="8" w16cid:durableId="1581064324">
-    <w:abstractNumId w:val="16"/>
-  </w:num>
-  <w:num w:numId="9" w16cid:durableId="796797633">
+  <w:num w:numId="14" w16cid:durableId="719133490">
     <w:abstractNumId w:val="3"/>
   </w:num>
-  <w:num w:numId="10" w16cid:durableId="811288778">
-    <w:abstractNumId w:val="6"/>
-  </w:num>
-  <w:num w:numId="11" w16cid:durableId="1682123484">
-    <w:abstractNumId w:val="8"/>
-  </w:num>
-  <w:num w:numId="12" w16cid:durableId="1863856759">
-    <w:abstractNumId w:val="7"/>
-  </w:num>
-  <w:num w:numId="13" w16cid:durableId="595477591">
-    <w:abstractNumId w:val="12"/>
-  </w:num>
-  <w:num w:numId="14" w16cid:durableId="719133490">
-    <w:abstractNumId w:val="2"/>
-  </w:num>
   <w:num w:numId="15" w16cid:durableId="359016159">
-    <w:abstractNumId w:val="14"/>
+    <w:abstractNumId w:val="16"/>
   </w:num>
   <w:num w:numId="16" w16cid:durableId="1522280640">
     <w:abstractNumId w:val="1"/>
   </w:num>
   <w:num w:numId="17" w16cid:durableId="54672111">
-    <w:abstractNumId w:val="10"/>
+    <w:abstractNumId w:val="12"/>
+  </w:num>
+  <w:num w:numId="18" w16cid:durableId="64694869">
+    <w:abstractNumId w:val="2"/>
+  </w:num>
+  <w:num w:numId="19" w16cid:durableId="1328705957">
+    <w:abstractNumId w:val="9"/>
   </w:num>
   <w:numIdMacAtCleanup w:val="13"/>
 </w:numbering>

</xml_diff>

<commit_message>
wip: avencement documentation; add: ajout d'images pour documenter
</commit_message>
<xml_diff>
--- a/documentation/TPI_Rapport-Luca_Maggioli.docx
+++ b/documentation/TPI_Rapport-Luca_Maggioli.docx
@@ -2372,7 +2372,23 @@
         </w:numPr>
       </w:pPr>
       <w:r>
-        <w:t>Ordinateur type laptop « Corporate » avec windows 11</w:t>
+        <w:t>Ordinateur type laptop « </w:t>
+      </w:r>
+      <w:proofErr w:type="spellStart"/>
+      <w:r>
+        <w:t>Corporate</w:t>
+      </w:r>
+      <w:proofErr w:type="spellEnd"/>
+      <w:r>
+        <w:t xml:space="preserve"> » avec </w:t>
+      </w:r>
+      <w:proofErr w:type="spellStart"/>
+      <w:r>
+        <w:t>windows</w:t>
+      </w:r>
+      <w:proofErr w:type="spellEnd"/>
+      <w:r>
+        <w:t xml:space="preserve"> 11</w:t>
       </w:r>
     </w:p>
     <w:p>
@@ -2392,9 +2408,11 @@
         </w:rPr>
         <w:t xml:space="preserve">IDE </w:t>
       </w:r>
+      <w:proofErr w:type="spellStart"/>
       <w:r>
         <w:t>VSCodium</w:t>
       </w:r>
+      <w:proofErr w:type="spellEnd"/>
     </w:p>
     <w:p>
       <w:pPr>
@@ -2423,8 +2441,13 @@
         </w:numPr>
       </w:pPr>
       <w:r>
-        <w:t>Framework React</w:t>
-      </w:r>
+        <w:t xml:space="preserve">Framework </w:t>
+      </w:r>
+      <w:proofErr w:type="spellStart"/>
+      <w:r>
+        <w:t>React</w:t>
+      </w:r>
+      <w:proofErr w:type="spellEnd"/>
     </w:p>
     <w:p>
       <w:pPr>
@@ -2447,8 +2470,13 @@
         </w:numPr>
       </w:pPr>
       <w:r>
-        <w:t>Réalisateur de maquettes Figma</w:t>
-      </w:r>
+        <w:t xml:space="preserve">Réalisateur de maquettes </w:t>
+      </w:r>
+      <w:proofErr w:type="spellStart"/>
+      <w:r>
+        <w:t>Figma</w:t>
+      </w:r>
+      <w:proofErr w:type="spellEnd"/>
     </w:p>
     <w:p>
       <w:pPr>
@@ -2462,8 +2490,13 @@
         <w:t>Git</w:t>
       </w:r>
       <w:r>
-        <w:t xml:space="preserve"> bash</w:t>
-      </w:r>
+        <w:t xml:space="preserve"> </w:t>
+      </w:r>
+      <w:proofErr w:type="spellStart"/>
+      <w:r>
+        <w:t>bash</w:t>
+      </w:r>
+      <w:proofErr w:type="spellEnd"/>
     </w:p>
     <w:p>
       <w:pPr>
@@ -2557,9 +2590,11 @@
         </w:numPr>
         <w:spacing w:after="160" w:line="259" w:lineRule="auto"/>
       </w:pPr>
+      <w:proofErr w:type="spellStart"/>
       <w:r>
         <w:t>React</w:t>
       </w:r>
+      <w:proofErr w:type="spellEnd"/>
     </w:p>
     <w:p>
       <w:pPr>
@@ -2570,9 +2605,11 @@
         </w:numPr>
         <w:spacing w:after="160" w:line="259" w:lineRule="auto"/>
       </w:pPr>
+      <w:proofErr w:type="spellStart"/>
       <w:r>
         <w:t>ElectronJS</w:t>
       </w:r>
+      <w:proofErr w:type="spellEnd"/>
     </w:p>
     <w:p>
       <w:pPr>
@@ -2583,9 +2620,11 @@
         </w:numPr>
         <w:spacing w:after="160" w:line="259" w:lineRule="auto"/>
       </w:pPr>
+      <w:proofErr w:type="spellStart"/>
       <w:r>
         <w:t>Figma</w:t>
       </w:r>
+      <w:proofErr w:type="spellEnd"/>
     </w:p>
     <w:p>
       <w:pPr>
@@ -2914,41 +2953,6 @@
           <w:szCs w:val="14"/>
         </w:rPr>
         <w:t>.</w:t>
-      </w:r>
-    </w:p>
-    <w:p>
-      <w:pPr>
-        <w:rPr>
-          <w:szCs w:val="14"/>
-        </w:rPr>
-      </w:pPr>
-    </w:p>
-    <w:p>
-      <w:pPr>
-        <w:rPr>
-          <w:i/>
-          <w:iCs/>
-          <w:color w:val="FF0000"/>
-          <w:szCs w:val="14"/>
-        </w:rPr>
-      </w:pPr>
-      <w:r>
-        <w:rPr>
-          <w:i/>
-          <w:iCs/>
-          <w:color w:val="FF0000"/>
-          <w:szCs w:val="14"/>
-        </w:rPr>
-        <w:t>Ces éléments peuvent être repris des spécifications de départ.</w:t>
-      </w:r>
-      <w:r>
-        <w:rPr>
-          <w:i/>
-          <w:iCs/>
-          <w:color w:val="FF0000"/>
-          <w:szCs w:val="14"/>
-        </w:rPr>
-        <w:t> ?</w:t>
       </w:r>
     </w:p>
     <w:p>
@@ -3276,9 +3280,11 @@
       <w:pPr>
         <w:pStyle w:val="Heading3"/>
       </w:pPr>
+      <w:proofErr w:type="spellStart"/>
       <w:r>
         <w:t>React</w:t>
       </w:r>
+      <w:proofErr w:type="spellEnd"/>
     </w:p>
     <w:p>
       <w:pPr>
@@ -3295,6 +3301,7 @@
       <w:pPr>
         <w:ind w:left="576"/>
       </w:pPr>
+      <w:proofErr w:type="spellStart"/>
       <w:r>
         <w:rPr>
           <w:b/>
@@ -3302,12 +3309,14 @@
         </w:rPr>
         <w:t>React</w:t>
       </w:r>
+      <w:proofErr w:type="spellEnd"/>
       <w:r>
         <w:t xml:space="preserve"> est un</w:t>
       </w:r>
       <w:r>
         <w:t xml:space="preserve"> </w:t>
       </w:r>
+      <w:proofErr w:type="spellStart"/>
       <w:r>
         <w:rPr>
           <w:b/>
@@ -3317,6 +3326,7 @@
         </w:rPr>
         <w:t>framework</w:t>
       </w:r>
+      <w:proofErr w:type="spellEnd"/>
       <w:r>
         <w:t xml:space="preserve"> </w:t>
       </w:r>
@@ -3338,15 +3348,40 @@
         </w:rPr>
         <w:t xml:space="preserve"> </w:t>
       </w:r>
+      <w:proofErr w:type="spellStart"/>
       <w:r>
         <w:rPr>
           <w:b/>
           <w:i/>
         </w:rPr>
-        <w:t xml:space="preserve">opensource </w:t>
-      </w:r>
-      <w:r>
-        <w:t>des plus connus avec « Angular » et « vuejs »</w:t>
+        <w:t>opensource</w:t>
+      </w:r>
+      <w:proofErr w:type="spellEnd"/>
+      <w:r>
+        <w:rPr>
+          <w:b/>
+          <w:i/>
+        </w:rPr>
+        <w:t xml:space="preserve"> </w:t>
+      </w:r>
+      <w:r>
+        <w:t>des plus connus avec « </w:t>
+      </w:r>
+      <w:proofErr w:type="spellStart"/>
+      <w:r>
+        <w:t>Angular</w:t>
+      </w:r>
+      <w:proofErr w:type="spellEnd"/>
+      <w:r>
+        <w:t> » et « </w:t>
+      </w:r>
+      <w:proofErr w:type="spellStart"/>
+      <w:r>
+        <w:t>vuejs</w:t>
+      </w:r>
+      <w:proofErr w:type="spellEnd"/>
+      <w:r>
+        <w:t> »</w:t>
       </w:r>
       <w:r>
         <w:t>.</w:t>
@@ -3365,7 +3400,15 @@
         <w:t xml:space="preserve">J’ai décidé d’utiliser ce dernier </w:t>
       </w:r>
       <w:r>
-        <w:t xml:space="preserve">principalement pour la nécessité d’avoir un framework </w:t>
+        <w:t xml:space="preserve">principalement pour la nécessité d’avoir un </w:t>
+      </w:r>
+      <w:proofErr w:type="spellStart"/>
+      <w:r>
+        <w:t>framework</w:t>
+      </w:r>
+      <w:proofErr w:type="spellEnd"/>
+      <w:r>
+        <w:t xml:space="preserve"> </w:t>
       </w:r>
       <w:r>
         <w:t>léger</w:t>
@@ -3407,6 +3450,7 @@
       <w:pPr>
         <w:ind w:left="576"/>
       </w:pPr>
+      <w:proofErr w:type="spellStart"/>
       <w:r>
         <w:rPr>
           <w:b/>
@@ -3414,6 +3458,7 @@
         </w:rPr>
         <w:t>Angular</w:t>
       </w:r>
+      <w:proofErr w:type="spellEnd"/>
       <w:r>
         <w:t xml:space="preserve"> aurais garanti une majeur </w:t>
       </w:r>
@@ -3439,7 +3484,15 @@
         <w:t>et/ou reprise par autres développeur</w:t>
       </w:r>
       <w:r>
-        <w:t>, car la structure de tout projet Angular est la même</w:t>
+        <w:t xml:space="preserve">, car la structure de tout projet </w:t>
+      </w:r>
+      <w:proofErr w:type="spellStart"/>
+      <w:r>
+        <w:t>Angular</w:t>
+      </w:r>
+      <w:proofErr w:type="spellEnd"/>
+      <w:r>
+        <w:t xml:space="preserve"> est la même</w:t>
       </w:r>
       <w:r>
         <w:t>,</w:t>
@@ -3460,7 +3513,15 @@
         <w:t xml:space="preserve"> que les concepteurs de celui-ci (Google) </w:t>
       </w:r>
       <w:r>
-        <w:t>pensent qu’il y a qu’une seule bonne manière de développer et ils organisent tout le framework de cette manière-là</w:t>
+        <w:t xml:space="preserve">pensent qu’il y a qu’une seule bonne manière de développer et ils organisent tout le </w:t>
+      </w:r>
+      <w:proofErr w:type="spellStart"/>
+      <w:r>
+        <w:t>framework</w:t>
+      </w:r>
+      <w:proofErr w:type="spellEnd"/>
+      <w:r>
+        <w:t xml:space="preserve"> de cette manière-là</w:t>
       </w:r>
       <w:r>
         <w:t> ;</w:t>
@@ -3472,8 +3533,21 @@
         <w:t>L</w:t>
       </w:r>
       <w:r>
-        <w:t>es projets Angular sont néanmoins plus grands et lourds que React</w:t>
-      </w:r>
+        <w:t xml:space="preserve">es projets </w:t>
+      </w:r>
+      <w:proofErr w:type="spellStart"/>
+      <w:r>
+        <w:t>Angular</w:t>
+      </w:r>
+      <w:proofErr w:type="spellEnd"/>
+      <w:r>
+        <w:t xml:space="preserve"> sont néanmoins plus grands et lourds que </w:t>
+      </w:r>
+      <w:proofErr w:type="spellStart"/>
+      <w:r>
+        <w:t>React</w:t>
+      </w:r>
+      <w:proofErr w:type="spellEnd"/>
       <w:r>
         <w:t xml:space="preserve"> ce qui aurais pas convenu pour un petit projet comme celui</w:t>
       </w:r>
@@ -3496,6 +3570,7 @@
       <w:pPr>
         <w:ind w:left="576"/>
       </w:pPr>
+      <w:proofErr w:type="spellStart"/>
       <w:r>
         <w:rPr>
           <w:b/>
@@ -3503,14 +3578,28 @@
         </w:rPr>
         <w:t>VueJS</w:t>
       </w:r>
-      <w:r>
-        <w:t xml:space="preserve"> se présente comme étant la synthèse entre Angula</w:t>
+      <w:proofErr w:type="spellEnd"/>
+      <w:r>
+        <w:t xml:space="preserve"> se présente comme étant la synthèse entre </w:t>
+      </w:r>
+      <w:proofErr w:type="spellStart"/>
+      <w:r>
+        <w:t>Angula</w:t>
       </w:r>
       <w:r>
         <w:t>r</w:t>
       </w:r>
-      <w:r>
-        <w:t xml:space="preserve"> et React. </w:t>
+      <w:proofErr w:type="spellEnd"/>
+      <w:r>
+        <w:t xml:space="preserve"> et </w:t>
+      </w:r>
+      <w:proofErr w:type="spellStart"/>
+      <w:r>
+        <w:t>React</w:t>
+      </w:r>
+      <w:proofErr w:type="spellEnd"/>
+      <w:r>
+        <w:t xml:space="preserve">. </w:t>
       </w:r>
       <w:r>
         <w:t xml:space="preserve">Il </w:t>
@@ -3528,7 +3617,15 @@
         <w:t>facile</w:t>
       </w:r>
       <w:r>
-        <w:t xml:space="preserve"> à comprendre. Comme React il utilise le DOM virtuel.</w:t>
+        <w:t xml:space="preserve"> à comprendre. Comme </w:t>
+      </w:r>
+      <w:proofErr w:type="spellStart"/>
+      <w:r>
+        <w:t>React</w:t>
+      </w:r>
+      <w:proofErr w:type="spellEnd"/>
+      <w:r>
+        <w:t xml:space="preserve"> il utilise le DOM virtuel.</w:t>
       </w:r>
       <w:bookmarkStart w:id="3" w:name="_Toc71691012"/>
       <w:bookmarkStart w:id="4" w:name="_Toc499021838"/>
@@ -3544,13 +3641,29 @@
         <w:t xml:space="preserve">Il </w:t>
       </w:r>
       <w:r>
-        <w:t xml:space="preserve">est aussi bien porté pour les petits projets, mais le choix de React </w:t>
+        <w:t xml:space="preserve">est aussi bien porté pour les petits projets, mais le choix de </w:t>
+      </w:r>
+      <w:proofErr w:type="spellStart"/>
+      <w:r>
+        <w:t>React</w:t>
+      </w:r>
+      <w:proofErr w:type="spellEnd"/>
+      <w:r>
+        <w:t xml:space="preserve"> </w:t>
       </w:r>
       <w:r>
         <w:t xml:space="preserve">s’impose </w:t>
       </w:r>
       <w:r>
-        <w:t xml:space="preserve">sur Vuejs </w:t>
+        <w:t xml:space="preserve">sur </w:t>
+      </w:r>
+      <w:proofErr w:type="spellStart"/>
+      <w:r>
+        <w:t>Vuejs</w:t>
+      </w:r>
+      <w:proofErr w:type="spellEnd"/>
+      <w:r>
+        <w:t xml:space="preserve"> </w:t>
       </w:r>
       <w:r>
         <w:t>car</w:t>
@@ -3577,11 +3690,16 @@
         <w:t xml:space="preserve"> la communauté </w:t>
       </w:r>
       <w:r>
-        <w:t>de celui-ci est plus grande que celle de Vue</w:t>
+        <w:t xml:space="preserve">de celui-ci est plus grande que celle de </w:t>
+      </w:r>
+      <w:proofErr w:type="spellStart"/>
+      <w:r>
+        <w:t>Vue</w:t>
       </w:r>
       <w:r>
         <w:t>js</w:t>
       </w:r>
+      <w:proofErr w:type="spellEnd"/>
       <w:r>
         <w:t>.</w:t>
       </w:r>
@@ -3616,8 +3734,13 @@
         <w:t>Electron</w:t>
       </w:r>
       <w:r>
-        <w:t xml:space="preserve"> c’est un framework</w:t>
-      </w:r>
+        <w:t xml:space="preserve"> c’est un </w:t>
+      </w:r>
+      <w:proofErr w:type="spellStart"/>
+      <w:r>
+        <w:t>framework</w:t>
+      </w:r>
+      <w:proofErr w:type="spellEnd"/>
       <w:r>
         <w:t xml:space="preserve"> qui permet de </w:t>
       </w:r>
@@ -3688,9 +3811,19 @@
       <w:r>
         <w:t xml:space="preserve">le </w:t>
       </w:r>
-      <w:r>
-        <w:t>framework web React</w:t>
-      </w:r>
+      <w:proofErr w:type="spellStart"/>
+      <w:r>
+        <w:t>framework</w:t>
+      </w:r>
+      <w:proofErr w:type="spellEnd"/>
+      <w:r>
+        <w:t xml:space="preserve"> web </w:t>
+      </w:r>
+      <w:proofErr w:type="spellStart"/>
+      <w:r>
+        <w:t>React</w:t>
+      </w:r>
+      <w:proofErr w:type="spellEnd"/>
       <w:r>
         <w:t xml:space="preserve">, car Electron permet </w:t>
       </w:r>
@@ -3745,13 +3878,29 @@
       </w:pPr>
       <w:r>
         <w:lastRenderedPageBreak/>
-        <w:t xml:space="preserve">Mon choix se porte sur ce framework </w:t>
+        <w:t xml:space="preserve">Mon choix se porte sur ce </w:t>
+      </w:r>
+      <w:proofErr w:type="spellStart"/>
+      <w:r>
+        <w:t>framework</w:t>
+      </w:r>
+      <w:proofErr w:type="spellEnd"/>
+      <w:r>
+        <w:t xml:space="preserve"> </w:t>
       </w:r>
       <w:r>
         <w:t xml:space="preserve">aussi car c’est celui qui est utilisé par des grandes applications comme </w:t>
       </w:r>
       <w:r>
-        <w:t>« Whatsapp » « Slack » et « Twitch »</w:t>
+        <w:t>« </w:t>
+      </w:r>
+      <w:proofErr w:type="spellStart"/>
+      <w:r>
+        <w:t>Whatsapp</w:t>
+      </w:r>
+      <w:proofErr w:type="spellEnd"/>
+      <w:r>
+        <w:t> » « Slack » et « Twitch »</w:t>
       </w:r>
       <w:r>
         <w:t>.</w:t>
@@ -3775,9 +3924,11 @@
       <w:r>
         <w:t xml:space="preserve"> - </w:t>
       </w:r>
+      <w:proofErr w:type="spellStart"/>
       <w:r>
         <w:t>Figma</w:t>
       </w:r>
+      <w:proofErr w:type="spellEnd"/>
     </w:p>
     <w:p/>
     <w:p>
@@ -3829,8 +3980,13 @@
     </w:p>
     <w:p/>
     <w:p>
-      <w:r>
-        <w:t>Figma est un outil en ligne gratuit</w:t>
+      <w:proofErr w:type="spellStart"/>
+      <w:r>
+        <w:t>Figma</w:t>
+      </w:r>
+      <w:proofErr w:type="spellEnd"/>
+      <w:r>
+        <w:t xml:space="preserve"> est un outil en ligne gratuit</w:t>
       </w:r>
       <w:r>
         <w:t xml:space="preserve"> </w:t>
@@ -3845,7 +4001,23 @@
     <w:p/>
     <w:p>
       <w:r>
-        <w:t>La manière de designer avec Figma reflète beaucoup la manière de programmer avec React.</w:t>
+        <w:t xml:space="preserve">La manière de designer avec </w:t>
+      </w:r>
+      <w:proofErr w:type="spellStart"/>
+      <w:r>
+        <w:t>Figma</w:t>
+      </w:r>
+      <w:proofErr w:type="spellEnd"/>
+      <w:r>
+        <w:t xml:space="preserve"> reflète beaucoup la manière de programmer avec </w:t>
+      </w:r>
+      <w:proofErr w:type="spellStart"/>
+      <w:r>
+        <w:t>React</w:t>
+      </w:r>
+      <w:proofErr w:type="spellEnd"/>
+      <w:r>
+        <w:t>.</w:t>
       </w:r>
       <w:r>
         <w:t xml:space="preserve"> </w:t>
@@ -3941,7 +4113,1190 @@
         <w:t>.</w:t>
       </w:r>
     </w:p>
-    <w:p>
+    <w:p/>
+    <w:p>
+      <w:r>
+        <w:t xml:space="preserve">La maquette du projet se trouve sur le suivant lien : </w:t>
+      </w:r>
+      <w:hyperlink r:id="rId8" w:history="1">
+        <w:r>
+          <w:rPr>
+            <w:rStyle w:val="Hyperlink"/>
+          </w:rPr>
+          <w:t>https://www.figma.com/file/DzCqVJVYyUlu177SVKIbU5/TPI_intro_maquette?node-id=0%3A1</w:t>
+        </w:r>
+      </w:hyperlink>
+    </w:p>
+    <w:p/>
+    <w:p>
+      <w:r>
+        <w:t>Mais voici quelques captures d’écrans pour voir à quoi cela ressemble :</w:t>
+      </w:r>
+    </w:p>
+    <w:p>
+      <w:r>
+        <w:rPr>
+          <w:noProof/>
+        </w:rPr>
+        <mc:AlternateContent>
+          <mc:Choice Requires="wps">
+            <w:drawing>
+              <wp:anchor distT="0" distB="0" distL="114300" distR="114300" simplePos="0" relativeHeight="251660288" behindDoc="1" locked="0" layoutInCell="1" allowOverlap="1" wp14:anchorId="5D3C4290" wp14:editId="4AF012D7">
+                <wp:simplePos x="0" y="0"/>
+                <wp:positionH relativeFrom="column">
+                  <wp:posOffset>1161592</wp:posOffset>
+                </wp:positionH>
+                <wp:positionV relativeFrom="paragraph">
+                  <wp:posOffset>1814417</wp:posOffset>
+                </wp:positionV>
+                <wp:extent cx="3130550" cy="635"/>
+                <wp:effectExtent l="0" t="0" r="0" b="0"/>
+                <wp:wrapTight wrapText="bothSides">
+                  <wp:wrapPolygon edited="0">
+                    <wp:start x="0" y="0"/>
+                    <wp:lineTo x="0" y="21600"/>
+                    <wp:lineTo x="21600" y="21600"/>
+                    <wp:lineTo x="21600" y="0"/>
+                  </wp:wrapPolygon>
+                </wp:wrapTight>
+                <wp:docPr id="5" name="Text Box 5"/>
+                <wp:cNvGraphicFramePr/>
+                <a:graphic xmlns:a="http://schemas.openxmlformats.org/drawingml/2006/main">
+                  <a:graphicData uri="http://schemas.microsoft.com/office/word/2010/wordprocessingShape">
+                    <wps:wsp>
+                      <wps:cNvSpPr txBox="1"/>
+                      <wps:spPr>
+                        <a:xfrm>
+                          <a:off x="0" y="0"/>
+                          <a:ext cx="3130550" cy="635"/>
+                        </a:xfrm>
+                        <a:prstGeom prst="rect">
+                          <a:avLst/>
+                        </a:prstGeom>
+                        <a:solidFill>
+                          <a:prstClr val="white"/>
+                        </a:solidFill>
+                        <a:ln>
+                          <a:noFill/>
+                        </a:ln>
+                      </wps:spPr>
+                      <wps:txbx>
+                        <w:txbxContent>
+                          <w:p>
+                            <w:pPr>
+                              <w:pStyle w:val="Caption"/>
+                              <w:rPr>
+                                <w:noProof/>
+                                <w:sz w:val="24"/>
+                                <w:szCs w:val="20"/>
+                              </w:rPr>
+                            </w:pPr>
+                            <w:r>
+                              <w:t>Menu bar composant</w:t>
+                            </w:r>
+                          </w:p>
+                        </w:txbxContent>
+                      </wps:txbx>
+                      <wps:bodyPr rot="0" spcFirstLastPara="0" vertOverflow="overflow" horzOverflow="overflow" vert="horz" wrap="square" lIns="0" tIns="0" rIns="0" bIns="0" numCol="1" spcCol="0" rtlCol="0" fromWordArt="0" anchor="t" anchorCtr="0" forceAA="0" compatLnSpc="1">
+                        <a:prstTxWarp prst="textNoShape">
+                          <a:avLst/>
+                        </a:prstTxWarp>
+                        <a:spAutoFit/>
+                      </wps:bodyPr>
+                    </wps:wsp>
+                  </a:graphicData>
+                </a:graphic>
+              </wp:anchor>
+            </w:drawing>
+          </mc:Choice>
+          <mc:Fallback>
+            <w:pict>
+              <v:shapetype w14:anchorId="5D3C4290" id="_x0000_t202" coordsize="21600,21600" o:spt="202" path="m,l,21600r21600,l21600,xe">
+                <v:stroke joinstyle="miter"/>
+                <v:path gradientshapeok="t" o:connecttype="rect"/>
+              </v:shapetype>
+              <v:shape id="Text Box 5" o:spid="_x0000_s1026" type="#_x0000_t202" style="position:absolute;margin-left:91.45pt;margin-top:142.85pt;width:246.5pt;height:.05pt;z-index:-251656192;visibility:visible;mso-wrap-style:square;mso-wrap-distance-left:9pt;mso-wrap-distance-top:0;mso-wrap-distance-right:9pt;mso-wrap-distance-bottom:0;mso-position-horizontal:absolute;mso-position-horizontal-relative:text;mso-position-vertical:absolute;mso-position-vertical-relative:text;v-text-anchor:top" o:gfxdata="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" stroked="f">
+                <v:textbox style="mso-fit-shape-to-text:t" inset="0,0,0,0">
+                  <w:txbxContent>
+                    <w:p>
+                      <w:pPr>
+                        <w:pStyle w:val="Caption"/>
+                        <w:rPr>
+                          <w:noProof/>
+                          <w:sz w:val="24"/>
+                          <w:szCs w:val="20"/>
+                        </w:rPr>
+                      </w:pPr>
+                      <w:r>
+                        <w:t>Menu bar composant</w:t>
+                      </w:r>
+                    </w:p>
+                  </w:txbxContent>
+                </v:textbox>
+                <w10:wrap type="tight"/>
+              </v:shape>
+            </w:pict>
+          </mc:Fallback>
+        </mc:AlternateContent>
+      </w:r>
+      <w:r>
+        <w:rPr>
+          <w:noProof/>
+        </w:rPr>
+        <w:drawing>
+          <wp:anchor distT="0" distB="0" distL="114300" distR="114300" simplePos="0" relativeHeight="251658240" behindDoc="1" locked="0" layoutInCell="1" allowOverlap="1" wp14:anchorId="3E0CECB3" wp14:editId="44CB0D34">
+            <wp:simplePos x="0" y="0"/>
+            <wp:positionH relativeFrom="column">
+              <wp:posOffset>1215287</wp:posOffset>
+            </wp:positionH>
+            <wp:positionV relativeFrom="paragraph">
+              <wp:posOffset>1220839</wp:posOffset>
+            </wp:positionV>
+            <wp:extent cx="3130711" cy="717587"/>
+            <wp:effectExtent l="0" t="0" r="0" b="6350"/>
+            <wp:wrapTight wrapText="bothSides">
+              <wp:wrapPolygon edited="0">
+                <wp:start x="0" y="0"/>
+                <wp:lineTo x="0" y="21218"/>
+                <wp:lineTo x="21425" y="21218"/>
+                <wp:lineTo x="21425" y="0"/>
+                <wp:lineTo x="0" y="0"/>
+              </wp:wrapPolygon>
+            </wp:wrapTight>
+            <wp:docPr id="4" name="Picture 4" descr="Diagram&#10;&#10;Description automatically generated"/>
+            <wp:cNvGraphicFramePr>
+              <a:graphicFrameLocks xmlns:a="http://schemas.openxmlformats.org/drawingml/2006/main" noChangeAspect="1"/>
+            </wp:cNvGraphicFramePr>
+            <a:graphic xmlns:a="http://schemas.openxmlformats.org/drawingml/2006/main">
+              <a:graphicData uri="http://schemas.openxmlformats.org/drawingml/2006/picture">
+                <pic:pic xmlns:pic="http://schemas.openxmlformats.org/drawingml/2006/picture">
+                  <pic:nvPicPr>
+                    <pic:cNvPr id="4" name="Picture 4" descr="Diagram&#10;&#10;Description automatically generated"/>
+                    <pic:cNvPicPr/>
+                  </pic:nvPicPr>
+                  <pic:blipFill>
+                    <a:blip r:embed="rId9">
+                      <a:extLst>
+                        <a:ext uri="{28A0092B-C50C-407E-A947-70E740481C1C}">
+                          <a14:useLocalDpi xmlns:a14="http://schemas.microsoft.com/office/drawing/2010/main" val="0"/>
+                        </a:ext>
+                      </a:extLst>
+                    </a:blip>
+                    <a:stretch>
+                      <a:fillRect/>
+                    </a:stretch>
+                  </pic:blipFill>
+                  <pic:spPr>
+                    <a:xfrm>
+                      <a:off x="0" y="0"/>
+                      <a:ext cx="3130711" cy="717587"/>
+                    </a:xfrm>
+                    <a:prstGeom prst="rect">
+                      <a:avLst/>
+                    </a:prstGeom>
+                  </pic:spPr>
+                </pic:pic>
+              </a:graphicData>
+            </a:graphic>
+          </wp:anchor>
+        </w:drawing>
+      </w:r>
+    </w:p>
+    <w:p>
+      <w:r>
+        <w:rPr>
+          <w:noProof/>
+        </w:rPr>
+        <w:lastRenderedPageBreak/>
+        <w:drawing>
+          <wp:inline distT="0" distB="0" distL="0" distR="0" wp14:anchorId="7FEE4DB9" wp14:editId="52B8C552">
+            <wp:extent cx="5571461" cy="3963908"/>
+            <wp:effectExtent l="0" t="0" r="0" b="0"/>
+            <wp:docPr id="3" name="Picture 3" descr="Graphical user interface, application, Teams&#10;&#10;Description automatically generated"/>
+            <wp:cNvGraphicFramePr>
+              <a:graphicFrameLocks xmlns:a="http://schemas.openxmlformats.org/drawingml/2006/main" noChangeAspect="1"/>
+            </wp:cNvGraphicFramePr>
+            <a:graphic xmlns:a="http://schemas.openxmlformats.org/drawingml/2006/main">
+              <a:graphicData uri="http://schemas.openxmlformats.org/drawingml/2006/picture">
+                <pic:pic xmlns:pic="http://schemas.openxmlformats.org/drawingml/2006/picture">
+                  <pic:nvPicPr>
+                    <pic:cNvPr id="3" name="Picture 3" descr="Graphical user interface, application, Teams&#10;&#10;Description automatically generated"/>
+                    <pic:cNvPicPr/>
+                  </pic:nvPicPr>
+                  <pic:blipFill>
+                    <a:blip r:embed="rId10">
+                      <a:extLst>
+                        <a:ext uri="{28A0092B-C50C-407E-A947-70E740481C1C}">
+                          <a14:useLocalDpi xmlns:a14="http://schemas.microsoft.com/office/drawing/2010/main" val="0"/>
+                        </a:ext>
+                      </a:extLst>
+                    </a:blip>
+                    <a:stretch>
+                      <a:fillRect/>
+                    </a:stretch>
+                  </pic:blipFill>
+                  <pic:spPr>
+                    <a:xfrm>
+                      <a:off x="0" y="0"/>
+                      <a:ext cx="5595307" cy="3980873"/>
+                    </a:xfrm>
+                    <a:prstGeom prst="rect">
+                      <a:avLst/>
+                    </a:prstGeom>
+                  </pic:spPr>
+                </pic:pic>
+              </a:graphicData>
+            </a:graphic>
+          </wp:inline>
+        </w:drawing>
+      </w:r>
+    </w:p>
+    <w:p>
+      <w:r>
+        <w:rPr>
+          <w:noProof/>
+        </w:rPr>
+        <mc:AlternateContent>
+          <mc:Choice Requires="wps">
+            <w:drawing>
+              <wp:anchor distT="0" distB="0" distL="114300" distR="114300" simplePos="0" relativeHeight="251666432" behindDoc="1" locked="0" layoutInCell="1" allowOverlap="1" wp14:anchorId="3B9F1D9F" wp14:editId="62C67E06">
+                <wp:simplePos x="0" y="0"/>
+                <wp:positionH relativeFrom="margin">
+                  <wp:posOffset>2864</wp:posOffset>
+                </wp:positionH>
+                <wp:positionV relativeFrom="paragraph">
+                  <wp:posOffset>4245108</wp:posOffset>
+                </wp:positionV>
+                <wp:extent cx="3130550" cy="635"/>
+                <wp:effectExtent l="0" t="0" r="0" b="8255"/>
+                <wp:wrapSquare wrapText="bothSides"/>
+                <wp:docPr id="9" name="Text Box 9"/>
+                <wp:cNvGraphicFramePr/>
+                <a:graphic xmlns:a="http://schemas.openxmlformats.org/drawingml/2006/main">
+                  <a:graphicData uri="http://schemas.microsoft.com/office/word/2010/wordprocessingShape">
+                    <wps:wsp>
+                      <wps:cNvSpPr txBox="1"/>
+                      <wps:spPr>
+                        <a:xfrm>
+                          <a:off x="0" y="0"/>
+                          <a:ext cx="3130550" cy="635"/>
+                        </a:xfrm>
+                        <a:prstGeom prst="rect">
+                          <a:avLst/>
+                        </a:prstGeom>
+                        <a:solidFill>
+                          <a:prstClr val="white"/>
+                        </a:solidFill>
+                        <a:ln>
+                          <a:noFill/>
+                        </a:ln>
+                      </wps:spPr>
+                      <wps:txbx>
+                        <w:txbxContent>
+                          <w:p>
+                            <w:pPr>
+                              <w:pStyle w:val="Caption"/>
+                              <w:rPr>
+                                <w:noProof/>
+                                <w:sz w:val="24"/>
+                                <w:szCs w:val="20"/>
+                                <w:lang w:val="en-US"/>
+                              </w:rPr>
+                            </w:pPr>
+                            <w:r>
+                              <w:rPr>
+                                <w:lang w:val="en-US"/>
+                              </w:rPr>
+                              <w:t xml:space="preserve">Client page </w:t>
+                            </w:r>
+                            <w:r>
+                              <w:rPr>
+                                <w:lang w:val="en-US"/>
+                              </w:rPr>
+                              <w:t>- detail d’un client</w:t>
+                            </w:r>
+                          </w:p>
+                        </w:txbxContent>
+                      </wps:txbx>
+                      <wps:bodyPr rot="0" spcFirstLastPara="0" vertOverflow="overflow" horzOverflow="overflow" vert="horz" wrap="square" lIns="0" tIns="0" rIns="0" bIns="0" numCol="1" spcCol="0" rtlCol="0" fromWordArt="0" anchor="t" anchorCtr="0" forceAA="0" compatLnSpc="1">
+                        <a:prstTxWarp prst="textNoShape">
+                          <a:avLst/>
+                        </a:prstTxWarp>
+                        <a:spAutoFit/>
+                      </wps:bodyPr>
+                    </wps:wsp>
+                  </a:graphicData>
+                </a:graphic>
+              </wp:anchor>
+            </w:drawing>
+          </mc:Choice>
+          <mc:Fallback>
+            <w:pict>
+              <v:shape w14:anchorId="3B9F1D9F" id="Text Box 9" o:spid="_x0000_s1027" type="#_x0000_t202" style="position:absolute;margin-left:.25pt;margin-top:334.25pt;width:246.5pt;height:.05pt;z-index:-251650048;visibility:visible;mso-wrap-style:square;mso-wrap-distance-left:9pt;mso-wrap-distance-top:0;mso-wrap-distance-right:9pt;mso-wrap-distance-bottom:0;mso-position-horizontal:absolute;mso-position-horizontal-relative:margin;mso-position-vertical:absolute;mso-position-vertical-relative:text;v-text-anchor:top" o:gfxdata="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" stroked="f">
+                <v:textbox style="mso-fit-shape-to-text:t" inset="0,0,0,0">
+                  <w:txbxContent>
+                    <w:p>
+                      <w:pPr>
+                        <w:pStyle w:val="Caption"/>
+                        <w:rPr>
+                          <w:noProof/>
+                          <w:sz w:val="24"/>
+                          <w:szCs w:val="20"/>
+                          <w:lang w:val="en-US"/>
+                        </w:rPr>
+                      </w:pPr>
+                      <w:r>
+                        <w:rPr>
+                          <w:lang w:val="en-US"/>
+                        </w:rPr>
+                        <w:t xml:space="preserve">Client page </w:t>
+                      </w:r>
+                      <w:r>
+                        <w:rPr>
+                          <w:lang w:val="en-US"/>
+                        </w:rPr>
+                        <w:t>- detail d’un client</w:t>
+                      </w:r>
+                    </w:p>
+                  </w:txbxContent>
+                </v:textbox>
+                <w10:wrap type="square" anchorx="margin"/>
+              </v:shape>
+            </w:pict>
+          </mc:Fallback>
+        </mc:AlternateContent>
+      </w:r>
+      <w:r>
+        <w:rPr>
+          <w:noProof/>
+        </w:rPr>
+        <mc:AlternateContent>
+          <mc:Choice Requires="wps">
+            <w:drawing>
+              <wp:anchor distT="0" distB="0" distL="114300" distR="114300" simplePos="0" relativeHeight="251664384" behindDoc="1" locked="0" layoutInCell="1" allowOverlap="1" wp14:anchorId="00753E21" wp14:editId="601E015A">
+                <wp:simplePos x="0" y="0"/>
+                <wp:positionH relativeFrom="margin">
+                  <wp:posOffset>3337</wp:posOffset>
+                </wp:positionH>
+                <wp:positionV relativeFrom="paragraph">
+                  <wp:posOffset>9569</wp:posOffset>
+                </wp:positionV>
+                <wp:extent cx="3130550" cy="635"/>
+                <wp:effectExtent l="0" t="0" r="0" b="8255"/>
+                <wp:wrapSquare wrapText="bothSides"/>
+                <wp:docPr id="8" name="Text Box 8"/>
+                <wp:cNvGraphicFramePr/>
+                <a:graphic xmlns:a="http://schemas.openxmlformats.org/drawingml/2006/main">
+                  <a:graphicData uri="http://schemas.microsoft.com/office/word/2010/wordprocessingShape">
+                    <wps:wsp>
+                      <wps:cNvSpPr txBox="1"/>
+                      <wps:spPr>
+                        <a:xfrm>
+                          <a:off x="0" y="0"/>
+                          <a:ext cx="3130550" cy="635"/>
+                        </a:xfrm>
+                        <a:prstGeom prst="rect">
+                          <a:avLst/>
+                        </a:prstGeom>
+                        <a:solidFill>
+                          <a:prstClr val="white"/>
+                        </a:solidFill>
+                        <a:ln>
+                          <a:noFill/>
+                        </a:ln>
+                      </wps:spPr>
+                      <wps:txbx>
+                        <w:txbxContent>
+                          <w:p>
+                            <w:pPr>
+                              <w:pStyle w:val="Caption"/>
+                              <w:rPr>
+                                <w:noProof/>
+                                <w:sz w:val="24"/>
+                                <w:szCs w:val="20"/>
+                                <w:lang w:val="en-US"/>
+                              </w:rPr>
+                            </w:pPr>
+                            <w:r>
+                              <w:rPr>
+                                <w:lang w:val="en-US"/>
+                              </w:rPr>
+                              <w:t xml:space="preserve">Client page </w:t>
+                            </w:r>
+                            <w:r>
+                              <w:rPr>
+                                <w:lang w:val="en-US"/>
+                              </w:rPr>
+                              <w:t xml:space="preserve">- </w:t>
+                            </w:r>
+                            <w:proofErr w:type="spellStart"/>
+                            <w:r>
+                              <w:rPr>
+                                <w:lang w:val="en-US"/>
+                              </w:rPr>
+                              <w:t>list</w:t>
+                            </w:r>
+                            <w:r>
+                              <w:rPr>
+                                <w:lang w:val="en-US"/>
+                              </w:rPr>
+                              <w:t>e</w:t>
+                            </w:r>
+                            <w:proofErr w:type="spellEnd"/>
+                            <w:r>
+                              <w:rPr>
+                                <w:lang w:val="en-US"/>
+                              </w:rPr>
+                              <w:t xml:space="preserve"> </w:t>
+                            </w:r>
+                            <w:r>
+                              <w:rPr>
+                                <w:lang w:val="en-US"/>
+                              </w:rPr>
+                              <w:t>des</w:t>
+                            </w:r>
+                            <w:r>
+                              <w:rPr>
+                                <w:lang w:val="en-US"/>
+                              </w:rPr>
+                              <w:t xml:space="preserve"> client</w:t>
+                            </w:r>
+                            <w:r>
+                              <w:rPr>
+                                <w:lang w:val="en-US"/>
+                              </w:rPr>
+                              <w:t>s</w:t>
+                            </w:r>
+                          </w:p>
+                        </w:txbxContent>
+                      </wps:txbx>
+                      <wps:bodyPr rot="0" spcFirstLastPara="0" vertOverflow="overflow" horzOverflow="overflow" vert="horz" wrap="square" lIns="0" tIns="0" rIns="0" bIns="0" numCol="1" spcCol="0" rtlCol="0" fromWordArt="0" anchor="t" anchorCtr="0" forceAA="0" compatLnSpc="1">
+                        <a:prstTxWarp prst="textNoShape">
+                          <a:avLst/>
+                        </a:prstTxWarp>
+                        <a:spAutoFit/>
+                      </wps:bodyPr>
+                    </wps:wsp>
+                  </a:graphicData>
+                </a:graphic>
+              </wp:anchor>
+            </w:drawing>
+          </mc:Choice>
+          <mc:Fallback>
+            <w:pict>
+              <v:shape w14:anchorId="00753E21" id="Text Box 8" o:spid="_x0000_s1028" type="#_x0000_t202" style="position:absolute;margin-left:.25pt;margin-top:.75pt;width:246.5pt;height:.05pt;z-index:-251652096;visibility:visible;mso-wrap-style:square;mso-wrap-distance-left:9pt;mso-wrap-distance-top:0;mso-wrap-distance-right:9pt;mso-wrap-distance-bottom:0;mso-position-horizontal:absolute;mso-position-horizontal-relative:margin;mso-position-vertical:absolute;mso-position-vertical-relative:text;v-text-anchor:top" o:gfxdata="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" stroked="f">
+                <v:textbox style="mso-fit-shape-to-text:t" inset="0,0,0,0">
+                  <w:txbxContent>
+                    <w:p>
+                      <w:pPr>
+                        <w:pStyle w:val="Caption"/>
+                        <w:rPr>
+                          <w:noProof/>
+                          <w:sz w:val="24"/>
+                          <w:szCs w:val="20"/>
+                          <w:lang w:val="en-US"/>
+                        </w:rPr>
+                      </w:pPr>
+                      <w:r>
+                        <w:rPr>
+                          <w:lang w:val="en-US"/>
+                        </w:rPr>
+                        <w:t xml:space="preserve">Client page </w:t>
+                      </w:r>
+                      <w:r>
+                        <w:rPr>
+                          <w:lang w:val="en-US"/>
+                        </w:rPr>
+                        <w:t xml:space="preserve">- </w:t>
+                      </w:r>
+                      <w:proofErr w:type="spellStart"/>
+                      <w:r>
+                        <w:rPr>
+                          <w:lang w:val="en-US"/>
+                        </w:rPr>
+                        <w:t>list</w:t>
+                      </w:r>
+                      <w:r>
+                        <w:rPr>
+                          <w:lang w:val="en-US"/>
+                        </w:rPr>
+                        <w:t>e</w:t>
+                      </w:r>
+                      <w:proofErr w:type="spellEnd"/>
+                      <w:r>
+                        <w:rPr>
+                          <w:lang w:val="en-US"/>
+                        </w:rPr>
+                        <w:t xml:space="preserve"> </w:t>
+                      </w:r>
+                      <w:r>
+                        <w:rPr>
+                          <w:lang w:val="en-US"/>
+                        </w:rPr>
+                        <w:t>des</w:t>
+                      </w:r>
+                      <w:r>
+                        <w:rPr>
+                          <w:lang w:val="en-US"/>
+                        </w:rPr>
+                        <w:t xml:space="preserve"> client</w:t>
+                      </w:r>
+                      <w:r>
+                        <w:rPr>
+                          <w:lang w:val="en-US"/>
+                        </w:rPr>
+                        <w:t>s</w:t>
+                      </w:r>
+                    </w:p>
+                  </w:txbxContent>
+                </v:textbox>
+                <w10:wrap type="square" anchorx="margin"/>
+              </v:shape>
+            </w:pict>
+          </mc:Fallback>
+        </mc:AlternateContent>
+      </w:r>
+      <w:r>
+        <w:rPr>
+          <w:noProof/>
+        </w:rPr>
+        <w:drawing>
+          <wp:inline distT="0" distB="0" distL="0" distR="0" wp14:anchorId="4AFABC22" wp14:editId="0EE2EADA">
+            <wp:extent cx="5578713" cy="3969066"/>
+            <wp:effectExtent l="0" t="0" r="3175" b="0"/>
+            <wp:docPr id="7" name="Picture 7" descr="Graphical user interface, application&#10;&#10;Description automatically generated"/>
+            <wp:cNvGraphicFramePr>
+              <a:graphicFrameLocks xmlns:a="http://schemas.openxmlformats.org/drawingml/2006/main" noChangeAspect="1"/>
+            </wp:cNvGraphicFramePr>
+            <a:graphic xmlns:a="http://schemas.openxmlformats.org/drawingml/2006/main">
+              <a:graphicData uri="http://schemas.openxmlformats.org/drawingml/2006/picture">
+                <pic:pic xmlns:pic="http://schemas.openxmlformats.org/drawingml/2006/picture">
+                  <pic:nvPicPr>
+                    <pic:cNvPr id="7" name="Picture 7" descr="Graphical user interface, application&#10;&#10;Description automatically generated"/>
+                    <pic:cNvPicPr/>
+                  </pic:nvPicPr>
+                  <pic:blipFill>
+                    <a:blip r:embed="rId11">
+                      <a:extLst>
+                        <a:ext uri="{28A0092B-C50C-407E-A947-70E740481C1C}">
+                          <a14:useLocalDpi xmlns:a14="http://schemas.microsoft.com/office/drawing/2010/main" val="0"/>
+                        </a:ext>
+                      </a:extLst>
+                    </a:blip>
+                    <a:stretch>
+                      <a:fillRect/>
+                    </a:stretch>
+                  </pic:blipFill>
+                  <pic:spPr>
+                    <a:xfrm>
+                      <a:off x="0" y="0"/>
+                      <a:ext cx="5620552" cy="3998833"/>
+                    </a:xfrm>
+                    <a:prstGeom prst="rect">
+                      <a:avLst/>
+                    </a:prstGeom>
+                  </pic:spPr>
+                </pic:pic>
+              </a:graphicData>
+            </a:graphic>
+          </wp:inline>
+        </w:drawing>
+      </w:r>
+      <w:r>
+        <w:rPr>
+          <w:noProof/>
+        </w:rPr>
+        <mc:AlternateContent>
+          <mc:Choice Requires="wps">
+            <w:drawing>
+              <wp:anchor distT="0" distB="0" distL="114300" distR="114300" simplePos="0" relativeHeight="251662336" behindDoc="1" locked="0" layoutInCell="1" allowOverlap="1" wp14:anchorId="2540ADA5" wp14:editId="418C5E83">
+                <wp:simplePos x="0" y="0"/>
+                <wp:positionH relativeFrom="margin">
+                  <wp:align>left</wp:align>
+                </wp:positionH>
+                <wp:positionV relativeFrom="paragraph">
+                  <wp:posOffset>9909</wp:posOffset>
+                </wp:positionV>
+                <wp:extent cx="3130550" cy="635"/>
+                <wp:effectExtent l="0" t="0" r="0" b="8255"/>
+                <wp:wrapSquare wrapText="bothSides"/>
+                <wp:docPr id="6" name="Text Box 6"/>
+                <wp:cNvGraphicFramePr/>
+                <a:graphic xmlns:a="http://schemas.openxmlformats.org/drawingml/2006/main">
+                  <a:graphicData uri="http://schemas.microsoft.com/office/word/2010/wordprocessingShape">
+                    <wps:wsp>
+                      <wps:cNvSpPr txBox="1"/>
+                      <wps:spPr>
+                        <a:xfrm>
+                          <a:off x="0" y="0"/>
+                          <a:ext cx="3130550" cy="635"/>
+                        </a:xfrm>
+                        <a:prstGeom prst="rect">
+                          <a:avLst/>
+                        </a:prstGeom>
+                        <a:solidFill>
+                          <a:prstClr val="white"/>
+                        </a:solidFill>
+                        <a:ln>
+                          <a:noFill/>
+                        </a:ln>
+                      </wps:spPr>
+                      <wps:txbx>
+                        <w:txbxContent>
+                          <w:p>
+                            <w:pPr>
+                              <w:pStyle w:val="Caption"/>
+                              <w:rPr>
+                                <w:noProof/>
+                                <w:sz w:val="24"/>
+                                <w:szCs w:val="20"/>
+                                <w:lang w:val="en-US"/>
+                              </w:rPr>
+                            </w:pPr>
+                            <w:r>
+                              <w:rPr>
+                                <w:lang w:val="en-US"/>
+                              </w:rPr>
+                              <w:t>Client page list of client</w:t>
+                            </w:r>
+                            <w:r>
+                              <w:rPr>
+                                <w:lang w:val="en-US"/>
+                              </w:rPr>
+                              <w:t xml:space="preserve">s </w:t>
+                            </w:r>
+                            <w:proofErr w:type="spellStart"/>
+                            <w:r>
+                              <w:rPr>
+                                <w:lang w:val="en-US"/>
+                              </w:rPr>
+                              <w:t>composant</w:t>
+                            </w:r>
+                            <w:proofErr w:type="spellEnd"/>
+                          </w:p>
+                        </w:txbxContent>
+                      </wps:txbx>
+                      <wps:bodyPr rot="0" spcFirstLastPara="0" vertOverflow="overflow" horzOverflow="overflow" vert="horz" wrap="square" lIns="0" tIns="0" rIns="0" bIns="0" numCol="1" spcCol="0" rtlCol="0" fromWordArt="0" anchor="t" anchorCtr="0" forceAA="0" compatLnSpc="1">
+                        <a:prstTxWarp prst="textNoShape">
+                          <a:avLst/>
+                        </a:prstTxWarp>
+                        <a:spAutoFit/>
+                      </wps:bodyPr>
+                    </wps:wsp>
+                  </a:graphicData>
+                </a:graphic>
+              </wp:anchor>
+            </w:drawing>
+          </mc:Choice>
+          <mc:Fallback>
+            <w:pict>
+              <v:shape w14:anchorId="2540ADA5" id="Text Box 6" o:spid="_x0000_s1029" type="#_x0000_t202" style="position:absolute;margin-left:0;margin-top:.8pt;width:246.5pt;height:.05pt;z-index:-251654144;visibility:visible;mso-wrap-style:square;mso-wrap-distance-left:9pt;mso-wrap-distance-top:0;mso-wrap-distance-right:9pt;mso-wrap-distance-bottom:0;mso-position-horizontal:left;mso-position-horizontal-relative:margin;mso-position-vertical:absolute;mso-position-vertical-relative:text;v-text-anchor:top" o:gfxdata="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" stroked="f">
+                <v:textbox style="mso-fit-shape-to-text:t" inset="0,0,0,0">
+                  <w:txbxContent>
+                    <w:p>
+                      <w:pPr>
+                        <w:pStyle w:val="Caption"/>
+                        <w:rPr>
+                          <w:noProof/>
+                          <w:sz w:val="24"/>
+                          <w:szCs w:val="20"/>
+                          <w:lang w:val="en-US"/>
+                        </w:rPr>
+                      </w:pPr>
+                      <w:r>
+                        <w:rPr>
+                          <w:lang w:val="en-US"/>
+                        </w:rPr>
+                        <w:t>Client page list of client</w:t>
+                      </w:r>
+                      <w:r>
+                        <w:rPr>
+                          <w:lang w:val="en-US"/>
+                        </w:rPr>
+                        <w:t xml:space="preserve">s </w:t>
+                      </w:r>
+                      <w:proofErr w:type="spellStart"/>
+                      <w:r>
+                        <w:rPr>
+                          <w:lang w:val="en-US"/>
+                        </w:rPr>
+                        <w:t>composant</w:t>
+                      </w:r>
+                      <w:proofErr w:type="spellEnd"/>
+                    </w:p>
+                  </w:txbxContent>
+                </v:textbox>
+                <w10:wrap type="square" anchorx="margin"/>
+              </v:shape>
+            </w:pict>
+          </mc:Fallback>
+        </mc:AlternateContent>
+      </w:r>
+      <w:r>
+        <w:br w:type="page"/>
+      </w:r>
+    </w:p>
+    <w:p>
+      <w:pPr>
+        <w:rPr>
+          <w:b/>
+          <w:i/>
+          <w:u w:val="single"/>
+        </w:rPr>
+      </w:pPr>
+      <w:r>
+        <w:rPr>
+          <w:noProof/>
+        </w:rPr>
+        <w:lastRenderedPageBreak/>
+        <mc:AlternateContent>
+          <mc:Choice Requires="wps">
+            <w:drawing>
+              <wp:anchor distT="0" distB="0" distL="114300" distR="114300" simplePos="0" relativeHeight="251670528" behindDoc="1" locked="0" layoutInCell="1" allowOverlap="1" wp14:anchorId="214BCC9D" wp14:editId="188936B3">
+                <wp:simplePos x="0" y="0"/>
+                <wp:positionH relativeFrom="margin">
+                  <wp:align>left</wp:align>
+                </wp:positionH>
+                <wp:positionV relativeFrom="paragraph">
+                  <wp:posOffset>3704930</wp:posOffset>
+                </wp:positionV>
+                <wp:extent cx="3130550" cy="635"/>
+                <wp:effectExtent l="0" t="0" r="0" b="8255"/>
+                <wp:wrapSquare wrapText="bothSides"/>
+                <wp:docPr id="14" name="Text Box 14"/>
+                <wp:cNvGraphicFramePr/>
+                <a:graphic xmlns:a="http://schemas.openxmlformats.org/drawingml/2006/main">
+                  <a:graphicData uri="http://schemas.microsoft.com/office/word/2010/wordprocessingShape">
+                    <wps:wsp>
+                      <wps:cNvSpPr txBox="1"/>
+                      <wps:spPr>
+                        <a:xfrm>
+                          <a:off x="0" y="0"/>
+                          <a:ext cx="3130550" cy="635"/>
+                        </a:xfrm>
+                        <a:prstGeom prst="rect">
+                          <a:avLst/>
+                        </a:prstGeom>
+                        <a:solidFill>
+                          <a:prstClr val="white"/>
+                        </a:solidFill>
+                        <a:ln>
+                          <a:noFill/>
+                        </a:ln>
+                      </wps:spPr>
+                      <wps:txbx>
+                        <w:txbxContent>
+                          <w:p>
+                            <w:pPr>
+                              <w:pStyle w:val="Caption"/>
+                              <w:rPr>
+                                <w:noProof/>
+                                <w:sz w:val="24"/>
+                                <w:szCs w:val="20"/>
+                                <w:lang w:val="fr-CH"/>
+                              </w:rPr>
+                            </w:pPr>
+                            <w:r>
+                              <w:rPr>
+                                <w:lang w:val="fr-CH"/>
+                              </w:rPr>
+                              <w:t xml:space="preserve">Projets page </w:t>
+                            </w:r>
+                            <w:r>
+                              <w:rPr>
+                                <w:lang w:val="fr-CH"/>
+                              </w:rPr>
+                              <w:t>–</w:t>
+                            </w:r>
+                            <w:r>
+                              <w:rPr>
+                                <w:lang w:val="fr-CH"/>
+                              </w:rPr>
+                              <w:t xml:space="preserve"> </w:t>
+                            </w:r>
+                            <w:r>
+                              <w:rPr>
+                                <w:lang w:val="fr-CH"/>
+                              </w:rPr>
+                              <w:t>liste des</w:t>
+                            </w:r>
+                            <w:r>
+                              <w:rPr>
+                                <w:lang w:val="fr-CH"/>
+                              </w:rPr>
+                              <w:t xml:space="preserve"> Projet</w:t>
+                            </w:r>
+                            <w:r>
+                              <w:rPr>
+                                <w:lang w:val="fr-CH"/>
+                              </w:rPr>
+                              <w:t>s</w:t>
+                            </w:r>
+                          </w:p>
+                        </w:txbxContent>
+                      </wps:txbx>
+                      <wps:bodyPr rot="0" spcFirstLastPara="0" vertOverflow="overflow" horzOverflow="overflow" vert="horz" wrap="square" lIns="0" tIns="0" rIns="0" bIns="0" numCol="1" spcCol="0" rtlCol="0" fromWordArt="0" anchor="t" anchorCtr="0" forceAA="0" compatLnSpc="1">
+                        <a:prstTxWarp prst="textNoShape">
+                          <a:avLst/>
+                        </a:prstTxWarp>
+                        <a:spAutoFit/>
+                      </wps:bodyPr>
+                    </wps:wsp>
+                  </a:graphicData>
+                </a:graphic>
+              </wp:anchor>
+            </w:drawing>
+          </mc:Choice>
+          <mc:Fallback>
+            <w:pict>
+              <v:shape w14:anchorId="214BCC9D" id="Text Box 14" o:spid="_x0000_s1030" type="#_x0000_t202" style="position:absolute;margin-left:0;margin-top:291.75pt;width:246.5pt;height:.05pt;z-index:-251645952;visibility:visible;mso-wrap-style:square;mso-wrap-distance-left:9pt;mso-wrap-distance-top:0;mso-wrap-distance-right:9pt;mso-wrap-distance-bottom:0;mso-position-horizontal:left;mso-position-horizontal-relative:margin;mso-position-vertical:absolute;mso-position-vertical-relative:text;v-text-anchor:top" o:gfxdata="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" stroked="f">
+                <v:textbox style="mso-fit-shape-to-text:t" inset="0,0,0,0">
+                  <w:txbxContent>
+                    <w:p>
+                      <w:pPr>
+                        <w:pStyle w:val="Caption"/>
+                        <w:rPr>
+                          <w:noProof/>
+                          <w:sz w:val="24"/>
+                          <w:szCs w:val="20"/>
+                          <w:lang w:val="fr-CH"/>
+                        </w:rPr>
+                      </w:pPr>
+                      <w:r>
+                        <w:rPr>
+                          <w:lang w:val="fr-CH"/>
+                        </w:rPr>
+                        <w:t xml:space="preserve">Projets page </w:t>
+                      </w:r>
+                      <w:r>
+                        <w:rPr>
+                          <w:lang w:val="fr-CH"/>
+                        </w:rPr>
+                        <w:t>–</w:t>
+                      </w:r>
+                      <w:r>
+                        <w:rPr>
+                          <w:lang w:val="fr-CH"/>
+                        </w:rPr>
+                        <w:t xml:space="preserve"> </w:t>
+                      </w:r>
+                      <w:r>
+                        <w:rPr>
+                          <w:lang w:val="fr-CH"/>
+                        </w:rPr>
+                        <w:t>liste des</w:t>
+                      </w:r>
+                      <w:r>
+                        <w:rPr>
+                          <w:lang w:val="fr-CH"/>
+                        </w:rPr>
+                        <w:t xml:space="preserve"> Projet</w:t>
+                      </w:r>
+                      <w:r>
+                        <w:rPr>
+                          <w:lang w:val="fr-CH"/>
+                        </w:rPr>
+                        <w:t>s</w:t>
+                      </w:r>
+                    </w:p>
+                  </w:txbxContent>
+                </v:textbox>
+                <w10:wrap type="square" anchorx="margin"/>
+              </v:shape>
+            </w:pict>
+          </mc:Fallback>
+        </mc:AlternateContent>
+      </w:r>
+      <w:r>
+        <w:rPr>
+          <w:noProof/>
+        </w:rPr>
+        <mc:AlternateContent>
+          <mc:Choice Requires="wps">
+            <w:drawing>
+              <wp:anchor distT="0" distB="0" distL="114300" distR="114300" simplePos="0" relativeHeight="251668480" behindDoc="1" locked="0" layoutInCell="1" allowOverlap="1" wp14:anchorId="71767302" wp14:editId="4F02FFE3">
+                <wp:simplePos x="0" y="0"/>
+                <wp:positionH relativeFrom="margin">
+                  <wp:align>left</wp:align>
+                </wp:positionH>
+                <wp:positionV relativeFrom="paragraph">
+                  <wp:posOffset>4149090</wp:posOffset>
+                </wp:positionV>
+                <wp:extent cx="5316220" cy="4453890"/>
+                <wp:effectExtent l="0" t="0" r="0" b="3810"/>
+                <wp:wrapSquare wrapText="bothSides"/>
+                <wp:docPr id="13" name="Text Box 13"/>
+                <wp:cNvGraphicFramePr/>
+                <a:graphic xmlns:a="http://schemas.openxmlformats.org/drawingml/2006/main">
+                  <a:graphicData uri="http://schemas.microsoft.com/office/word/2010/wordprocessingShape">
+                    <wps:wsp>
+                      <wps:cNvSpPr txBox="1"/>
+                      <wps:spPr>
+                        <a:xfrm>
+                          <a:off x="0" y="0"/>
+                          <a:ext cx="5316220" cy="4453890"/>
+                        </a:xfrm>
+                        <a:prstGeom prst="rect">
+                          <a:avLst/>
+                        </a:prstGeom>
+                        <a:solidFill>
+                          <a:prstClr val="white"/>
+                        </a:solidFill>
+                        <a:ln>
+                          <a:noFill/>
+                        </a:ln>
+                      </wps:spPr>
+                      <wps:txbx>
+                        <w:txbxContent>
+                          <w:p>
+                            <w:pPr>
+                              <w:pStyle w:val="Caption"/>
+                              <w:rPr>
+                                <w:noProof/>
+                                <w:sz w:val="24"/>
+                                <w:szCs w:val="20"/>
+                                <w:lang w:val="en-US"/>
+                              </w:rPr>
+                            </w:pPr>
+                            <w:r>
+                              <w:rPr>
+                                <w:noProof/>
+                              </w:rPr>
+                              <w:drawing>
+                                <wp:inline distT="0" distB="0" distL="0" distR="0" wp14:anchorId="19EE56E6" wp14:editId="7B0A1E31">
+                                  <wp:extent cx="5295014" cy="3767236"/>
+                                  <wp:effectExtent l="0" t="0" r="1270" b="5080"/>
+                                  <wp:docPr id="10" name="Picture 10" descr="Graphical user interface, application&#10;&#10;Description automatically generated"/>
+                                  <wp:cNvGraphicFramePr>
+                                    <a:graphicFrameLocks xmlns:a="http://schemas.openxmlformats.org/drawingml/2006/main" noChangeAspect="1"/>
+                                  </wp:cNvGraphicFramePr>
+                                  <a:graphic xmlns:a="http://schemas.openxmlformats.org/drawingml/2006/main">
+                                    <a:graphicData uri="http://schemas.openxmlformats.org/drawingml/2006/picture">
+                                      <pic:pic xmlns:pic="http://schemas.openxmlformats.org/drawingml/2006/picture">
+                                        <pic:nvPicPr>
+                                          <pic:cNvPr id="10" name="Picture 10" descr="Graphical user interface, application&#10;&#10;Description automatically generated"/>
+                                          <pic:cNvPicPr/>
+                                        </pic:nvPicPr>
+                                        <pic:blipFill>
+                                          <a:blip r:embed="rId12">
+                                            <a:extLst>
+                                              <a:ext uri="{28A0092B-C50C-407E-A947-70E740481C1C}">
+                                                <a14:useLocalDpi xmlns:a14="http://schemas.microsoft.com/office/drawing/2010/main" val="0"/>
+                                              </a:ext>
+                                            </a:extLst>
+                                          </a:blip>
+                                          <a:stretch>
+                                            <a:fillRect/>
+                                          </a:stretch>
+                                        </pic:blipFill>
+                                        <pic:spPr>
+                                          <a:xfrm>
+                                            <a:off x="0" y="0"/>
+                                            <a:ext cx="5315546" cy="3781844"/>
+                                          </a:xfrm>
+                                          <a:prstGeom prst="rect">
+                                            <a:avLst/>
+                                          </a:prstGeom>
+                                        </pic:spPr>
+                                      </pic:pic>
+                                    </a:graphicData>
+                                  </a:graphic>
+                                </wp:inline>
+                              </w:drawing>
+                            </w:r>
+                            <w:proofErr w:type="spellStart"/>
+                            <w:r>
+                              <w:rPr>
+                                <w:lang w:val="en-US"/>
+                              </w:rPr>
+                              <w:t>Projets</w:t>
+                            </w:r>
+                            <w:proofErr w:type="spellEnd"/>
+                            <w:r>
+                              <w:rPr>
+                                <w:lang w:val="en-US"/>
+                              </w:rPr>
+                              <w:t xml:space="preserve"> page </w:t>
+                            </w:r>
+                            <w:r>
+                              <w:rPr>
+                                <w:lang w:val="en-US"/>
+                              </w:rPr>
+                              <w:t xml:space="preserve">- detail d’un </w:t>
+                            </w:r>
+                            <w:proofErr w:type="spellStart"/>
+                            <w:r>
+                              <w:rPr>
+                                <w:lang w:val="en-US"/>
+                              </w:rPr>
+                              <w:t>Projet</w:t>
+                            </w:r>
+                            <w:proofErr w:type="spellEnd"/>
+                          </w:p>
+                        </w:txbxContent>
+                      </wps:txbx>
+                      <wps:bodyPr rot="0" spcFirstLastPara="0" vertOverflow="overflow" horzOverflow="overflow" vert="horz" wrap="square" lIns="0" tIns="0" rIns="0" bIns="0" numCol="1" spcCol="0" rtlCol="0" fromWordArt="0" anchor="t" anchorCtr="0" forceAA="0" compatLnSpc="1">
+                        <a:prstTxWarp prst="textNoShape">
+                          <a:avLst/>
+                        </a:prstTxWarp>
+                        <a:noAutofit/>
+                      </wps:bodyPr>
+                    </wps:wsp>
+                  </a:graphicData>
+                </a:graphic>
+                <wp14:sizeRelH relativeFrom="margin">
+                  <wp14:pctWidth>0</wp14:pctWidth>
+                </wp14:sizeRelH>
+                <wp14:sizeRelV relativeFrom="margin">
+                  <wp14:pctHeight>0</wp14:pctHeight>
+                </wp14:sizeRelV>
+              </wp:anchor>
+            </w:drawing>
+          </mc:Choice>
+          <mc:Fallback>
+            <w:pict>
+              <v:shape w14:anchorId="71767302" id="Text Box 13" o:spid="_x0000_s1031" type="#_x0000_t202" style="position:absolute;margin-left:0;margin-top:326.7pt;width:418.6pt;height:350.7pt;z-index:-251648000;visibility:visible;mso-wrap-style:square;mso-width-percent:0;mso-height-percent:0;mso-wrap-distance-left:9pt;mso-wrap-distance-top:0;mso-wrap-distance-right:9pt;mso-wrap-distance-bottom:0;mso-position-horizontal:left;mso-position-horizontal-relative:margin;mso-position-vertical:absolute;mso-position-vertical-relative:text;mso-width-percent:0;mso-height-percent:0;mso-width-relative:margin;mso-height-relative:margin;v-text-anchor:top" o:gfxdata="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" stroked="f">
+                <v:textbox inset="0,0,0,0">
+                  <w:txbxContent>
+                    <w:p>
+                      <w:pPr>
+                        <w:pStyle w:val="Caption"/>
+                        <w:rPr>
+                          <w:noProof/>
+                          <w:sz w:val="24"/>
+                          <w:szCs w:val="20"/>
+                          <w:lang w:val="en-US"/>
+                        </w:rPr>
+                      </w:pPr>
+                      <w:r>
+                        <w:rPr>
+                          <w:noProof/>
+                        </w:rPr>
+                        <w:drawing>
+                          <wp:inline distT="0" distB="0" distL="0" distR="0" wp14:anchorId="19EE56E6" wp14:editId="7B0A1E31">
+                            <wp:extent cx="5295014" cy="3767236"/>
+                            <wp:effectExtent l="0" t="0" r="1270" b="5080"/>
+                            <wp:docPr id="10" name="Picture 10" descr="Graphical user interface, application&#10;&#10;Description automatically generated"/>
+                            <wp:cNvGraphicFramePr>
+                              <a:graphicFrameLocks xmlns:a="http://schemas.openxmlformats.org/drawingml/2006/main" noChangeAspect="1"/>
+                            </wp:cNvGraphicFramePr>
+                            <a:graphic xmlns:a="http://schemas.openxmlformats.org/drawingml/2006/main">
+                              <a:graphicData uri="http://schemas.openxmlformats.org/drawingml/2006/picture">
+                                <pic:pic xmlns:pic="http://schemas.openxmlformats.org/drawingml/2006/picture">
+                                  <pic:nvPicPr>
+                                    <pic:cNvPr id="10" name="Picture 10" descr="Graphical user interface, application&#10;&#10;Description automatically generated"/>
+                                    <pic:cNvPicPr/>
+                                  </pic:nvPicPr>
+                                  <pic:blipFill>
+                                    <a:blip r:embed="rId12">
+                                      <a:extLst>
+                                        <a:ext uri="{28A0092B-C50C-407E-A947-70E740481C1C}">
+                                          <a14:useLocalDpi xmlns:a14="http://schemas.microsoft.com/office/drawing/2010/main" val="0"/>
+                                        </a:ext>
+                                      </a:extLst>
+                                    </a:blip>
+                                    <a:stretch>
+                                      <a:fillRect/>
+                                    </a:stretch>
+                                  </pic:blipFill>
+                                  <pic:spPr>
+                                    <a:xfrm>
+                                      <a:off x="0" y="0"/>
+                                      <a:ext cx="5315546" cy="3781844"/>
+                                    </a:xfrm>
+                                    <a:prstGeom prst="rect">
+                                      <a:avLst/>
+                                    </a:prstGeom>
+                                  </pic:spPr>
+                                </pic:pic>
+                              </a:graphicData>
+                            </a:graphic>
+                          </wp:inline>
+                        </w:drawing>
+                      </w:r>
+                      <w:proofErr w:type="spellStart"/>
+                      <w:r>
+                        <w:rPr>
+                          <w:lang w:val="en-US"/>
+                        </w:rPr>
+                        <w:t>Projets</w:t>
+                      </w:r>
+                      <w:proofErr w:type="spellEnd"/>
+                      <w:r>
+                        <w:rPr>
+                          <w:lang w:val="en-US"/>
+                        </w:rPr>
+                        <w:t xml:space="preserve"> page </w:t>
+                      </w:r>
+                      <w:r>
+                        <w:rPr>
+                          <w:lang w:val="en-US"/>
+                        </w:rPr>
+                        <w:t xml:space="preserve">- detail d’un </w:t>
+                      </w:r>
+                      <w:proofErr w:type="spellStart"/>
+                      <w:r>
+                        <w:rPr>
+                          <w:lang w:val="en-US"/>
+                        </w:rPr>
+                        <w:t>Projet</w:t>
+                      </w:r>
+                      <w:proofErr w:type="spellEnd"/>
+                    </w:p>
+                  </w:txbxContent>
+                </v:textbox>
+                <w10:wrap type="square" anchorx="margin"/>
+              </v:shape>
+            </w:pict>
+          </mc:Fallback>
+        </mc:AlternateContent>
+      </w:r>
+      <w:r>
+        <w:rPr>
+          <w:noProof/>
+        </w:rPr>
+        <w:drawing>
+          <wp:inline distT="0" distB="0" distL="0" distR="0" wp14:anchorId="0E759BD9" wp14:editId="35DDBA08">
+            <wp:extent cx="5199321" cy="3703952"/>
+            <wp:effectExtent l="0" t="0" r="1905" b="0"/>
+            <wp:docPr id="11" name="Picture 11" descr="Graphical user interface, application, Teams&#10;&#10;Description automatically generated"/>
+            <wp:cNvGraphicFramePr>
+              <a:graphicFrameLocks xmlns:a="http://schemas.openxmlformats.org/drawingml/2006/main" noChangeAspect="1"/>
+            </wp:cNvGraphicFramePr>
+            <a:graphic xmlns:a="http://schemas.openxmlformats.org/drawingml/2006/main">
+              <a:graphicData uri="http://schemas.openxmlformats.org/drawingml/2006/picture">
+                <pic:pic xmlns:pic="http://schemas.openxmlformats.org/drawingml/2006/picture">
+                  <pic:nvPicPr>
+                    <pic:cNvPr id="11" name="Picture 11" descr="Graphical user interface, application, Teams&#10;&#10;Description automatically generated"/>
+                    <pic:cNvPicPr/>
+                  </pic:nvPicPr>
+                  <pic:blipFill>
+                    <a:blip r:embed="rId13">
+                      <a:extLst>
+                        <a:ext uri="{28A0092B-C50C-407E-A947-70E740481C1C}">
+                          <a14:useLocalDpi xmlns:a14="http://schemas.microsoft.com/office/drawing/2010/main" val="0"/>
+                        </a:ext>
+                      </a:extLst>
+                    </a:blip>
+                    <a:stretch>
+                      <a:fillRect/>
+                    </a:stretch>
+                  </pic:blipFill>
+                  <pic:spPr>
+                    <a:xfrm>
+                      <a:off x="0" y="0"/>
+                      <a:ext cx="5199321" cy="3703952"/>
+                    </a:xfrm>
+                    <a:prstGeom prst="rect">
+                      <a:avLst/>
+                    </a:prstGeom>
+                  </pic:spPr>
+                </pic:pic>
+              </a:graphicData>
+            </a:graphic>
+          </wp:inline>
+        </w:drawing>
+      </w:r>
       <w:r>
         <w:br w:type="page"/>
       </w:r>
@@ -3983,7 +5338,7 @@
                     <pic:cNvPicPr/>
                   </pic:nvPicPr>
                   <pic:blipFill>
-                    <a:blip r:embed="rId8">
+                    <a:blip r:embed="rId14">
                       <a:extLst>
                         <a:ext uri="{28A0092B-C50C-407E-A947-70E740481C1C}">
                           <a14:useLocalDpi xmlns:a14="http://schemas.microsoft.com/office/drawing/2010/main" val="0"/>
@@ -4020,7 +5375,21 @@
         <w:rPr>
           <w:color w:val="FF0000"/>
         </w:rPr>
-        <w:t>TODO from /*</w:t>
+        <w:t xml:space="preserve">TODO </w:t>
+      </w:r>
+      <w:proofErr w:type="spellStart"/>
+      <w:r>
+        <w:rPr>
+          <w:color w:val="FF0000"/>
+        </w:rPr>
+        <w:t>from</w:t>
+      </w:r>
+      <w:proofErr w:type="spellEnd"/>
+      <w:r>
+        <w:rPr>
+          <w:color w:val="FF0000"/>
+        </w:rPr>
+        <w:t xml:space="preserve"> /*</w:t>
       </w:r>
     </w:p>
     <w:p>
@@ -4895,13 +6264,23 @@
         </w:rPr>
         <w:t xml:space="preserve"> </w:t>
       </w:r>
+      <w:proofErr w:type="spellStart"/>
       <w:r>
         <w:rPr>
           <w:rFonts w:ascii="Arial" w:hAnsi="Arial" w:cs="Arial"/>
           <w:i/>
           <w:sz w:val="24"/>
         </w:rPr>
-        <w:t>structogramme…</w:t>
+        <w:t>structogramme</w:t>
+      </w:r>
+      <w:proofErr w:type="spellEnd"/>
+      <w:r>
+        <w:rPr>
+          <w:rFonts w:ascii="Arial" w:hAnsi="Arial" w:cs="Arial"/>
+          <w:i/>
+          <w:sz w:val="24"/>
+        </w:rPr>
+        <w:t>…</w:t>
       </w:r>
     </w:p>
     <w:p>
@@ -4983,6 +6362,19 @@
     </w:p>
     <w:p>
       <w:pPr>
+        <w:rPr>
+          <w:color w:val="FF0000"/>
+        </w:rPr>
+      </w:pPr>
+      <w:r>
+        <w:rPr>
+          <w:color w:val="FF0000"/>
+        </w:rPr>
+        <w:br w:type="page"/>
+      </w:r>
+    </w:p>
+    <w:p>
+      <w:pPr>
         <w:pStyle w:val="Heading1"/>
         <w:tabs>
           <w:tab w:val="num" w:pos="360"/>
@@ -4991,6 +6383,7 @@
       <w:bookmarkStart w:id="12" w:name="_Toc71703259"/>
       <w:bookmarkStart w:id="13" w:name="_Toc499021842"/>
       <w:r>
+        <w:lastRenderedPageBreak/>
         <w:t>R</w:t>
       </w:r>
       <w:bookmarkEnd w:id="12"/>
@@ -5016,112 +6409,219 @@
         <w:t>Structure du code</w:t>
       </w:r>
     </w:p>
-    <w:p>
-      <w:r>
-        <w:t>Le code de l’application se trouve dans le dossier « app » du projet.</w:t>
-      </w:r>
-    </w:p>
-    <w:p>
-      <w:r>
-        <w:t xml:space="preserve">Dans le sous dossier « db » on y trouve le fichier </w:t>
+    <w:p/>
+    <w:p>
+      <w:r>
+        <w:t>Le code de l’application se trouve dans le dossier « </w:t>
       </w:r>
       <w:r>
         <w:rPr>
           <w:b/>
           <w:bCs/>
         </w:rPr>
-        <w:t>myAppDb.db</w:t>
-      </w:r>
+        <w:t>app</w:t>
+      </w:r>
+      <w:r>
+        <w:t> » du projet.</w:t>
+      </w:r>
+    </w:p>
+    <w:p/>
+    <w:p>
+      <w:pPr>
+        <w:keepNext/>
+      </w:pPr>
+      <w:r>
+        <w:rPr>
+          <w:noProof/>
+        </w:rPr>
+        <w:drawing>
+          <wp:inline distT="0" distB="0" distL="0" distR="0" wp14:anchorId="3993E00E" wp14:editId="10C1A2A4">
+            <wp:extent cx="1632034" cy="1898748"/>
+            <wp:effectExtent l="0" t="0" r="6350" b="6350"/>
+            <wp:docPr id="15" name="Picture 15" descr="Graphical user interface, text, application&#10;&#10;Description automatically generated"/>
+            <wp:cNvGraphicFramePr>
+              <a:graphicFrameLocks xmlns:a="http://schemas.openxmlformats.org/drawingml/2006/main" noChangeAspect="1"/>
+            </wp:cNvGraphicFramePr>
+            <a:graphic xmlns:a="http://schemas.openxmlformats.org/drawingml/2006/main">
+              <a:graphicData uri="http://schemas.openxmlformats.org/drawingml/2006/picture">
+                <pic:pic xmlns:pic="http://schemas.openxmlformats.org/drawingml/2006/picture">
+                  <pic:nvPicPr>
+                    <pic:cNvPr id="15" name="Picture 15" descr="Graphical user interface, text, application&#10;&#10;Description automatically generated"/>
+                    <pic:cNvPicPr/>
+                  </pic:nvPicPr>
+                  <pic:blipFill>
+                    <a:blip r:embed="rId15">
+                      <a:extLst>
+                        <a:ext uri="{28A0092B-C50C-407E-A947-70E740481C1C}">
+                          <a14:useLocalDpi xmlns:a14="http://schemas.microsoft.com/office/drawing/2010/main" val="0"/>
+                        </a:ext>
+                      </a:extLst>
+                    </a:blip>
+                    <a:stretch>
+                      <a:fillRect/>
+                    </a:stretch>
+                  </pic:blipFill>
+                  <pic:spPr>
+                    <a:xfrm>
+                      <a:off x="0" y="0"/>
+                      <a:ext cx="1632034" cy="1898748"/>
+                    </a:xfrm>
+                    <a:prstGeom prst="rect">
+                      <a:avLst/>
+                    </a:prstGeom>
+                  </pic:spPr>
+                </pic:pic>
+              </a:graphicData>
+            </a:graphic>
+          </wp:inline>
+        </w:drawing>
+      </w:r>
+    </w:p>
+    <w:p>
+      <w:pPr>
+        <w:pStyle w:val="Caption"/>
+      </w:pPr>
+      <w:r>
+        <w:t>Structure du dossier « App »</w:t>
+      </w:r>
+    </w:p>
+    <w:p>
+      <w:r>
+        <w:t>Dans le sous dossier « </w:t>
+      </w:r>
+      <w:proofErr w:type="spellStart"/>
       <w:r>
         <w:rPr>
           <w:b/>
           <w:bCs/>
-          <w:i/>
-          <w:iCs/>
-        </w:rPr>
-        <w:t xml:space="preserve"> </w:t>
-      </w:r>
-      <w:r>
-        <w:t xml:space="preserve">qui est le fichier </w:t>
-      </w:r>
-      <w:r>
-        <w:t>de stockage des informations de la database.</w:t>
-      </w:r>
-    </w:p>
-    <w:p/>
-    <w:p>
-      <w:r>
-        <w:t>Dans le dossier « </w:t>
-      </w:r>
+        </w:rPr>
+        <w:t>db</w:t>
+      </w:r>
+      <w:proofErr w:type="spellEnd"/>
+      <w:r>
+        <w:t xml:space="preserve"> » on y trouve le fichier </w:t>
+      </w:r>
+      <w:proofErr w:type="spellStart"/>
       <w:r>
         <w:rPr>
           <w:b/>
           <w:bCs/>
         </w:rPr>
-        <w:t xml:space="preserve">node_modules » </w:t>
-      </w:r>
-      <w:r>
-        <w:t>on y trouve tous les modules installés et utilisés pour l’application.</w:t>
-      </w:r>
-    </w:p>
-    <w:p/>
-    <w:p>
-      <w:pPr>
+        <w:t>myAppDb.db</w:t>
+      </w:r>
+      <w:proofErr w:type="spellEnd"/>
+      <w:r>
         <w:rPr>
           <w:b/>
           <w:bCs/>
-        </w:rPr>
-      </w:pPr>
-      <w:r>
-        <w:t xml:space="preserve">Les modules et leurs versions utilisées sont définis dans le fichier </w:t>
-      </w:r>
-      <w:r>
-        <w:br/>
-      </w:r>
+          <w:i/>
+          <w:iCs/>
+        </w:rPr>
+        <w:t xml:space="preserve"> </w:t>
+      </w:r>
+      <w:r>
+        <w:t xml:space="preserve">qui est le fichier </w:t>
+      </w:r>
+      <w:r>
+        <w:t xml:space="preserve">de stockage des informations de la </w:t>
+      </w:r>
+      <w:proofErr w:type="spellStart"/>
+      <w:r>
+        <w:t>database</w:t>
+      </w:r>
+      <w:proofErr w:type="spellEnd"/>
+      <w:r>
+        <w:t>.</w:t>
+      </w:r>
+    </w:p>
+    <w:p/>
+    <w:p>
+      <w:r>
+        <w:t>Dans le dossier « </w:t>
+      </w:r>
+      <w:proofErr w:type="spellStart"/>
       <w:r>
         <w:rPr>
           <w:b/>
           <w:bCs/>
         </w:rPr>
-        <w:t>package-lock.json</w:t>
-      </w:r>
+        <w:t>node_modules</w:t>
+      </w:r>
+      <w:proofErr w:type="spellEnd"/>
       <w:r>
         <w:rPr>
           <w:b/>
           <w:bCs/>
         </w:rPr>
-        <w:t>.</w:t>
-      </w:r>
-    </w:p>
-    <w:p>
-      <w:pPr>
+        <w:t xml:space="preserve"> » </w:t>
+      </w:r>
+      <w:r>
+        <w:t>on y trouve tous les modules installés et utilisés pour l’application.</w:t>
+      </w:r>
+    </w:p>
+    <w:p/>
+    <w:p>
+      <w:r>
+        <w:t>Le dossier « </w:t>
+      </w:r>
+      <w:r>
         <w:rPr>
           <w:b/>
           <w:bCs/>
         </w:rPr>
-      </w:pPr>
-    </w:p>
-    <w:p>
-      <w:r>
-        <w:lastRenderedPageBreak/>
-        <w:t xml:space="preserve">Dans le fichier </w:t>
-      </w:r>
+        <w:t>public</w:t>
+      </w:r>
+      <w:r>
+        <w:t xml:space="preserve"> » contient le fichier HTML </w:t>
+      </w:r>
+      <w:r>
+        <w:t>avec l’</w:t>
+      </w:r>
+      <w:r>
+        <w:t>é</w:t>
+      </w:r>
+      <w:r>
+        <w:t>l</w:t>
+      </w:r>
+      <w:r>
+        <w:t>é</w:t>
+      </w:r>
+      <w:r>
+        <w:t xml:space="preserve">ment « root » dans le quel </w:t>
+      </w:r>
+      <w:proofErr w:type="spellStart"/>
+      <w:r>
+        <w:t>react</w:t>
+      </w:r>
+      <w:proofErr w:type="spellEnd"/>
+      <w:r>
+        <w:t xml:space="preserve"> va créer le </w:t>
+      </w:r>
+      <w:proofErr w:type="spellStart"/>
       <w:r>
         <w:rPr>
           <w:b/>
           <w:bCs/>
-        </w:rPr>
-        <w:t>package.json</w:t>
-      </w:r>
+          <w:i/>
+          <w:iCs/>
+        </w:rPr>
+        <w:t>virtual</w:t>
+      </w:r>
+      <w:proofErr w:type="spellEnd"/>
       <w:r>
         <w:rPr>
           <w:b/>
           <w:bCs/>
-        </w:rPr>
-        <w:t xml:space="preserve"> </w:t>
-      </w:r>
-      <w:r>
-        <w:t>sont définis différents scripts que l’on peut exécuter depuis la ligne de commande pour faire différentes actions, comme construire le livrable de l’application ou encore l’exécuter en mode développement</w:t>
+          <w:i/>
+          <w:iCs/>
+        </w:rPr>
+        <w:t xml:space="preserve"> DOM</w:t>
+      </w:r>
+      <w:r>
+        <w:t xml:space="preserve"> et y ajouter automatiquement le </w:t>
+      </w:r>
+      <w:r>
+        <w:t>code compilé lors du processus de construction</w:t>
       </w:r>
       <w:r>
         <w:t>.</w:t>
@@ -5129,86 +6629,188 @@
     </w:p>
     <w:p/>
     <w:p>
-      <w:r>
-        <w:t xml:space="preserve">Le fichier </w:t>
-      </w:r>
-      <w:r>
+      <w:pPr>
         <w:rPr>
           <w:b/>
           <w:bCs/>
         </w:rPr>
-        <w:t>README.md</w:t>
-      </w:r>
-      <w:r>
-        <w:t xml:space="preserve"> décris comment utiliser les scripts définis dans le </w:t>
+      </w:pPr>
+      <w:r>
+        <w:t xml:space="preserve">Les modules et leurs versions utilisées sont définis dans le fichier </w:t>
+      </w:r>
+      <w:r>
+        <w:br/>
       </w:r>
       <w:r>
         <w:rPr>
           <w:b/>
           <w:bCs/>
         </w:rPr>
-        <w:t>package.json</w:t>
-      </w:r>
-      <w:r>
-        <w:t xml:space="preserve"> et </w:t>
-      </w:r>
-      <w:r>
-        <w:t>leur résultat.</w:t>
-      </w:r>
-    </w:p>
-    <w:p/>
-    <w:p>
-      <w:r>
-        <w:t xml:space="preserve">Dans le fichier </w:t>
-      </w:r>
+        <w:t>package-</w:t>
+      </w:r>
+      <w:proofErr w:type="spellStart"/>
       <w:r>
         <w:rPr>
           <w:b/>
           <w:bCs/>
         </w:rPr>
-        <w:t xml:space="preserve">.gitignore </w:t>
-      </w:r>
-      <w:r>
-        <w:t xml:space="preserve">se trouvent tous les fichiers et dossiers qui ne doivent pas être uploadés sur la </w:t>
-      </w:r>
+        <w:t>lock.json</w:t>
+      </w:r>
+      <w:proofErr w:type="spellEnd"/>
       <w:r>
         <w:rPr>
           <w:b/>
           <w:bCs/>
-          <w:i/>
-          <w:iCs/>
-        </w:rPr>
-        <w:t>repository</w:t>
-      </w:r>
-      <w:r>
+        </w:rPr>
+        <w:t>.</w:t>
+      </w:r>
+    </w:p>
+    <w:p>
+      <w:pPr>
         <w:rPr>
           <w:b/>
           <w:bCs/>
-          <w:i/>
-          <w:iCs/>
-        </w:rPr>
-        <w:t xml:space="preserve"> github</w:t>
-      </w:r>
+        </w:rPr>
+      </w:pPr>
+    </w:p>
+    <w:p>
+      <w:r>
+        <w:t xml:space="preserve">Dans le fichier </w:t>
+      </w:r>
+      <w:proofErr w:type="spellStart"/>
       <w:r>
         <w:rPr>
           <w:b/>
           <w:bCs/>
-          <w:i/>
-          <w:iCs/>
-        </w:rPr>
-        <w:t>.</w:t>
-      </w:r>
-    </w:p>
-    <w:p/>
-    <w:p>
-      <w:r>
-        <w:t xml:space="preserve">Dans le dossier </w:t>
-      </w:r>
+        </w:rPr>
+        <w:t>package.json</w:t>
+      </w:r>
+      <w:proofErr w:type="spellEnd"/>
       <w:r>
         <w:rPr>
           <w:b/>
           <w:bCs/>
         </w:rPr>
+        <w:t xml:space="preserve"> </w:t>
+      </w:r>
+      <w:r>
+        <w:t>sont définis différents scripts que l’on peut exécuter depuis la ligne de commande pour faire différentes actions, comme construire le livrable de l’application ou encore l’exécuter en mode développement</w:t>
+      </w:r>
+      <w:r>
+        <w:t>.</w:t>
+      </w:r>
+    </w:p>
+    <w:p/>
+    <w:p>
+      <w:r>
+        <w:t xml:space="preserve">Le fichier </w:t>
+      </w:r>
+      <w:r>
+        <w:rPr>
+          <w:b/>
+          <w:bCs/>
+        </w:rPr>
+        <w:t>README.md</w:t>
+      </w:r>
+      <w:r>
+        <w:t xml:space="preserve"> décris comment utiliser les scripts définis dans le </w:t>
+      </w:r>
+      <w:proofErr w:type="spellStart"/>
+      <w:r>
+        <w:rPr>
+          <w:b/>
+          <w:bCs/>
+        </w:rPr>
+        <w:t>package.json</w:t>
+      </w:r>
+      <w:proofErr w:type="spellEnd"/>
+      <w:r>
+        <w:t xml:space="preserve"> et </w:t>
+      </w:r>
+      <w:r>
+        <w:t>leur résultat.</w:t>
+      </w:r>
+    </w:p>
+    <w:p/>
+    <w:p>
+      <w:r>
+        <w:t xml:space="preserve">Dans le fichier </w:t>
+      </w:r>
+      <w:r>
+        <w:rPr>
+          <w:b/>
+          <w:bCs/>
+        </w:rPr>
+        <w:t>.</w:t>
+      </w:r>
+      <w:proofErr w:type="spellStart"/>
+      <w:r>
+        <w:rPr>
+          <w:b/>
+          <w:bCs/>
+        </w:rPr>
+        <w:t>gitignore</w:t>
+      </w:r>
+      <w:proofErr w:type="spellEnd"/>
+      <w:r>
+        <w:rPr>
+          <w:b/>
+          <w:bCs/>
+        </w:rPr>
+        <w:t xml:space="preserve"> </w:t>
+      </w:r>
+      <w:r>
+        <w:t xml:space="preserve">se trouvent tous les fichiers et dossiers qui ne doivent pas être uploadés sur la </w:t>
+      </w:r>
+      <w:r>
+        <w:rPr>
+          <w:b/>
+          <w:bCs/>
+          <w:i/>
+          <w:iCs/>
+        </w:rPr>
+        <w:t>repository</w:t>
+      </w:r>
+      <w:r>
+        <w:rPr>
+          <w:b/>
+          <w:bCs/>
+          <w:i/>
+          <w:iCs/>
+        </w:rPr>
+        <w:t xml:space="preserve"> </w:t>
+      </w:r>
+      <w:proofErr w:type="spellStart"/>
+      <w:r>
+        <w:rPr>
+          <w:b/>
+          <w:bCs/>
+          <w:i/>
+          <w:iCs/>
+        </w:rPr>
+        <w:t>github</w:t>
+      </w:r>
+      <w:proofErr w:type="spellEnd"/>
+      <w:r>
+        <w:rPr>
+          <w:b/>
+          <w:bCs/>
+          <w:i/>
+          <w:iCs/>
+        </w:rPr>
+        <w:t>.</w:t>
+      </w:r>
+    </w:p>
+    <w:p/>
+    <w:p>
+      <w:r>
+        <w:t xml:space="preserve">Dans le dossier </w:t>
+      </w:r>
+      <w:r>
+        <w:rPr>
+          <w:b/>
+          <w:bCs/>
+        </w:rPr>
         <w:t>src</w:t>
       </w:r>
       <w:r>
@@ -5220,12 +6822,14 @@
       <w:r>
         <w:t xml:space="preserve">, il a été créé automatiquement par la création de l’application </w:t>
       </w:r>
+      <w:proofErr w:type="spellStart"/>
       <w:r>
         <w:t>R</w:t>
       </w:r>
       <w:r>
         <w:t>eact</w:t>
       </w:r>
+      <w:proofErr w:type="spellEnd"/>
       <w:r>
         <w:t>.</w:t>
       </w:r>
@@ -5278,41 +6882,54 @@
         <w:t xml:space="preserve"> </w:t>
       </w:r>
       <w:r>
-        <w:t xml:space="preserve">est le script qui va afficher notre application React en créant un </w:t>
-      </w:r>
-      <w:r>
-        <w:rPr>
-          <w:b/>
-          <w:bCs/>
-          <w:i/>
-          <w:iCs/>
-        </w:rPr>
-        <w:t>virtual DOM</w:t>
-      </w:r>
-      <w:r>
-        <w:rPr>
-          <w:b/>
-          <w:bCs/>
-          <w:i/>
-          <w:iCs/>
-        </w:rPr>
+        <w:t xml:space="preserve">est le script qui va afficher notre application </w:t>
+      </w:r>
+      <w:proofErr w:type="spellStart"/>
+      <w:r>
+        <w:t>React</w:t>
+      </w:r>
+      <w:proofErr w:type="spellEnd"/>
+      <w:r>
         <w:t xml:space="preserve"> </w:t>
       </w:r>
       <w:r>
-        <w:t xml:space="preserve">à partir </w:t>
-      </w:r>
-      <w:r>
-        <w:t>de l’élément « root » du DOM réel.</w:t>
+        <w:t>dans</w:t>
+      </w:r>
+      <w:r>
+        <w:t xml:space="preserve"> l’élément « root » du DOM réel.</w:t>
       </w:r>
       <w:r>
         <w:br/>
-        <w:t xml:space="preserve">Il va afficher </w:t>
-      </w:r>
-      <w:r>
-        <w:t>dans</w:t>
-      </w:r>
-      <w:r>
-        <w:t xml:space="preserve"> le virual DOM le composant App, qui lui est défini</w:t>
+      </w:r>
+      <w:r>
+        <w:lastRenderedPageBreak/>
+        <w:t xml:space="preserve">Il va </w:t>
+      </w:r>
+      <w:r>
+        <w:t>créer le</w:t>
+      </w:r>
+      <w:r>
+        <w:t xml:space="preserve"> </w:t>
+      </w:r>
+      <w:proofErr w:type="spellStart"/>
+      <w:r>
+        <w:t>virual</w:t>
+      </w:r>
+      <w:proofErr w:type="spellEnd"/>
+      <w:r>
+        <w:t xml:space="preserve"> DOM </w:t>
+      </w:r>
+      <w:r>
+        <w:t xml:space="preserve">et dedans y </w:t>
+      </w:r>
+      <w:r>
+        <w:t>afficher</w:t>
+      </w:r>
+      <w:r>
+        <w:t xml:space="preserve"> </w:t>
+      </w:r>
+      <w:r>
+        <w:t>le composant App, qui lui est défini</w:t>
       </w:r>
       <w:r>
         <w:t>t</w:t>
@@ -5389,12 +7006,24 @@
     <w:p/>
     <w:p>
       <w:r>
-        <w:t>Le code est divisé en plusieurs « pages » qui contiennent différents composants.</w:t>
-      </w:r>
-    </w:p>
-    <w:p>
-      <w:r>
-        <w:t xml:space="preserve">Les 3 pages principales sont les suivantes : </w:t>
+        <w:t>Le code est divisé en plusieurs « pages » qui</w:t>
+      </w:r>
+      <w:r>
+        <w:t xml:space="preserve"> sont des composants dans des dossiers et qui à leur fois font appel à</w:t>
+      </w:r>
+      <w:r>
+        <w:t xml:space="preserve"> différents composants.</w:t>
+      </w:r>
+    </w:p>
+    <w:p>
+      <w:r>
+        <w:t>Les 3 pages principales sont les suivantes</w:t>
+      </w:r>
+      <w:r>
+        <w:t xml:space="preserve"> </w:t>
+      </w:r>
+      <w:r>
+        <w:t xml:space="preserve">: </w:t>
       </w:r>
     </w:p>
     <w:p>
@@ -5405,8 +7034,16 @@
           <w:numId w:val="18"/>
         </w:numPr>
       </w:pPr>
-      <w:r>
-        <w:t>Calendar Page</w:t>
+      <w:proofErr w:type="spellStart"/>
+      <w:r>
+        <w:t>Calendar</w:t>
+      </w:r>
+      <w:proofErr w:type="spellEnd"/>
+      <w:r>
+        <w:t xml:space="preserve"> </w:t>
+      </w:r>
+      <w:r>
+        <w:t>Page</w:t>
       </w:r>
     </w:p>
     <w:p>
@@ -5429,8 +7066,13 @@
           <w:numId w:val="18"/>
         </w:numPr>
       </w:pPr>
+      <w:proofErr w:type="spellStart"/>
       <w:r>
         <w:t>Projects</w:t>
+      </w:r>
+      <w:proofErr w:type="spellEnd"/>
+      <w:r>
+        <w:t xml:space="preserve"> page</w:t>
       </w:r>
     </w:p>
     <w:bookmarkEnd w:id="14"/>
@@ -5780,7 +7422,6 @@
         <w:rPr>
           <w:i/>
         </w:rPr>
-        <w:lastRenderedPageBreak/>
         <w:t>les conditions exactes de chaque test</w:t>
       </w:r>
     </w:p>
@@ -5997,6 +7638,7 @@
           <w:rFonts w:cs="Arial"/>
           <w:i/>
         </w:rPr>
+        <w:lastRenderedPageBreak/>
         <w:t>Lister les documents fournis au client avec votre produit, en indiquant les numéros de versions</w:t>
       </w:r>
       <w:r>
@@ -6626,7 +8268,7 @@
           <w:numId w:val="15"/>
         </w:numPr>
       </w:pPr>
-      <w:hyperlink r:id="rId9" w:history="1">
+      <w:hyperlink r:id="rId16" w:history="1">
         <w:r>
           <w:rPr>
             <w:rStyle w:val="Hyperlink"/>
@@ -6643,7 +8285,7 @@
           <w:numId w:val="15"/>
         </w:numPr>
       </w:pPr>
-      <w:hyperlink r:id="rId10" w:history="1">
+      <w:hyperlink r:id="rId17" w:history="1">
         <w:r>
           <w:rPr>
             <w:rStyle w:val="Hyperlink"/>
@@ -6660,7 +8302,7 @@
           <w:numId w:val="15"/>
         </w:numPr>
       </w:pPr>
-      <w:hyperlink r:id="rId11" w:history="1">
+      <w:hyperlink r:id="rId18" w:history="1">
         <w:r>
           <w:rPr>
             <w:rStyle w:val="Hyperlink"/>
@@ -6682,7 +8324,7 @@
           <w:u w:val="none"/>
         </w:rPr>
       </w:pPr>
-      <w:hyperlink r:id="rId12" w:history="1">
+      <w:hyperlink r:id="rId19" w:history="1">
         <w:r>
           <w:rPr>
             <w:rStyle w:val="Hyperlink"/>
@@ -6699,7 +8341,7 @@
           <w:numId w:val="15"/>
         </w:numPr>
       </w:pPr>
-      <w:hyperlink r:id="rId13" w:history="1">
+      <w:hyperlink r:id="rId20" w:history="1">
         <w:r>
           <w:rPr>
             <w:rStyle w:val="Hyperlink"/>
@@ -7049,7 +8691,15 @@
               <w:t xml:space="preserve"> Git</w:t>
             </w:r>
             <w:r>
-              <w:t xml:space="preserve"> et upload du projet</w:t>
+              <w:t xml:space="preserve"> et </w:t>
+            </w:r>
+            <w:proofErr w:type="spellStart"/>
+            <w:r>
+              <w:t>upload</w:t>
+            </w:r>
+            <w:proofErr w:type="spellEnd"/>
+            <w:r>
+              <w:t xml:space="preserve"> du projet</w:t>
             </w:r>
           </w:p>
           <w:p>
@@ -7061,8 +8711,13 @@
               </w:numPr>
             </w:pPr>
             <w:r>
-              <w:t>Réalisation de la maquette figma</w:t>
+              <w:t xml:space="preserve">Réalisation de la maquette </w:t>
             </w:r>
+            <w:proofErr w:type="spellStart"/>
+            <w:r>
+              <w:t>figma</w:t>
+            </w:r>
+            <w:proofErr w:type="spellEnd"/>
           </w:p>
         </w:tc>
         <w:tc>
@@ -7134,8 +8789,13 @@
               </w:numPr>
             </w:pPr>
             <w:r>
-              <w:t>Avancement maquette figma</w:t>
+              <w:t xml:space="preserve">Avancement maquette </w:t>
             </w:r>
+            <w:proofErr w:type="spellStart"/>
+            <w:r>
+              <w:t>figma</w:t>
+            </w:r>
+            <w:proofErr w:type="spellEnd"/>
           </w:p>
           <w:p>
             <w:pPr>
@@ -7152,11 +8812,17 @@
               <w:t>ise en place de l’application</w:t>
             </w:r>
             <w:r>
-              <w:t> : Création application React</w:t>
+              <w:t xml:space="preserve"> : Création application </w:t>
             </w:r>
+            <w:proofErr w:type="spellStart"/>
+            <w:r>
+              <w:t>React</w:t>
+            </w:r>
+            <w:proofErr w:type="spellEnd"/>
             <w:r>
               <w:t>(</w:t>
             </w:r>
+            <w:proofErr w:type="spellStart"/>
             <w:r>
               <w:rPr>
                 <w:b/>
@@ -7166,6 +8832,7 @@
               </w:rPr>
               <w:t>front-end</w:t>
             </w:r>
+            <w:proofErr w:type="spellEnd"/>
             <w:r>
               <w:t>)</w:t>
             </w:r>
@@ -7179,6 +8846,7 @@
             <w:r>
               <w:t>(</w:t>
             </w:r>
+            <w:proofErr w:type="spellStart"/>
             <w:r>
               <w:rPr>
                 <w:b/>
@@ -7188,6 +8856,7 @@
               </w:rPr>
               <w:t>Back-end</w:t>
             </w:r>
+            <w:proofErr w:type="spellEnd"/>
             <w:r>
               <w:t>)</w:t>
             </w:r>
@@ -7269,7 +8938,15 @@
               </w:numPr>
             </w:pPr>
             <w:r>
-              <w:t>Mise en place le « routing » de l’application</w:t>
+              <w:t>Mise en place le « </w:t>
+            </w:r>
+            <w:proofErr w:type="spellStart"/>
+            <w:r>
+              <w:t>routing</w:t>
+            </w:r>
+            <w:proofErr w:type="spellEnd"/>
+            <w:r>
+              <w:t> » de l’application</w:t>
             </w:r>
           </w:p>
           <w:p>
@@ -7432,7 +9109,15 @@
               <w:t>Ajout client</w:t>
             </w:r>
             <w:r>
-              <w:t xml:space="preserve"> dans le composant « ClientDetails »</w:t>
+              <w:t xml:space="preserve"> dans le composant « </w:t>
+            </w:r>
+            <w:proofErr w:type="spellStart"/>
+            <w:r>
+              <w:t>ClientDetails</w:t>
+            </w:r>
+            <w:proofErr w:type="spellEnd"/>
+            <w:r>
+              <w:t> »</w:t>
             </w:r>
           </w:p>
           <w:p>
@@ -7444,10 +9129,26 @@
               </w:numPr>
             </w:pPr>
             <w:r>
-              <w:t>Révision du routing de la page clients</w:t>
+              <w:t xml:space="preserve">Révision du </w:t>
+            </w:r>
+            <w:proofErr w:type="spellStart"/>
+            <w:r>
+              <w:t>routing</w:t>
+            </w:r>
+            <w:proofErr w:type="spellEnd"/>
+            <w:r>
+              <w:t xml:space="preserve"> de la page clients</w:t>
             </w:r>
             <w:r>
-              <w:t>, composant :« ClientPage »</w:t>
+              <w:t>, composant :« </w:t>
+            </w:r>
+            <w:proofErr w:type="spellStart"/>
+            <w:r>
+              <w:t>ClientPage</w:t>
+            </w:r>
+            <w:proofErr w:type="spellEnd"/>
+            <w:r>
+              <w:t> »</w:t>
             </w:r>
           </w:p>
         </w:tc>
@@ -7492,7 +9193,32 @@
               </w:numPr>
             </w:pPr>
             <w:r>
-              <w:t>Installation sqlite</w:t>
+              <w:t xml:space="preserve">Installation </w:t>
+            </w:r>
+            <w:proofErr w:type="spellStart"/>
+            <w:r>
+              <w:t>sqlite</w:t>
+            </w:r>
+            <w:proofErr w:type="spellEnd"/>
+          </w:p>
+          <w:p>
+            <w:pPr>
+              <w:pStyle w:val="ListParagraph"/>
+              <w:numPr>
+                <w:ilvl w:val="0"/>
+                <w:numId w:val="17"/>
+              </w:numPr>
+            </w:pPr>
+            <w:r>
+              <w:t>Création des 2 DB (dev et prod) avec outil « </w:t>
+            </w:r>
+            <w:proofErr w:type="spellStart"/>
+            <w:r>
+              <w:t>DbBrowserForSqLite</w:t>
+            </w:r>
+            <w:proofErr w:type="spellEnd"/>
+            <w:r>
+              <w:t> »</w:t>
             </w:r>
           </w:p>
           <w:p>
@@ -7504,20 +9230,21 @@
               </w:numPr>
             </w:pPr>
             <w:r>
-              <w:t>Création des 2 DB (dev et prod) avec outil « DbBrowserForSqLite »</w:t>
+              <w:t> Création des tables de la BD (si elles n’</w:t>
             </w:r>
-          </w:p>
-          <w:p>
-            <w:pPr>
-              <w:pStyle w:val="ListParagraph"/>
-              <w:numPr>
-                <w:ilvl w:val="0"/>
-                <w:numId w:val="17"/>
-              </w:numPr>
-            </w:pPr>
+            <w:proofErr w:type="spellStart"/>
             <w:r>
-              <w:t> Création des tables de la BD (si elles n’éxistent pas) à l’initiation de l’app electronjs</w:t>
+              <w:t>éxistent</w:t>
             </w:r>
+            <w:proofErr w:type="spellEnd"/>
+            <w:r>
+              <w:t xml:space="preserve"> pas) à l’initiation de l’app </w:t>
+            </w:r>
+            <w:proofErr w:type="spellStart"/>
+            <w:r>
+              <w:t>electronjs</w:t>
+            </w:r>
+            <w:proofErr w:type="spellEnd"/>
           </w:p>
           <w:p>
             <w:pPr>
@@ -7536,22 +9263,59 @@
             <w:r>
               <w:t>composant « </w:t>
             </w:r>
+            <w:proofErr w:type="spellStart"/>
             <w:r>
               <w:t>Client</w:t>
             </w:r>
             <w:r>
-              <w:t>Details »</w:t>
+              <w:t>Details</w:t>
+            </w:r>
+            <w:proofErr w:type="spellEnd"/>
+            <w:r>
+              <w:t> »</w:t>
             </w:r>
             <w:r>
-              <w:t xml:space="preserve"> &gt; composant « ClientPage »</w:t>
+              <w:t xml:space="preserve"> &gt; composant « </w:t>
+            </w:r>
+            <w:proofErr w:type="spellStart"/>
+            <w:r>
+              <w:t>ClientPage</w:t>
+            </w:r>
+            <w:proofErr w:type="spellEnd"/>
+            <w:r>
+              <w:t> »</w:t>
             </w:r>
             <w:r>
               <w:br/>
-              <w:t xml:space="preserve">&gt; dataService qui appelle l’api electron </w:t>
+              <w:t xml:space="preserve">&gt; </w:t>
+            </w:r>
+            <w:proofErr w:type="spellStart"/>
+            <w:r>
+              <w:t>dataService</w:t>
+            </w:r>
+            <w:proofErr w:type="spellEnd"/>
+            <w:r>
+              <w:t xml:space="preserve"> qui appelle l’api </w:t>
+            </w:r>
+            <w:proofErr w:type="spellStart"/>
+            <w:r>
+              <w:t>electron</w:t>
+            </w:r>
+            <w:proofErr w:type="spellEnd"/>
+            <w:r>
+              <w:t xml:space="preserve"> </w:t>
             </w:r>
             <w:r>
               <w:br/>
-              <w:t>&gt; electron sauve en BD le nouveau client</w:t>
+              <w:t xml:space="preserve">&gt; </w:t>
+            </w:r>
+            <w:proofErr w:type="spellStart"/>
+            <w:r>
+              <w:t>electron</w:t>
+            </w:r>
+            <w:proofErr w:type="spellEnd"/>
+            <w:r>
+              <w:t xml:space="preserve"> sauve en BD le nouveau client</w:t>
             </w:r>
           </w:p>
         </w:tc>
@@ -7831,8 +9595,8 @@
       </w:pPr>
     </w:p>
     <w:sectPr>
-      <w:headerReference w:type="default" r:id="rId14"/>
-      <w:footerReference w:type="default" r:id="rId15"/>
+      <w:headerReference w:type="default" r:id="rId21"/>
+      <w:footerReference w:type="default" r:id="rId22"/>
       <w:pgSz w:w="11906" w:h="16838" w:code="9"/>
       <w:pgMar w:top="1418" w:right="1418" w:bottom="1418" w:left="1418" w:header="720" w:footer="720" w:gutter="0"/>
       <w:cols w:space="720"/>
@@ -7874,12 +9638,21 @@
         <w:szCs w:val="16"/>
       </w:rPr>
     </w:pPr>
+    <w:proofErr w:type="spellStart"/>
     <w:r>
       <w:rPr>
         <w:sz w:val="16"/>
         <w:szCs w:val="16"/>
       </w:rPr>
-      <w:t>Nagravision SA – Luca Maggioli</w:t>
+      <w:t>Nagravision</w:t>
+    </w:r>
+    <w:proofErr w:type="spellEnd"/>
+    <w:r>
+      <w:rPr>
+        <w:sz w:val="16"/>
+        <w:szCs w:val="16"/>
+      </w:rPr>
+      <w:t xml:space="preserve"> SA – Luca Maggioli</w:t>
     </w:r>
     <w:r>
       <w:rPr>
@@ -11281,6 +13054,24 @@
     <w:basedOn w:val="DefaultParagraphFont"/>
     <w:rsid w:val="006129F0"/>
   </w:style>
+  <w:style w:type="paragraph" w:styleId="Caption">
+    <w:name w:val="caption"/>
+    <w:basedOn w:val="Normal"/>
+    <w:next w:val="Normal"/>
+    <w:unhideWhenUsed/>
+    <w:qFormat/>
+    <w:rsid w:val="00733527"/>
+    <w:pPr>
+      <w:spacing w:after="200"/>
+    </w:pPr>
+    <w:rPr>
+      <w:i/>
+      <w:iCs/>
+      <w:color w:val="44546A" w:themeColor="text2"/>
+      <w:sz w:val="18"/>
+      <w:szCs w:val="18"/>
+    </w:rPr>
+  </w:style>
 </w:styles>
 </file>
 

</xml_diff>

<commit_message>
wip: avancement sur la documentation
</commit_message>
<xml_diff>
--- a/documentation/TPI_Rapport-Luca_Maggioli.docx
+++ b/documentation/TPI_Rapport-Luca_Maggioli.docx
@@ -2372,23 +2372,7 @@
         </w:numPr>
       </w:pPr>
       <w:r>
-        <w:t>Ordinateur type laptop « </w:t>
-      </w:r>
-      <w:proofErr w:type="spellStart"/>
-      <w:r>
-        <w:t>Corporate</w:t>
-      </w:r>
-      <w:proofErr w:type="spellEnd"/>
-      <w:r>
-        <w:t xml:space="preserve"> » avec </w:t>
-      </w:r>
-      <w:proofErr w:type="spellStart"/>
-      <w:r>
-        <w:t>windows</w:t>
-      </w:r>
-      <w:proofErr w:type="spellEnd"/>
-      <w:r>
-        <w:t xml:space="preserve"> 11</w:t>
+        <w:t>Ordinateur type laptop « Corporate » avec windows 11</w:t>
       </w:r>
     </w:p>
     <w:p>
@@ -2408,11 +2392,9 @@
         </w:rPr>
         <w:t xml:space="preserve">IDE </w:t>
       </w:r>
-      <w:proofErr w:type="spellStart"/>
       <w:r>
         <w:t>VSCodium</w:t>
       </w:r>
-      <w:proofErr w:type="spellEnd"/>
     </w:p>
     <w:p>
       <w:pPr>
@@ -2441,13 +2423,8 @@
         </w:numPr>
       </w:pPr>
       <w:r>
-        <w:t xml:space="preserve">Framework </w:t>
-      </w:r>
-      <w:proofErr w:type="spellStart"/>
-      <w:r>
-        <w:t>React</w:t>
-      </w:r>
-      <w:proofErr w:type="spellEnd"/>
+        <w:t>Framework React</w:t>
+      </w:r>
     </w:p>
     <w:p>
       <w:pPr>
@@ -2470,13 +2447,8 @@
         </w:numPr>
       </w:pPr>
       <w:r>
-        <w:t xml:space="preserve">Réalisateur de maquettes </w:t>
-      </w:r>
-      <w:proofErr w:type="spellStart"/>
-      <w:r>
-        <w:t>Figma</w:t>
-      </w:r>
-      <w:proofErr w:type="spellEnd"/>
+        <w:t>Réalisateur de maquettes Figma</w:t>
+      </w:r>
     </w:p>
     <w:p>
       <w:pPr>
@@ -2490,13 +2462,8 @@
         <w:t>Git</w:t>
       </w:r>
       <w:r>
-        <w:t xml:space="preserve"> </w:t>
-      </w:r>
-      <w:proofErr w:type="spellStart"/>
-      <w:r>
-        <w:t>bash</w:t>
-      </w:r>
-      <w:proofErr w:type="spellEnd"/>
+        <w:t xml:space="preserve"> bash</w:t>
+      </w:r>
     </w:p>
     <w:p>
       <w:pPr>
@@ -2590,11 +2557,9 @@
         </w:numPr>
         <w:spacing w:after="160" w:line="259" w:lineRule="auto"/>
       </w:pPr>
-      <w:proofErr w:type="spellStart"/>
       <w:r>
         <w:t>React</w:t>
       </w:r>
-      <w:proofErr w:type="spellEnd"/>
     </w:p>
     <w:p>
       <w:pPr>
@@ -2605,11 +2570,9 @@
         </w:numPr>
         <w:spacing w:after="160" w:line="259" w:lineRule="auto"/>
       </w:pPr>
-      <w:proofErr w:type="spellStart"/>
       <w:r>
         <w:t>ElectronJS</w:t>
       </w:r>
-      <w:proofErr w:type="spellEnd"/>
     </w:p>
     <w:p>
       <w:pPr>
@@ -2620,11 +2583,9 @@
         </w:numPr>
         <w:spacing w:after="160" w:line="259" w:lineRule="auto"/>
       </w:pPr>
-      <w:proofErr w:type="spellStart"/>
       <w:r>
         <w:t>Figma</w:t>
       </w:r>
-      <w:proofErr w:type="spellEnd"/>
     </w:p>
     <w:p>
       <w:pPr>
@@ -3280,11 +3241,9 @@
       <w:pPr>
         <w:pStyle w:val="Heading3"/>
       </w:pPr>
-      <w:proofErr w:type="spellStart"/>
       <w:r>
         <w:t>React</w:t>
       </w:r>
-      <w:proofErr w:type="spellEnd"/>
     </w:p>
     <w:p>
       <w:pPr>
@@ -3301,7 +3260,6 @@
       <w:pPr>
         <w:ind w:left="576"/>
       </w:pPr>
-      <w:proofErr w:type="spellStart"/>
       <w:r>
         <w:rPr>
           <w:b/>
@@ -3309,14 +3267,12 @@
         </w:rPr>
         <w:t>React</w:t>
       </w:r>
-      <w:proofErr w:type="spellEnd"/>
       <w:r>
         <w:t xml:space="preserve"> est un</w:t>
       </w:r>
       <w:r>
         <w:t xml:space="preserve"> </w:t>
       </w:r>
-      <w:proofErr w:type="spellStart"/>
       <w:r>
         <w:rPr>
           <w:b/>
@@ -3326,7 +3282,6 @@
         </w:rPr>
         <w:t>framework</w:t>
       </w:r>
-      <w:proofErr w:type="spellEnd"/>
       <w:r>
         <w:t xml:space="preserve"> </w:t>
       </w:r>
@@ -3348,43 +3303,64 @@
         </w:rPr>
         <w:t xml:space="preserve"> </w:t>
       </w:r>
-      <w:proofErr w:type="spellStart"/>
       <w:r>
         <w:rPr>
           <w:b/>
           <w:i/>
         </w:rPr>
-        <w:t>opensource</w:t>
-      </w:r>
-      <w:proofErr w:type="spellEnd"/>
-      <w:r>
-        <w:rPr>
-          <w:b/>
-          <w:i/>
-        </w:rPr>
+        <w:t xml:space="preserve">opensource </w:t>
+      </w:r>
+      <w:r>
+        <w:t>des plus connus avec « Angular » et « vuejs »</w:t>
+      </w:r>
+      <w:r>
+        <w:t>.</w:t>
+      </w:r>
+    </w:p>
+    <w:p>
+      <w:pPr>
+        <w:ind w:left="576"/>
+      </w:pPr>
+    </w:p>
+    <w:p>
+      <w:pPr>
+        <w:ind w:left="576"/>
+      </w:pPr>
+      <w:r>
+        <w:t xml:space="preserve">J’ai décidé d’utiliser ce dernier </w:t>
+      </w:r>
+      <w:r>
+        <w:t xml:space="preserve">principalement pour la nécessité d’avoir un framework </w:t>
+      </w:r>
+      <w:r>
+        <w:t>léger</w:t>
+      </w:r>
+      <w:r>
+        <w:t>,</w:t>
+      </w:r>
+      <w:r>
+        <w:t xml:space="preserve"> rapide et d’utilisation facile pour </w:t>
+      </w:r>
+      <w:r>
+        <w:t xml:space="preserve">me focaliser majoritairement sur la phase de développement </w:t>
+      </w:r>
+      <w:r>
+        <w:t>que celle de structure et de maintenabilité</w:t>
+      </w:r>
+      <w:r>
+        <w:t xml:space="preserve">, car ceci est un petit projet et </w:t>
+      </w:r>
+      <w:r>
+        <w:t>n’est pas destiné à évoluer</w:t>
+      </w:r>
+      <w:r>
         <w:t xml:space="preserve"> </w:t>
       </w:r>
       <w:r>
-        <w:t>des plus connus avec « </w:t>
-      </w:r>
-      <w:proofErr w:type="spellStart"/>
-      <w:r>
-        <w:t>Angular</w:t>
-      </w:r>
-      <w:proofErr w:type="spellEnd"/>
-      <w:r>
-        <w:t> » et « </w:t>
-      </w:r>
-      <w:proofErr w:type="spellStart"/>
-      <w:r>
-        <w:t>vuejs</w:t>
-      </w:r>
-      <w:proofErr w:type="spellEnd"/>
-      <w:r>
-        <w:t> »</w:t>
-      </w:r>
-      <w:r>
-        <w:t>.</w:t>
+        <w:t>dans</w:t>
+      </w:r>
+      <w:r>
+        <w:t xml:space="preserve"> une plus grande application.</w:t>
       </w:r>
     </w:p>
     <w:p>
@@ -3396,61 +3372,6 @@
       <w:pPr>
         <w:ind w:left="576"/>
       </w:pPr>
-      <w:r>
-        <w:t xml:space="preserve">J’ai décidé d’utiliser ce dernier </w:t>
-      </w:r>
-      <w:r>
-        <w:t xml:space="preserve">principalement pour la nécessité d’avoir un </w:t>
-      </w:r>
-      <w:proofErr w:type="spellStart"/>
-      <w:r>
-        <w:t>framework</w:t>
-      </w:r>
-      <w:proofErr w:type="spellEnd"/>
-      <w:r>
-        <w:t xml:space="preserve"> </w:t>
-      </w:r>
-      <w:r>
-        <w:t>léger</w:t>
-      </w:r>
-      <w:r>
-        <w:t>,</w:t>
-      </w:r>
-      <w:r>
-        <w:t xml:space="preserve"> rapide et d’utilisation facile pour </w:t>
-      </w:r>
-      <w:r>
-        <w:t xml:space="preserve">me focaliser majoritairement sur la phase de développement </w:t>
-      </w:r>
-      <w:r>
-        <w:t>que celle de structure et de maintenabilité</w:t>
-      </w:r>
-      <w:r>
-        <w:t xml:space="preserve">, car ceci est un petit projet et </w:t>
-      </w:r>
-      <w:r>
-        <w:t>n’est pas destiné à évoluer</w:t>
-      </w:r>
-      <w:r>
-        <w:t xml:space="preserve"> </w:t>
-      </w:r>
-      <w:r>
-        <w:t>dans</w:t>
-      </w:r>
-      <w:r>
-        <w:t xml:space="preserve"> une plus grande application.</w:t>
-      </w:r>
-    </w:p>
-    <w:p>
-      <w:pPr>
-        <w:ind w:left="576"/>
-      </w:pPr>
-    </w:p>
-    <w:p>
-      <w:pPr>
-        <w:ind w:left="576"/>
-      </w:pPr>
-      <w:proofErr w:type="spellStart"/>
       <w:r>
         <w:rPr>
           <w:b/>
@@ -3458,7 +3379,6 @@
         </w:rPr>
         <w:t>Angular</w:t>
       </w:r>
-      <w:proofErr w:type="spellEnd"/>
       <w:r>
         <w:t xml:space="preserve"> aurais garanti une majeur </w:t>
       </w:r>
@@ -3484,15 +3404,7 @@
         <w:t>et/ou reprise par autres développeur</w:t>
       </w:r>
       <w:r>
-        <w:t xml:space="preserve">, car la structure de tout projet </w:t>
-      </w:r>
-      <w:proofErr w:type="spellStart"/>
-      <w:r>
-        <w:t>Angular</w:t>
-      </w:r>
-      <w:proofErr w:type="spellEnd"/>
-      <w:r>
-        <w:t xml:space="preserve"> est la même</w:t>
+        <w:t>, car la structure de tout projet Angular est la même</w:t>
       </w:r>
       <w:r>
         <w:t>,</w:t>
@@ -3513,15 +3425,7 @@
         <w:t xml:space="preserve"> que les concepteurs de celui-ci (Google) </w:t>
       </w:r>
       <w:r>
-        <w:t xml:space="preserve">pensent qu’il y a qu’une seule bonne manière de développer et ils organisent tout le </w:t>
-      </w:r>
-      <w:proofErr w:type="spellStart"/>
-      <w:r>
-        <w:t>framework</w:t>
-      </w:r>
-      <w:proofErr w:type="spellEnd"/>
-      <w:r>
-        <w:t xml:space="preserve"> de cette manière-là</w:t>
+        <w:t>pensent qu’il y a qu’une seule bonne manière de développer et ils organisent tout le framework de cette manière-là</w:t>
       </w:r>
       <w:r>
         <w:t> ;</w:t>
@@ -3533,21 +3437,8 @@
         <w:t>L</w:t>
       </w:r>
       <w:r>
-        <w:t xml:space="preserve">es projets </w:t>
-      </w:r>
-      <w:proofErr w:type="spellStart"/>
-      <w:r>
-        <w:t>Angular</w:t>
-      </w:r>
-      <w:proofErr w:type="spellEnd"/>
-      <w:r>
-        <w:t xml:space="preserve"> sont néanmoins plus grands et lourds que </w:t>
-      </w:r>
-      <w:proofErr w:type="spellStart"/>
-      <w:r>
-        <w:t>React</w:t>
-      </w:r>
-      <w:proofErr w:type="spellEnd"/>
+        <w:t>es projets Angular sont néanmoins plus grands et lourds que React</w:t>
+      </w:r>
       <w:r>
         <w:t xml:space="preserve"> ce qui aurais pas convenu pour un petit projet comme celui</w:t>
       </w:r>
@@ -3570,7 +3461,6 @@
       <w:pPr>
         <w:ind w:left="576"/>
       </w:pPr>
-      <w:proofErr w:type="spellStart"/>
       <w:r>
         <w:rPr>
           <w:b/>
@@ -3578,28 +3468,14 @@
         </w:rPr>
         <w:t>VueJS</w:t>
       </w:r>
-      <w:proofErr w:type="spellEnd"/>
-      <w:r>
-        <w:t xml:space="preserve"> se présente comme étant la synthèse entre </w:t>
-      </w:r>
-      <w:proofErr w:type="spellStart"/>
-      <w:r>
-        <w:t>Angula</w:t>
+      <w:r>
+        <w:t xml:space="preserve"> se présente comme étant la synthèse entre Angula</w:t>
       </w:r>
       <w:r>
         <w:t>r</w:t>
       </w:r>
-      <w:proofErr w:type="spellEnd"/>
-      <w:r>
-        <w:t xml:space="preserve"> et </w:t>
-      </w:r>
-      <w:proofErr w:type="spellStart"/>
-      <w:r>
-        <w:t>React</w:t>
-      </w:r>
-      <w:proofErr w:type="spellEnd"/>
-      <w:r>
-        <w:t xml:space="preserve">. </w:t>
+      <w:r>
+        <w:t xml:space="preserve"> et React. </w:t>
       </w:r>
       <w:r>
         <w:t xml:space="preserve">Il </w:t>
@@ -3617,15 +3493,7 @@
         <w:t>facile</w:t>
       </w:r>
       <w:r>
-        <w:t xml:space="preserve"> à comprendre. Comme </w:t>
-      </w:r>
-      <w:proofErr w:type="spellStart"/>
-      <w:r>
-        <w:t>React</w:t>
-      </w:r>
-      <w:proofErr w:type="spellEnd"/>
-      <w:r>
-        <w:t xml:space="preserve"> il utilise le DOM virtuel.</w:t>
+        <w:t xml:space="preserve"> à comprendre. Comme React il utilise le DOM virtuel.</w:t>
       </w:r>
       <w:bookmarkStart w:id="3" w:name="_Toc71691012"/>
       <w:bookmarkStart w:id="4" w:name="_Toc499021838"/>
@@ -3641,65 +3509,44 @@
         <w:t xml:space="preserve">Il </w:t>
       </w:r>
       <w:r>
-        <w:t xml:space="preserve">est aussi bien porté pour les petits projets, mais le choix de </w:t>
-      </w:r>
-      <w:proofErr w:type="spellStart"/>
-      <w:r>
-        <w:t>React</w:t>
-      </w:r>
-      <w:proofErr w:type="spellEnd"/>
+        <w:t xml:space="preserve">est aussi bien porté pour les petits projets, mais le choix de React </w:t>
+      </w:r>
+      <w:r>
+        <w:t xml:space="preserve">s’impose </w:t>
+      </w:r>
+      <w:r>
+        <w:t xml:space="preserve">sur Vuejs </w:t>
+      </w:r>
+      <w:r>
+        <w:t>car</w:t>
+      </w:r>
+      <w:r>
+        <w:t xml:space="preserve"> il a </w:t>
+      </w:r>
+      <w:r>
+        <w:t xml:space="preserve">actuellement </w:t>
+      </w:r>
+      <w:r>
+        <w:t>majoritairement de librairies disponible</w:t>
+      </w:r>
+      <w:r>
+        <w:t>s</w:t>
+      </w:r>
       <w:r>
         <w:t xml:space="preserve"> </w:t>
       </w:r>
       <w:r>
-        <w:t xml:space="preserve">s’impose </w:t>
-      </w:r>
-      <w:r>
-        <w:t xml:space="preserve">sur </w:t>
-      </w:r>
-      <w:proofErr w:type="spellStart"/>
-      <w:r>
-        <w:t>Vuejs</w:t>
-      </w:r>
-      <w:proofErr w:type="spellEnd"/>
-      <w:r>
-        <w:t xml:space="preserve"> </w:t>
-      </w:r>
-      <w:r>
-        <w:t>car</w:t>
-      </w:r>
-      <w:r>
-        <w:t xml:space="preserve"> il a </w:t>
-      </w:r>
-      <w:r>
-        <w:t xml:space="preserve">actuellement </w:t>
-      </w:r>
-      <w:r>
-        <w:t>majoritairement de librairies disponible</w:t>
-      </w:r>
-      <w:r>
-        <w:t>s</w:t>
-      </w:r>
-      <w:r>
-        <w:t xml:space="preserve"> </w:t>
-      </w:r>
-      <w:r>
         <w:t>et</w:t>
       </w:r>
       <w:r>
         <w:t xml:space="preserve"> la communauté </w:t>
       </w:r>
       <w:r>
-        <w:t xml:space="preserve">de celui-ci est plus grande que celle de </w:t>
-      </w:r>
-      <w:proofErr w:type="spellStart"/>
-      <w:r>
-        <w:t>Vue</w:t>
+        <w:t>de celui-ci est plus grande que celle de Vue</w:t>
       </w:r>
       <w:r>
         <w:t>js</w:t>
       </w:r>
-      <w:proofErr w:type="spellEnd"/>
       <w:r>
         <w:t>.</w:t>
       </w:r>
@@ -3734,13 +3581,8 @@
         <w:t>Electron</w:t>
       </w:r>
       <w:r>
-        <w:t xml:space="preserve"> c’est un </w:t>
-      </w:r>
-      <w:proofErr w:type="spellStart"/>
-      <w:r>
-        <w:t>framework</w:t>
-      </w:r>
-      <w:proofErr w:type="spellEnd"/>
+        <w:t xml:space="preserve"> c’est un framework</w:t>
+      </w:r>
       <w:r>
         <w:t xml:space="preserve"> qui permet de </w:t>
       </w:r>
@@ -3811,19 +3653,9 @@
       <w:r>
         <w:t xml:space="preserve">le </w:t>
       </w:r>
-      <w:proofErr w:type="spellStart"/>
-      <w:r>
-        <w:t>framework</w:t>
-      </w:r>
-      <w:proofErr w:type="spellEnd"/>
-      <w:r>
-        <w:t xml:space="preserve"> web </w:t>
-      </w:r>
-      <w:proofErr w:type="spellStart"/>
-      <w:r>
-        <w:t>React</w:t>
-      </w:r>
-      <w:proofErr w:type="spellEnd"/>
+      <w:r>
+        <w:t>framework web React</w:t>
+      </w:r>
       <w:r>
         <w:t xml:space="preserve">, car Electron permet </w:t>
       </w:r>
@@ -3878,146 +3710,107 @@
       </w:pPr>
       <w:r>
         <w:lastRenderedPageBreak/>
-        <w:t xml:space="preserve">Mon choix se porte sur ce </w:t>
-      </w:r>
-      <w:proofErr w:type="spellStart"/>
-      <w:r>
-        <w:t>framework</w:t>
-      </w:r>
-      <w:proofErr w:type="spellEnd"/>
+        <w:t xml:space="preserve">Mon choix se porte sur ce framework </w:t>
+      </w:r>
+      <w:r>
+        <w:t xml:space="preserve">aussi car c’est celui qui est utilisé par des grandes applications comme </w:t>
+      </w:r>
+      <w:r>
+        <w:t>« Whatsapp » « Slack » et « Twitch »</w:t>
+      </w:r>
+      <w:r>
+        <w:t>.</w:t>
+      </w:r>
+    </w:p>
+    <w:p>
+      <w:pPr>
+        <w:ind w:left="576"/>
+      </w:pPr>
+    </w:p>
+    <w:p>
+      <w:pPr>
+        <w:pStyle w:val="Heading3"/>
+      </w:pPr>
+      <w:r>
+        <w:t>Design</w:t>
+      </w:r>
+      <w:r>
+        <w:t xml:space="preserve"> maquette</w:t>
+      </w:r>
+      <w:r>
+        <w:t xml:space="preserve"> - </w:t>
+      </w:r>
+      <w:r>
+        <w:t>Figma</w:t>
+      </w:r>
+    </w:p>
+    <w:p/>
+    <w:p>
+      <w:r>
+        <w:t>Le design étant une partie fondamentale de la création d’applications, celui-ci va</w:t>
+      </w:r>
+      <w:r>
+        <w:t xml:space="preserve"> d</w:t>
+      </w:r>
+      <w:r>
+        <w:t>é</w:t>
+      </w:r>
+      <w:r>
+        <w:t>finir</w:t>
+      </w:r>
+      <w:r>
+        <w:t xml:space="preserve"> et structurer, </w:t>
+      </w:r>
+      <w:r>
+        <w:t xml:space="preserve">l’application et la manière </w:t>
+      </w:r>
+      <w:r>
+        <w:t xml:space="preserve">dont l’utilisateur va interagir avec </w:t>
+      </w:r>
+      <w:r>
+        <w:t>celle-ci</w:t>
+      </w:r>
+      <w:r>
+        <w:t>, et donc</w:t>
+      </w:r>
+      <w:r>
+        <w:t xml:space="preserve"> il est très important de dépenser un peu de ressources pour cette partie</w:t>
+      </w:r>
+      <w:r>
+        <w:t xml:space="preserve"> du projet</w:t>
+      </w:r>
+      <w:r>
+        <w:t xml:space="preserve"> car cela va définir l’expérience de l’utilisateur</w:t>
+      </w:r>
+      <w:r>
+        <w:t xml:space="preserve"> avec votre applicatio</w:t>
+      </w:r>
+      <w:r>
+        <w:t>n</w:t>
+      </w:r>
+      <w:r>
+        <w:t>.</w:t>
+      </w:r>
+    </w:p>
+    <w:p/>
+    <w:p>
+      <w:r>
+        <w:t>Figma est un outil en ligne gratuit</w:t>
+      </w:r>
       <w:r>
         <w:t xml:space="preserve"> </w:t>
       </w:r>
       <w:r>
-        <w:t xml:space="preserve">aussi car c’est celui qui est utilisé par des grandes applications comme </w:t>
-      </w:r>
-      <w:r>
-        <w:t>« </w:t>
-      </w:r>
-      <w:proofErr w:type="spellStart"/>
-      <w:r>
-        <w:t>Whatsapp</w:t>
-      </w:r>
-      <w:proofErr w:type="spellEnd"/>
-      <w:r>
-        <w:t> » « Slack » et « Twitch »</w:t>
+        <w:t>très complet et versatile qui permet assez facilement de pouvoir faire des maquettes d’interfaces utilisateur</w:t>
       </w:r>
       <w:r>
         <w:t>.</w:t>
       </w:r>
     </w:p>
-    <w:p>
-      <w:pPr>
-        <w:ind w:left="576"/>
-      </w:pPr>
-    </w:p>
-    <w:p>
-      <w:pPr>
-        <w:pStyle w:val="Heading3"/>
-      </w:pPr>
-      <w:r>
-        <w:t>Design</w:t>
-      </w:r>
-      <w:r>
-        <w:t xml:space="preserve"> maquette</w:t>
-      </w:r>
-      <w:r>
-        <w:t xml:space="preserve"> - </w:t>
-      </w:r>
-      <w:proofErr w:type="spellStart"/>
-      <w:r>
-        <w:t>Figma</w:t>
-      </w:r>
-      <w:proofErr w:type="spellEnd"/>
-    </w:p>
     <w:p/>
     <w:p>
       <w:r>
-        <w:t>Le design étant une partie fondamentale de la création d’applications, celui-ci va</w:t>
-      </w:r>
-      <w:r>
-        <w:t xml:space="preserve"> d</w:t>
-      </w:r>
-      <w:r>
-        <w:t>é</w:t>
-      </w:r>
-      <w:r>
-        <w:t>finir</w:t>
-      </w:r>
-      <w:r>
-        <w:t xml:space="preserve"> et structurer, </w:t>
-      </w:r>
-      <w:r>
-        <w:t xml:space="preserve">l’application et la manière </w:t>
-      </w:r>
-      <w:r>
-        <w:t xml:space="preserve">dont l’utilisateur va interagir avec </w:t>
-      </w:r>
-      <w:r>
-        <w:t>celle-ci</w:t>
-      </w:r>
-      <w:r>
-        <w:t>, et donc</w:t>
-      </w:r>
-      <w:r>
-        <w:t xml:space="preserve"> il est très important de dépenser un peu de ressources pour cette partie</w:t>
-      </w:r>
-      <w:r>
-        <w:t xml:space="preserve"> du projet</w:t>
-      </w:r>
-      <w:r>
-        <w:t xml:space="preserve"> car cela va définir l’expérience de l’utilisateur</w:t>
-      </w:r>
-      <w:r>
-        <w:t xml:space="preserve"> avec votre applicatio</w:t>
-      </w:r>
-      <w:r>
-        <w:t>n</w:t>
-      </w:r>
-      <w:r>
-        <w:t>.</w:t>
-      </w:r>
-    </w:p>
-    <w:p/>
-    <w:p>
-      <w:proofErr w:type="spellStart"/>
-      <w:r>
-        <w:t>Figma</w:t>
-      </w:r>
-      <w:proofErr w:type="spellEnd"/>
-      <w:r>
-        <w:t xml:space="preserve"> est un outil en ligne gratuit</w:t>
-      </w:r>
-      <w:r>
-        <w:t xml:space="preserve"> </w:t>
-      </w:r>
-      <w:r>
-        <w:t>très complet et versatile qui permet assez facilement de pouvoir faire des maquettes d’interfaces utilisateur</w:t>
-      </w:r>
-      <w:r>
-        <w:t>.</w:t>
-      </w:r>
-    </w:p>
-    <w:p/>
-    <w:p>
-      <w:r>
-        <w:t xml:space="preserve">La manière de designer avec </w:t>
-      </w:r>
-      <w:proofErr w:type="spellStart"/>
-      <w:r>
-        <w:t>Figma</w:t>
-      </w:r>
-      <w:proofErr w:type="spellEnd"/>
-      <w:r>
-        <w:t xml:space="preserve"> reflète beaucoup la manière de programmer avec </w:t>
-      </w:r>
-      <w:proofErr w:type="spellStart"/>
-      <w:r>
-        <w:t>React</w:t>
-      </w:r>
-      <w:proofErr w:type="spellEnd"/>
-      <w:r>
-        <w:t>.</w:t>
+        <w:t>La manière de designer avec Figma reflète beaucoup la manière de programmer avec React.</w:t>
       </w:r>
       <w:r>
         <w:t xml:space="preserve"> </w:t>
@@ -4529,7 +4322,6 @@
                               </w:rPr>
                               <w:t xml:space="preserve">- </w:t>
                             </w:r>
-                            <w:proofErr w:type="spellStart"/>
                             <w:r>
                               <w:rPr>
                                 <w:lang w:val="en-US"/>
@@ -4542,7 +4334,6 @@
                               </w:rPr>
                               <w:t>e</w:t>
                             </w:r>
-                            <w:proofErr w:type="spellEnd"/>
                             <w:r>
                               <w:rPr>
                                 <w:lang w:val="en-US"/>
@@ -4609,7 +4400,6 @@
                         </w:rPr>
                         <w:t xml:space="preserve">- </w:t>
                       </w:r>
-                      <w:proofErr w:type="spellStart"/>
                       <w:r>
                         <w:rPr>
                           <w:lang w:val="en-US"/>
@@ -4622,7 +4412,6 @@
                         </w:rPr>
                         <w:t>e</w:t>
                       </w:r>
-                      <w:proofErr w:type="spellEnd"/>
                       <w:r>
                         <w:rPr>
                           <w:lang w:val="en-US"/>
@@ -4763,16 +4552,8 @@
                               <w:rPr>
                                 <w:lang w:val="en-US"/>
                               </w:rPr>
-                              <w:t xml:space="preserve">s </w:t>
+                              <w:t>s composant</w:t>
                             </w:r>
-                            <w:proofErr w:type="spellStart"/>
-                            <w:r>
-                              <w:rPr>
-                                <w:lang w:val="en-US"/>
-                              </w:rPr>
-                              <w:t>composant</w:t>
-                            </w:r>
-                            <w:proofErr w:type="spellEnd"/>
                           </w:p>
                         </w:txbxContent>
                       </wps:txbx>
@@ -4813,16 +4594,8 @@
                         <w:rPr>
                           <w:lang w:val="en-US"/>
                         </w:rPr>
-                        <w:t xml:space="preserve">s </w:t>
+                        <w:t>s composant</w:t>
                       </w:r>
-                      <w:proofErr w:type="spellStart"/>
-                      <w:r>
-                        <w:rPr>
-                          <w:lang w:val="en-US"/>
-                        </w:rPr>
-                        <w:t>composant</w:t>
-                      </w:r>
-                      <w:proofErr w:type="spellEnd"/>
                     </w:p>
                   </w:txbxContent>
                 </v:textbox>
@@ -5104,14 +4877,12 @@
                                 </wp:inline>
                               </w:drawing>
                             </w:r>
-                            <w:proofErr w:type="spellStart"/>
                             <w:r>
                               <w:rPr>
                                 <w:lang w:val="en-US"/>
                               </w:rPr>
                               <w:t>Projets</w:t>
                             </w:r>
-                            <w:proofErr w:type="spellEnd"/>
                             <w:r>
                               <w:rPr>
                                 <w:lang w:val="en-US"/>
@@ -5124,14 +4895,12 @@
                               </w:rPr>
                               <w:t xml:space="preserve">- detail d’un </w:t>
                             </w:r>
-                            <w:proofErr w:type="spellStart"/>
                             <w:r>
                               <w:rPr>
                                 <w:lang w:val="en-US"/>
                               </w:rPr>
                               <w:t>Projet</w:t>
                             </w:r>
-                            <w:proofErr w:type="spellEnd"/>
                           </w:p>
                         </w:txbxContent>
                       </wps:txbx>
@@ -5214,14 +4983,12 @@
                           </wp:inline>
                         </w:drawing>
                       </w:r>
-                      <w:proofErr w:type="spellStart"/>
                       <w:r>
                         <w:rPr>
                           <w:lang w:val="en-US"/>
                         </w:rPr>
                         <w:t>Projets</w:t>
                       </w:r>
-                      <w:proofErr w:type="spellEnd"/>
                       <w:r>
                         <w:rPr>
                           <w:lang w:val="en-US"/>
@@ -5234,14 +5001,12 @@
                         </w:rPr>
                         <w:t xml:space="preserve">- detail d’un </w:t>
                       </w:r>
-                      <w:proofErr w:type="spellStart"/>
                       <w:r>
                         <w:rPr>
                           <w:lang w:val="en-US"/>
                         </w:rPr>
                         <w:t>Projet</w:t>
                       </w:r>
-                      <w:proofErr w:type="spellEnd"/>
                     </w:p>
                   </w:txbxContent>
                 </v:textbox>
@@ -5375,21 +5140,7 @@
         <w:rPr>
           <w:color w:val="FF0000"/>
         </w:rPr>
-        <w:t xml:space="preserve">TODO </w:t>
-      </w:r>
-      <w:proofErr w:type="spellStart"/>
-      <w:r>
-        <w:rPr>
-          <w:color w:val="FF0000"/>
-        </w:rPr>
-        <w:t>from</w:t>
-      </w:r>
-      <w:proofErr w:type="spellEnd"/>
-      <w:r>
-        <w:rPr>
-          <w:color w:val="FF0000"/>
-        </w:rPr>
-        <w:t xml:space="preserve"> /*</w:t>
+        <w:t>TODO from /*</w:t>
       </w:r>
     </w:p>
     <w:p>
@@ -6264,23 +6015,13 @@
         </w:rPr>
         <w:t xml:space="preserve"> </w:t>
       </w:r>
-      <w:proofErr w:type="spellStart"/>
       <w:r>
         <w:rPr>
           <w:rFonts w:ascii="Arial" w:hAnsi="Arial" w:cs="Arial"/>
           <w:i/>
           <w:sz w:val="24"/>
         </w:rPr>
-        <w:t>structogramme</w:t>
-      </w:r>
-      <w:proofErr w:type="spellEnd"/>
-      <w:r>
-        <w:rPr>
-          <w:rFonts w:ascii="Arial" w:hAnsi="Arial" w:cs="Arial"/>
-          <w:i/>
-          <w:sz w:val="24"/>
-        </w:rPr>
-        <w:t>…</w:t>
+        <w:t>structogramme…</w:t>
       </w:r>
     </w:p>
     <w:p>
@@ -6489,7 +6230,6 @@
       <w:r>
         <w:t>Dans le sous dossier « </w:t>
       </w:r>
-      <w:proofErr w:type="spellStart"/>
       <w:r>
         <w:rPr>
           <w:b/>
@@ -6497,11 +6237,9 @@
         </w:rPr>
         <w:t>db</w:t>
       </w:r>
-      <w:proofErr w:type="spellEnd"/>
       <w:r>
         <w:t xml:space="preserve"> » on y trouve le fichier </w:t>
       </w:r>
-      <w:proofErr w:type="spellStart"/>
       <w:r>
         <w:rPr>
           <w:b/>
@@ -6509,7 +6247,6 @@
         </w:rPr>
         <w:t>myAppDb.db</w:t>
       </w:r>
-      <w:proofErr w:type="spellEnd"/>
       <w:r>
         <w:rPr>
           <w:b/>
@@ -6523,15 +6260,7 @@
         <w:t xml:space="preserve">qui est le fichier </w:t>
       </w:r>
       <w:r>
-        <w:t xml:space="preserve">de stockage des informations de la </w:t>
-      </w:r>
-      <w:proofErr w:type="spellStart"/>
-      <w:r>
-        <w:t>database</w:t>
-      </w:r>
-      <w:proofErr w:type="spellEnd"/>
-      <w:r>
-        <w:t>.</w:t>
+        <w:t>de stockage des informations de la database.</w:t>
       </w:r>
     </w:p>
     <w:p/>
@@ -6539,145 +6268,155 @@
       <w:r>
         <w:t>Dans le dossier « </w:t>
       </w:r>
-      <w:proofErr w:type="spellStart"/>
       <w:r>
         <w:rPr>
           <w:b/>
           <w:bCs/>
         </w:rPr>
-        <w:t>node_modules</w:t>
-      </w:r>
-      <w:proofErr w:type="spellEnd"/>
+        <w:t xml:space="preserve">node_modules » </w:t>
+      </w:r>
+      <w:r>
+        <w:t>on y trouve tous les modules installés et utilisés pour l’application.</w:t>
+      </w:r>
+    </w:p>
+    <w:p/>
+    <w:p>
+      <w:r>
+        <w:t>Le dossier « </w:t>
+      </w:r>
       <w:r>
         <w:rPr>
           <w:b/>
           <w:bCs/>
         </w:rPr>
-        <w:t xml:space="preserve"> » </w:t>
-      </w:r>
-      <w:r>
-        <w:t>on y trouve tous les modules installés et utilisés pour l’application.</w:t>
-      </w:r>
-    </w:p>
-    <w:p/>
-    <w:p>
-      <w:r>
-        <w:t>Le dossier « </w:t>
+        <w:t>public</w:t>
+      </w:r>
+      <w:r>
+        <w:t xml:space="preserve"> » contient le fichier HTML </w:t>
+      </w:r>
+      <w:r>
+        <w:t>avec l’</w:t>
+      </w:r>
+      <w:r>
+        <w:t>é</w:t>
+      </w:r>
+      <w:r>
+        <w:t>l</w:t>
+      </w:r>
+      <w:r>
+        <w:t>é</w:t>
+      </w:r>
+      <w:r>
+        <w:t xml:space="preserve">ment « root » dans </w:t>
+      </w:r>
+      <w:r>
+        <w:t>lequel</w:t>
+      </w:r>
+      <w:r>
+        <w:t xml:space="preserve"> </w:t>
+      </w:r>
+      <w:r>
+        <w:t>R</w:t>
+      </w:r>
+      <w:r>
+        <w:t xml:space="preserve">eact va créer le </w:t>
       </w:r>
       <w:r>
         <w:rPr>
           <w:b/>
           <w:bCs/>
-        </w:rPr>
-        <w:t>public</w:t>
-      </w:r>
-      <w:r>
-        <w:t xml:space="preserve"> » contient le fichier HTML </w:t>
-      </w:r>
-      <w:r>
-        <w:t>avec l’</w:t>
-      </w:r>
-      <w:r>
-        <w:t>é</w:t>
-      </w:r>
-      <w:r>
-        <w:t>l</w:t>
-      </w:r>
-      <w:r>
-        <w:t>é</w:t>
-      </w:r>
-      <w:r>
-        <w:t xml:space="preserve">ment « root » dans le quel </w:t>
-      </w:r>
-      <w:proofErr w:type="spellStart"/>
-      <w:r>
-        <w:t>react</w:t>
-      </w:r>
-      <w:proofErr w:type="spellEnd"/>
-      <w:r>
-        <w:t xml:space="preserve"> va créer le </w:t>
-      </w:r>
-      <w:proofErr w:type="spellStart"/>
-      <w:r>
+          <w:i/>
+          <w:iCs/>
+        </w:rPr>
+        <w:t>virtual DOM</w:t>
+      </w:r>
+      <w:r>
+        <w:t xml:space="preserve"> et y ajouter automatiquement le </w:t>
+      </w:r>
+      <w:r>
+        <w:t>code compilé lors du processus de construction</w:t>
+      </w:r>
+      <w:r>
+        <w:t>.</w:t>
+      </w:r>
+    </w:p>
+    <w:p/>
+    <w:p>
+      <w:pPr>
         <w:rPr>
           <w:b/>
           <w:bCs/>
-          <w:i/>
-          <w:iCs/>
-        </w:rPr>
-        <w:t>virtual</w:t>
-      </w:r>
-      <w:proofErr w:type="spellEnd"/>
+        </w:rPr>
+      </w:pPr>
+      <w:r>
+        <w:t xml:space="preserve">Les modules et leurs versions utilisées sont définis dans le fichier </w:t>
+      </w:r>
+      <w:r>
+        <w:br/>
+      </w:r>
       <w:r>
         <w:rPr>
           <w:b/>
           <w:bCs/>
-          <w:i/>
-          <w:iCs/>
-        </w:rPr>
-        <w:t xml:space="preserve"> DOM</w:t>
-      </w:r>
-      <w:r>
-        <w:t xml:space="preserve"> et y ajouter automatiquement le </w:t>
-      </w:r>
-      <w:r>
-        <w:t>code compilé lors du processus de construction</w:t>
-      </w:r>
-      <w:r>
-        <w:t>.</w:t>
-      </w:r>
-    </w:p>
-    <w:p/>
-    <w:p>
-      <w:pPr>
+        </w:rPr>
+        <w:t>package-lock.json</w:t>
+      </w:r>
+      <w:r>
         <w:rPr>
           <w:b/>
           <w:bCs/>
         </w:rPr>
-      </w:pPr>
-      <w:r>
-        <w:t xml:space="preserve">Les modules et leurs versions utilisées sont définis dans le fichier </w:t>
-      </w:r>
-      <w:r>
-        <w:br/>
-      </w:r>
-      <w:r>
+        <w:t>.</w:t>
+      </w:r>
+    </w:p>
+    <w:p>
+      <w:pPr>
         <w:rPr>
           <w:b/>
           <w:bCs/>
         </w:rPr>
-        <w:t>package-</w:t>
-      </w:r>
-      <w:proofErr w:type="spellStart"/>
+      </w:pPr>
+    </w:p>
+    <w:p>
+      <w:r>
+        <w:t xml:space="preserve">Dans le fichier </w:t>
+      </w:r>
       <w:r>
         <w:rPr>
           <w:b/>
           <w:bCs/>
         </w:rPr>
-        <w:t>lock.json</w:t>
-      </w:r>
-      <w:proofErr w:type="spellEnd"/>
+        <w:t>package.json</w:t>
+      </w:r>
       <w:r>
         <w:rPr>
           <w:b/>
           <w:bCs/>
         </w:rPr>
+        <w:t xml:space="preserve"> </w:t>
+      </w:r>
+      <w:r>
+        <w:t>sont définis différents scripts que l’on peut exécuter depuis la ligne de commande pour faire différentes actions, comme construire le livrable de l’application ou encore l’exécuter en mode développement</w:t>
+      </w:r>
+      <w:r>
         <w:t>.</w:t>
       </w:r>
     </w:p>
-    <w:p>
-      <w:pPr>
+    <w:p/>
+    <w:p>
+      <w:r>
+        <w:t xml:space="preserve">Le fichier </w:t>
+      </w:r>
+      <w:r>
         <w:rPr>
           <w:b/>
           <w:bCs/>
         </w:rPr>
-      </w:pPr>
-    </w:p>
-    <w:p>
-      <w:r>
-        <w:t xml:space="preserve">Dans le fichier </w:t>
-      </w:r>
-      <w:proofErr w:type="spellStart"/>
+        <w:t>README.md</w:t>
+      </w:r>
+      <w:r>
+        <w:t xml:space="preserve"> décris comment utiliser les scripts définis dans le </w:t>
+      </w:r>
       <w:r>
         <w:rPr>
           <w:b/>
@@ -6685,156 +6424,152 @@
         </w:rPr>
         <w:t>package.json</w:t>
       </w:r>
-      <w:proofErr w:type="spellEnd"/>
+      <w:r>
+        <w:t xml:space="preserve"> et </w:t>
+      </w:r>
+      <w:r>
+        <w:t>leur résultat.</w:t>
+      </w:r>
+    </w:p>
+    <w:p/>
+    <w:p>
+      <w:r>
+        <w:t xml:space="preserve">Dans le fichier </w:t>
+      </w:r>
       <w:r>
         <w:rPr>
           <w:b/>
           <w:bCs/>
         </w:rPr>
-        <w:t xml:space="preserve"> </w:t>
-      </w:r>
-      <w:r>
-        <w:t>sont définis différents scripts que l’on peut exécuter depuis la ligne de commande pour faire différentes actions, comme construire le livrable de l’application ou encore l’exécuter en mode développement</w:t>
-      </w:r>
-      <w:r>
-        <w:t>.</w:t>
-      </w:r>
-    </w:p>
-    <w:p/>
-    <w:p>
-      <w:r>
-        <w:t xml:space="preserve">Le fichier </w:t>
+        <w:t xml:space="preserve">.gitignore </w:t>
+      </w:r>
+      <w:r>
+        <w:t xml:space="preserve">se trouvent tous les fichiers et dossiers qui ne doivent pas être uploadés sur la </w:t>
       </w:r>
       <w:r>
         <w:rPr>
           <w:b/>
           <w:bCs/>
-        </w:rPr>
-        <w:t>README.md</w:t>
-      </w:r>
-      <w:r>
-        <w:t xml:space="preserve"> décris comment utiliser les scripts définis dans le </w:t>
-      </w:r>
-      <w:proofErr w:type="spellStart"/>
+          <w:i/>
+          <w:iCs/>
+        </w:rPr>
+        <w:t>repository</w:t>
+      </w:r>
       <w:r>
         <w:rPr>
           <w:b/>
           <w:bCs/>
-        </w:rPr>
-        <w:t>package.json</w:t>
-      </w:r>
-      <w:proofErr w:type="spellEnd"/>
-      <w:r>
-        <w:t xml:space="preserve"> et </w:t>
-      </w:r>
-      <w:r>
-        <w:t>leur résultat.</w:t>
-      </w:r>
-    </w:p>
-    <w:p/>
-    <w:p>
-      <w:r>
-        <w:t xml:space="preserve">Dans le fichier </w:t>
+          <w:i/>
+          <w:iCs/>
+        </w:rPr>
+        <w:t xml:space="preserve"> github</w:t>
       </w:r>
       <w:r>
         <w:rPr>
           <w:b/>
           <w:bCs/>
+          <w:i/>
+          <w:iCs/>
         </w:rPr>
         <w:t>.</w:t>
       </w:r>
-      <w:proofErr w:type="spellStart"/>
+    </w:p>
+    <w:p>
+      <w:r>
+        <w:br w:type="page"/>
+      </w:r>
+    </w:p>
+    <w:p>
+      <w:r>
+        <w:lastRenderedPageBreak/>
+        <w:t xml:space="preserve">Dans le dossier </w:t>
+      </w:r>
       <w:r>
         <w:rPr>
           <w:b/>
           <w:bCs/>
         </w:rPr>
-        <w:t>gitignore</w:t>
-      </w:r>
-      <w:proofErr w:type="spellEnd"/>
-      <w:r>
-        <w:rPr>
-          <w:b/>
-          <w:bCs/>
-        </w:rPr>
-        <w:t xml:space="preserve"> </w:t>
-      </w:r>
-      <w:r>
-        <w:t xml:space="preserve">se trouvent tous les fichiers et dossiers qui ne doivent pas être uploadés sur la </w:t>
-      </w:r>
-      <w:r>
-        <w:rPr>
-          <w:b/>
-          <w:bCs/>
-          <w:i/>
-          <w:iCs/>
-        </w:rPr>
-        <w:t>repository</w:t>
-      </w:r>
-      <w:r>
-        <w:rPr>
-          <w:b/>
-          <w:bCs/>
-          <w:i/>
-          <w:iCs/>
-        </w:rPr>
-        <w:t xml:space="preserve"> </w:t>
-      </w:r>
-      <w:proofErr w:type="spellStart"/>
-      <w:r>
-        <w:rPr>
-          <w:b/>
-          <w:bCs/>
-          <w:i/>
-          <w:iCs/>
-        </w:rPr>
-        <w:t>github</w:t>
-      </w:r>
-      <w:proofErr w:type="spellEnd"/>
-      <w:r>
-        <w:rPr>
-          <w:b/>
-          <w:bCs/>
-          <w:i/>
-          <w:iCs/>
-        </w:rPr>
+        <w:t>src</w:t>
+      </w:r>
+      <w:r>
+        <w:t xml:space="preserve"> se trouvent les sources du projet, donc le code</w:t>
+      </w:r>
+      <w:r>
+        <w:t xml:space="preserve"> de l’application</w:t>
+      </w:r>
+      <w:r>
+        <w:t xml:space="preserve">, il a été créé automatiquement par la création de l’application </w:t>
+      </w:r>
+      <w:r>
+        <w:t>R</w:t>
+      </w:r>
+      <w:r>
+        <w:t>eact</w:t>
+      </w:r>
+      <w:r>
         <w:t>.</w:t>
       </w:r>
     </w:p>
     <w:p/>
     <w:p>
-      <w:r>
-        <w:t xml:space="preserve">Dans le dossier </w:t>
-      </w:r>
-      <w:r>
-        <w:rPr>
-          <w:b/>
-          <w:bCs/>
-        </w:rPr>
-        <w:t>src</w:t>
-      </w:r>
-      <w:r>
-        <w:t xml:space="preserve"> se trouvent les sources du projet, donc le code</w:t>
-      </w:r>
-      <w:r>
-        <w:t xml:space="preserve"> de l’application</w:t>
-      </w:r>
-      <w:r>
-        <w:t xml:space="preserve">, il a été créé automatiquement par la création de l’application </w:t>
-      </w:r>
-      <w:proofErr w:type="spellStart"/>
-      <w:r>
-        <w:t>R</w:t>
-      </w:r>
-      <w:r>
-        <w:t>eact</w:t>
-      </w:r>
-      <w:proofErr w:type="spellEnd"/>
-      <w:r>
-        <w:t>.</w:t>
-      </w:r>
-    </w:p>
-    <w:p/>
+      <w:pPr>
+        <w:keepNext/>
+      </w:pPr>
+      <w:r>
+        <w:rPr>
+          <w:noProof/>
+        </w:rPr>
+        <w:drawing>
+          <wp:inline distT="0" distB="0" distL="0" distR="0" wp14:anchorId="54599CAC" wp14:editId="441BBC1A">
+            <wp:extent cx="1854295" cy="2991004"/>
+            <wp:effectExtent l="0" t="0" r="0" b="0"/>
+            <wp:docPr id="16" name="Picture 16" descr="assText&#10;&#10;Description automatically generated with low confidence"/>
+            <wp:cNvGraphicFramePr>
+              <a:graphicFrameLocks xmlns:a="http://schemas.openxmlformats.org/drawingml/2006/main" noChangeAspect="1"/>
+            </wp:cNvGraphicFramePr>
+            <a:graphic xmlns:a="http://schemas.openxmlformats.org/drawingml/2006/main">
+              <a:graphicData uri="http://schemas.openxmlformats.org/drawingml/2006/picture">
+                <pic:pic xmlns:pic="http://schemas.openxmlformats.org/drawingml/2006/picture">
+                  <pic:nvPicPr>
+                    <pic:cNvPr id="16" name="Picture 16" descr="assText&#10;&#10;Description automatically generated with low confidence"/>
+                    <pic:cNvPicPr/>
+                  </pic:nvPicPr>
+                  <pic:blipFill>
+                    <a:blip r:embed="rId16">
+                      <a:extLst>
+                        <a:ext uri="{28A0092B-C50C-407E-A947-70E740481C1C}">
+                          <a14:useLocalDpi xmlns:a14="http://schemas.microsoft.com/office/drawing/2010/main" val="0"/>
+                        </a:ext>
+                      </a:extLst>
+                    </a:blip>
+                    <a:stretch>
+                      <a:fillRect/>
+                    </a:stretch>
+                  </pic:blipFill>
+                  <pic:spPr>
+                    <a:xfrm>
+                      <a:off x="0" y="0"/>
+                      <a:ext cx="1854295" cy="2991004"/>
+                    </a:xfrm>
+                    <a:prstGeom prst="rect">
+                      <a:avLst/>
+                    </a:prstGeom>
+                  </pic:spPr>
+                </pic:pic>
+              </a:graphicData>
+            </a:graphic>
+          </wp:inline>
+        </w:drawing>
+      </w:r>
+    </w:p>
+    <w:p>
+      <w:pPr>
+        <w:pStyle w:val="Caption"/>
+      </w:pPr>
+      <w:r>
+        <w:t>Structure du dossier « src »</w:t>
+      </w:r>
+    </w:p>
     <w:p>
       <w:r>
         <w:t>Il contient plusieurs fichiers :</w:t>
@@ -6882,15 +6617,7 @@
         <w:t xml:space="preserve"> </w:t>
       </w:r>
       <w:r>
-        <w:t xml:space="preserve">est le script qui va afficher notre application </w:t>
-      </w:r>
-      <w:proofErr w:type="spellStart"/>
-      <w:r>
-        <w:t>React</w:t>
-      </w:r>
-      <w:proofErr w:type="spellEnd"/>
-      <w:r>
-        <w:t xml:space="preserve"> </w:t>
+        <w:t xml:space="preserve">est le script qui va afficher notre application React </w:t>
       </w:r>
       <w:r>
         <w:t>dans</w:t>
@@ -6900,24 +6627,13 @@
       </w:r>
       <w:r>
         <w:br/>
-      </w:r>
-      <w:r>
-        <w:lastRenderedPageBreak/>
         <w:t xml:space="preserve">Il va </w:t>
       </w:r>
       <w:r>
         <w:t>créer le</w:t>
       </w:r>
       <w:r>
-        <w:t xml:space="preserve"> </w:t>
-      </w:r>
-      <w:proofErr w:type="spellStart"/>
-      <w:r>
-        <w:t>virual</w:t>
-      </w:r>
-      <w:proofErr w:type="spellEnd"/>
-      <w:r>
-        <w:t xml:space="preserve"> DOM </w:t>
+        <w:t xml:space="preserve"> virual DOM </w:t>
       </w:r>
       <w:r>
         <w:t xml:space="preserve">et dedans y </w:t>
@@ -7006,6 +6722,41 @@
     <w:p/>
     <w:p>
       <w:r>
+        <w:t xml:space="preserve">Le dossier </w:t>
+      </w:r>
+      <w:r>
+        <w:rPr>
+          <w:b/>
+          <w:bCs/>
+        </w:rPr>
+        <w:t xml:space="preserve">shared-components </w:t>
+      </w:r>
+      <w:r>
+        <w:t>contient les composants qui sont utilisés pas toute l’application.</w:t>
+      </w:r>
+    </w:p>
+    <w:p/>
+    <w:p>
+      <w:r>
+        <w:t xml:space="preserve">Le dossier </w:t>
+      </w:r>
+      <w:r>
+        <w:rPr>
+          <w:b/>
+          <w:bCs/>
+        </w:rPr>
+        <w:t>Services</w:t>
+      </w:r>
+      <w:r>
+        <w:t xml:space="preserve"> contient </w:t>
+      </w:r>
+      <w:r>
+        <w:t>les services qui sont utilisés par l’application, comme par exemple les services d’accès à la base de donnée.</w:t>
+      </w:r>
+    </w:p>
+    <w:p/>
+    <w:p>
+      <w:r>
         <w:t>Le code est divisé en plusieurs « pages » qui</w:t>
       </w:r>
       <w:r>
@@ -7034,11 +6785,9 @@
           <w:numId w:val="18"/>
         </w:numPr>
       </w:pPr>
-      <w:proofErr w:type="spellStart"/>
       <w:r>
         <w:t>Calendar</w:t>
       </w:r>
-      <w:proofErr w:type="spellEnd"/>
       <w:r>
         <w:t xml:space="preserve"> </w:t>
       </w:r>
@@ -7066,11 +6815,9 @@
           <w:numId w:val="18"/>
         </w:numPr>
       </w:pPr>
-      <w:proofErr w:type="spellStart"/>
       <w:r>
         <w:t>Projects</w:t>
       </w:r>
-      <w:proofErr w:type="spellEnd"/>
       <w:r>
         <w:t xml:space="preserve"> page</w:t>
       </w:r>
@@ -7162,6 +6909,7 @@
           <w:i/>
           <w:iCs/>
         </w:rPr>
+        <w:lastRenderedPageBreak/>
         <w:t>la liste de tous les fichiers et une rapide description de leur contenu (des noms qui parlent !)</w:t>
       </w:r>
     </w:p>
@@ -7638,7 +7386,6 @@
           <w:rFonts w:cs="Arial"/>
           <w:i/>
         </w:rPr>
-        <w:lastRenderedPageBreak/>
         <w:t>Lister les documents fournis au client avec votre produit, en indiquant les numéros de versions</w:t>
       </w:r>
       <w:r>
@@ -7854,6 +7601,7 @@
           <w:rFonts w:cs="Arial"/>
           <w:i/>
         </w:rPr>
+        <w:lastRenderedPageBreak/>
         <w:t>Points positifs / négatifs</w:t>
       </w:r>
     </w:p>
@@ -8268,7 +8016,7 @@
           <w:numId w:val="15"/>
         </w:numPr>
       </w:pPr>
-      <w:hyperlink r:id="rId16" w:history="1">
+      <w:hyperlink r:id="rId17" w:history="1">
         <w:r>
           <w:rPr>
             <w:rStyle w:val="Hyperlink"/>
@@ -8285,7 +8033,7 @@
           <w:numId w:val="15"/>
         </w:numPr>
       </w:pPr>
-      <w:hyperlink r:id="rId17" w:history="1">
+      <w:hyperlink r:id="rId18" w:history="1">
         <w:r>
           <w:rPr>
             <w:rStyle w:val="Hyperlink"/>
@@ -8302,7 +8050,7 @@
           <w:numId w:val="15"/>
         </w:numPr>
       </w:pPr>
-      <w:hyperlink r:id="rId18" w:history="1">
+      <w:hyperlink r:id="rId19" w:history="1">
         <w:r>
           <w:rPr>
             <w:rStyle w:val="Hyperlink"/>
@@ -8324,7 +8072,7 @@
           <w:u w:val="none"/>
         </w:rPr>
       </w:pPr>
-      <w:hyperlink r:id="rId19" w:history="1">
+      <w:hyperlink r:id="rId20" w:history="1">
         <w:r>
           <w:rPr>
             <w:rStyle w:val="Hyperlink"/>
@@ -8341,7 +8089,7 @@
           <w:numId w:val="15"/>
         </w:numPr>
       </w:pPr>
-      <w:hyperlink r:id="rId20" w:history="1">
+      <w:hyperlink r:id="rId21" w:history="1">
         <w:r>
           <w:rPr>
             <w:rStyle w:val="Hyperlink"/>
@@ -8691,15 +8439,7 @@
               <w:t xml:space="preserve"> Git</w:t>
             </w:r>
             <w:r>
-              <w:t xml:space="preserve"> et </w:t>
-            </w:r>
-            <w:proofErr w:type="spellStart"/>
-            <w:r>
-              <w:t>upload</w:t>
-            </w:r>
-            <w:proofErr w:type="spellEnd"/>
-            <w:r>
-              <w:t xml:space="preserve"> du projet</w:t>
+              <w:t xml:space="preserve"> et upload du projet</w:t>
             </w:r>
           </w:p>
           <w:p>
@@ -8711,13 +8451,8 @@
               </w:numPr>
             </w:pPr>
             <w:r>
-              <w:t xml:space="preserve">Réalisation de la maquette </w:t>
+              <w:t>Réalisation de la maquette figma</w:t>
             </w:r>
-            <w:proofErr w:type="spellStart"/>
-            <w:r>
-              <w:t>figma</w:t>
-            </w:r>
-            <w:proofErr w:type="spellEnd"/>
           </w:p>
         </w:tc>
         <w:tc>
@@ -8789,13 +8524,8 @@
               </w:numPr>
             </w:pPr>
             <w:r>
-              <w:t xml:space="preserve">Avancement maquette </w:t>
+              <w:t>Avancement maquette figma</w:t>
             </w:r>
-            <w:proofErr w:type="spellStart"/>
-            <w:r>
-              <w:t>figma</w:t>
-            </w:r>
-            <w:proofErr w:type="spellEnd"/>
           </w:p>
           <w:p>
             <w:pPr>
@@ -8812,17 +8542,11 @@
               <w:t>ise en place de l’application</w:t>
             </w:r>
             <w:r>
-              <w:t xml:space="preserve"> : Création application </w:t>
+              <w:t> : Création application React</w:t>
             </w:r>
-            <w:proofErr w:type="spellStart"/>
-            <w:r>
-              <w:t>React</w:t>
-            </w:r>
-            <w:proofErr w:type="spellEnd"/>
             <w:r>
               <w:t>(</w:t>
             </w:r>
-            <w:proofErr w:type="spellStart"/>
             <w:r>
               <w:rPr>
                 <w:b/>
@@ -8832,7 +8556,6 @@
               </w:rPr>
               <w:t>front-end</w:t>
             </w:r>
-            <w:proofErr w:type="spellEnd"/>
             <w:r>
               <w:t>)</w:t>
             </w:r>
@@ -8846,7 +8569,6 @@
             <w:r>
               <w:t>(</w:t>
             </w:r>
-            <w:proofErr w:type="spellStart"/>
             <w:r>
               <w:rPr>
                 <w:b/>
@@ -8856,7 +8578,6 @@
               </w:rPr>
               <w:t>Back-end</w:t>
             </w:r>
-            <w:proofErr w:type="spellEnd"/>
             <w:r>
               <w:t>)</w:t>
             </w:r>
@@ -8938,15 +8659,7 @@
               </w:numPr>
             </w:pPr>
             <w:r>
-              <w:t>Mise en place le « </w:t>
-            </w:r>
-            <w:proofErr w:type="spellStart"/>
-            <w:r>
-              <w:t>routing</w:t>
-            </w:r>
-            <w:proofErr w:type="spellEnd"/>
-            <w:r>
-              <w:t> » de l’application</w:t>
+              <w:t>Mise en place le « routing » de l’application</w:t>
             </w:r>
           </w:p>
           <w:p>
@@ -9109,15 +8822,7 @@
               <w:t>Ajout client</w:t>
             </w:r>
             <w:r>
-              <w:t xml:space="preserve"> dans le composant « </w:t>
-            </w:r>
-            <w:proofErr w:type="spellStart"/>
-            <w:r>
-              <w:t>ClientDetails</w:t>
-            </w:r>
-            <w:proofErr w:type="spellEnd"/>
-            <w:r>
-              <w:t> »</w:t>
+              <w:t xml:space="preserve"> dans le composant « ClientDetails »</w:t>
             </w:r>
           </w:p>
           <w:p>
@@ -9129,26 +8834,10 @@
               </w:numPr>
             </w:pPr>
             <w:r>
-              <w:t xml:space="preserve">Révision du </w:t>
-            </w:r>
-            <w:proofErr w:type="spellStart"/>
-            <w:r>
-              <w:t>routing</w:t>
-            </w:r>
-            <w:proofErr w:type="spellEnd"/>
-            <w:r>
-              <w:t xml:space="preserve"> de la page clients</w:t>
+              <w:t>Révision du routing de la page clients</w:t>
             </w:r>
             <w:r>
-              <w:t>, composant :« </w:t>
-            </w:r>
-            <w:proofErr w:type="spellStart"/>
-            <w:r>
-              <w:t>ClientPage</w:t>
-            </w:r>
-            <w:proofErr w:type="spellEnd"/>
-            <w:r>
-              <w:t> »</w:t>
+              <w:t>, composant :« ClientPage »</w:t>
             </w:r>
           </w:p>
         </w:tc>
@@ -9193,32 +8882,7 @@
               </w:numPr>
             </w:pPr>
             <w:r>
-              <w:t xml:space="preserve">Installation </w:t>
-            </w:r>
-            <w:proofErr w:type="spellStart"/>
-            <w:r>
-              <w:t>sqlite</w:t>
-            </w:r>
-            <w:proofErr w:type="spellEnd"/>
-          </w:p>
-          <w:p>
-            <w:pPr>
-              <w:pStyle w:val="ListParagraph"/>
-              <w:numPr>
-                <w:ilvl w:val="0"/>
-                <w:numId w:val="17"/>
-              </w:numPr>
-            </w:pPr>
-            <w:r>
-              <w:t>Création des 2 DB (dev et prod) avec outil « </w:t>
-            </w:r>
-            <w:proofErr w:type="spellStart"/>
-            <w:r>
-              <w:t>DbBrowserForSqLite</w:t>
-            </w:r>
-            <w:proofErr w:type="spellEnd"/>
-            <w:r>
-              <w:t> »</w:t>
+              <w:t>Installation sqlite</w:t>
             </w:r>
           </w:p>
           <w:p>
@@ -9230,21 +8894,20 @@
               </w:numPr>
             </w:pPr>
             <w:r>
-              <w:t> Création des tables de la BD (si elles n’</w:t>
+              <w:t>Création des 2 DB (dev et prod) avec outil « DbBrowserForSqLite »</w:t>
             </w:r>
-            <w:proofErr w:type="spellStart"/>
+          </w:p>
+          <w:p>
+            <w:pPr>
+              <w:pStyle w:val="ListParagraph"/>
+              <w:numPr>
+                <w:ilvl w:val="0"/>
+                <w:numId w:val="17"/>
+              </w:numPr>
+            </w:pPr>
             <w:r>
-              <w:t>éxistent</w:t>
+              <w:t> Création des tables de la BD (si elles n’éxistent pas) à l’initiation de l’app electronjs</w:t>
             </w:r>
-            <w:proofErr w:type="spellEnd"/>
-            <w:r>
-              <w:t xml:space="preserve"> pas) à l’initiation de l’app </w:t>
-            </w:r>
-            <w:proofErr w:type="spellStart"/>
-            <w:r>
-              <w:t>electronjs</w:t>
-            </w:r>
-            <w:proofErr w:type="spellEnd"/>
           </w:p>
           <w:p>
             <w:pPr>
@@ -9263,59 +8926,22 @@
             <w:r>
               <w:t>composant « </w:t>
             </w:r>
-            <w:proofErr w:type="spellStart"/>
             <w:r>
               <w:t>Client</w:t>
             </w:r>
             <w:r>
-              <w:t>Details</w:t>
-            </w:r>
-            <w:proofErr w:type="spellEnd"/>
-            <w:r>
-              <w:t> »</w:t>
+              <w:t>Details »</w:t>
             </w:r>
             <w:r>
-              <w:t xml:space="preserve"> &gt; composant « </w:t>
-            </w:r>
-            <w:proofErr w:type="spellStart"/>
-            <w:r>
-              <w:t>ClientPage</w:t>
-            </w:r>
-            <w:proofErr w:type="spellEnd"/>
-            <w:r>
-              <w:t> »</w:t>
+              <w:t xml:space="preserve"> &gt; composant « ClientPage »</w:t>
             </w:r>
             <w:r>
               <w:br/>
-              <w:t xml:space="preserve">&gt; </w:t>
-            </w:r>
-            <w:proofErr w:type="spellStart"/>
-            <w:r>
-              <w:t>dataService</w:t>
-            </w:r>
-            <w:proofErr w:type="spellEnd"/>
-            <w:r>
-              <w:t xml:space="preserve"> qui appelle l’api </w:t>
-            </w:r>
-            <w:proofErr w:type="spellStart"/>
-            <w:r>
-              <w:t>electron</w:t>
-            </w:r>
-            <w:proofErr w:type="spellEnd"/>
-            <w:r>
-              <w:t xml:space="preserve"> </w:t>
+              <w:t xml:space="preserve">&gt; dataService qui appelle l’api electron </w:t>
             </w:r>
             <w:r>
               <w:br/>
-              <w:t xml:space="preserve">&gt; </w:t>
-            </w:r>
-            <w:proofErr w:type="spellStart"/>
-            <w:r>
-              <w:t>electron</w:t>
-            </w:r>
-            <w:proofErr w:type="spellEnd"/>
-            <w:r>
-              <w:t xml:space="preserve"> sauve en BD le nouveau client</w:t>
+              <w:t>&gt; electron sauve en BD le nouveau client</w:t>
             </w:r>
           </w:p>
         </w:tc>
@@ -9595,8 +9221,8 @@
       </w:pPr>
     </w:p>
     <w:sectPr>
-      <w:headerReference w:type="default" r:id="rId21"/>
-      <w:footerReference w:type="default" r:id="rId22"/>
+      <w:headerReference w:type="default" r:id="rId22"/>
+      <w:footerReference w:type="default" r:id="rId23"/>
       <w:pgSz w:w="11906" w:h="16838" w:code="9"/>
       <w:pgMar w:top="1418" w:right="1418" w:bottom="1418" w:left="1418" w:header="720" w:footer="720" w:gutter="0"/>
       <w:cols w:space="720"/>
@@ -9638,21 +9264,12 @@
         <w:szCs w:val="16"/>
       </w:rPr>
     </w:pPr>
-    <w:proofErr w:type="spellStart"/>
     <w:r>
       <w:rPr>
         <w:sz w:val="16"/>
         <w:szCs w:val="16"/>
       </w:rPr>
-      <w:t>Nagravision</w:t>
-    </w:r>
-    <w:proofErr w:type="spellEnd"/>
-    <w:r>
-      <w:rPr>
-        <w:sz w:val="16"/>
-        <w:szCs w:val="16"/>
-      </w:rPr>
-      <w:t xml:space="preserve"> SA – Luca Maggioli</w:t>
+      <w:t>Nagravision SA – Luca Maggioli</w:t>
     </w:r>
     <w:r>
       <w:rPr>

</xml_diff>

<commit_message>
wip: remplissage JDT dans le rapport
</commit_message>
<xml_diff>
--- a/documentation/TPI_Rapport-Luca_Maggioli.docx
+++ b/documentation/TPI_Rapport-Luca_Maggioli.docx
@@ -2372,7 +2372,23 @@
         </w:numPr>
       </w:pPr>
       <w:r>
-        <w:t>Ordinateur type laptop « Corporate » avec windows 11</w:t>
+        <w:t>Ordinateur type laptop « </w:t>
+      </w:r>
+      <w:proofErr w:type="spellStart"/>
+      <w:r>
+        <w:t>Corporate</w:t>
+      </w:r>
+      <w:proofErr w:type="spellEnd"/>
+      <w:r>
+        <w:t xml:space="preserve"> » avec </w:t>
+      </w:r>
+      <w:proofErr w:type="spellStart"/>
+      <w:r>
+        <w:t>windows</w:t>
+      </w:r>
+      <w:proofErr w:type="spellEnd"/>
+      <w:r>
+        <w:t xml:space="preserve"> 11</w:t>
       </w:r>
     </w:p>
     <w:p>
@@ -2392,9 +2408,11 @@
         </w:rPr>
         <w:t xml:space="preserve">IDE </w:t>
       </w:r>
+      <w:proofErr w:type="spellStart"/>
       <w:r>
         <w:t>VSCodium</w:t>
       </w:r>
+      <w:proofErr w:type="spellEnd"/>
     </w:p>
     <w:p>
       <w:pPr>
@@ -2423,8 +2441,13 @@
         </w:numPr>
       </w:pPr>
       <w:r>
-        <w:t>Framework React</w:t>
-      </w:r>
+        <w:t xml:space="preserve">Framework </w:t>
+      </w:r>
+      <w:proofErr w:type="spellStart"/>
+      <w:r>
+        <w:t>React</w:t>
+      </w:r>
+      <w:proofErr w:type="spellEnd"/>
     </w:p>
     <w:p>
       <w:pPr>
@@ -2447,8 +2470,13 @@
         </w:numPr>
       </w:pPr>
       <w:r>
-        <w:t>Réalisateur de maquettes Figma</w:t>
-      </w:r>
+        <w:t xml:space="preserve">Réalisateur de maquettes </w:t>
+      </w:r>
+      <w:proofErr w:type="spellStart"/>
+      <w:r>
+        <w:t>Figma</w:t>
+      </w:r>
+      <w:proofErr w:type="spellEnd"/>
     </w:p>
     <w:p>
       <w:pPr>
@@ -2462,8 +2490,13 @@
         <w:t>Git</w:t>
       </w:r>
       <w:r>
-        <w:t xml:space="preserve"> bash</w:t>
-      </w:r>
+        <w:t xml:space="preserve"> </w:t>
+      </w:r>
+      <w:proofErr w:type="spellStart"/>
+      <w:r>
+        <w:t>bash</w:t>
+      </w:r>
+      <w:proofErr w:type="spellEnd"/>
     </w:p>
     <w:p>
       <w:pPr>
@@ -2557,9 +2590,11 @@
         </w:numPr>
         <w:spacing w:after="160" w:line="259" w:lineRule="auto"/>
       </w:pPr>
+      <w:proofErr w:type="spellStart"/>
       <w:r>
         <w:t>React</w:t>
       </w:r>
+      <w:proofErr w:type="spellEnd"/>
     </w:p>
     <w:p>
       <w:pPr>
@@ -2570,9 +2605,11 @@
         </w:numPr>
         <w:spacing w:after="160" w:line="259" w:lineRule="auto"/>
       </w:pPr>
+      <w:proofErr w:type="spellStart"/>
       <w:r>
         <w:t>ElectronJS</w:t>
       </w:r>
+      <w:proofErr w:type="spellEnd"/>
     </w:p>
     <w:p>
       <w:pPr>
@@ -2583,9 +2620,11 @@
         </w:numPr>
         <w:spacing w:after="160" w:line="259" w:lineRule="auto"/>
       </w:pPr>
+      <w:proofErr w:type="spellStart"/>
       <w:r>
         <w:t>Figma</w:t>
       </w:r>
+      <w:proofErr w:type="spellEnd"/>
     </w:p>
     <w:p>
       <w:pPr>
@@ -3241,9 +3280,11 @@
       <w:pPr>
         <w:pStyle w:val="Heading3"/>
       </w:pPr>
+      <w:proofErr w:type="spellStart"/>
       <w:r>
         <w:t>React</w:t>
       </w:r>
+      <w:proofErr w:type="spellEnd"/>
     </w:p>
     <w:p>
       <w:pPr>
@@ -3260,6 +3301,7 @@
       <w:pPr>
         <w:ind w:left="576"/>
       </w:pPr>
+      <w:proofErr w:type="spellStart"/>
       <w:r>
         <w:rPr>
           <w:b/>
@@ -3267,12 +3309,14 @@
         </w:rPr>
         <w:t>React</w:t>
       </w:r>
+      <w:proofErr w:type="spellEnd"/>
       <w:r>
         <w:t xml:space="preserve"> est un</w:t>
       </w:r>
       <w:r>
         <w:t xml:space="preserve"> </w:t>
       </w:r>
+      <w:proofErr w:type="spellStart"/>
       <w:r>
         <w:rPr>
           <w:b/>
@@ -3282,6 +3326,7 @@
         </w:rPr>
         <w:t>framework</w:t>
       </w:r>
+      <w:proofErr w:type="spellEnd"/>
       <w:r>
         <w:t xml:space="preserve"> </w:t>
       </w:r>
@@ -3303,15 +3348,40 @@
         </w:rPr>
         <w:t xml:space="preserve"> </w:t>
       </w:r>
+      <w:proofErr w:type="spellStart"/>
       <w:r>
         <w:rPr>
           <w:b/>
           <w:i/>
         </w:rPr>
-        <w:t xml:space="preserve">opensource </w:t>
-      </w:r>
-      <w:r>
-        <w:t>des plus connus avec « Angular » et « vuejs »</w:t>
+        <w:t>opensource</w:t>
+      </w:r>
+      <w:proofErr w:type="spellEnd"/>
+      <w:r>
+        <w:rPr>
+          <w:b/>
+          <w:i/>
+        </w:rPr>
+        <w:t xml:space="preserve"> </w:t>
+      </w:r>
+      <w:r>
+        <w:t>des plus connus avec « </w:t>
+      </w:r>
+      <w:proofErr w:type="spellStart"/>
+      <w:r>
+        <w:t>Angular</w:t>
+      </w:r>
+      <w:proofErr w:type="spellEnd"/>
+      <w:r>
+        <w:t> » et « </w:t>
+      </w:r>
+      <w:proofErr w:type="spellStart"/>
+      <w:r>
+        <w:t>vuejs</w:t>
+      </w:r>
+      <w:proofErr w:type="spellEnd"/>
+      <w:r>
+        <w:t> »</w:t>
       </w:r>
       <w:r>
         <w:t>.</w:t>
@@ -3330,7 +3400,15 @@
         <w:t xml:space="preserve">J’ai décidé d’utiliser ce dernier </w:t>
       </w:r>
       <w:r>
-        <w:t xml:space="preserve">principalement pour la nécessité d’avoir un framework </w:t>
+        <w:t xml:space="preserve">principalement pour la nécessité d’avoir un </w:t>
+      </w:r>
+      <w:proofErr w:type="spellStart"/>
+      <w:r>
+        <w:t>framework</w:t>
+      </w:r>
+      <w:proofErr w:type="spellEnd"/>
+      <w:r>
+        <w:t xml:space="preserve"> </w:t>
       </w:r>
       <w:r>
         <w:t>léger</w:t>
@@ -3372,6 +3450,7 @@
       <w:pPr>
         <w:ind w:left="576"/>
       </w:pPr>
+      <w:proofErr w:type="spellStart"/>
       <w:r>
         <w:rPr>
           <w:b/>
@@ -3379,6 +3458,7 @@
         </w:rPr>
         <w:t>Angular</w:t>
       </w:r>
+      <w:proofErr w:type="spellEnd"/>
       <w:r>
         <w:t xml:space="preserve"> aurais garanti une majeur </w:t>
       </w:r>
@@ -3404,7 +3484,15 @@
         <w:t>et/ou reprise par autres développeur</w:t>
       </w:r>
       <w:r>
-        <w:t>, car la structure de tout projet Angular est la même</w:t>
+        <w:t xml:space="preserve">, car la structure de tout projet </w:t>
+      </w:r>
+      <w:proofErr w:type="spellStart"/>
+      <w:r>
+        <w:t>Angular</w:t>
+      </w:r>
+      <w:proofErr w:type="spellEnd"/>
+      <w:r>
+        <w:t xml:space="preserve"> est la même</w:t>
       </w:r>
       <w:r>
         <w:t>,</w:t>
@@ -3425,7 +3513,15 @@
         <w:t xml:space="preserve"> que les concepteurs de celui-ci (Google) </w:t>
       </w:r>
       <w:r>
-        <w:t>pensent qu’il y a qu’une seule bonne manière de développer et ils organisent tout le framework de cette manière-là</w:t>
+        <w:t xml:space="preserve">pensent qu’il y a qu’une seule bonne manière de développer et ils organisent tout le </w:t>
+      </w:r>
+      <w:proofErr w:type="spellStart"/>
+      <w:r>
+        <w:t>framework</w:t>
+      </w:r>
+      <w:proofErr w:type="spellEnd"/>
+      <w:r>
+        <w:t xml:space="preserve"> de cette manière-là</w:t>
       </w:r>
       <w:r>
         <w:t> ;</w:t>
@@ -3437,8 +3533,21 @@
         <w:t>L</w:t>
       </w:r>
       <w:r>
-        <w:t>es projets Angular sont néanmoins plus grands et lourds que React</w:t>
-      </w:r>
+        <w:t xml:space="preserve">es projets </w:t>
+      </w:r>
+      <w:proofErr w:type="spellStart"/>
+      <w:r>
+        <w:t>Angular</w:t>
+      </w:r>
+      <w:proofErr w:type="spellEnd"/>
+      <w:r>
+        <w:t xml:space="preserve"> sont néanmoins plus grands et lourds que </w:t>
+      </w:r>
+      <w:proofErr w:type="spellStart"/>
+      <w:r>
+        <w:t>React</w:t>
+      </w:r>
+      <w:proofErr w:type="spellEnd"/>
       <w:r>
         <w:t xml:space="preserve"> ce qui aurais pas convenu pour un petit projet comme celui</w:t>
       </w:r>
@@ -3461,6 +3570,7 @@
       <w:pPr>
         <w:ind w:left="576"/>
       </w:pPr>
+      <w:proofErr w:type="spellStart"/>
       <w:r>
         <w:rPr>
           <w:b/>
@@ -3468,14 +3578,28 @@
         </w:rPr>
         <w:t>VueJS</w:t>
       </w:r>
-      <w:r>
-        <w:t xml:space="preserve"> se présente comme étant la synthèse entre Angula</w:t>
+      <w:proofErr w:type="spellEnd"/>
+      <w:r>
+        <w:t xml:space="preserve"> se présente comme étant la synthèse entre </w:t>
+      </w:r>
+      <w:proofErr w:type="spellStart"/>
+      <w:r>
+        <w:t>Angula</w:t>
       </w:r>
       <w:r>
         <w:t>r</w:t>
       </w:r>
-      <w:r>
-        <w:t xml:space="preserve"> et React. </w:t>
+      <w:proofErr w:type="spellEnd"/>
+      <w:r>
+        <w:t xml:space="preserve"> et </w:t>
+      </w:r>
+      <w:proofErr w:type="spellStart"/>
+      <w:r>
+        <w:t>React</w:t>
+      </w:r>
+      <w:proofErr w:type="spellEnd"/>
+      <w:r>
+        <w:t xml:space="preserve">. </w:t>
       </w:r>
       <w:r>
         <w:t xml:space="preserve">Il </w:t>
@@ -3493,7 +3617,15 @@
         <w:t>facile</w:t>
       </w:r>
       <w:r>
-        <w:t xml:space="preserve"> à comprendre. Comme React il utilise le DOM virtuel.</w:t>
+        <w:t xml:space="preserve"> à comprendre. Comme </w:t>
+      </w:r>
+      <w:proofErr w:type="spellStart"/>
+      <w:r>
+        <w:t>React</w:t>
+      </w:r>
+      <w:proofErr w:type="spellEnd"/>
+      <w:r>
+        <w:t xml:space="preserve"> il utilise le DOM virtuel.</w:t>
       </w:r>
       <w:bookmarkStart w:id="3" w:name="_Toc71691012"/>
       <w:bookmarkStart w:id="4" w:name="_Toc499021838"/>
@@ -3509,13 +3641,29 @@
         <w:t xml:space="preserve">Il </w:t>
       </w:r>
       <w:r>
-        <w:t xml:space="preserve">est aussi bien porté pour les petits projets, mais le choix de React </w:t>
+        <w:t xml:space="preserve">est aussi bien porté pour les petits projets, mais le choix de </w:t>
+      </w:r>
+      <w:proofErr w:type="spellStart"/>
+      <w:r>
+        <w:t>React</w:t>
+      </w:r>
+      <w:proofErr w:type="spellEnd"/>
+      <w:r>
+        <w:t xml:space="preserve"> </w:t>
       </w:r>
       <w:r>
         <w:t xml:space="preserve">s’impose </w:t>
       </w:r>
       <w:r>
-        <w:t xml:space="preserve">sur Vuejs </w:t>
+        <w:t xml:space="preserve">sur </w:t>
+      </w:r>
+      <w:proofErr w:type="spellStart"/>
+      <w:r>
+        <w:t>Vuejs</w:t>
+      </w:r>
+      <w:proofErr w:type="spellEnd"/>
+      <w:r>
+        <w:t xml:space="preserve"> </w:t>
       </w:r>
       <w:r>
         <w:t>car</w:t>
@@ -3542,11 +3690,16 @@
         <w:t xml:space="preserve"> la communauté </w:t>
       </w:r>
       <w:r>
-        <w:t>de celui-ci est plus grande que celle de Vue</w:t>
+        <w:t xml:space="preserve">de celui-ci est plus grande que celle de </w:t>
+      </w:r>
+      <w:proofErr w:type="spellStart"/>
+      <w:r>
+        <w:t>Vue</w:t>
       </w:r>
       <w:r>
         <w:t>js</w:t>
       </w:r>
+      <w:proofErr w:type="spellEnd"/>
       <w:r>
         <w:t>.</w:t>
       </w:r>
@@ -3581,8 +3734,13 @@
         <w:t>Electron</w:t>
       </w:r>
       <w:r>
-        <w:t xml:space="preserve"> c’est un framework</w:t>
-      </w:r>
+        <w:t xml:space="preserve"> c’est un </w:t>
+      </w:r>
+      <w:proofErr w:type="spellStart"/>
+      <w:r>
+        <w:t>framework</w:t>
+      </w:r>
+      <w:proofErr w:type="spellEnd"/>
       <w:r>
         <w:t xml:space="preserve"> qui permet de </w:t>
       </w:r>
@@ -3653,9 +3811,19 @@
       <w:r>
         <w:t xml:space="preserve">le </w:t>
       </w:r>
-      <w:r>
-        <w:t>framework web React</w:t>
-      </w:r>
+      <w:proofErr w:type="spellStart"/>
+      <w:r>
+        <w:t>framework</w:t>
+      </w:r>
+      <w:proofErr w:type="spellEnd"/>
+      <w:r>
+        <w:t xml:space="preserve"> web </w:t>
+      </w:r>
+      <w:proofErr w:type="spellStart"/>
+      <w:r>
+        <w:t>React</w:t>
+      </w:r>
+      <w:proofErr w:type="spellEnd"/>
       <w:r>
         <w:t xml:space="preserve">, car Electron permet </w:t>
       </w:r>
@@ -3710,13 +3878,29 @@
       </w:pPr>
       <w:r>
         <w:lastRenderedPageBreak/>
-        <w:t xml:space="preserve">Mon choix se porte sur ce framework </w:t>
+        <w:t xml:space="preserve">Mon choix se porte sur ce </w:t>
+      </w:r>
+      <w:proofErr w:type="spellStart"/>
+      <w:r>
+        <w:t>framework</w:t>
+      </w:r>
+      <w:proofErr w:type="spellEnd"/>
+      <w:r>
+        <w:t xml:space="preserve"> </w:t>
       </w:r>
       <w:r>
         <w:t xml:space="preserve">aussi car c’est celui qui est utilisé par des grandes applications comme </w:t>
       </w:r>
       <w:r>
-        <w:t>« Whatsapp » « Slack » et « Twitch »</w:t>
+        <w:t>« </w:t>
+      </w:r>
+      <w:proofErr w:type="spellStart"/>
+      <w:r>
+        <w:t>Whatsapp</w:t>
+      </w:r>
+      <w:proofErr w:type="spellEnd"/>
+      <w:r>
+        <w:t> » « Slack » et « Twitch »</w:t>
       </w:r>
       <w:r>
         <w:t>.</w:t>
@@ -3740,9 +3924,11 @@
       <w:r>
         <w:t xml:space="preserve"> - </w:t>
       </w:r>
+      <w:proofErr w:type="spellStart"/>
       <w:r>
         <w:t>Figma</w:t>
       </w:r>
+      <w:proofErr w:type="spellEnd"/>
     </w:p>
     <w:p/>
     <w:p>
@@ -3794,8 +3980,13 @@
     </w:p>
     <w:p/>
     <w:p>
-      <w:r>
-        <w:t>Figma est un outil en ligne gratuit</w:t>
+      <w:proofErr w:type="spellStart"/>
+      <w:r>
+        <w:t>Figma</w:t>
+      </w:r>
+      <w:proofErr w:type="spellEnd"/>
+      <w:r>
+        <w:t xml:space="preserve"> est un outil en ligne gratuit</w:t>
       </w:r>
       <w:r>
         <w:t xml:space="preserve"> </w:t>
@@ -3810,7 +4001,23 @@
     <w:p/>
     <w:p>
       <w:r>
-        <w:t>La manière de designer avec Figma reflète beaucoup la manière de programmer avec React.</w:t>
+        <w:t xml:space="preserve">La manière de designer avec </w:t>
+      </w:r>
+      <w:proofErr w:type="spellStart"/>
+      <w:r>
+        <w:t>Figma</w:t>
+      </w:r>
+      <w:proofErr w:type="spellEnd"/>
+      <w:r>
+        <w:t xml:space="preserve"> reflète beaucoup la manière de programmer avec </w:t>
+      </w:r>
+      <w:proofErr w:type="spellStart"/>
+      <w:r>
+        <w:t>React</w:t>
+      </w:r>
+      <w:proofErr w:type="spellEnd"/>
+      <w:r>
+        <w:t>.</w:t>
       </w:r>
       <w:r>
         <w:t xml:space="preserve"> </w:t>
@@ -4322,6 +4529,7 @@
                               </w:rPr>
                               <w:t xml:space="preserve">- </w:t>
                             </w:r>
+                            <w:proofErr w:type="spellStart"/>
                             <w:r>
                               <w:rPr>
                                 <w:lang w:val="en-US"/>
@@ -4334,6 +4542,7 @@
                               </w:rPr>
                               <w:t>e</w:t>
                             </w:r>
+                            <w:proofErr w:type="spellEnd"/>
                             <w:r>
                               <w:rPr>
                                 <w:lang w:val="en-US"/>
@@ -4400,6 +4609,7 @@
                         </w:rPr>
                         <w:t xml:space="preserve">- </w:t>
                       </w:r>
+                      <w:proofErr w:type="spellStart"/>
                       <w:r>
                         <w:rPr>
                           <w:lang w:val="en-US"/>
@@ -4412,6 +4622,7 @@
                         </w:rPr>
                         <w:t>e</w:t>
                       </w:r>
+                      <w:proofErr w:type="spellEnd"/>
                       <w:r>
                         <w:rPr>
                           <w:lang w:val="en-US"/>
@@ -4552,8 +4763,16 @@
                               <w:rPr>
                                 <w:lang w:val="en-US"/>
                               </w:rPr>
-                              <w:t>s composant</w:t>
+                              <w:t xml:space="preserve">s </w:t>
                             </w:r>
+                            <w:proofErr w:type="spellStart"/>
+                            <w:r>
+                              <w:rPr>
+                                <w:lang w:val="en-US"/>
+                              </w:rPr>
+                              <w:t>composant</w:t>
+                            </w:r>
+                            <w:proofErr w:type="spellEnd"/>
                           </w:p>
                         </w:txbxContent>
                       </wps:txbx>
@@ -4594,8 +4813,16 @@
                         <w:rPr>
                           <w:lang w:val="en-US"/>
                         </w:rPr>
-                        <w:t>s composant</w:t>
+                        <w:t xml:space="preserve">s </w:t>
                       </w:r>
+                      <w:proofErr w:type="spellStart"/>
+                      <w:r>
+                        <w:rPr>
+                          <w:lang w:val="en-US"/>
+                        </w:rPr>
+                        <w:t>composant</w:t>
+                      </w:r>
+                      <w:proofErr w:type="spellEnd"/>
                     </w:p>
                   </w:txbxContent>
                 </v:textbox>
@@ -4877,12 +5104,14 @@
                                 </wp:inline>
                               </w:drawing>
                             </w:r>
+                            <w:proofErr w:type="spellStart"/>
                             <w:r>
                               <w:rPr>
                                 <w:lang w:val="en-US"/>
                               </w:rPr>
                               <w:t>Projets</w:t>
                             </w:r>
+                            <w:proofErr w:type="spellEnd"/>
                             <w:r>
                               <w:rPr>
                                 <w:lang w:val="en-US"/>
@@ -4895,12 +5124,14 @@
                               </w:rPr>
                               <w:t xml:space="preserve">- detail d’un </w:t>
                             </w:r>
+                            <w:proofErr w:type="spellStart"/>
                             <w:r>
                               <w:rPr>
                                 <w:lang w:val="en-US"/>
                               </w:rPr>
                               <w:t>Projet</w:t>
                             </w:r>
+                            <w:proofErr w:type="spellEnd"/>
                           </w:p>
                         </w:txbxContent>
                       </wps:txbx>
@@ -4983,12 +5214,14 @@
                           </wp:inline>
                         </w:drawing>
                       </w:r>
+                      <w:proofErr w:type="spellStart"/>
                       <w:r>
                         <w:rPr>
                           <w:lang w:val="en-US"/>
                         </w:rPr>
                         <w:t>Projets</w:t>
                       </w:r>
+                      <w:proofErr w:type="spellEnd"/>
                       <w:r>
                         <w:rPr>
                           <w:lang w:val="en-US"/>
@@ -5001,12 +5234,14 @@
                         </w:rPr>
                         <w:t xml:space="preserve">- detail d’un </w:t>
                       </w:r>
+                      <w:proofErr w:type="spellStart"/>
                       <w:r>
                         <w:rPr>
                           <w:lang w:val="en-US"/>
                         </w:rPr>
                         <w:t>Projet</w:t>
                       </w:r>
+                      <w:proofErr w:type="spellEnd"/>
                     </w:p>
                   </w:txbxContent>
                 </v:textbox>
@@ -5140,7 +5375,21 @@
         <w:rPr>
           <w:color w:val="FF0000"/>
         </w:rPr>
-        <w:t>TODO from /*</w:t>
+        <w:t xml:space="preserve">TODO </w:t>
+      </w:r>
+      <w:proofErr w:type="spellStart"/>
+      <w:r>
+        <w:rPr>
+          <w:color w:val="FF0000"/>
+        </w:rPr>
+        <w:t>from</w:t>
+      </w:r>
+      <w:proofErr w:type="spellEnd"/>
+      <w:r>
+        <w:rPr>
+          <w:color w:val="FF0000"/>
+        </w:rPr>
+        <w:t xml:space="preserve"> /*</w:t>
       </w:r>
     </w:p>
     <w:p>
@@ -6015,13 +6264,23 @@
         </w:rPr>
         <w:t xml:space="preserve"> </w:t>
       </w:r>
+      <w:proofErr w:type="spellStart"/>
       <w:r>
         <w:rPr>
           <w:rFonts w:ascii="Arial" w:hAnsi="Arial" w:cs="Arial"/>
           <w:i/>
           <w:sz w:val="24"/>
         </w:rPr>
-        <w:t>structogramme…</w:t>
+        <w:t>structogramme</w:t>
+      </w:r>
+      <w:proofErr w:type="spellEnd"/>
+      <w:r>
+        <w:rPr>
+          <w:rFonts w:ascii="Arial" w:hAnsi="Arial" w:cs="Arial"/>
+          <w:i/>
+          <w:sz w:val="24"/>
+        </w:rPr>
+        <w:t>…</w:t>
       </w:r>
     </w:p>
     <w:p>
@@ -6230,6 +6489,7 @@
       <w:r>
         <w:t>Dans le sous dossier « </w:t>
       </w:r>
+      <w:proofErr w:type="spellStart"/>
       <w:r>
         <w:rPr>
           <w:b/>
@@ -6237,9 +6497,11 @@
         </w:rPr>
         <w:t>db</w:t>
       </w:r>
+      <w:proofErr w:type="spellEnd"/>
       <w:r>
         <w:t xml:space="preserve"> » on y trouve le fichier </w:t>
       </w:r>
+      <w:proofErr w:type="spellStart"/>
       <w:r>
         <w:rPr>
           <w:b/>
@@ -6247,6 +6509,7 @@
         </w:rPr>
         <w:t>myAppDb.db</w:t>
       </w:r>
+      <w:proofErr w:type="spellEnd"/>
       <w:r>
         <w:rPr>
           <w:b/>
@@ -6260,7 +6523,15 @@
         <w:t xml:space="preserve">qui est le fichier </w:t>
       </w:r>
       <w:r>
-        <w:t>de stockage des informations de la database.</w:t>
+        <w:t xml:space="preserve">de stockage des informations de la </w:t>
+      </w:r>
+      <w:proofErr w:type="spellStart"/>
+      <w:r>
+        <w:t>database</w:t>
+      </w:r>
+      <w:proofErr w:type="spellEnd"/>
+      <w:r>
+        <w:t>.</w:t>
       </w:r>
     </w:p>
     <w:p/>
@@ -6268,155 +6539,154 @@
       <w:r>
         <w:t>Dans le dossier « </w:t>
       </w:r>
+      <w:proofErr w:type="spellStart"/>
       <w:r>
         <w:rPr>
           <w:b/>
           <w:bCs/>
         </w:rPr>
-        <w:t xml:space="preserve">node_modules » </w:t>
-      </w:r>
-      <w:r>
-        <w:t>on y trouve tous les modules installés et utilisés pour l’application.</w:t>
-      </w:r>
-    </w:p>
-    <w:p/>
-    <w:p>
-      <w:r>
-        <w:t>Le dossier « </w:t>
-      </w:r>
+        <w:t>node_modules</w:t>
+      </w:r>
+      <w:proofErr w:type="spellEnd"/>
       <w:r>
         <w:rPr>
           <w:b/>
           <w:bCs/>
         </w:rPr>
-        <w:t>public</w:t>
-      </w:r>
-      <w:r>
-        <w:t xml:space="preserve"> » contient le fichier HTML </w:t>
-      </w:r>
-      <w:r>
-        <w:t>avec l’</w:t>
-      </w:r>
-      <w:r>
-        <w:t>é</w:t>
-      </w:r>
-      <w:r>
-        <w:t>l</w:t>
-      </w:r>
-      <w:r>
-        <w:t>é</w:t>
-      </w:r>
-      <w:r>
-        <w:t xml:space="preserve">ment « root » dans </w:t>
-      </w:r>
-      <w:r>
-        <w:t>lequel</w:t>
-      </w:r>
-      <w:r>
-        <w:t xml:space="preserve"> </w:t>
-      </w:r>
-      <w:r>
-        <w:t>R</w:t>
-      </w:r>
-      <w:r>
-        <w:t xml:space="preserve">eact va créer le </w:t>
+        <w:t xml:space="preserve"> » </w:t>
+      </w:r>
+      <w:r>
+        <w:t>on y trouve tous les modules installés et utilisés pour l’application.</w:t>
+      </w:r>
+    </w:p>
+    <w:p/>
+    <w:p>
+      <w:r>
+        <w:t>Le dossier « </w:t>
       </w:r>
       <w:r>
         <w:rPr>
           <w:b/>
           <w:bCs/>
-          <w:i/>
-          <w:iCs/>
-        </w:rPr>
-        <w:t>virtual DOM</w:t>
-      </w:r>
-      <w:r>
-        <w:t xml:space="preserve"> et y ajouter automatiquement le </w:t>
-      </w:r>
-      <w:r>
-        <w:t>code compilé lors du processus de construction</w:t>
-      </w:r>
-      <w:r>
-        <w:t>.</w:t>
-      </w:r>
-    </w:p>
-    <w:p/>
-    <w:p>
-      <w:pPr>
+        </w:rPr>
+        <w:t>public</w:t>
+      </w:r>
+      <w:r>
+        <w:t xml:space="preserve"> » contient le fichier HTML </w:t>
+      </w:r>
+      <w:r>
+        <w:t>avec l’</w:t>
+      </w:r>
+      <w:r>
+        <w:t>é</w:t>
+      </w:r>
+      <w:r>
+        <w:t>l</w:t>
+      </w:r>
+      <w:r>
+        <w:t>é</w:t>
+      </w:r>
+      <w:r>
+        <w:t xml:space="preserve">ment « root » dans </w:t>
+      </w:r>
+      <w:r>
+        <w:t>lequel</w:t>
+      </w:r>
+      <w:r>
+        <w:t xml:space="preserve"> </w:t>
+      </w:r>
+      <w:proofErr w:type="spellStart"/>
+      <w:r>
+        <w:t>R</w:t>
+      </w:r>
+      <w:r>
+        <w:t>eact</w:t>
+      </w:r>
+      <w:proofErr w:type="spellEnd"/>
+      <w:r>
+        <w:t xml:space="preserve"> va créer le </w:t>
+      </w:r>
+      <w:proofErr w:type="spellStart"/>
+      <w:r>
         <w:rPr>
           <w:b/>
           <w:bCs/>
-        </w:rPr>
-      </w:pPr>
-      <w:r>
-        <w:t xml:space="preserve">Les modules et leurs versions utilisées sont définis dans le fichier </w:t>
-      </w:r>
-      <w:r>
-        <w:br/>
-      </w:r>
+          <w:i/>
+          <w:iCs/>
+        </w:rPr>
+        <w:t>virtual</w:t>
+      </w:r>
+      <w:proofErr w:type="spellEnd"/>
       <w:r>
         <w:rPr>
           <w:b/>
           <w:bCs/>
-        </w:rPr>
-        <w:t>package-lock.json</w:t>
-      </w:r>
-      <w:r>
+          <w:i/>
+          <w:iCs/>
+        </w:rPr>
+        <w:t xml:space="preserve"> DOM</w:t>
+      </w:r>
+      <w:r>
+        <w:t xml:space="preserve"> et y ajouter automatiquement le </w:t>
+      </w:r>
+      <w:r>
+        <w:t>code compilé lors du processus de construction</w:t>
+      </w:r>
+      <w:r>
+        <w:t>.</w:t>
+      </w:r>
+    </w:p>
+    <w:p/>
+    <w:p>
+      <w:pPr>
         <w:rPr>
           <w:b/>
           <w:bCs/>
         </w:rPr>
-        <w:t>.</w:t>
-      </w:r>
-    </w:p>
-    <w:p>
-      <w:pPr>
+      </w:pPr>
+      <w:r>
+        <w:t xml:space="preserve">Les modules et leurs versions utilisées sont définis dans le fichier </w:t>
+      </w:r>
+      <w:r>
+        <w:br/>
+      </w:r>
+      <w:r>
         <w:rPr>
           <w:b/>
           <w:bCs/>
         </w:rPr>
-      </w:pPr>
-    </w:p>
-    <w:p>
-      <w:r>
-        <w:t xml:space="preserve">Dans le fichier </w:t>
-      </w:r>
+        <w:t>package-</w:t>
+      </w:r>
+      <w:proofErr w:type="spellStart"/>
       <w:r>
         <w:rPr>
           <w:b/>
           <w:bCs/>
         </w:rPr>
-        <w:t>package.json</w:t>
-      </w:r>
+        <w:t>lock.json</w:t>
+      </w:r>
+      <w:proofErr w:type="spellEnd"/>
       <w:r>
         <w:rPr>
           <w:b/>
           <w:bCs/>
         </w:rPr>
-        <w:t xml:space="preserve"> </w:t>
-      </w:r>
-      <w:r>
-        <w:t>sont définis différents scripts que l’on peut exécuter depuis la ligne de commande pour faire différentes actions, comme construire le livrable de l’application ou encore l’exécuter en mode développement</w:t>
-      </w:r>
-      <w:r>
         <w:t>.</w:t>
       </w:r>
     </w:p>
-    <w:p/>
-    <w:p>
-      <w:r>
-        <w:t xml:space="preserve">Le fichier </w:t>
-      </w:r>
-      <w:r>
+    <w:p>
+      <w:pPr>
         <w:rPr>
           <w:b/>
           <w:bCs/>
         </w:rPr>
-        <w:t>README.md</w:t>
-      </w:r>
-      <w:r>
-        <w:t xml:space="preserve"> décris comment utiliser les scripts définis dans le </w:t>
-      </w:r>
+      </w:pPr>
+    </w:p>
+    <w:p>
+      <w:r>
+        <w:t xml:space="preserve">Dans le fichier </w:t>
+      </w:r>
+      <w:proofErr w:type="spellStart"/>
       <w:r>
         <w:rPr>
           <w:b/>
@@ -6424,50 +6694,116 @@
         </w:rPr>
         <w:t>package.json</w:t>
       </w:r>
-      <w:r>
-        <w:t xml:space="preserve"> et </w:t>
-      </w:r>
-      <w:r>
-        <w:t>leur résultat.</w:t>
-      </w:r>
-    </w:p>
-    <w:p/>
-    <w:p>
-      <w:r>
-        <w:t xml:space="preserve">Dans le fichier </w:t>
-      </w:r>
+      <w:proofErr w:type="spellEnd"/>
       <w:r>
         <w:rPr>
           <w:b/>
           <w:bCs/>
         </w:rPr>
-        <w:t xml:space="preserve">.gitignore </w:t>
-      </w:r>
-      <w:r>
-        <w:t xml:space="preserve">se trouvent tous les fichiers et dossiers qui ne doivent pas être uploadés sur la </w:t>
+        <w:t xml:space="preserve"> </w:t>
+      </w:r>
+      <w:r>
+        <w:t>sont définis différents scripts que l’on peut exécuter depuis la ligne de commande pour faire différentes actions, comme construire le livrable de l’application ou encore l’exécuter en mode développement</w:t>
+      </w:r>
+      <w:r>
+        <w:t>.</w:t>
+      </w:r>
+    </w:p>
+    <w:p/>
+    <w:p>
+      <w:r>
+        <w:t xml:space="preserve">Le fichier </w:t>
       </w:r>
       <w:r>
         <w:rPr>
           <w:b/>
           <w:bCs/>
-          <w:i/>
-          <w:iCs/>
-        </w:rPr>
-        <w:t>repository</w:t>
-      </w:r>
+        </w:rPr>
+        <w:t>README.md</w:t>
+      </w:r>
+      <w:r>
+        <w:t xml:space="preserve"> décris comment utiliser les scripts définis dans le </w:t>
+      </w:r>
+      <w:proofErr w:type="spellStart"/>
       <w:r>
         <w:rPr>
           <w:b/>
           <w:bCs/>
-          <w:i/>
-          <w:iCs/>
-        </w:rPr>
-        <w:t xml:space="preserve"> github</w:t>
+        </w:rPr>
+        <w:t>package.json</w:t>
+      </w:r>
+      <w:proofErr w:type="spellEnd"/>
+      <w:r>
+        <w:t xml:space="preserve"> et </w:t>
+      </w:r>
+      <w:r>
+        <w:t>leur résultat.</w:t>
+      </w:r>
+    </w:p>
+    <w:p/>
+    <w:p>
+      <w:r>
+        <w:t xml:space="preserve">Dans le fichier </w:t>
       </w:r>
       <w:r>
         <w:rPr>
           <w:b/>
           <w:bCs/>
+        </w:rPr>
+        <w:t>.</w:t>
+      </w:r>
+      <w:proofErr w:type="spellStart"/>
+      <w:r>
+        <w:rPr>
+          <w:b/>
+          <w:bCs/>
+        </w:rPr>
+        <w:t>gitignore</w:t>
+      </w:r>
+      <w:proofErr w:type="spellEnd"/>
+      <w:r>
+        <w:rPr>
+          <w:b/>
+          <w:bCs/>
+        </w:rPr>
+        <w:t xml:space="preserve"> </w:t>
+      </w:r>
+      <w:r>
+        <w:t xml:space="preserve">se trouvent tous les fichiers et dossiers qui ne doivent pas être uploadés sur la </w:t>
+      </w:r>
+      <w:r>
+        <w:rPr>
+          <w:b/>
+          <w:bCs/>
+          <w:i/>
+          <w:iCs/>
+        </w:rPr>
+        <w:t>repository</w:t>
+      </w:r>
+      <w:r>
+        <w:rPr>
+          <w:b/>
+          <w:bCs/>
+          <w:i/>
+          <w:iCs/>
+        </w:rPr>
+        <w:t xml:space="preserve"> </w:t>
+      </w:r>
+      <w:proofErr w:type="spellStart"/>
+      <w:r>
+        <w:rPr>
+          <w:b/>
+          <w:bCs/>
+          <w:i/>
+          <w:iCs/>
+        </w:rPr>
+        <w:t>github</w:t>
+      </w:r>
+      <w:proofErr w:type="spellEnd"/>
+      <w:r>
+        <w:rPr>
+          <w:b/>
+          <w:bCs/>
           <w:i/>
           <w:iCs/>
         </w:rPr>
@@ -6500,12 +6836,14 @@
       <w:r>
         <w:t xml:space="preserve">, il a été créé automatiquement par la création de l’application </w:t>
       </w:r>
+      <w:proofErr w:type="spellStart"/>
       <w:r>
         <w:t>R</w:t>
       </w:r>
       <w:r>
         <w:t>eact</w:t>
       </w:r>
+      <w:proofErr w:type="spellEnd"/>
       <w:r>
         <w:t>.</w:t>
       </w:r>
@@ -6617,7 +6955,15 @@
         <w:t xml:space="preserve"> </w:t>
       </w:r>
       <w:r>
-        <w:t xml:space="preserve">est le script qui va afficher notre application React </w:t>
+        <w:t xml:space="preserve">est le script qui va afficher notre application </w:t>
+      </w:r>
+      <w:proofErr w:type="spellStart"/>
+      <w:r>
+        <w:t>React</w:t>
+      </w:r>
+      <w:proofErr w:type="spellEnd"/>
+      <w:r>
+        <w:t xml:space="preserve"> </w:t>
       </w:r>
       <w:r>
         <w:t>dans</w:t>
@@ -6633,16 +6979,21 @@
         <w:t>créer le</w:t>
       </w:r>
       <w:r>
-        <w:t xml:space="preserve"> virual DOM </w:t>
+        <w:t xml:space="preserve"> </w:t>
+      </w:r>
+      <w:proofErr w:type="spellStart"/>
+      <w:r>
+        <w:t>virual</w:t>
+      </w:r>
+      <w:proofErr w:type="spellEnd"/>
+      <w:r>
+        <w:t xml:space="preserve"> DOM </w:t>
       </w:r>
       <w:r>
         <w:t xml:space="preserve">et dedans y </w:t>
       </w:r>
       <w:r>
-        <w:t>afficher</w:t>
-      </w:r>
-      <w:r>
-        <w:t xml:space="preserve"> </w:t>
+        <w:t xml:space="preserve">afficher </w:t>
       </w:r>
       <w:r>
         <w:t>le composant App, qui lui est défini</w:t>
@@ -6724,12 +7075,21 @@
       <w:r>
         <w:t xml:space="preserve">Le dossier </w:t>
       </w:r>
+      <w:proofErr w:type="spellStart"/>
       <w:r>
         <w:rPr>
           <w:b/>
           <w:bCs/>
         </w:rPr>
-        <w:t xml:space="preserve">shared-components </w:t>
+        <w:t>shared</w:t>
+      </w:r>
+      <w:proofErr w:type="spellEnd"/>
+      <w:r>
+        <w:rPr>
+          <w:b/>
+          <w:bCs/>
+        </w:rPr>
+        <w:t xml:space="preserve">-components </w:t>
       </w:r>
       <w:r>
         <w:t>contient les composants qui sont utilisés pas toute l’application.</w:t>
@@ -6785,9 +7145,11 @@
           <w:numId w:val="18"/>
         </w:numPr>
       </w:pPr>
+      <w:proofErr w:type="spellStart"/>
       <w:r>
         <w:t>Calendar</w:t>
       </w:r>
+      <w:proofErr w:type="spellEnd"/>
       <w:r>
         <w:t xml:space="preserve"> </w:t>
       </w:r>
@@ -6815,9 +7177,11 @@
           <w:numId w:val="18"/>
         </w:numPr>
       </w:pPr>
+      <w:proofErr w:type="spellStart"/>
       <w:r>
         <w:t>Projects</w:t>
       </w:r>
+      <w:proofErr w:type="spellEnd"/>
       <w:r>
         <w:t xml:space="preserve"> page</w:t>
       </w:r>
@@ -8143,6 +8507,19 @@
     </w:p>
     <w:p>
       <w:pPr>
+        <w:rPr>
+          <w:i/>
+        </w:rPr>
+      </w:pPr>
+      <w:r>
+        <w:rPr>
+          <w:i/>
+        </w:rPr>
+        <w:br w:type="page"/>
+      </w:r>
+    </w:p>
+    <w:p>
+      <w:pPr>
         <w:pStyle w:val="Heading2"/>
         <w:rPr>
           <w:i w:val="0"/>
@@ -8157,6 +8534,7 @@
           <w:i w:val="0"/>
           <w:iCs/>
         </w:rPr>
+        <w:lastRenderedPageBreak/>
         <w:t xml:space="preserve">Journal de </w:t>
       </w:r>
       <w:bookmarkEnd w:id="33"/>
@@ -8439,7 +8817,15 @@
               <w:t xml:space="preserve"> Git</w:t>
             </w:r>
             <w:r>
-              <w:t xml:space="preserve"> et upload du projet</w:t>
+              <w:t xml:space="preserve"> et </w:t>
+            </w:r>
+            <w:proofErr w:type="spellStart"/>
+            <w:r>
+              <w:t>upload</w:t>
+            </w:r>
+            <w:proofErr w:type="spellEnd"/>
+            <w:r>
+              <w:t xml:space="preserve"> du projet</w:t>
             </w:r>
           </w:p>
           <w:p>
@@ -8451,8 +8837,13 @@
               </w:numPr>
             </w:pPr>
             <w:r>
-              <w:t>Réalisation de la maquette figma</w:t>
-            </w:r>
+              <w:t xml:space="preserve">Réalisation de la maquette </w:t>
+            </w:r>
+            <w:proofErr w:type="spellStart"/>
+            <w:r>
+              <w:t>figma</w:t>
+            </w:r>
+            <w:proofErr w:type="spellEnd"/>
           </w:p>
         </w:tc>
         <w:tc>
@@ -8524,8 +8915,13 @@
               </w:numPr>
             </w:pPr>
             <w:r>
-              <w:t>Avancement maquette figma</w:t>
-            </w:r>
+              <w:t xml:space="preserve">Avancement maquette </w:t>
+            </w:r>
+            <w:proofErr w:type="spellStart"/>
+            <w:r>
+              <w:t>figma</w:t>
+            </w:r>
+            <w:proofErr w:type="spellEnd"/>
           </w:p>
           <w:p>
             <w:pPr>
@@ -8542,11 +8938,17 @@
               <w:t>ise en place de l’application</w:t>
             </w:r>
             <w:r>
-              <w:t> : Création application React</w:t>
-            </w:r>
+              <w:t xml:space="preserve"> : Création application </w:t>
+            </w:r>
+            <w:proofErr w:type="spellStart"/>
+            <w:r>
+              <w:t>React</w:t>
+            </w:r>
+            <w:proofErr w:type="spellEnd"/>
             <w:r>
               <w:t>(</w:t>
             </w:r>
+            <w:proofErr w:type="spellStart"/>
             <w:r>
               <w:rPr>
                 <w:b/>
@@ -8556,19 +8958,17 @@
               </w:rPr>
               <w:t>front-end</w:t>
             </w:r>
+            <w:proofErr w:type="spellEnd"/>
             <w:r>
               <w:t>)</w:t>
             </w:r>
             <w:r>
-              <w:t xml:space="preserve">, </w:t>
-            </w:r>
-            <w:r>
-              <w:lastRenderedPageBreak/>
-              <w:t>configuration Electron</w:t>
+              <w:t>, configuration Electron</w:t>
             </w:r>
             <w:r>
               <w:t>(</w:t>
             </w:r>
+            <w:proofErr w:type="spellStart"/>
             <w:r>
               <w:rPr>
                 <w:b/>
@@ -8578,6 +8978,7 @@
               </w:rPr>
               <w:t>Back-end</w:t>
             </w:r>
+            <w:proofErr w:type="spellEnd"/>
             <w:r>
               <w:t>)</w:t>
             </w:r>
@@ -8595,7 +8996,6 @@
           </w:tcPr>
           <w:p>
             <w:r>
-              <w:lastRenderedPageBreak/>
               <w:t>Temps planifié pour maquette dépassé</w:t>
             </w:r>
           </w:p>
@@ -8659,7 +9059,15 @@
               </w:numPr>
             </w:pPr>
             <w:r>
-              <w:t>Mise en place le « routing » de l’application</w:t>
+              <w:t>Mise en place le « </w:t>
+            </w:r>
+            <w:proofErr w:type="spellStart"/>
+            <w:r>
+              <w:t>routing</w:t>
+            </w:r>
+            <w:proofErr w:type="spellEnd"/>
+            <w:r>
+              <w:t> » de l’application</w:t>
             </w:r>
           </w:p>
           <w:p>
@@ -8822,7 +9230,15 @@
               <w:t>Ajout client</w:t>
             </w:r>
             <w:r>
-              <w:t xml:space="preserve"> dans le composant « ClientDetails »</w:t>
+              <w:t xml:space="preserve"> dans le composant « </w:t>
+            </w:r>
+            <w:proofErr w:type="spellStart"/>
+            <w:r>
+              <w:t>ClientDetails</w:t>
+            </w:r>
+            <w:proofErr w:type="spellEnd"/>
+            <w:r>
+              <w:t> »</w:t>
             </w:r>
           </w:p>
           <w:p>
@@ -8834,10 +9250,26 @@
               </w:numPr>
             </w:pPr>
             <w:r>
-              <w:t>Révision du routing de la page clients</w:t>
-            </w:r>
-            <w:r>
-              <w:t>, composant :« ClientPage »</w:t>
+              <w:t xml:space="preserve">Révision du </w:t>
+            </w:r>
+            <w:proofErr w:type="spellStart"/>
+            <w:r>
+              <w:t>routing</w:t>
+            </w:r>
+            <w:proofErr w:type="spellEnd"/>
+            <w:r>
+              <w:t xml:space="preserve"> de la page clients</w:t>
+            </w:r>
+            <w:r>
+              <w:t>, composant :« </w:t>
+            </w:r>
+            <w:proofErr w:type="spellStart"/>
+            <w:r>
+              <w:t>ClientPage</w:t>
+            </w:r>
+            <w:proofErr w:type="spellEnd"/>
+            <w:r>
+              <w:t> »</w:t>
             </w:r>
           </w:p>
         </w:tc>
@@ -8882,8 +9314,13 @@
               </w:numPr>
             </w:pPr>
             <w:r>
-              <w:t>Installation sqlite</w:t>
-            </w:r>
+              <w:t xml:space="preserve">Installation </w:t>
+            </w:r>
+            <w:proofErr w:type="spellStart"/>
+            <w:r>
+              <w:t>sqlite</w:t>
+            </w:r>
+            <w:proofErr w:type="spellEnd"/>
           </w:p>
           <w:p>
             <w:pPr>
@@ -8894,7 +9331,15 @@
               </w:numPr>
             </w:pPr>
             <w:r>
-              <w:t>Création des 2 DB (dev et prod) avec outil « DbBrowserForSqLite »</w:t>
+              <w:t>Création des 2 DB (dev et prod) avec outil « </w:t>
+            </w:r>
+            <w:proofErr w:type="spellStart"/>
+            <w:r>
+              <w:t>DbBrowserForSqLite</w:t>
+            </w:r>
+            <w:proofErr w:type="spellEnd"/>
+            <w:r>
+              <w:t> »</w:t>
             </w:r>
           </w:p>
           <w:p>
@@ -8906,7 +9351,21 @@
               </w:numPr>
             </w:pPr>
             <w:r>
-              <w:t> Création des tables de la BD (si elles n’éxistent pas) à l’initiation de l’app electronjs</w:t>
+              <w:t> Création des tables de la BD (si elles n’</w:t>
+            </w:r>
+            <w:proofErr w:type="spellStart"/>
+            <w:r>
+              <w:t>éxistent</w:t>
+            </w:r>
+            <w:proofErr w:type="spellEnd"/>
+            <w:r>
+              <w:t xml:space="preserve"> pas) à l’initiation de l’app electron</w:t>
+            </w:r>
+            <w:r>
+              <w:t>.</w:t>
+            </w:r>
+            <w:r>
+              <w:t>js</w:t>
             </w:r>
           </w:p>
           <w:p>
@@ -8918,6 +9377,7 @@
               </w:numPr>
             </w:pPr>
             <w:r>
+              <w:lastRenderedPageBreak/>
               <w:t xml:space="preserve">Révision </w:t>
             </w:r>
             <w:r>
@@ -8926,22 +9386,59 @@
             <w:r>
               <w:t>composant « </w:t>
             </w:r>
+            <w:proofErr w:type="spellStart"/>
             <w:r>
               <w:t>Client</w:t>
             </w:r>
             <w:r>
-              <w:t>Details »</w:t>
-            </w:r>
-            <w:r>
-              <w:t xml:space="preserve"> &gt; composant « ClientPage »</w:t>
+              <w:t>Details</w:t>
+            </w:r>
+            <w:proofErr w:type="spellEnd"/>
+            <w:r>
+              <w:t> »</w:t>
+            </w:r>
+            <w:r>
+              <w:t xml:space="preserve"> &gt; composant « </w:t>
+            </w:r>
+            <w:proofErr w:type="spellStart"/>
+            <w:r>
+              <w:t>ClientPage</w:t>
+            </w:r>
+            <w:proofErr w:type="spellEnd"/>
+            <w:r>
+              <w:t> »</w:t>
             </w:r>
             <w:r>
               <w:br/>
-              <w:t xml:space="preserve">&gt; dataService qui appelle l’api electron </w:t>
+              <w:t xml:space="preserve">&gt; </w:t>
+            </w:r>
+            <w:proofErr w:type="spellStart"/>
+            <w:r>
+              <w:t>dataService</w:t>
+            </w:r>
+            <w:proofErr w:type="spellEnd"/>
+            <w:r>
+              <w:t xml:space="preserve"> qui appelle l’api </w:t>
+            </w:r>
+            <w:proofErr w:type="spellStart"/>
+            <w:r>
+              <w:t>electron</w:t>
+            </w:r>
+            <w:proofErr w:type="spellEnd"/>
+            <w:r>
+              <w:t xml:space="preserve"> </w:t>
             </w:r>
             <w:r>
               <w:br/>
-              <w:t>&gt; electron sauve en BD le nouveau client</w:t>
+              <w:t xml:space="preserve">&gt; </w:t>
+            </w:r>
+            <w:proofErr w:type="spellStart"/>
+            <w:r>
+              <w:t>electron</w:t>
+            </w:r>
+            <w:proofErr w:type="spellEnd"/>
+            <w:r>
+              <w:t xml:space="preserve"> sauve en BD le nouveau client</w:t>
             </w:r>
           </w:p>
         </w:tc>
@@ -8957,13 +9454,21 @@
           <w:tcPr>
             <w:tcW w:w="820" w:type="dxa"/>
           </w:tcPr>
-          <w:p/>
+          <w:p>
+            <w:r>
+              <w:t>12.09.2022</w:t>
+            </w:r>
+          </w:p>
         </w:tc>
         <w:tc>
           <w:tcPr>
             <w:tcW w:w="897" w:type="dxa"/>
           </w:tcPr>
-          <w:p/>
+          <w:p>
+            <w:r>
+              <w:t>7h55</w:t>
+            </w:r>
+          </w:p>
         </w:tc>
         <w:tc>
           <w:tcPr>
@@ -8977,6 +9482,74 @@
                 <w:numId w:val="17"/>
               </w:numPr>
             </w:pPr>
+            <w:r>
+              <w:t xml:space="preserve">Réalisation des </w:t>
+            </w:r>
+            <w:proofErr w:type="spellStart"/>
+            <w:r>
+              <w:t>operations</w:t>
+            </w:r>
+            <w:proofErr w:type="spellEnd"/>
+            <w:r>
+              <w:t xml:space="preserve"> </w:t>
+            </w:r>
+            <w:r>
+              <w:rPr>
+                <w:b/>
+                <w:bCs/>
+                <w:i/>
+                <w:iCs/>
+              </w:rPr>
+              <w:t>CRUD</w:t>
+            </w:r>
+            <w:r>
+              <w:rPr>
+                <w:b/>
+                <w:bCs/>
+                <w:i/>
+                <w:iCs/>
+              </w:rPr>
+              <w:t xml:space="preserve"> </w:t>
+            </w:r>
+            <w:r>
+              <w:rPr>
+                <w:i/>
+                <w:iCs/>
+              </w:rPr>
+              <w:t>pour la table « clients »</w:t>
+            </w:r>
+          </w:p>
+          <w:p>
+            <w:pPr>
+              <w:pStyle w:val="ListParagraph"/>
+              <w:numPr>
+                <w:ilvl w:val="0"/>
+                <w:numId w:val="17"/>
+              </w:numPr>
+            </w:pPr>
+            <w:r>
+              <w:t xml:space="preserve">Implémentation de la page </w:t>
+            </w:r>
+            <w:r>
+              <w:t xml:space="preserve">  </w:t>
+            </w:r>
+            <w:r>
+              <w:t>«</w:t>
+            </w:r>
+            <w:r>
+              <w:t xml:space="preserve"> </w:t>
+            </w:r>
+            <w:proofErr w:type="spellStart"/>
+            <w:r>
+              <w:t>client</w:t>
+            </w:r>
+            <w:r>
+              <w:t>Page</w:t>
+            </w:r>
+            <w:proofErr w:type="spellEnd"/>
+            <w:r>
+              <w:t xml:space="preserve"> »</w:t>
+            </w:r>
           </w:p>
         </w:tc>
         <w:tc>
@@ -8991,13 +9564,21 @@
           <w:tcPr>
             <w:tcW w:w="820" w:type="dxa"/>
           </w:tcPr>
-          <w:p/>
+          <w:p>
+            <w:r>
+              <w:t>13.09.2022</w:t>
+            </w:r>
+          </w:p>
         </w:tc>
         <w:tc>
           <w:tcPr>
             <w:tcW w:w="897" w:type="dxa"/>
           </w:tcPr>
-          <w:p/>
+          <w:p>
+            <w:r>
+              <w:t>7h55</w:t>
+            </w:r>
+          </w:p>
         </w:tc>
         <w:tc>
           <w:tcPr>
@@ -9011,6 +9592,71 @@
                 <w:numId w:val="17"/>
               </w:numPr>
             </w:pPr>
+            <w:r>
+              <w:t xml:space="preserve">Réalisation des </w:t>
+            </w:r>
+            <w:proofErr w:type="spellStart"/>
+            <w:r>
+              <w:t>operations</w:t>
+            </w:r>
+            <w:proofErr w:type="spellEnd"/>
+            <w:r>
+              <w:t xml:space="preserve"> CRUD pour la table «</w:t>
+            </w:r>
+            <w:proofErr w:type="spellStart"/>
+            <w:r>
+              <w:t>project</w:t>
+            </w:r>
+            <w:proofErr w:type="spellEnd"/>
+            <w:r>
+              <w:t>»</w:t>
+            </w:r>
+          </w:p>
+          <w:p>
+            <w:pPr>
+              <w:pStyle w:val="ListParagraph"/>
+              <w:numPr>
+                <w:ilvl w:val="0"/>
+                <w:numId w:val="17"/>
+              </w:numPr>
+            </w:pPr>
+            <w:r>
+              <w:t xml:space="preserve">Implémentation de la </w:t>
+            </w:r>
+            <w:r>
+              <w:t xml:space="preserve">page </w:t>
+            </w:r>
+            <w:r>
+              <w:t>« </w:t>
+            </w:r>
+            <w:proofErr w:type="spellStart"/>
+            <w:r>
+              <w:t>projectPage</w:t>
+            </w:r>
+            <w:proofErr w:type="spellEnd"/>
+            <w:r>
+              <w:t> »</w:t>
+            </w:r>
+          </w:p>
+          <w:p>
+            <w:pPr>
+              <w:pStyle w:val="ListParagraph"/>
+              <w:numPr>
+                <w:ilvl w:val="0"/>
+                <w:numId w:val="17"/>
+              </w:numPr>
+            </w:pPr>
+            <w:r>
+              <w:t>Réalisation composant « </w:t>
+            </w:r>
+            <w:proofErr w:type="spellStart"/>
+            <w:r>
+              <w:t>Element</w:t>
+            </w:r>
+            <w:proofErr w:type="spellEnd"/>
+            <w:r>
+              <w:t> » générique et réutilisable, utilisé pour afficher/éditer/ajouter les projets</w:t>
+            </w:r>
           </w:p>
         </w:tc>
         <w:tc>
@@ -9170,7 +9816,6 @@
           <w:i w:val="0"/>
           <w:iCs/>
         </w:rPr>
-        <w:lastRenderedPageBreak/>
         <w:t>A</w:t>
       </w:r>
       <w:r>
@@ -9264,12 +9909,21 @@
         <w:szCs w:val="16"/>
       </w:rPr>
     </w:pPr>
+    <w:proofErr w:type="spellStart"/>
     <w:r>
       <w:rPr>
         <w:sz w:val="16"/>
         <w:szCs w:val="16"/>
       </w:rPr>
-      <w:t>Nagravision SA – Luca Maggioli</w:t>
+      <w:t>Nagravision</w:t>
+    </w:r>
+    <w:proofErr w:type="spellEnd"/>
+    <w:r>
+      <w:rPr>
+        <w:sz w:val="16"/>
+        <w:szCs w:val="16"/>
+      </w:rPr>
+      <w:t xml:space="preserve"> SA – Luca Maggioli</w:t>
     </w:r>
     <w:r>
       <w:rPr>

</xml_diff>

<commit_message>
wip: avancement doc; ref: change Element component emplacement
</commit_message>
<xml_diff>
--- a/documentation/TPI_Rapport-Luca_Maggioli.docx
+++ b/documentation/TPI_Rapport-Luca_Maggioli.docx
@@ -2192,16 +2192,27 @@
           <w:sz w:val="20"/>
           <w:u w:val="single"/>
         </w:rPr>
-        <w:t>NOTE L’INTENTION DES UTILISATEURS DE CE CANEVAS</w:t>
-      </w:r>
+        <w:t xml:space="preserve">NOTE L’INTENTION DES UTILISATEURS DE CE </w:t>
+      </w:r>
+      <w:proofErr w:type="gramStart"/>
       <w:r>
         <w:rPr>
           <w:bCs/>
           <w:i/>
           <w:sz w:val="20"/>
+          <w:u w:val="single"/>
+        </w:rPr>
+        <w:t>CANEVAS</w:t>
+      </w:r>
+      <w:r>
+        <w:rPr>
+          <w:bCs/>
+          <w:i/>
+          <w:sz w:val="20"/>
         </w:rPr>
         <w:t>:</w:t>
       </w:r>
+      <w:proofErr w:type="gramEnd"/>
       <w:r>
         <w:rPr>
           <w:bCs/>
@@ -2226,7 +2237,25 @@
           <w:i/>
           <w:sz w:val="20"/>
         </w:rPr>
-        <w:t xml:space="preserve">De plus, en fonction du type de projet,  il est tout à fait possible que certains chapitres ou paragraphes n’aient aucun sens. Dans ce cas il est recommandé de les retirer du document pour éviter de l’alourdir inutilement.  </w:t>
+        <w:t xml:space="preserve">De plus, en fonction du type de </w:t>
+      </w:r>
+      <w:proofErr w:type="gramStart"/>
+      <w:r>
+        <w:rPr>
+          <w:bCs/>
+          <w:i/>
+          <w:sz w:val="20"/>
+        </w:rPr>
+        <w:t>projet,  il</w:t>
+      </w:r>
+      <w:proofErr w:type="gramEnd"/>
+      <w:r>
+        <w:rPr>
+          <w:bCs/>
+          <w:i/>
+          <w:sz w:val="20"/>
+        </w:rPr>
+        <w:t xml:space="preserve"> est tout à fait possible que certains chapitres ou paragraphes n’aient aucun sens. Dans ce cas il est recommandé de les retirer du document pour éviter de l’alourdir inutilement.  </w:t>
       </w:r>
     </w:p>
     <w:p>
@@ -3009,8 +3038,18 @@
           <w:rFonts w:cs="Arial"/>
           <w:szCs w:val="24"/>
         </w:rPr>
-        <w:t>Lors du premier jour de projet, j'ai établi un planning sur toute la durée de celui-ci:</w:t>
-      </w:r>
+        <w:t>Lors du premier jour de projet, j'ai établi un planning sur toute la durée de celui-</w:t>
+      </w:r>
+      <w:proofErr w:type="gramStart"/>
+      <w:r>
+        <w:rPr>
+          <w:rStyle w:val="markedcontent"/>
+          <w:rFonts w:cs="Arial"/>
+          <w:szCs w:val="24"/>
+        </w:rPr>
+        <w:t>ci:</w:t>
+      </w:r>
+      <w:proofErr w:type="gramEnd"/>
     </w:p>
     <w:p>
       <w:pPr>
@@ -3115,6 +3154,7 @@
           <w:lang w:eastAsia="fr-FR"/>
         </w:rPr>
       </w:pPr>
+      <w:proofErr w:type="gramStart"/>
       <w:r>
         <w:rPr>
           <w:rFonts w:ascii="Arial" w:hAnsi="Arial"/>
@@ -3122,7 +3162,17 @@
           <w:szCs w:val="14"/>
           <w:lang w:eastAsia="fr-FR"/>
         </w:rPr>
-        <w:t>Suite à la définition des objectif</w:t>
+        <w:t>Suite à</w:t>
+      </w:r>
+      <w:proofErr w:type="gramEnd"/>
+      <w:r>
+        <w:rPr>
+          <w:rFonts w:ascii="Arial" w:hAnsi="Arial"/>
+          <w:sz w:val="24"/>
+          <w:szCs w:val="14"/>
+          <w:lang w:eastAsia="fr-FR"/>
+        </w:rPr>
+        <w:t xml:space="preserve"> la définition des objectif</w:t>
       </w:r>
       <w:r>
         <w:rPr>
@@ -5303,10 +5353,92 @@
     </w:p>
     <w:p>
       <w:pPr>
+        <w:pStyle w:val="Heading5"/>
+      </w:pPr>
+      <w:r>
+        <w:lastRenderedPageBreak/>
+        <w:t>Remarques</w:t>
+      </w:r>
+    </w:p>
+    <w:p>
+      <w:r>
+        <w:t>J’ai sous-estimé l</w:t>
+      </w:r>
+      <w:r>
+        <w:t xml:space="preserve">a réalisation de la maquette </w:t>
+      </w:r>
+      <w:proofErr w:type="spellStart"/>
+      <w:r>
+        <w:t>F</w:t>
+      </w:r>
+      <w:r>
+        <w:t>igma</w:t>
+      </w:r>
+      <w:proofErr w:type="spellEnd"/>
+      <w:r>
+        <w:t xml:space="preserve"> </w:t>
+      </w:r>
+      <w:r>
+        <w:t xml:space="preserve">qui m’a pris </w:t>
+      </w:r>
+      <w:r>
+        <w:t xml:space="preserve">deux jours entiers </w:t>
+      </w:r>
+      <w:proofErr w:type="gramStart"/>
+      <w:r>
+        <w:t>au lieux</w:t>
+      </w:r>
+      <w:proofErr w:type="gramEnd"/>
+      <w:r>
+        <w:t xml:space="preserve"> de un jour et demi planifié pour cette tâche.</w:t>
+      </w:r>
+    </w:p>
+    <w:p/>
+    <w:p>
+      <w:r>
+        <w:t xml:space="preserve">Ceci est du au fait que je n’avais jamais réalisé de maquettes auparavant et donc étant la première fois cela m’a pris plus de temps que prévu, </w:t>
+      </w:r>
+      <w:proofErr w:type="spellStart"/>
+      <w:r>
+        <w:t>du</w:t>
+      </w:r>
+      <w:proofErr w:type="spellEnd"/>
+      <w:r>
+        <w:t xml:space="preserve"> au fait d’un moment d’appréhension d’utilisation du logiciel de design.</w:t>
+      </w:r>
+      <w:r>
+        <w:br/>
+      </w:r>
+    </w:p>
+    <w:p>
+      <w:pPr>
+        <w:rPr>
+          <w:b/>
+          <w:i/>
+          <w:highlight w:val="lightGray"/>
+        </w:rPr>
+      </w:pPr>
+      <w:r>
+        <w:t xml:space="preserve">Mais cette expérience a été instructive pour moi et maintenant j’ai appris à utiliser </w:t>
+      </w:r>
+      <w:proofErr w:type="spellStart"/>
+      <w:r>
+        <w:t>Figma</w:t>
+      </w:r>
+      <w:proofErr w:type="spellEnd"/>
+      <w:r>
+        <w:t>.</w:t>
+      </w:r>
+    </w:p>
+    <w:p>
+      <w:pPr>
         <w:pStyle w:val="Heading2"/>
-      </w:pPr>
-      <w:r>
-        <w:lastRenderedPageBreak/>
+        <w:numPr>
+          <w:ilvl w:val="0"/>
+          <w:numId w:val="0"/>
+        </w:numPr>
+      </w:pPr>
+      <w:r>
         <w:t>Conception Base de données</w:t>
       </w:r>
     </w:p>
@@ -5419,7 +5551,25 @@
           <w:iCs/>
           <w:szCs w:val="14"/>
         </w:rPr>
-        <w:t xml:space="preserve">Décrire la stratégie globale de test: </w:t>
+        <w:t xml:space="preserve">Décrire la stratégie globale de </w:t>
+      </w:r>
+      <w:proofErr w:type="gramStart"/>
+      <w:r>
+        <w:rPr>
+          <w:i/>
+          <w:iCs/>
+          <w:szCs w:val="14"/>
+        </w:rPr>
+        <w:t>test:</w:t>
+      </w:r>
+      <w:proofErr w:type="gramEnd"/>
+      <w:r>
+        <w:rPr>
+          <w:i/>
+          <w:iCs/>
+          <w:szCs w:val="14"/>
+        </w:rPr>
+        <w:t xml:space="preserve"> </w:t>
       </w:r>
     </w:p>
     <w:p>
@@ -5450,6 +5600,7 @@
           <w:szCs w:val="14"/>
         </w:rPr>
       </w:pPr>
+      <w:proofErr w:type="gramStart"/>
       <w:r>
         <w:rPr>
           <w:i/>
@@ -5464,7 +5615,16 @@
           <w:iCs/>
           <w:szCs w:val="14"/>
         </w:rPr>
-        <w:t>ypes de des tests et ordre dans lequel ils seront effectués.</w:t>
+        <w:t>ypes</w:t>
+      </w:r>
+      <w:proofErr w:type="gramEnd"/>
+      <w:r>
+        <w:rPr>
+          <w:i/>
+          <w:iCs/>
+          <w:szCs w:val="14"/>
+        </w:rPr>
+        <w:t xml:space="preserve"> de des tests et ordre dans lequel ils seront effectués.</w:t>
       </w:r>
     </w:p>
     <w:p>
@@ -5484,6 +5644,7 @@
           <w:szCs w:val="14"/>
         </w:rPr>
       </w:pPr>
+      <w:proofErr w:type="gramStart"/>
       <w:r>
         <w:rPr>
           <w:i/>
@@ -5498,7 +5659,16 @@
           <w:iCs/>
           <w:szCs w:val="14"/>
         </w:rPr>
-        <w:t>es moyens à mettre en œuvre</w:t>
+        <w:t>es</w:t>
+      </w:r>
+      <w:proofErr w:type="gramEnd"/>
+      <w:r>
+        <w:rPr>
+          <w:i/>
+          <w:iCs/>
+          <w:szCs w:val="14"/>
+        </w:rPr>
+        <w:t xml:space="preserve"> moyens à mettre en œuvre</w:t>
       </w:r>
       <w:r>
         <w:rPr>
@@ -5526,6 +5696,7 @@
           <w:szCs w:val="14"/>
         </w:rPr>
       </w:pPr>
+      <w:proofErr w:type="gramStart"/>
       <w:r>
         <w:rPr>
           <w:i/>
@@ -5540,7 +5711,16 @@
           <w:iCs/>
           <w:szCs w:val="14"/>
         </w:rPr>
-        <w:t>ouverture des tests (tests exhaustifs ou non, si non, pourquoi ?)</w:t>
+        <w:t>ouverture</w:t>
+      </w:r>
+      <w:proofErr w:type="gramEnd"/>
+      <w:r>
+        <w:rPr>
+          <w:i/>
+          <w:iCs/>
+          <w:szCs w:val="14"/>
+        </w:rPr>
+        <w:t xml:space="preserve"> des tests (tests exhaustifs ou non, si non, pourquoi ?)</w:t>
       </w:r>
       <w:r>
         <w:rPr>
@@ -5568,6 +5748,7 @@
           <w:szCs w:val="14"/>
         </w:rPr>
       </w:pPr>
+      <w:proofErr w:type="gramStart"/>
       <w:r>
         <w:rPr>
           <w:i/>
@@ -5582,7 +5763,16 @@
           <w:iCs/>
           <w:szCs w:val="14"/>
         </w:rPr>
-        <w:t>onnées de test à prévoir (données réelles ?)</w:t>
+        <w:t>onnées</w:t>
+      </w:r>
+      <w:proofErr w:type="gramEnd"/>
+      <w:r>
+        <w:rPr>
+          <w:i/>
+          <w:iCs/>
+          <w:szCs w:val="14"/>
+        </w:rPr>
+        <w:t xml:space="preserve"> de test à prévoir (données réelles ?)</w:t>
       </w:r>
       <w:r>
         <w:rPr>
@@ -5610,13 +5800,23 @@
           <w:szCs w:val="14"/>
         </w:rPr>
       </w:pPr>
+      <w:proofErr w:type="gramStart"/>
       <w:r>
         <w:rPr>
           <w:i/>
           <w:iCs/>
           <w:szCs w:val="14"/>
         </w:rPr>
-        <w:t>les testeurs extérieurs éventuels.</w:t>
+        <w:t>les</w:t>
+      </w:r>
+      <w:proofErr w:type="gramEnd"/>
+      <w:r>
+        <w:rPr>
+          <w:i/>
+          <w:iCs/>
+          <w:szCs w:val="14"/>
+        </w:rPr>
+        <w:t xml:space="preserve"> testeurs extérieurs éventuels.</w:t>
       </w:r>
     </w:p>
     <w:p>
@@ -5703,13 +5903,23 @@
           <w:sz w:val="24"/>
         </w:rPr>
       </w:pPr>
+      <w:proofErr w:type="gramStart"/>
       <w:r>
         <w:rPr>
           <w:rFonts w:ascii="Arial" w:hAnsi="Arial" w:cs="Arial"/>
           <w:i/>
           <w:sz w:val="24"/>
         </w:rPr>
-        <w:t>risques techniques (complexité, manque de compétences, …)</w:t>
+        <w:t>risques</w:t>
+      </w:r>
+      <w:proofErr w:type="gramEnd"/>
+      <w:r>
+        <w:rPr>
+          <w:rFonts w:ascii="Arial" w:hAnsi="Arial" w:cs="Arial"/>
+          <w:i/>
+          <w:sz w:val="24"/>
+        </w:rPr>
+        <w:t xml:space="preserve"> techniques (complexité, manque de compétences, …)</w:t>
       </w:r>
       <w:r>
         <w:rPr>
@@ -5755,7 +5965,25 @@
           <w:i/>
           <w:sz w:val="24"/>
         </w:rPr>
-        <w:t>Décrire aussi quelles solutions ont été appliquées pour réduire les risques (priorités, formation, actions, …)</w:t>
+        <w:t xml:space="preserve">Décrire aussi quelles solutions </w:t>
+      </w:r>
+      <w:proofErr w:type="gramStart"/>
+      <w:r>
+        <w:rPr>
+          <w:rFonts w:ascii="Arial" w:hAnsi="Arial" w:cs="Arial"/>
+          <w:i/>
+          <w:sz w:val="24"/>
+        </w:rPr>
+        <w:t>ont</w:t>
+      </w:r>
+      <w:proofErr w:type="gramEnd"/>
+      <w:r>
+        <w:rPr>
+          <w:rFonts w:ascii="Arial" w:hAnsi="Arial" w:cs="Arial"/>
+          <w:i/>
+          <w:sz w:val="24"/>
+        </w:rPr>
+        <w:t xml:space="preserve"> été appliquées pour réduire les risques (priorités, formation, actions, …)</w:t>
       </w:r>
       <w:r>
         <w:rPr>
@@ -5795,7 +6023,6 @@
           <w:i w:val="0"/>
           <w:iCs/>
         </w:rPr>
-        <w:lastRenderedPageBreak/>
         <w:t>Planification</w:t>
       </w:r>
       <w:bookmarkEnd w:id="8"/>
@@ -5864,6 +6091,7 @@
           <w:lang w:eastAsia="fr-FR"/>
         </w:rPr>
       </w:pPr>
+      <w:proofErr w:type="gramStart"/>
       <w:r>
         <w:rPr>
           <w:rFonts w:ascii="Arial" w:hAnsi="Arial"/>
@@ -5873,7 +6101,19 @@
           <w:szCs w:val="14"/>
           <w:lang w:eastAsia="fr-FR"/>
         </w:rPr>
-        <w:t xml:space="preserve">planning indiquant les dates de début et de fin du projet ainsi que le découpage connu des diverses phases. </w:t>
+        <w:t>planning</w:t>
+      </w:r>
+      <w:proofErr w:type="gramEnd"/>
+      <w:r>
+        <w:rPr>
+          <w:rFonts w:ascii="Arial" w:hAnsi="Arial"/>
+          <w:i/>
+          <w:iCs/>
+          <w:sz w:val="24"/>
+          <w:szCs w:val="14"/>
+          <w:lang w:eastAsia="fr-FR"/>
+        </w:rPr>
+        <w:t xml:space="preserve"> indiquant les dates de début et de fin du projet ainsi que le découpage connu des diverses phases. </w:t>
       </w:r>
     </w:p>
     <w:p>
@@ -5892,6 +6132,7 @@
           <w:lang w:eastAsia="fr-FR"/>
         </w:rPr>
       </w:pPr>
+      <w:proofErr w:type="gramStart"/>
       <w:r>
         <w:rPr>
           <w:rFonts w:ascii="Arial" w:hAnsi="Arial"/>
@@ -5901,7 +6142,19 @@
           <w:szCs w:val="14"/>
           <w:lang w:eastAsia="fr-FR"/>
         </w:rPr>
-        <w:t>partage des tâches en cas de travail à plusieurs.</w:t>
+        <w:t>partage</w:t>
+      </w:r>
+      <w:proofErr w:type="gramEnd"/>
+      <w:r>
+        <w:rPr>
+          <w:rFonts w:ascii="Arial" w:hAnsi="Arial"/>
+          <w:i/>
+          <w:iCs/>
+          <w:sz w:val="24"/>
+          <w:szCs w:val="14"/>
+          <w:lang w:eastAsia="fr-FR"/>
+        </w:rPr>
+        <w:t xml:space="preserve"> des tâches en cas de travail à plusieurs.</w:t>
       </w:r>
     </w:p>
     <w:p>
@@ -6049,8 +6302,18 @@
           <w:i/>
           <w:sz w:val="24"/>
         </w:rPr>
-        <w:t>Fournir tous les document de conception:</w:t>
-      </w:r>
+        <w:t xml:space="preserve">Fournir tous les document de </w:t>
+      </w:r>
+      <w:proofErr w:type="gramStart"/>
+      <w:r>
+        <w:rPr>
+          <w:rFonts w:ascii="Arial" w:hAnsi="Arial" w:cs="Arial"/>
+          <w:i/>
+          <w:sz w:val="24"/>
+        </w:rPr>
+        <w:t>conception:</w:t>
+      </w:r>
+      <w:proofErr w:type="gramEnd"/>
     </w:p>
     <w:p>
       <w:pPr>
@@ -6080,13 +6343,23 @@
           <w:sz w:val="24"/>
         </w:rPr>
       </w:pPr>
+      <w:proofErr w:type="gramStart"/>
       <w:r>
         <w:rPr>
           <w:rFonts w:ascii="Arial" w:hAnsi="Arial" w:cs="Arial"/>
           <w:i/>
           <w:sz w:val="24"/>
         </w:rPr>
-        <w:t>le choix du matériel HW</w:t>
+        <w:t>le</w:t>
+      </w:r>
+      <w:proofErr w:type="gramEnd"/>
+      <w:r>
+        <w:rPr>
+          <w:rFonts w:ascii="Arial" w:hAnsi="Arial" w:cs="Arial"/>
+          <w:i/>
+          <w:sz w:val="24"/>
+        </w:rPr>
+        <w:t xml:space="preserve"> choix du matériel HW</w:t>
       </w:r>
     </w:p>
     <w:p>
@@ -6102,13 +6375,23 @@
           <w:sz w:val="24"/>
         </w:rPr>
       </w:pPr>
+      <w:proofErr w:type="gramStart"/>
       <w:r>
         <w:rPr>
           <w:rFonts w:ascii="Arial" w:hAnsi="Arial" w:cs="Arial"/>
           <w:i/>
           <w:sz w:val="24"/>
         </w:rPr>
-        <w:t xml:space="preserve">le choix des systèmes d'exploitation pour la réalisation </w:t>
+        <w:t>le</w:t>
+      </w:r>
+      <w:proofErr w:type="gramEnd"/>
+      <w:r>
+        <w:rPr>
+          <w:rFonts w:ascii="Arial" w:hAnsi="Arial" w:cs="Arial"/>
+          <w:i/>
+          <w:sz w:val="24"/>
+        </w:rPr>
+        <w:t xml:space="preserve"> choix des systèmes d'exploitation pour la réalisation </w:t>
       </w:r>
       <w:r>
         <w:rPr>
@@ -6141,13 +6424,23 @@
           <w:sz w:val="24"/>
         </w:rPr>
       </w:pPr>
+      <w:proofErr w:type="gramStart"/>
       <w:r>
         <w:rPr>
           <w:rFonts w:ascii="Arial" w:hAnsi="Arial" w:cs="Arial"/>
           <w:i/>
           <w:sz w:val="24"/>
         </w:rPr>
-        <w:t xml:space="preserve">le choix des outils logiciels pour la réalisation </w:t>
+        <w:t>le</w:t>
+      </w:r>
+      <w:proofErr w:type="gramEnd"/>
+      <w:r>
+        <w:rPr>
+          <w:rFonts w:ascii="Arial" w:hAnsi="Arial" w:cs="Arial"/>
+          <w:i/>
+          <w:sz w:val="24"/>
+        </w:rPr>
+        <w:t xml:space="preserve"> choix des outils logiciels pour la réalisation </w:t>
       </w:r>
       <w:r>
         <w:rPr>
@@ -6180,13 +6473,23 @@
           <w:sz w:val="24"/>
         </w:rPr>
       </w:pPr>
+      <w:proofErr w:type="gramStart"/>
       <w:r>
         <w:rPr>
           <w:rFonts w:ascii="Arial" w:hAnsi="Arial" w:cs="Arial"/>
           <w:i/>
           <w:sz w:val="24"/>
         </w:rPr>
-        <w:t xml:space="preserve">site web: </w:t>
+        <w:t>site</w:t>
+      </w:r>
+      <w:proofErr w:type="gramEnd"/>
+      <w:r>
+        <w:rPr>
+          <w:rFonts w:ascii="Arial" w:hAnsi="Arial" w:cs="Arial"/>
+          <w:i/>
+          <w:sz w:val="24"/>
+        </w:rPr>
+        <w:t xml:space="preserve"> web: </w:t>
       </w:r>
       <w:r>
         <w:rPr>
@@ -6210,13 +6513,23 @@
           <w:sz w:val="24"/>
         </w:rPr>
       </w:pPr>
+      <w:proofErr w:type="gramStart"/>
       <w:r>
         <w:rPr>
           <w:rFonts w:ascii="Arial" w:hAnsi="Arial" w:cs="Arial"/>
           <w:i/>
           <w:sz w:val="24"/>
         </w:rPr>
-        <w:t>bases de données: décrire le modèle relationnel, le contenu détaillé des tables (caractéristiques de chaque champs) et les requêtes.</w:t>
+        <w:t>bases</w:t>
+      </w:r>
+      <w:proofErr w:type="gramEnd"/>
+      <w:r>
+        <w:rPr>
+          <w:rFonts w:ascii="Arial" w:hAnsi="Arial" w:cs="Arial"/>
+          <w:i/>
+          <w:sz w:val="24"/>
+        </w:rPr>
+        <w:t xml:space="preserve"> de données: décrire le modèle relationnel, le contenu détaillé des tables (caractéristiques de chaque champs) et les requêtes.</w:t>
       </w:r>
     </w:p>
     <w:p>
@@ -6232,13 +6545,23 @@
           <w:sz w:val="24"/>
         </w:rPr>
       </w:pPr>
+      <w:proofErr w:type="gramStart"/>
       <w:r>
         <w:rPr>
           <w:rFonts w:ascii="Arial" w:hAnsi="Arial" w:cs="Arial"/>
           <w:i/>
           <w:sz w:val="24"/>
         </w:rPr>
-        <w:t>programmation et scripts: organigramme, architecture du programme, découpage modulaire, entrées-sorties des modules, pseudo-code</w:t>
+        <w:t>programmation</w:t>
+      </w:r>
+      <w:proofErr w:type="gramEnd"/>
+      <w:r>
+        <w:rPr>
+          <w:rFonts w:ascii="Arial" w:hAnsi="Arial" w:cs="Arial"/>
+          <w:i/>
+          <w:sz w:val="24"/>
+        </w:rPr>
+        <w:t xml:space="preserve"> et scripts: organigramme, architecture du programme, découpage modulaire, entrées-sorties des modules, pseudo-code</w:t>
       </w:r>
       <w:r>
         <w:rPr>
@@ -6658,6 +6981,7 @@
         <w:t>package-</w:t>
       </w:r>
       <w:proofErr w:type="spellStart"/>
+      <w:proofErr w:type="gramStart"/>
       <w:r>
         <w:rPr>
           <w:b/>
@@ -6666,6 +6990,7 @@
         <w:t>lock.json</w:t>
       </w:r>
       <w:proofErr w:type="spellEnd"/>
+      <w:proofErr w:type="gramEnd"/>
       <w:r>
         <w:rPr>
           <w:b/>
@@ -6687,6 +7012,7 @@
         <w:t xml:space="preserve">Dans le fichier </w:t>
       </w:r>
       <w:proofErr w:type="spellStart"/>
+      <w:proofErr w:type="gramStart"/>
       <w:r>
         <w:rPr>
           <w:b/>
@@ -6695,6 +7021,7 @@
         <w:t>package.json</w:t>
       </w:r>
       <w:proofErr w:type="spellEnd"/>
+      <w:proofErr w:type="gramEnd"/>
       <w:r>
         <w:rPr>
           <w:b/>
@@ -6725,6 +7052,7 @@
         <w:t xml:space="preserve"> décris comment utiliser les scripts définis dans le </w:t>
       </w:r>
       <w:proofErr w:type="spellStart"/>
+      <w:proofErr w:type="gramStart"/>
       <w:r>
         <w:rPr>
           <w:b/>
@@ -6733,6 +7061,7 @@
         <w:t>package.json</w:t>
       </w:r>
       <w:proofErr w:type="spellEnd"/>
+      <w:proofErr w:type="gramEnd"/>
       <w:r>
         <w:t xml:space="preserve"> et </w:t>
       </w:r>
@@ -6743,7 +7072,11 @@
     <w:p/>
     <w:p>
       <w:r>
-        <w:t xml:space="preserve">Dans le fichier </w:t>
+        <w:t xml:space="preserve">Dans le </w:t>
+      </w:r>
+      <w:proofErr w:type="gramStart"/>
+      <w:r>
+        <w:t xml:space="preserve">fichier </w:t>
       </w:r>
       <w:r>
         <w:rPr>
@@ -6761,6 +7094,7 @@
         <w:t>gitignore</w:t>
       </w:r>
       <w:proofErr w:type="spellEnd"/>
+      <w:proofErr w:type="gramEnd"/>
       <w:r>
         <w:rPr>
           <w:b/>
@@ -7111,7 +7445,15 @@
         <w:t xml:space="preserve"> contient </w:t>
       </w:r>
       <w:r>
-        <w:t>les services qui sont utilisés par l’application, comme par exemple les services d’accès à la base de donnée.</w:t>
+        <w:t xml:space="preserve">les services qui sont utilisés par l’application, comme par exemple les services d’accès à la base de </w:t>
+      </w:r>
+      <w:proofErr w:type="gramStart"/>
+      <w:r>
+        <w:t>donnée</w:t>
+      </w:r>
+      <w:proofErr w:type="gramEnd"/>
+      <w:r>
+        <w:t>.</w:t>
       </w:r>
     </w:p>
     <w:p/>
@@ -7128,7 +7470,13 @@
     </w:p>
     <w:p>
       <w:r>
-        <w:t>Les 3 pages principales sont les suivantes</w:t>
+        <w:t>Les 3</w:t>
+      </w:r>
+      <w:r>
+        <w:t xml:space="preserve"> (TODO 4 ?)</w:t>
+      </w:r>
+      <w:r>
+        <w:t xml:space="preserve"> pages principales sont les suivantes</w:t>
       </w:r>
       <w:r>
         <w:t xml:space="preserve"> </w:t>
@@ -7186,6 +7534,7 @@
         <w:t xml:space="preserve"> page</w:t>
       </w:r>
     </w:p>
+    <w:p/>
     <w:bookmarkEnd w:id="14"/>
     <w:p>
       <w:pPr>
@@ -7244,12 +7593,21 @@
           <w:iCs/>
         </w:rPr>
       </w:pPr>
-      <w:r>
-        <w:rPr>
-          <w:i/>
-          <w:iCs/>
-        </w:rPr>
-        <w:t>les répertoires où le logiciel est installé</w:t>
+      <w:proofErr w:type="gramStart"/>
+      <w:r>
+        <w:rPr>
+          <w:i/>
+          <w:iCs/>
+        </w:rPr>
+        <w:t>les</w:t>
+      </w:r>
+      <w:proofErr w:type="gramEnd"/>
+      <w:r>
+        <w:rPr>
+          <w:i/>
+          <w:iCs/>
+        </w:rPr>
+        <w:t xml:space="preserve"> répertoires où le logiciel est installé</w:t>
       </w:r>
     </w:p>
     <w:p>
@@ -7268,13 +7626,22 @@
           <w:iCs/>
         </w:rPr>
       </w:pPr>
+      <w:proofErr w:type="gramStart"/>
       <w:r>
         <w:rPr>
           <w:i/>
           <w:iCs/>
         </w:rPr>
         <w:lastRenderedPageBreak/>
-        <w:t>la liste de tous les fichiers et une rapide description de leur contenu (des noms qui parlent !)</w:t>
+        <w:t>la</w:t>
+      </w:r>
+      <w:proofErr w:type="gramEnd"/>
+      <w:r>
+        <w:rPr>
+          <w:i/>
+          <w:iCs/>
+        </w:rPr>
+        <w:t xml:space="preserve"> liste de tous les fichiers et une rapide description de leur contenu (des noms qui parlent !)</w:t>
       </w:r>
     </w:p>
     <w:p>
@@ -7293,12 +7660,21 @@
           <w:iCs/>
         </w:rPr>
       </w:pPr>
-      <w:r>
-        <w:rPr>
-          <w:i/>
-          <w:iCs/>
-        </w:rPr>
-        <w:t>les versions des systèmes d'exploitation et des outils logiciels</w:t>
+      <w:proofErr w:type="gramStart"/>
+      <w:r>
+        <w:rPr>
+          <w:i/>
+          <w:iCs/>
+        </w:rPr>
+        <w:t>les</w:t>
+      </w:r>
+      <w:proofErr w:type="gramEnd"/>
+      <w:r>
+        <w:rPr>
+          <w:i/>
+          <w:iCs/>
+        </w:rPr>
+        <w:t xml:space="preserve"> versions des systèmes d'exploitation et des outils logiciels</w:t>
       </w:r>
     </w:p>
     <w:p>
@@ -7317,12 +7693,21 @@
           <w:iCs/>
         </w:rPr>
       </w:pPr>
-      <w:r>
-        <w:rPr>
-          <w:i/>
-          <w:iCs/>
-        </w:rPr>
-        <w:t>la description exacte du matériel</w:t>
+      <w:proofErr w:type="gramStart"/>
+      <w:r>
+        <w:rPr>
+          <w:i/>
+          <w:iCs/>
+        </w:rPr>
+        <w:t>la</w:t>
+      </w:r>
+      <w:proofErr w:type="gramEnd"/>
+      <w:r>
+        <w:rPr>
+          <w:i/>
+          <w:iCs/>
+        </w:rPr>
+        <w:t xml:space="preserve"> description exacte du matériel</w:t>
       </w:r>
     </w:p>
     <w:p>
@@ -7341,12 +7726,21 @@
           <w:iCs/>
         </w:rPr>
       </w:pPr>
-      <w:r>
-        <w:rPr>
-          <w:i/>
-          <w:iCs/>
-        </w:rPr>
-        <w:t>le numé</w:t>
+      <w:proofErr w:type="gramStart"/>
+      <w:r>
+        <w:rPr>
+          <w:i/>
+          <w:iCs/>
+        </w:rPr>
+        <w:t>le</w:t>
+      </w:r>
+      <w:proofErr w:type="gramEnd"/>
+      <w:r>
+        <w:rPr>
+          <w:i/>
+          <w:iCs/>
+        </w:rPr>
+        <w:t xml:space="preserve"> numé</w:t>
       </w:r>
       <w:r>
         <w:rPr>
@@ -7380,12 +7774,21 @@
           <w:u w:val="single"/>
         </w:rPr>
       </w:pPr>
-      <w:r>
-        <w:rPr>
-          <w:i/>
-          <w:iCs/>
-        </w:rPr>
-        <w:t>programmation et scripts: librairies externes, dictionnaire des données, reconstruction du logiciel</w:t>
+      <w:proofErr w:type="gramStart"/>
+      <w:r>
+        <w:rPr>
+          <w:i/>
+          <w:iCs/>
+        </w:rPr>
+        <w:t>programmation</w:t>
+      </w:r>
+      <w:proofErr w:type="gramEnd"/>
+      <w:r>
+        <w:rPr>
+          <w:i/>
+          <w:iCs/>
+        </w:rPr>
+        <w:t xml:space="preserve"> et scripts: librairies externes, dictionnaire des données, reconstruction du logiciel</w:t>
       </w:r>
       <w:r>
         <w:rPr>
@@ -7447,7 +7850,25 @@
           <w:iCs/>
           <w:u w:val="single"/>
         </w:rPr>
-        <w:t>Evitez d’inclure les listings des sources</w:t>
+        <w:t xml:space="preserve">Evitez d’inclure les </w:t>
+      </w:r>
+      <w:proofErr w:type="gramStart"/>
+      <w:r>
+        <w:rPr>
+          <w:i/>
+          <w:iCs/>
+          <w:u w:val="single"/>
+        </w:rPr>
+        <w:t>listings</w:t>
+      </w:r>
+      <w:proofErr w:type="gramEnd"/>
+      <w:r>
+        <w:rPr>
+          <w:i/>
+          <w:iCs/>
+          <w:u w:val="single"/>
+        </w:rPr>
+        <w:t xml:space="preserve"> des sources</w:t>
       </w:r>
       <w:r>
         <w:rPr>
@@ -7507,8 +7928,16 @@
         <w:rPr>
           <w:i/>
         </w:rPr>
-        <w:t>Pour chaque partie testée de votre projet, il faut décrire:</w:t>
-      </w:r>
+        <w:t xml:space="preserve">Pour chaque partie testée de votre projet, il faut </w:t>
+      </w:r>
+      <w:proofErr w:type="gramStart"/>
+      <w:r>
+        <w:rPr>
+          <w:i/>
+        </w:rPr>
+        <w:t>décrire:</w:t>
+      </w:r>
+      <w:proofErr w:type="gramEnd"/>
     </w:p>
     <w:p>
       <w:pPr>
@@ -7530,11 +7959,19 @@
           <w:i/>
         </w:rPr>
       </w:pPr>
-      <w:r>
-        <w:rPr>
-          <w:i/>
-        </w:rPr>
-        <w:t>les conditions exactes de chaque test</w:t>
+      <w:proofErr w:type="gramStart"/>
+      <w:r>
+        <w:rPr>
+          <w:i/>
+        </w:rPr>
+        <w:t>les</w:t>
+      </w:r>
+      <w:proofErr w:type="gramEnd"/>
+      <w:r>
+        <w:rPr>
+          <w:i/>
+        </w:rPr>
+        <w:t xml:space="preserve"> conditions exactes de chaque test</w:t>
       </w:r>
     </w:p>
     <w:p>
@@ -7547,11 +7984,19 @@
           <w:i/>
         </w:rPr>
       </w:pPr>
-      <w:r>
-        <w:rPr>
-          <w:i/>
-        </w:rPr>
-        <w:t>les preuves de test (papier ou fichier)</w:t>
+      <w:proofErr w:type="gramStart"/>
+      <w:r>
+        <w:rPr>
+          <w:i/>
+        </w:rPr>
+        <w:t>les</w:t>
+      </w:r>
+      <w:proofErr w:type="gramEnd"/>
+      <w:r>
+        <w:rPr>
+          <w:i/>
+        </w:rPr>
+        <w:t xml:space="preserve"> preuves de test (papier ou fichier)</w:t>
       </w:r>
     </w:p>
     <w:p>
@@ -7564,11 +8009,19 @@
           <w:i/>
         </w:rPr>
       </w:pPr>
-      <w:r>
-        <w:rPr>
-          <w:i/>
-        </w:rPr>
-        <w:t xml:space="preserve">tests sans preuve: fournir au moins une description </w:t>
+      <w:proofErr w:type="gramStart"/>
+      <w:r>
+        <w:rPr>
+          <w:i/>
+        </w:rPr>
+        <w:t>tests</w:t>
+      </w:r>
+      <w:proofErr w:type="gramEnd"/>
+      <w:r>
+        <w:rPr>
+          <w:i/>
+        </w:rPr>
+        <w:t xml:space="preserve"> sans preuve: fournir au moins une description </w:t>
       </w:r>
     </w:p>
     <w:p>
@@ -7627,7 +8080,21 @@
         <w:rPr>
           <w:i/>
         </w:rPr>
-        <w:t xml:space="preserve">S'il reste encore des erreurs: </w:t>
+        <w:t xml:space="preserve">S'il reste encore des </w:t>
+      </w:r>
+      <w:proofErr w:type="gramStart"/>
+      <w:r>
+        <w:rPr>
+          <w:i/>
+        </w:rPr>
+        <w:t>erreurs:</w:t>
+      </w:r>
+      <w:proofErr w:type="gramEnd"/>
+      <w:r>
+        <w:rPr>
+          <w:i/>
+        </w:rPr>
+        <w:t xml:space="preserve"> </w:t>
       </w:r>
     </w:p>
     <w:p>
@@ -7780,12 +8247,21 @@
           <w:i/>
         </w:rPr>
       </w:pPr>
+      <w:proofErr w:type="gramStart"/>
       <w:r>
         <w:rPr>
           <w:rFonts w:cs="Arial"/>
           <w:i/>
         </w:rPr>
-        <w:t>le rapport de projet</w:t>
+        <w:t>le</w:t>
+      </w:r>
+      <w:proofErr w:type="gramEnd"/>
+      <w:r>
+        <w:rPr>
+          <w:rFonts w:cs="Arial"/>
+          <w:i/>
+        </w:rPr>
+        <w:t xml:space="preserve"> rapport de projet</w:t>
       </w:r>
     </w:p>
     <w:p>
@@ -7799,12 +8275,21 @@
           <w:i/>
         </w:rPr>
       </w:pPr>
+      <w:proofErr w:type="gramStart"/>
       <w:r>
         <w:rPr>
           <w:rFonts w:cs="Arial"/>
           <w:i/>
         </w:rPr>
-        <w:t>le manuel d'Installation (en annexe)</w:t>
+        <w:t>le</w:t>
+      </w:r>
+      <w:proofErr w:type="gramEnd"/>
+      <w:r>
+        <w:rPr>
+          <w:rFonts w:cs="Arial"/>
+          <w:i/>
+        </w:rPr>
+        <w:t xml:space="preserve"> manuel d'Installation (en annexe)</w:t>
       </w:r>
     </w:p>
     <w:p>
@@ -7818,12 +8303,21 @@
           <w:i/>
         </w:rPr>
       </w:pPr>
+      <w:proofErr w:type="gramStart"/>
       <w:r>
         <w:rPr>
           <w:rFonts w:cs="Arial"/>
           <w:i/>
         </w:rPr>
-        <w:t>le manuel d'Utilisation avec des exemples graphiques (en annexe)</w:t>
+        <w:t>le</w:t>
+      </w:r>
+      <w:proofErr w:type="gramEnd"/>
+      <w:r>
+        <w:rPr>
+          <w:rFonts w:cs="Arial"/>
+          <w:i/>
+        </w:rPr>
+        <w:t xml:space="preserve"> manuel d'Utilisation avec des exemples graphiques (en annexe)</w:t>
       </w:r>
     </w:p>
     <w:p>
@@ -7837,12 +8331,21 @@
           <w:i/>
         </w:rPr>
       </w:pPr>
+      <w:proofErr w:type="gramStart"/>
       <w:r>
         <w:rPr>
           <w:rFonts w:cs="Arial"/>
           <w:i/>
         </w:rPr>
-        <w:t>autres…</w:t>
+        <w:t>autres</w:t>
+      </w:r>
+      <w:proofErr w:type="gramEnd"/>
+      <w:r>
+        <w:rPr>
+          <w:rFonts w:cs="Arial"/>
+          <w:i/>
+        </w:rPr>
+        <w:t>…</w:t>
       </w:r>
     </w:p>
     <w:p>
@@ -7912,8 +8415,18 @@
           <w:i/>
           <w:sz w:val="24"/>
         </w:rPr>
-        <w:t>Développez en tous cas les points suivants:</w:t>
-      </w:r>
+        <w:t xml:space="preserve">Développez en tous cas les points </w:t>
+      </w:r>
+      <w:proofErr w:type="gramStart"/>
+      <w:r>
+        <w:rPr>
+          <w:rFonts w:ascii="Arial" w:hAnsi="Arial" w:cs="Arial"/>
+          <w:i/>
+          <w:sz w:val="24"/>
+        </w:rPr>
+        <w:t>suivants:</w:t>
+      </w:r>
+      <w:proofErr w:type="gramEnd"/>
     </w:p>
     <w:p>
       <w:pPr>
@@ -8273,6 +8786,7 @@
           <w:lang w:val="en-US"/>
         </w:rPr>
       </w:pPr>
+      <w:proofErr w:type="gramStart"/>
       <w:r>
         <w:rPr>
           <w:b/>
@@ -8282,12 +8796,10 @@
           <w:szCs w:val="24"/>
           <w:lang w:val="en-US"/>
         </w:rPr>
-        <w:t>Codebase : TODO</w:t>
-      </w:r>
-    </w:p>
-    <w:p>
-      <w:pPr>
-        <w:ind w:left="708" w:hanging="132"/>
+        <w:t>Codebase :</w:t>
+      </w:r>
+      <w:proofErr w:type="gramEnd"/>
+      <w:r>
         <w:rPr>
           <w:b/>
           <w:bCs/>
@@ -8296,8 +8808,12 @@
           <w:szCs w:val="24"/>
           <w:lang w:val="en-US"/>
         </w:rPr>
-      </w:pPr>
-      <w:r>
+        <w:t xml:space="preserve"> TODO</w:t>
+      </w:r>
+    </w:p>
+    <w:p>
+      <w:pPr>
+        <w:ind w:left="708" w:hanging="132"/>
         <w:rPr>
           <w:b/>
           <w:bCs/>
@@ -8306,12 +8822,8 @@
           <w:szCs w:val="24"/>
           <w:lang w:val="en-US"/>
         </w:rPr>
-        <w:t>Front-End : TODO</w:t>
-      </w:r>
-    </w:p>
-    <w:p>
-      <w:pPr>
-        <w:ind w:left="708" w:hanging="132"/>
+      </w:pPr>
+      <w:r>
         <w:rPr>
           <w:b/>
           <w:bCs/>
@@ -8320,7 +8832,9 @@
           <w:szCs w:val="24"/>
           <w:lang w:val="en-US"/>
         </w:rPr>
-      </w:pPr>
+        <w:t>Front-</w:t>
+      </w:r>
+      <w:proofErr w:type="gramStart"/>
       <w:r>
         <w:rPr>
           <w:b/>
@@ -8330,7 +8844,67 @@
           <w:szCs w:val="24"/>
           <w:lang w:val="en-US"/>
         </w:rPr>
-        <w:t>Back-End : TODO</w:t>
+        <w:t>End :</w:t>
+      </w:r>
+      <w:proofErr w:type="gramEnd"/>
+      <w:r>
+        <w:rPr>
+          <w:b/>
+          <w:bCs/>
+          <w:i/>
+          <w:iCs/>
+          <w:szCs w:val="24"/>
+          <w:lang w:val="en-US"/>
+        </w:rPr>
+        <w:t xml:space="preserve"> TODO</w:t>
+      </w:r>
+    </w:p>
+    <w:p>
+      <w:pPr>
+        <w:ind w:left="708" w:hanging="132"/>
+        <w:rPr>
+          <w:b/>
+          <w:bCs/>
+          <w:i/>
+          <w:iCs/>
+          <w:szCs w:val="24"/>
+          <w:lang w:val="en-US"/>
+        </w:rPr>
+      </w:pPr>
+      <w:r>
+        <w:rPr>
+          <w:b/>
+          <w:bCs/>
+          <w:i/>
+          <w:iCs/>
+          <w:szCs w:val="24"/>
+          <w:lang w:val="en-US"/>
+        </w:rPr>
+        <w:t>Back-</w:t>
+      </w:r>
+      <w:proofErr w:type="gramStart"/>
+      <w:r>
+        <w:rPr>
+          <w:b/>
+          <w:bCs/>
+          <w:i/>
+          <w:iCs/>
+          <w:szCs w:val="24"/>
+          <w:lang w:val="en-US"/>
+        </w:rPr>
+        <w:t>End :</w:t>
+      </w:r>
+      <w:proofErr w:type="gramEnd"/>
+      <w:r>
+        <w:rPr>
+          <w:b/>
+          <w:bCs/>
+          <w:i/>
+          <w:iCs/>
+          <w:szCs w:val="24"/>
+          <w:lang w:val="en-US"/>
+        </w:rPr>
+        <w:t xml:space="preserve"> TODO</w:t>
       </w:r>
     </w:p>
     <w:p>
@@ -8502,7 +9076,21 @@
         <w:rPr>
           <w:i/>
         </w:rPr>
-        <w:t xml:space="preserve"> (Titre, auteur, date), des sites Internet (URL) consultés, des articles (Revue, date, titre, auteur)… Et de toutes les aides externes (noms)   </w:t>
+        <w:t xml:space="preserve"> (Titre, auteur, date), des sites Internet (URL) consultés, des articles (Revue, date, titre, </w:t>
+      </w:r>
+      <w:proofErr w:type="gramStart"/>
+      <w:r>
+        <w:rPr>
+          <w:i/>
+        </w:rPr>
+        <w:t>auteur)…</w:t>
+      </w:r>
+      <w:proofErr w:type="gramEnd"/>
+      <w:r>
+        <w:rPr>
+          <w:i/>
+        </w:rPr>
+        <w:t xml:space="preserve"> Et de toutes les aides externes (noms)   </w:t>
       </w:r>
     </w:p>
     <w:p>
@@ -8963,12 +9551,17 @@
               <w:t>)</w:t>
             </w:r>
             <w:r>
-              <w:t>, configuration Electron</w:t>
+              <w:t xml:space="preserve">, configuration </w:t>
+            </w:r>
+            <w:proofErr w:type="gramStart"/>
+            <w:r>
+              <w:t>Electron</w:t>
             </w:r>
             <w:r>
               <w:t>(</w:t>
             </w:r>
             <w:proofErr w:type="spellStart"/>
+            <w:proofErr w:type="gramEnd"/>
             <w:r>
               <w:rPr>
                 <w:b/>
@@ -9119,7 +9712,13 @@
           </w:tcPr>
           <w:p>
             <w:r>
-              <w:t>Dans la planification initiale il est définit un jour entier pour la mise en place des services pour interaction aux données, mais cela va se faire tout au long du développement de l’application.</w:t>
+              <w:t xml:space="preserve">Dans la planification initiale il est </w:t>
+            </w:r>
+            <w:r>
+              <w:t>défini</w:t>
+            </w:r>
+            <w:r>
+              <w:t xml:space="preserve"> un jour entier pour la mise en place des services pour interaction aux données, mais cela va se faire tout au long du développement de l’application.</w:t>
             </w:r>
           </w:p>
         </w:tc>
@@ -9381,7 +9980,15 @@
               <w:t xml:space="preserve">Révision </w:t>
             </w:r>
             <w:r>
-              <w:t xml:space="preserve">du processus d’ajout d’un client (front): </w:t>
+              <w:t>du processus d’ajout d’un client (front</w:t>
+            </w:r>
+            <w:proofErr w:type="gramStart"/>
+            <w:r>
+              <w:t>):</w:t>
+            </w:r>
+            <w:proofErr w:type="gramEnd"/>
+            <w:r>
+              <w:t xml:space="preserve"> </w:t>
             </w:r>
             <w:r>
               <w:t>composant « </w:t>
@@ -9528,7 +10135,11 @@
               </w:numPr>
             </w:pPr>
             <w:r>
-              <w:t xml:space="preserve">Implémentation de la page </w:t>
+              <w:t>Implémentation de la page</w:t>
+            </w:r>
+            <w:proofErr w:type="gramStart"/>
+            <w:r>
+              <w:t xml:space="preserve"> </w:t>
             </w:r>
             <w:r>
               <w:t xml:space="preserve">  </w:t>
@@ -9536,6 +10147,7 @@
             <w:r>
               <w:t>«</w:t>
             </w:r>
+            <w:proofErr w:type="gramEnd"/>
             <w:r>
               <w:t xml:space="preserve"> </w:t>
             </w:r>
@@ -9601,13 +10213,18 @@
             </w:r>
             <w:proofErr w:type="spellEnd"/>
             <w:r>
-              <w:t xml:space="preserve"> CRUD pour la table «</w:t>
+              <w:t xml:space="preserve"> CRUD pour la table</w:t>
+            </w:r>
+            <w:proofErr w:type="gramStart"/>
+            <w:r>
+              <w:t xml:space="preserve"> «</w:t>
             </w:r>
             <w:proofErr w:type="spellStart"/>
             <w:r>
               <w:t>project</w:t>
             </w:r>
             <w:proofErr w:type="spellEnd"/>
+            <w:proofErr w:type="gramEnd"/>
             <w:r>
               <w:t>»</w:t>
             </w:r>
@@ -9621,13 +10238,7 @@
               </w:numPr>
             </w:pPr>
             <w:r>
-              <w:t xml:space="preserve">Implémentation de la </w:t>
-            </w:r>
-            <w:r>
-              <w:t xml:space="preserve">page </w:t>
-            </w:r>
-            <w:r>
-              <w:t>« </w:t>
+              <w:t>Implémentation de la page « </w:t>
             </w:r>
             <w:proofErr w:type="spellStart"/>
             <w:r>
@@ -12952,7 +13563,6 @@
   <w:style w:type="character" w:default="1" w:styleId="DefaultParagraphFont">
     <w:name w:val="Default Paragraph Font"/>
     <w:uiPriority w:val="1"/>
-    <w:semiHidden/>
     <w:unhideWhenUsed/>
   </w:style>
   <w:style w:type="table" w:default="1" w:styleId="TableNormal">

</xml_diff>

<commit_message>
feat: using project page structure to do the client page reusing Element component
</commit_message>
<xml_diff>
--- a/documentation/TPI_Rapport-Luca_Maggioli.docx
+++ b/documentation/TPI_Rapport-Luca_Maggioli.docx
@@ -7534,7 +7534,152 @@
         <w:t xml:space="preserve"> page</w:t>
       </w:r>
     </w:p>
+    <w:p>
+      <w:pPr>
+        <w:pStyle w:val="Heading2"/>
+      </w:pPr>
+      <w:r>
+        <w:t xml:space="preserve">Composants </w:t>
+      </w:r>
+      <w:proofErr w:type="spellStart"/>
+      <w:r>
+        <w:t>React</w:t>
+      </w:r>
+      <w:proofErr w:type="spellEnd"/>
+    </w:p>
+    <w:p>
+      <w:r>
+        <w:t xml:space="preserve">Pour comprendre le fonctionnement de l’application il faut comprendre la notion de « Composant » du </w:t>
+      </w:r>
+      <w:proofErr w:type="spellStart"/>
+      <w:r>
+        <w:t>framework</w:t>
+      </w:r>
+      <w:proofErr w:type="spellEnd"/>
+      <w:r>
+        <w:t xml:space="preserve"> utilisé </w:t>
+      </w:r>
+      <w:proofErr w:type="spellStart"/>
+      <w:r>
+        <w:t>React</w:t>
+      </w:r>
+      <w:proofErr w:type="spellEnd"/>
+      <w:r>
+        <w:t>.</w:t>
+      </w:r>
+    </w:p>
     <w:p/>
+    <w:p>
+      <w:r>
+        <w:lastRenderedPageBreak/>
+        <w:t>Un composant est un</w:t>
+      </w:r>
+      <w:r>
+        <w:t xml:space="preserve"> objet </w:t>
+      </w:r>
+      <w:r>
+        <w:t>javascript,</w:t>
+      </w:r>
+      <w:r>
+        <w:t xml:space="preserve"> qui selon s</w:t>
+      </w:r>
+      <w:r>
+        <w:t>es inputs,</w:t>
+      </w:r>
+      <w:r>
+        <w:t xml:space="preserve"> </w:t>
+      </w:r>
+      <w:r>
+        <w:t xml:space="preserve">il </w:t>
+      </w:r>
+      <w:r>
+        <w:t>nous retourne du contenu HTML.</w:t>
+      </w:r>
+    </w:p>
+    <w:p/>
+    <w:p>
+      <w:r>
+        <w:t>L’avantage de</w:t>
+      </w:r>
+      <w:r>
+        <w:t xml:space="preserve">s composants c’est qu’ils sont « réutilisables », cet </w:t>
+      </w:r>
+      <w:proofErr w:type="gramStart"/>
+      <w:r>
+        <w:t>a</w:t>
+      </w:r>
+      <w:proofErr w:type="gramEnd"/>
+      <w:r>
+        <w:t xml:space="preserve"> dire que partout dans le code ou j’appelle un composant il va s’afficher</w:t>
+      </w:r>
+      <w:r>
+        <w:t>, et cela permet d’éviter la répétition de code.</w:t>
+      </w:r>
+    </w:p>
+    <w:p/>
+    <w:p>
+      <w:pPr>
+        <w:pStyle w:val="Heading2"/>
+      </w:pPr>
+      <w:r>
+        <w:t>Composant « </w:t>
+      </w:r>
+      <w:proofErr w:type="spellStart"/>
+      <w:r>
+        <w:t>Element</w:t>
+      </w:r>
+      <w:proofErr w:type="spellEnd"/>
+      <w:r>
+        <w:t> »</w:t>
+      </w:r>
+    </w:p>
+    <w:p>
+      <w:r>
+        <w:t xml:space="preserve">Pour comprendre la notion de composant, </w:t>
+      </w:r>
+      <w:r>
+        <w:t>voici la description du composant « </w:t>
+      </w:r>
+      <w:proofErr w:type="spellStart"/>
+      <w:r>
+        <w:t>Element</w:t>
+      </w:r>
+      <w:proofErr w:type="spellEnd"/>
+      <w:r>
+        <w:t xml:space="preserve"> », qui est réutilisé pour afficher plusieurs éléments de la base de </w:t>
+      </w:r>
+      <w:proofErr w:type="gramStart"/>
+      <w:r>
+        <w:t>donnée</w:t>
+      </w:r>
+      <w:proofErr w:type="gramEnd"/>
+      <w:r>
+        <w:t> :</w:t>
+      </w:r>
+    </w:p>
+    <w:p/>
+    <w:p>
+      <w:r>
+        <w:t>Le composant est divisé en plusieurs parties :</w:t>
+      </w:r>
+    </w:p>
+    <w:p>
+      <w:pPr>
+        <w:pStyle w:val="ListParagraph"/>
+        <w:numPr>
+          <w:ilvl w:val="0"/>
+          <w:numId w:val="18"/>
+        </w:numPr>
+      </w:pPr>
+      <w:r>
+        <w:t>La partie « imports »</w:t>
+      </w:r>
+    </w:p>
+    <w:p>
+      <w:pPr>
+        <w:pStyle w:val="ListParagraph"/>
+      </w:pPr>
+    </w:p>
     <w:bookmarkEnd w:id="14"/>
     <w:p>
       <w:pPr>
@@ -7632,7 +7777,6 @@
           <w:i/>
           <w:iCs/>
         </w:rPr>
-        <w:lastRenderedPageBreak/>
         <w:t>la</w:t>
       </w:r>
       <w:proofErr w:type="gramEnd"/>
@@ -8182,6 +8326,7 @@
           <w:i w:val="0"/>
           <w:iCs/>
         </w:rPr>
+        <w:lastRenderedPageBreak/>
         <w:t>Liste des documents</w:t>
       </w:r>
       <w:bookmarkEnd w:id="22"/>
@@ -8478,7 +8623,6 @@
           <w:rFonts w:cs="Arial"/>
           <w:i/>
         </w:rPr>
-        <w:lastRenderedPageBreak/>
         <w:t>Points positifs / négatifs</w:t>
       </w:r>
     </w:p>
@@ -13563,6 +13707,7 @@
   <w:style w:type="character" w:default="1" w:styleId="DefaultParagraphFont">
     <w:name w:val="Default Paragraph Font"/>
     <w:uiPriority w:val="1"/>
+    <w:semiHidden/>
     <w:unhideWhenUsed/>
   </w:style>
   <w:style w:type="table" w:default="1" w:styleId="TableNormal">

</xml_diff>

<commit_message>
wip: working on documentation
</commit_message>
<xml_diff>
--- a/documentation/TPI_Rapport-Luca_Maggioli.docx
+++ b/documentation/TPI_Rapport-Luca_Maggioli.docx
@@ -6,6 +6,8 @@
       <w:pPr>
         <w:pStyle w:val="TOC1"/>
       </w:pPr>
+      <w:bookmarkStart w:id="0" w:name="_Hlk114063815"/>
+      <w:bookmarkEnd w:id="0"/>
     </w:p>
     <w:p>
       <w:pPr>
@@ -2192,27 +2194,16 @@
           <w:sz w:val="20"/>
           <w:u w:val="single"/>
         </w:rPr>
-        <w:t xml:space="preserve">NOTE L’INTENTION DES UTILISATEURS DE CE </w:t>
-      </w:r>
-      <w:proofErr w:type="gramStart"/>
+        <w:t>NOTE L’INTENTION DES UTILISATEURS DE CE CANEVAS</w:t>
+      </w:r>
       <w:r>
         <w:rPr>
           <w:bCs/>
           <w:i/>
           <w:sz w:val="20"/>
-          <w:u w:val="single"/>
-        </w:rPr>
-        <w:t>CANEVAS</w:t>
-      </w:r>
-      <w:r>
-        <w:rPr>
-          <w:bCs/>
-          <w:i/>
-          <w:sz w:val="20"/>
         </w:rPr>
         <w:t>:</w:t>
       </w:r>
-      <w:proofErr w:type="gramEnd"/>
       <w:r>
         <w:rPr>
           <w:bCs/>
@@ -2237,25 +2228,7 @@
           <w:i/>
           <w:sz w:val="20"/>
         </w:rPr>
-        <w:t xml:space="preserve">De plus, en fonction du type de </w:t>
-      </w:r>
-      <w:proofErr w:type="gramStart"/>
-      <w:r>
-        <w:rPr>
-          <w:bCs/>
-          <w:i/>
-          <w:sz w:val="20"/>
-        </w:rPr>
-        <w:t>projet,  il</w:t>
-      </w:r>
-      <w:proofErr w:type="gramEnd"/>
-      <w:r>
-        <w:rPr>
-          <w:bCs/>
-          <w:i/>
-          <w:sz w:val="20"/>
-        </w:rPr>
-        <w:t xml:space="preserve"> est tout à fait possible que certains chapitres ou paragraphes n’aient aucun sens. Dans ce cas il est recommandé de les retirer du document pour éviter de l’alourdir inutilement.  </w:t>
+        <w:t xml:space="preserve">De plus, en fonction du type de projet,  il est tout à fait possible que certains chapitres ou paragraphes n’aient aucun sens. Dans ce cas il est recommandé de les retirer du document pour éviter de l’alourdir inutilement.  </w:t>
       </w:r>
     </w:p>
     <w:p>
@@ -2401,23 +2374,7 @@
         </w:numPr>
       </w:pPr>
       <w:r>
-        <w:t>Ordinateur type laptop « </w:t>
-      </w:r>
-      <w:proofErr w:type="spellStart"/>
-      <w:r>
-        <w:t>Corporate</w:t>
-      </w:r>
-      <w:proofErr w:type="spellEnd"/>
-      <w:r>
-        <w:t xml:space="preserve"> » avec </w:t>
-      </w:r>
-      <w:proofErr w:type="spellStart"/>
-      <w:r>
-        <w:t>windows</w:t>
-      </w:r>
-      <w:proofErr w:type="spellEnd"/>
-      <w:r>
-        <w:t xml:space="preserve"> 11</w:t>
+        <w:t>Ordinateur type laptop « Corporate » avec windows 11</w:t>
       </w:r>
     </w:p>
     <w:p>
@@ -2437,11 +2394,9 @@
         </w:rPr>
         <w:t xml:space="preserve">IDE </w:t>
       </w:r>
-      <w:proofErr w:type="spellStart"/>
       <w:r>
         <w:t>VSCodium</w:t>
       </w:r>
-      <w:proofErr w:type="spellEnd"/>
     </w:p>
     <w:p>
       <w:pPr>
@@ -2470,13 +2425,8 @@
         </w:numPr>
       </w:pPr>
       <w:r>
-        <w:t xml:space="preserve">Framework </w:t>
-      </w:r>
-      <w:proofErr w:type="spellStart"/>
-      <w:r>
-        <w:t>React</w:t>
-      </w:r>
-      <w:proofErr w:type="spellEnd"/>
+        <w:t>Framework React</w:t>
+      </w:r>
     </w:p>
     <w:p>
       <w:pPr>
@@ -2499,13 +2449,8 @@
         </w:numPr>
       </w:pPr>
       <w:r>
-        <w:t xml:space="preserve">Réalisateur de maquettes </w:t>
-      </w:r>
-      <w:proofErr w:type="spellStart"/>
-      <w:r>
-        <w:t>Figma</w:t>
-      </w:r>
-      <w:proofErr w:type="spellEnd"/>
+        <w:t>Réalisateur de maquettes Figma</w:t>
+      </w:r>
     </w:p>
     <w:p>
       <w:pPr>
@@ -2519,13 +2464,8 @@
         <w:t>Git</w:t>
       </w:r>
       <w:r>
-        <w:t xml:space="preserve"> </w:t>
-      </w:r>
-      <w:proofErr w:type="spellStart"/>
-      <w:r>
-        <w:t>bash</w:t>
-      </w:r>
-      <w:proofErr w:type="spellEnd"/>
+        <w:t xml:space="preserve"> bash</w:t>
+      </w:r>
     </w:p>
     <w:p>
       <w:pPr>
@@ -2619,11 +2559,9 @@
         </w:numPr>
         <w:spacing w:after="160" w:line="259" w:lineRule="auto"/>
       </w:pPr>
-      <w:proofErr w:type="spellStart"/>
       <w:r>
         <w:t>React</w:t>
       </w:r>
-      <w:proofErr w:type="spellEnd"/>
     </w:p>
     <w:p>
       <w:pPr>
@@ -2634,11 +2572,9 @@
         </w:numPr>
         <w:spacing w:after="160" w:line="259" w:lineRule="auto"/>
       </w:pPr>
-      <w:proofErr w:type="spellStart"/>
       <w:r>
         <w:t>ElectronJS</w:t>
       </w:r>
-      <w:proofErr w:type="spellEnd"/>
     </w:p>
     <w:p>
       <w:pPr>
@@ -2649,11 +2585,9 @@
         </w:numPr>
         <w:spacing w:after="160" w:line="259" w:lineRule="auto"/>
       </w:pPr>
-      <w:proofErr w:type="spellStart"/>
       <w:r>
         <w:t>Figma</w:t>
       </w:r>
-      <w:proofErr w:type="spellEnd"/>
     </w:p>
     <w:p>
       <w:pPr>
@@ -2696,7 +2630,7 @@
           <w:iCs/>
         </w:rPr>
       </w:pPr>
-      <w:bookmarkStart w:id="0" w:name="_Toc499021834"/>
+      <w:bookmarkStart w:id="1" w:name="_Toc499021834"/>
       <w:r>
         <w:rPr>
           <w:i w:val="0"/>
@@ -2705,7 +2639,7 @@
         <w:lastRenderedPageBreak/>
         <w:t>Objectifs</w:t>
       </w:r>
-      <w:bookmarkEnd w:id="0"/>
+      <w:bookmarkEnd w:id="1"/>
     </w:p>
     <w:p>
       <w:pPr>
@@ -2999,7 +2933,7 @@
           <w:iCs/>
         </w:rPr>
       </w:pPr>
-      <w:bookmarkStart w:id="1" w:name="_Toc499021835"/>
+      <w:bookmarkStart w:id="2" w:name="_Toc499021835"/>
       <w:r>
         <w:rPr>
           <w:i w:val="0"/>
@@ -3014,7 +2948,7 @@
         </w:rPr>
         <w:t xml:space="preserve"> initiale</w:t>
       </w:r>
-      <w:bookmarkEnd w:id="1"/>
+      <w:bookmarkEnd w:id="2"/>
       <w:r>
         <w:rPr>
           <w:i w:val="0"/>
@@ -3038,18 +2972,8 @@
           <w:rFonts w:cs="Arial"/>
           <w:szCs w:val="24"/>
         </w:rPr>
-        <w:t>Lors du premier jour de projet, j'ai établi un planning sur toute la durée de celui-</w:t>
-      </w:r>
-      <w:proofErr w:type="gramStart"/>
-      <w:r>
-        <w:rPr>
-          <w:rStyle w:val="markedcontent"/>
-          <w:rFonts w:cs="Arial"/>
-          <w:szCs w:val="24"/>
-        </w:rPr>
-        <w:t>ci:</w:t>
-      </w:r>
-      <w:proofErr w:type="gramEnd"/>
+        <w:t>Lors du premier jour de projet, j'ai établi un planning sur toute la durée de celui-ci:</w:t>
+      </w:r>
     </w:p>
     <w:p>
       <w:pPr>
@@ -3115,7 +3039,7 @@
       <w:pPr>
         <w:pStyle w:val="Heading1"/>
       </w:pPr>
-      <w:bookmarkStart w:id="2" w:name="_Toc499021836"/>
+      <w:bookmarkStart w:id="3" w:name="_Toc499021836"/>
       <w:r>
         <w:lastRenderedPageBreak/>
         <w:t>Analyse</w:t>
@@ -3123,7 +3047,7 @@
       <w:r>
         <w:t xml:space="preserve"> / Conception</w:t>
       </w:r>
-      <w:bookmarkEnd w:id="2"/>
+      <w:bookmarkEnd w:id="3"/>
     </w:p>
     <w:p>
       <w:pPr>
@@ -3154,7 +3078,6 @@
           <w:lang w:eastAsia="fr-FR"/>
         </w:rPr>
       </w:pPr>
-      <w:proofErr w:type="gramStart"/>
       <w:r>
         <w:rPr>
           <w:rFonts w:ascii="Arial" w:hAnsi="Arial"/>
@@ -3162,17 +3085,7 @@
           <w:szCs w:val="14"/>
           <w:lang w:eastAsia="fr-FR"/>
         </w:rPr>
-        <w:t>Suite à</w:t>
-      </w:r>
-      <w:proofErr w:type="gramEnd"/>
-      <w:r>
-        <w:rPr>
-          <w:rFonts w:ascii="Arial" w:hAnsi="Arial"/>
-          <w:sz w:val="24"/>
-          <w:szCs w:val="14"/>
-          <w:lang w:eastAsia="fr-FR"/>
-        </w:rPr>
-        <w:t xml:space="preserve"> la définition des objectif</w:t>
+        <w:t>Suite à la définition des objectif</w:t>
       </w:r>
       <w:r>
         <w:rPr>
@@ -3330,11 +3243,9 @@
       <w:pPr>
         <w:pStyle w:val="Heading3"/>
       </w:pPr>
-      <w:proofErr w:type="spellStart"/>
       <w:r>
         <w:t>React</w:t>
       </w:r>
-      <w:proofErr w:type="spellEnd"/>
     </w:p>
     <w:p>
       <w:pPr>
@@ -3351,7 +3262,6 @@
       <w:pPr>
         <w:ind w:left="576"/>
       </w:pPr>
-      <w:proofErr w:type="spellStart"/>
       <w:r>
         <w:rPr>
           <w:b/>
@@ -3359,14 +3269,12 @@
         </w:rPr>
         <w:t>React</w:t>
       </w:r>
-      <w:proofErr w:type="spellEnd"/>
       <w:r>
         <w:t xml:space="preserve"> est un</w:t>
       </w:r>
       <w:r>
         <w:t xml:space="preserve"> </w:t>
       </w:r>
-      <w:proofErr w:type="spellStart"/>
       <w:r>
         <w:rPr>
           <w:b/>
@@ -3376,7 +3284,6 @@
         </w:rPr>
         <w:t>framework</w:t>
       </w:r>
-      <w:proofErr w:type="spellEnd"/>
       <w:r>
         <w:t xml:space="preserve"> </w:t>
       </w:r>
@@ -3398,43 +3305,64 @@
         </w:rPr>
         <w:t xml:space="preserve"> </w:t>
       </w:r>
-      <w:proofErr w:type="spellStart"/>
       <w:r>
         <w:rPr>
           <w:b/>
           <w:i/>
         </w:rPr>
-        <w:t>opensource</w:t>
-      </w:r>
-      <w:proofErr w:type="spellEnd"/>
-      <w:r>
-        <w:rPr>
-          <w:b/>
-          <w:i/>
-        </w:rPr>
+        <w:t xml:space="preserve">opensource </w:t>
+      </w:r>
+      <w:r>
+        <w:t>des plus connus avec « Angular » et « vuejs »</w:t>
+      </w:r>
+      <w:r>
+        <w:t>.</w:t>
+      </w:r>
+    </w:p>
+    <w:p>
+      <w:pPr>
+        <w:ind w:left="576"/>
+      </w:pPr>
+    </w:p>
+    <w:p>
+      <w:pPr>
+        <w:ind w:left="576"/>
+      </w:pPr>
+      <w:r>
+        <w:t xml:space="preserve">J’ai décidé d’utiliser ce dernier </w:t>
+      </w:r>
+      <w:r>
+        <w:t xml:space="preserve">principalement pour la nécessité d’avoir un framework </w:t>
+      </w:r>
+      <w:r>
+        <w:t>léger</w:t>
+      </w:r>
+      <w:r>
+        <w:t>,</w:t>
+      </w:r>
+      <w:r>
+        <w:t xml:space="preserve"> rapide et d’utilisation facile pour </w:t>
+      </w:r>
+      <w:r>
+        <w:t xml:space="preserve">me focaliser majoritairement sur la phase de développement </w:t>
+      </w:r>
+      <w:r>
+        <w:t>que celle de structure et de maintenabilité</w:t>
+      </w:r>
+      <w:r>
+        <w:t xml:space="preserve">, car ceci est un petit projet et </w:t>
+      </w:r>
+      <w:r>
+        <w:t>n’est pas destiné à évoluer</w:t>
+      </w:r>
+      <w:r>
         <w:t xml:space="preserve"> </w:t>
       </w:r>
       <w:r>
-        <w:t>des plus connus avec « </w:t>
-      </w:r>
-      <w:proofErr w:type="spellStart"/>
-      <w:r>
-        <w:t>Angular</w:t>
-      </w:r>
-      <w:proofErr w:type="spellEnd"/>
-      <w:r>
-        <w:t> » et « </w:t>
-      </w:r>
-      <w:proofErr w:type="spellStart"/>
-      <w:r>
-        <w:t>vuejs</w:t>
-      </w:r>
-      <w:proofErr w:type="spellEnd"/>
-      <w:r>
-        <w:t> »</w:t>
-      </w:r>
-      <w:r>
-        <w:t>.</w:t>
+        <w:t>dans</w:t>
+      </w:r>
+      <w:r>
+        <w:t xml:space="preserve"> une plus grande application.</w:t>
       </w:r>
     </w:p>
     <w:p>
@@ -3446,61 +3374,6 @@
       <w:pPr>
         <w:ind w:left="576"/>
       </w:pPr>
-      <w:r>
-        <w:t xml:space="preserve">J’ai décidé d’utiliser ce dernier </w:t>
-      </w:r>
-      <w:r>
-        <w:t xml:space="preserve">principalement pour la nécessité d’avoir un </w:t>
-      </w:r>
-      <w:proofErr w:type="spellStart"/>
-      <w:r>
-        <w:t>framework</w:t>
-      </w:r>
-      <w:proofErr w:type="spellEnd"/>
-      <w:r>
-        <w:t xml:space="preserve"> </w:t>
-      </w:r>
-      <w:r>
-        <w:t>léger</w:t>
-      </w:r>
-      <w:r>
-        <w:t>,</w:t>
-      </w:r>
-      <w:r>
-        <w:t xml:space="preserve"> rapide et d’utilisation facile pour </w:t>
-      </w:r>
-      <w:r>
-        <w:t xml:space="preserve">me focaliser majoritairement sur la phase de développement </w:t>
-      </w:r>
-      <w:r>
-        <w:t>que celle de structure et de maintenabilité</w:t>
-      </w:r>
-      <w:r>
-        <w:t xml:space="preserve">, car ceci est un petit projet et </w:t>
-      </w:r>
-      <w:r>
-        <w:t>n’est pas destiné à évoluer</w:t>
-      </w:r>
-      <w:r>
-        <w:t xml:space="preserve"> </w:t>
-      </w:r>
-      <w:r>
-        <w:t>dans</w:t>
-      </w:r>
-      <w:r>
-        <w:t xml:space="preserve"> une plus grande application.</w:t>
-      </w:r>
-    </w:p>
-    <w:p>
-      <w:pPr>
-        <w:ind w:left="576"/>
-      </w:pPr>
-    </w:p>
-    <w:p>
-      <w:pPr>
-        <w:ind w:left="576"/>
-      </w:pPr>
-      <w:proofErr w:type="spellStart"/>
       <w:r>
         <w:rPr>
           <w:b/>
@@ -3508,7 +3381,6 @@
         </w:rPr>
         <w:t>Angular</w:t>
       </w:r>
-      <w:proofErr w:type="spellEnd"/>
       <w:r>
         <w:t xml:space="preserve"> aurais garanti une majeur </w:t>
       </w:r>
@@ -3534,15 +3406,7 @@
         <w:t>et/ou reprise par autres développeur</w:t>
       </w:r>
       <w:r>
-        <w:t xml:space="preserve">, car la structure de tout projet </w:t>
-      </w:r>
-      <w:proofErr w:type="spellStart"/>
-      <w:r>
-        <w:t>Angular</w:t>
-      </w:r>
-      <w:proofErr w:type="spellEnd"/>
-      <w:r>
-        <w:t xml:space="preserve"> est la même</w:t>
+        <w:t>, car la structure de tout projet Angular est la même</w:t>
       </w:r>
       <w:r>
         <w:t>,</w:t>
@@ -3563,15 +3427,7 @@
         <w:t xml:space="preserve"> que les concepteurs de celui-ci (Google) </w:t>
       </w:r>
       <w:r>
-        <w:t xml:space="preserve">pensent qu’il y a qu’une seule bonne manière de développer et ils organisent tout le </w:t>
-      </w:r>
-      <w:proofErr w:type="spellStart"/>
-      <w:r>
-        <w:t>framework</w:t>
-      </w:r>
-      <w:proofErr w:type="spellEnd"/>
-      <w:r>
-        <w:t xml:space="preserve"> de cette manière-là</w:t>
+        <w:t>pensent qu’il y a qu’une seule bonne manière de développer et ils organisent tout le framework de cette manière-là</w:t>
       </w:r>
       <w:r>
         <w:t> ;</w:t>
@@ -3583,21 +3439,8 @@
         <w:t>L</w:t>
       </w:r>
       <w:r>
-        <w:t xml:space="preserve">es projets </w:t>
-      </w:r>
-      <w:proofErr w:type="spellStart"/>
-      <w:r>
-        <w:t>Angular</w:t>
-      </w:r>
-      <w:proofErr w:type="spellEnd"/>
-      <w:r>
-        <w:t xml:space="preserve"> sont néanmoins plus grands et lourds que </w:t>
-      </w:r>
-      <w:proofErr w:type="spellStart"/>
-      <w:r>
-        <w:t>React</w:t>
-      </w:r>
-      <w:proofErr w:type="spellEnd"/>
+        <w:t>es projets Angular sont néanmoins plus grands et lourds que React</w:t>
+      </w:r>
       <w:r>
         <w:t xml:space="preserve"> ce qui aurais pas convenu pour un petit projet comme celui</w:t>
       </w:r>
@@ -3620,7 +3463,6 @@
       <w:pPr>
         <w:ind w:left="576"/>
       </w:pPr>
-      <w:proofErr w:type="spellStart"/>
       <w:r>
         <w:rPr>
           <w:b/>
@@ -3628,28 +3470,14 @@
         </w:rPr>
         <w:t>VueJS</w:t>
       </w:r>
-      <w:proofErr w:type="spellEnd"/>
-      <w:r>
-        <w:t xml:space="preserve"> se présente comme étant la synthèse entre </w:t>
-      </w:r>
-      <w:proofErr w:type="spellStart"/>
-      <w:r>
-        <w:t>Angula</w:t>
+      <w:r>
+        <w:t xml:space="preserve"> se présente comme étant la synthèse entre Angula</w:t>
       </w:r>
       <w:r>
         <w:t>r</w:t>
       </w:r>
-      <w:proofErr w:type="spellEnd"/>
-      <w:r>
-        <w:t xml:space="preserve"> et </w:t>
-      </w:r>
-      <w:proofErr w:type="spellStart"/>
-      <w:r>
-        <w:t>React</w:t>
-      </w:r>
-      <w:proofErr w:type="spellEnd"/>
-      <w:r>
-        <w:t xml:space="preserve">. </w:t>
+      <w:r>
+        <w:t xml:space="preserve"> et React. </w:t>
       </w:r>
       <w:r>
         <w:t xml:space="preserve">Il </w:t>
@@ -3667,18 +3495,10 @@
         <w:t>facile</w:t>
       </w:r>
       <w:r>
-        <w:t xml:space="preserve"> à comprendre. Comme </w:t>
-      </w:r>
-      <w:proofErr w:type="spellStart"/>
-      <w:r>
-        <w:t>React</w:t>
-      </w:r>
-      <w:proofErr w:type="spellEnd"/>
-      <w:r>
-        <w:t xml:space="preserve"> il utilise le DOM virtuel.</w:t>
-      </w:r>
-      <w:bookmarkStart w:id="3" w:name="_Toc71691012"/>
-      <w:bookmarkStart w:id="4" w:name="_Toc499021838"/>
+        <w:t xml:space="preserve"> à comprendre. Comme React il utilise le DOM virtuel.</w:t>
+      </w:r>
+      <w:bookmarkStart w:id="4" w:name="_Toc71691012"/>
+      <w:bookmarkStart w:id="5" w:name="_Toc499021838"/>
       <w:r>
         <w:t xml:space="preserve"> </w:t>
       </w:r>
@@ -3691,65 +3511,44 @@
         <w:t xml:space="preserve">Il </w:t>
       </w:r>
       <w:r>
-        <w:t xml:space="preserve">est aussi bien porté pour les petits projets, mais le choix de </w:t>
-      </w:r>
-      <w:proofErr w:type="spellStart"/>
-      <w:r>
-        <w:t>React</w:t>
-      </w:r>
-      <w:proofErr w:type="spellEnd"/>
+        <w:t xml:space="preserve">est aussi bien porté pour les petits projets, mais le choix de React </w:t>
+      </w:r>
+      <w:r>
+        <w:t xml:space="preserve">s’impose </w:t>
+      </w:r>
+      <w:r>
+        <w:t xml:space="preserve">sur Vuejs </w:t>
+      </w:r>
+      <w:r>
+        <w:t>car</w:t>
+      </w:r>
+      <w:r>
+        <w:t xml:space="preserve"> il a </w:t>
+      </w:r>
+      <w:r>
+        <w:t xml:space="preserve">actuellement </w:t>
+      </w:r>
+      <w:r>
+        <w:t>majoritairement de librairies disponible</w:t>
+      </w:r>
+      <w:r>
+        <w:t>s</w:t>
+      </w:r>
       <w:r>
         <w:t xml:space="preserve"> </w:t>
       </w:r>
       <w:r>
-        <w:t xml:space="preserve">s’impose </w:t>
-      </w:r>
-      <w:r>
-        <w:t xml:space="preserve">sur </w:t>
-      </w:r>
-      <w:proofErr w:type="spellStart"/>
-      <w:r>
-        <w:t>Vuejs</w:t>
-      </w:r>
-      <w:proofErr w:type="spellEnd"/>
-      <w:r>
-        <w:t xml:space="preserve"> </w:t>
-      </w:r>
-      <w:r>
-        <w:t>car</w:t>
-      </w:r>
-      <w:r>
-        <w:t xml:space="preserve"> il a </w:t>
-      </w:r>
-      <w:r>
-        <w:t xml:space="preserve">actuellement </w:t>
-      </w:r>
-      <w:r>
-        <w:t>majoritairement de librairies disponible</w:t>
-      </w:r>
-      <w:r>
-        <w:t>s</w:t>
-      </w:r>
-      <w:r>
-        <w:t xml:space="preserve"> </w:t>
-      </w:r>
-      <w:r>
         <w:t>et</w:t>
       </w:r>
       <w:r>
         <w:t xml:space="preserve"> la communauté </w:t>
       </w:r>
       <w:r>
-        <w:t xml:space="preserve">de celui-ci est plus grande que celle de </w:t>
-      </w:r>
-      <w:proofErr w:type="spellStart"/>
-      <w:r>
-        <w:t>Vue</w:t>
+        <w:t>de celui-ci est plus grande que celle de Vue</w:t>
       </w:r>
       <w:r>
         <w:t>js</w:t>
       </w:r>
-      <w:proofErr w:type="spellEnd"/>
       <w:r>
         <w:t>.</w:t>
       </w:r>
@@ -3784,13 +3583,8 @@
         <w:t>Electron</w:t>
       </w:r>
       <w:r>
-        <w:t xml:space="preserve"> c’est un </w:t>
-      </w:r>
-      <w:proofErr w:type="spellStart"/>
-      <w:r>
-        <w:t>framework</w:t>
-      </w:r>
-      <w:proofErr w:type="spellEnd"/>
+        <w:t xml:space="preserve"> c’est un framework</w:t>
+      </w:r>
       <w:r>
         <w:t xml:space="preserve"> qui permet de </w:t>
       </w:r>
@@ -3861,19 +3655,9 @@
       <w:r>
         <w:t xml:space="preserve">le </w:t>
       </w:r>
-      <w:proofErr w:type="spellStart"/>
-      <w:r>
-        <w:t>framework</w:t>
-      </w:r>
-      <w:proofErr w:type="spellEnd"/>
-      <w:r>
-        <w:t xml:space="preserve"> web </w:t>
-      </w:r>
-      <w:proofErr w:type="spellStart"/>
-      <w:r>
-        <w:t>React</w:t>
-      </w:r>
-      <w:proofErr w:type="spellEnd"/>
+      <w:r>
+        <w:t>framework web React</w:t>
+      </w:r>
       <w:r>
         <w:t xml:space="preserve">, car Electron permet </w:t>
       </w:r>
@@ -3928,146 +3712,107 @@
       </w:pPr>
       <w:r>
         <w:lastRenderedPageBreak/>
-        <w:t xml:space="preserve">Mon choix se porte sur ce </w:t>
-      </w:r>
-      <w:proofErr w:type="spellStart"/>
-      <w:r>
-        <w:t>framework</w:t>
-      </w:r>
-      <w:proofErr w:type="spellEnd"/>
+        <w:t xml:space="preserve">Mon choix se porte sur ce framework </w:t>
+      </w:r>
+      <w:r>
+        <w:t xml:space="preserve">aussi car c’est celui qui est utilisé par des grandes applications comme </w:t>
+      </w:r>
+      <w:r>
+        <w:t>« Whatsapp » « Slack » et « Twitch »</w:t>
+      </w:r>
+      <w:r>
+        <w:t>.</w:t>
+      </w:r>
+    </w:p>
+    <w:p>
+      <w:pPr>
+        <w:ind w:left="576"/>
+      </w:pPr>
+    </w:p>
+    <w:p>
+      <w:pPr>
+        <w:pStyle w:val="Heading3"/>
+      </w:pPr>
+      <w:r>
+        <w:t>Design</w:t>
+      </w:r>
+      <w:r>
+        <w:t xml:space="preserve"> maquette</w:t>
+      </w:r>
+      <w:r>
+        <w:t xml:space="preserve"> - </w:t>
+      </w:r>
+      <w:r>
+        <w:t>Figma</w:t>
+      </w:r>
+    </w:p>
+    <w:p/>
+    <w:p>
+      <w:r>
+        <w:t>Le design étant une partie fondamentale de la création d’applications, celui-ci va</w:t>
+      </w:r>
+      <w:r>
+        <w:t xml:space="preserve"> d</w:t>
+      </w:r>
+      <w:r>
+        <w:t>é</w:t>
+      </w:r>
+      <w:r>
+        <w:t>finir</w:t>
+      </w:r>
+      <w:r>
+        <w:t xml:space="preserve"> et structurer, </w:t>
+      </w:r>
+      <w:r>
+        <w:t xml:space="preserve">l’application et la manière </w:t>
+      </w:r>
+      <w:r>
+        <w:t xml:space="preserve">dont l’utilisateur va interagir avec </w:t>
+      </w:r>
+      <w:r>
+        <w:t>celle-ci</w:t>
+      </w:r>
+      <w:r>
+        <w:t>, et donc</w:t>
+      </w:r>
+      <w:r>
+        <w:t xml:space="preserve"> il est très important de dépenser un peu de ressources pour cette partie</w:t>
+      </w:r>
+      <w:r>
+        <w:t xml:space="preserve"> du projet</w:t>
+      </w:r>
+      <w:r>
+        <w:t xml:space="preserve"> car cela va définir l’expérience de l’utilisateur</w:t>
+      </w:r>
+      <w:r>
+        <w:t xml:space="preserve"> avec votre applicatio</w:t>
+      </w:r>
+      <w:r>
+        <w:t>n</w:t>
+      </w:r>
+      <w:r>
+        <w:t>.</w:t>
+      </w:r>
+    </w:p>
+    <w:p/>
+    <w:p>
+      <w:r>
+        <w:t>Figma est un outil en ligne gratuit</w:t>
+      </w:r>
       <w:r>
         <w:t xml:space="preserve"> </w:t>
       </w:r>
       <w:r>
-        <w:t xml:space="preserve">aussi car c’est celui qui est utilisé par des grandes applications comme </w:t>
-      </w:r>
-      <w:r>
-        <w:t>« </w:t>
-      </w:r>
-      <w:proofErr w:type="spellStart"/>
-      <w:r>
-        <w:t>Whatsapp</w:t>
-      </w:r>
-      <w:proofErr w:type="spellEnd"/>
-      <w:r>
-        <w:t> » « Slack » et « Twitch »</w:t>
+        <w:t>très complet et versatile qui permet assez facilement de pouvoir faire des maquettes d’interfaces utilisateur</w:t>
       </w:r>
       <w:r>
         <w:t>.</w:t>
       </w:r>
     </w:p>
-    <w:p>
-      <w:pPr>
-        <w:ind w:left="576"/>
-      </w:pPr>
-    </w:p>
-    <w:p>
-      <w:pPr>
-        <w:pStyle w:val="Heading3"/>
-      </w:pPr>
-      <w:r>
-        <w:t>Design</w:t>
-      </w:r>
-      <w:r>
-        <w:t xml:space="preserve"> maquette</w:t>
-      </w:r>
-      <w:r>
-        <w:t xml:space="preserve"> - </w:t>
-      </w:r>
-      <w:proofErr w:type="spellStart"/>
-      <w:r>
-        <w:t>Figma</w:t>
-      </w:r>
-      <w:proofErr w:type="spellEnd"/>
-    </w:p>
     <w:p/>
     <w:p>
       <w:r>
-        <w:t>Le design étant une partie fondamentale de la création d’applications, celui-ci va</w:t>
-      </w:r>
-      <w:r>
-        <w:t xml:space="preserve"> d</w:t>
-      </w:r>
-      <w:r>
-        <w:t>é</w:t>
-      </w:r>
-      <w:r>
-        <w:t>finir</w:t>
-      </w:r>
-      <w:r>
-        <w:t xml:space="preserve"> et structurer, </w:t>
-      </w:r>
-      <w:r>
-        <w:t xml:space="preserve">l’application et la manière </w:t>
-      </w:r>
-      <w:r>
-        <w:t xml:space="preserve">dont l’utilisateur va interagir avec </w:t>
-      </w:r>
-      <w:r>
-        <w:t>celle-ci</w:t>
-      </w:r>
-      <w:r>
-        <w:t>, et donc</w:t>
-      </w:r>
-      <w:r>
-        <w:t xml:space="preserve"> il est très important de dépenser un peu de ressources pour cette partie</w:t>
-      </w:r>
-      <w:r>
-        <w:t xml:space="preserve"> du projet</w:t>
-      </w:r>
-      <w:r>
-        <w:t xml:space="preserve"> car cela va définir l’expérience de l’utilisateur</w:t>
-      </w:r>
-      <w:r>
-        <w:t xml:space="preserve"> avec votre applicatio</w:t>
-      </w:r>
-      <w:r>
-        <w:t>n</w:t>
-      </w:r>
-      <w:r>
-        <w:t>.</w:t>
-      </w:r>
-    </w:p>
-    <w:p/>
-    <w:p>
-      <w:proofErr w:type="spellStart"/>
-      <w:r>
-        <w:t>Figma</w:t>
-      </w:r>
-      <w:proofErr w:type="spellEnd"/>
-      <w:r>
-        <w:t xml:space="preserve"> est un outil en ligne gratuit</w:t>
-      </w:r>
-      <w:r>
-        <w:t xml:space="preserve"> </w:t>
-      </w:r>
-      <w:r>
-        <w:t>très complet et versatile qui permet assez facilement de pouvoir faire des maquettes d’interfaces utilisateur</w:t>
-      </w:r>
-      <w:r>
-        <w:t>.</w:t>
-      </w:r>
-    </w:p>
-    <w:p/>
-    <w:p>
-      <w:r>
-        <w:t xml:space="preserve">La manière de designer avec </w:t>
-      </w:r>
-      <w:proofErr w:type="spellStart"/>
-      <w:r>
-        <w:t>Figma</w:t>
-      </w:r>
-      <w:proofErr w:type="spellEnd"/>
-      <w:r>
-        <w:t xml:space="preserve"> reflète beaucoup la manière de programmer avec </w:t>
-      </w:r>
-      <w:proofErr w:type="spellStart"/>
-      <w:r>
-        <w:t>React</w:t>
-      </w:r>
-      <w:proofErr w:type="spellEnd"/>
-      <w:r>
-        <w:t>.</w:t>
+        <w:t>La manière de designer avec Figma reflète beaucoup la manière de programmer avec React.</w:t>
       </w:r>
       <w:r>
         <w:t xml:space="preserve"> </w:t>
@@ -4579,7 +4324,6 @@
                               </w:rPr>
                               <w:t xml:space="preserve">- </w:t>
                             </w:r>
-                            <w:proofErr w:type="spellStart"/>
                             <w:r>
                               <w:rPr>
                                 <w:lang w:val="en-US"/>
@@ -4592,7 +4336,6 @@
                               </w:rPr>
                               <w:t>e</w:t>
                             </w:r>
-                            <w:proofErr w:type="spellEnd"/>
                             <w:r>
                               <w:rPr>
                                 <w:lang w:val="en-US"/>
@@ -4659,7 +4402,6 @@
                         </w:rPr>
                         <w:t xml:space="preserve">- </w:t>
                       </w:r>
-                      <w:proofErr w:type="spellStart"/>
                       <w:r>
                         <w:rPr>
                           <w:lang w:val="en-US"/>
@@ -4672,7 +4414,6 @@
                         </w:rPr>
                         <w:t>e</w:t>
                       </w:r>
-                      <w:proofErr w:type="spellEnd"/>
                       <w:r>
                         <w:rPr>
                           <w:lang w:val="en-US"/>
@@ -4813,16 +4554,8 @@
                               <w:rPr>
                                 <w:lang w:val="en-US"/>
                               </w:rPr>
-                              <w:t xml:space="preserve">s </w:t>
+                              <w:t>s composant</w:t>
                             </w:r>
-                            <w:proofErr w:type="spellStart"/>
-                            <w:r>
-                              <w:rPr>
-                                <w:lang w:val="en-US"/>
-                              </w:rPr>
-                              <w:t>composant</w:t>
-                            </w:r>
-                            <w:proofErr w:type="spellEnd"/>
                           </w:p>
                         </w:txbxContent>
                       </wps:txbx>
@@ -4863,16 +4596,8 @@
                         <w:rPr>
                           <w:lang w:val="en-US"/>
                         </w:rPr>
-                        <w:t xml:space="preserve">s </w:t>
+                        <w:t>s composant</w:t>
                       </w:r>
-                      <w:proofErr w:type="spellStart"/>
-                      <w:r>
-                        <w:rPr>
-                          <w:lang w:val="en-US"/>
-                        </w:rPr>
-                        <w:t>composant</w:t>
-                      </w:r>
-                      <w:proofErr w:type="spellEnd"/>
                     </w:p>
                   </w:txbxContent>
                 </v:textbox>
@@ -5154,14 +4879,12 @@
                                 </wp:inline>
                               </w:drawing>
                             </w:r>
-                            <w:proofErr w:type="spellStart"/>
                             <w:r>
                               <w:rPr>
                                 <w:lang w:val="en-US"/>
                               </w:rPr>
                               <w:t>Projets</w:t>
                             </w:r>
-                            <w:proofErr w:type="spellEnd"/>
                             <w:r>
                               <w:rPr>
                                 <w:lang w:val="en-US"/>
@@ -5172,16 +4895,8 @@
                               <w:rPr>
                                 <w:lang w:val="en-US"/>
                               </w:rPr>
-                              <w:t xml:space="preserve">- detail d’un </w:t>
+                              <w:t>- detail d’un Projet</w:t>
                             </w:r>
-                            <w:proofErr w:type="spellStart"/>
-                            <w:r>
-                              <w:rPr>
-                                <w:lang w:val="en-US"/>
-                              </w:rPr>
-                              <w:t>Projet</w:t>
-                            </w:r>
-                            <w:proofErr w:type="spellEnd"/>
                           </w:p>
                         </w:txbxContent>
                       </wps:txbx>
@@ -5264,14 +4979,12 @@
                           </wp:inline>
                         </w:drawing>
                       </w:r>
-                      <w:proofErr w:type="spellStart"/>
                       <w:r>
                         <w:rPr>
                           <w:lang w:val="en-US"/>
                         </w:rPr>
                         <w:t>Projets</w:t>
                       </w:r>
-                      <w:proofErr w:type="spellEnd"/>
                       <w:r>
                         <w:rPr>
                           <w:lang w:val="en-US"/>
@@ -5282,16 +4995,8 @@
                         <w:rPr>
                           <w:lang w:val="en-US"/>
                         </w:rPr>
-                        <w:t xml:space="preserve">- detail d’un </w:t>
+                        <w:t>- detail d’un Projet</w:t>
                       </w:r>
-                      <w:proofErr w:type="spellStart"/>
-                      <w:r>
-                        <w:rPr>
-                          <w:lang w:val="en-US"/>
-                        </w:rPr>
-                        <w:t>Projet</w:t>
-                      </w:r>
-                      <w:proofErr w:type="spellEnd"/>
                     </w:p>
                   </w:txbxContent>
                 </v:textbox>
@@ -5367,16 +5072,11 @@
       <w:r>
         <w:t xml:space="preserve">a réalisation de la maquette </w:t>
       </w:r>
-      <w:proofErr w:type="spellStart"/>
       <w:r>
         <w:t>F</w:t>
       </w:r>
       <w:r>
-        <w:t>igma</w:t>
-      </w:r>
-      <w:proofErr w:type="spellEnd"/>
-      <w:r>
-        <w:t xml:space="preserve"> </w:t>
+        <w:t xml:space="preserve">igma </w:t>
       </w:r>
       <w:r>
         <w:t xml:space="preserve">qui m’a pris </w:t>
@@ -5384,27 +5084,23 @@
       <w:r>
         <w:t xml:space="preserve">deux jours entiers </w:t>
       </w:r>
-      <w:proofErr w:type="gramStart"/>
-      <w:r>
-        <w:t>au lieux</w:t>
-      </w:r>
-      <w:proofErr w:type="gramEnd"/>
-      <w:r>
-        <w:t xml:space="preserve"> de un jour et demi planifié pour cette tâche.</w:t>
+      <w:r>
+        <w:t>au lieu</w:t>
+      </w:r>
+      <w:r>
+        <w:t xml:space="preserve"> d</w:t>
+      </w:r>
+      <w:r>
+        <w:t>’</w:t>
+      </w:r>
+      <w:r>
+        <w:t>un jour et demi planifié pour cette tâche.</w:t>
       </w:r>
     </w:p>
     <w:p/>
     <w:p>
       <w:r>
-        <w:t xml:space="preserve">Ceci est du au fait que je n’avais jamais réalisé de maquettes auparavant et donc étant la première fois cela m’a pris plus de temps que prévu, </w:t>
-      </w:r>
-      <w:proofErr w:type="spellStart"/>
-      <w:r>
-        <w:t>du</w:t>
-      </w:r>
-      <w:proofErr w:type="spellEnd"/>
-      <w:r>
-        <w:t xml:space="preserve"> au fait d’un moment d’appréhension d’utilisation du logiciel de design.</w:t>
+        <w:t>Ceci est du au fait que je n’avais jamais réalisé de maquettes auparavant et donc étant la première fois cela m’a pris plus de temps que prévu, du au fait d’un moment d’appréhension d’utilisation du logiciel de design.</w:t>
       </w:r>
       <w:r>
         <w:br/>
@@ -5419,15 +5115,7 @@
         </w:rPr>
       </w:pPr>
       <w:r>
-        <w:t xml:space="preserve">Mais cette expérience a été instructive pour moi et maintenant j’ai appris à utiliser </w:t>
-      </w:r>
-      <w:proofErr w:type="spellStart"/>
-      <w:r>
-        <w:t>Figma</w:t>
-      </w:r>
-      <w:proofErr w:type="spellEnd"/>
-      <w:r>
-        <w:t>.</w:t>
+        <w:t>Mais cette expérience a été instructive pour moi et maintenant j’ai appris à utiliser Figma.</w:t>
       </w:r>
     </w:p>
     <w:p>
@@ -5507,21 +5195,7 @@
         <w:rPr>
           <w:color w:val="FF0000"/>
         </w:rPr>
-        <w:t xml:space="preserve">TODO </w:t>
-      </w:r>
-      <w:proofErr w:type="spellStart"/>
-      <w:r>
-        <w:rPr>
-          <w:color w:val="FF0000"/>
-        </w:rPr>
-        <w:t>from</w:t>
-      </w:r>
-      <w:proofErr w:type="spellEnd"/>
-      <w:r>
-        <w:rPr>
-          <w:color w:val="FF0000"/>
-        </w:rPr>
-        <w:t xml:space="preserve"> /*</w:t>
+        <w:t>TODO from /*</w:t>
       </w:r>
     </w:p>
     <w:p>
@@ -5531,8 +5205,8 @@
       <w:r>
         <w:t>Stratégie de test</w:t>
       </w:r>
-      <w:bookmarkEnd w:id="3"/>
       <w:bookmarkEnd w:id="4"/>
+      <w:bookmarkEnd w:id="5"/>
     </w:p>
     <w:p/>
     <w:p>
@@ -5551,25 +5225,7 @@
           <w:iCs/>
           <w:szCs w:val="14"/>
         </w:rPr>
-        <w:t xml:space="preserve">Décrire la stratégie globale de </w:t>
-      </w:r>
-      <w:proofErr w:type="gramStart"/>
-      <w:r>
-        <w:rPr>
-          <w:i/>
-          <w:iCs/>
-          <w:szCs w:val="14"/>
-        </w:rPr>
-        <w:t>test:</w:t>
-      </w:r>
-      <w:proofErr w:type="gramEnd"/>
-      <w:r>
-        <w:rPr>
-          <w:i/>
-          <w:iCs/>
-          <w:szCs w:val="14"/>
-        </w:rPr>
-        <w:t xml:space="preserve"> </w:t>
+        <w:t xml:space="preserve">Décrire la stratégie globale de test: </w:t>
       </w:r>
     </w:p>
     <w:p>
@@ -5600,7 +5256,6 @@
           <w:szCs w:val="14"/>
         </w:rPr>
       </w:pPr>
-      <w:proofErr w:type="gramStart"/>
       <w:r>
         <w:rPr>
           <w:i/>
@@ -5615,16 +5270,7 @@
           <w:iCs/>
           <w:szCs w:val="14"/>
         </w:rPr>
-        <w:t>ypes</w:t>
-      </w:r>
-      <w:proofErr w:type="gramEnd"/>
-      <w:r>
-        <w:rPr>
-          <w:i/>
-          <w:iCs/>
-          <w:szCs w:val="14"/>
-        </w:rPr>
-        <w:t xml:space="preserve"> de des tests et ordre dans lequel ils seront effectués.</w:t>
+        <w:t>ypes de des tests et ordre dans lequel ils seront effectués.</w:t>
       </w:r>
     </w:p>
     <w:p>
@@ -5644,7 +5290,6 @@
           <w:szCs w:val="14"/>
         </w:rPr>
       </w:pPr>
-      <w:proofErr w:type="gramStart"/>
       <w:r>
         <w:rPr>
           <w:i/>
@@ -5659,16 +5304,7 @@
           <w:iCs/>
           <w:szCs w:val="14"/>
         </w:rPr>
-        <w:t>es</w:t>
-      </w:r>
-      <w:proofErr w:type="gramEnd"/>
-      <w:r>
-        <w:rPr>
-          <w:i/>
-          <w:iCs/>
-          <w:szCs w:val="14"/>
-        </w:rPr>
-        <w:t xml:space="preserve"> moyens à mettre en œuvre</w:t>
+        <w:t>es moyens à mettre en œuvre</w:t>
       </w:r>
       <w:r>
         <w:rPr>
@@ -5696,7 +5332,6 @@
           <w:szCs w:val="14"/>
         </w:rPr>
       </w:pPr>
-      <w:proofErr w:type="gramStart"/>
       <w:r>
         <w:rPr>
           <w:i/>
@@ -5711,16 +5346,7 @@
           <w:iCs/>
           <w:szCs w:val="14"/>
         </w:rPr>
-        <w:t>ouverture</w:t>
-      </w:r>
-      <w:proofErr w:type="gramEnd"/>
-      <w:r>
-        <w:rPr>
-          <w:i/>
-          <w:iCs/>
-          <w:szCs w:val="14"/>
-        </w:rPr>
-        <w:t xml:space="preserve"> des tests (tests exhaustifs ou non, si non, pourquoi ?)</w:t>
+        <w:t>ouverture des tests (tests exhaustifs ou non, si non, pourquoi ?)</w:t>
       </w:r>
       <w:r>
         <w:rPr>
@@ -5748,7 +5374,6 @@
           <w:szCs w:val="14"/>
         </w:rPr>
       </w:pPr>
-      <w:proofErr w:type="gramStart"/>
       <w:r>
         <w:rPr>
           <w:i/>
@@ -5763,16 +5388,7 @@
           <w:iCs/>
           <w:szCs w:val="14"/>
         </w:rPr>
-        <w:t>onnées</w:t>
-      </w:r>
-      <w:proofErr w:type="gramEnd"/>
-      <w:r>
-        <w:rPr>
-          <w:i/>
-          <w:iCs/>
-          <w:szCs w:val="14"/>
-        </w:rPr>
-        <w:t xml:space="preserve"> de test à prévoir (données réelles ?)</w:t>
+        <w:t>onnées de test à prévoir (données réelles ?)</w:t>
       </w:r>
       <w:r>
         <w:rPr>
@@ -5800,23 +5416,13 @@
           <w:szCs w:val="14"/>
         </w:rPr>
       </w:pPr>
-      <w:proofErr w:type="gramStart"/>
       <w:r>
         <w:rPr>
           <w:i/>
           <w:iCs/>
           <w:szCs w:val="14"/>
         </w:rPr>
-        <w:t>les</w:t>
-      </w:r>
-      <w:proofErr w:type="gramEnd"/>
-      <w:r>
-        <w:rPr>
-          <w:i/>
-          <w:iCs/>
-          <w:szCs w:val="14"/>
-        </w:rPr>
-        <w:t xml:space="preserve"> testeurs extérieurs éventuels.</w:t>
+        <w:t>les testeurs extérieurs éventuels.</w:t>
       </w:r>
     </w:p>
     <w:p>
@@ -5856,9 +5462,9 @@
           <w:iCs/>
         </w:rPr>
       </w:pPr>
-      <w:bookmarkStart w:id="5" w:name="_Toc25553310"/>
-      <w:bookmarkStart w:id="6" w:name="_Toc71691015"/>
-      <w:bookmarkStart w:id="7" w:name="_Toc499021839"/>
+      <w:bookmarkStart w:id="6" w:name="_Toc25553310"/>
+      <w:bookmarkStart w:id="7" w:name="_Toc71691015"/>
+      <w:bookmarkStart w:id="8" w:name="_Toc499021839"/>
       <w:r>
         <w:rPr>
           <w:rFonts w:cs="Arial"/>
@@ -5871,9 +5477,9 @@
         </w:rPr>
         <w:t>isques techniques</w:t>
       </w:r>
-      <w:bookmarkEnd w:id="5"/>
       <w:bookmarkEnd w:id="6"/>
       <w:bookmarkEnd w:id="7"/>
+      <w:bookmarkEnd w:id="8"/>
     </w:p>
     <w:p>
       <w:pPr>
@@ -5903,23 +5509,13 @@
           <w:sz w:val="24"/>
         </w:rPr>
       </w:pPr>
-      <w:proofErr w:type="gramStart"/>
       <w:r>
         <w:rPr>
           <w:rFonts w:ascii="Arial" w:hAnsi="Arial" w:cs="Arial"/>
           <w:i/>
           <w:sz w:val="24"/>
         </w:rPr>
-        <w:t>risques</w:t>
-      </w:r>
-      <w:proofErr w:type="gramEnd"/>
-      <w:r>
-        <w:rPr>
-          <w:rFonts w:ascii="Arial" w:hAnsi="Arial" w:cs="Arial"/>
-          <w:i/>
-          <w:sz w:val="24"/>
-        </w:rPr>
-        <w:t xml:space="preserve"> techniques (complexité, manque de compétences, …)</w:t>
+        <w:t>risques techniques (complexité, manque de compétences, …)</w:t>
       </w:r>
       <w:r>
         <w:rPr>
@@ -5965,25 +5561,7 @@
           <w:i/>
           <w:sz w:val="24"/>
         </w:rPr>
-        <w:t xml:space="preserve">Décrire aussi quelles solutions </w:t>
-      </w:r>
-      <w:proofErr w:type="gramStart"/>
-      <w:r>
-        <w:rPr>
-          <w:rFonts w:ascii="Arial" w:hAnsi="Arial" w:cs="Arial"/>
-          <w:i/>
-          <w:sz w:val="24"/>
-        </w:rPr>
-        <w:t>ont</w:t>
-      </w:r>
-      <w:proofErr w:type="gramEnd"/>
-      <w:r>
-        <w:rPr>
-          <w:rFonts w:ascii="Arial" w:hAnsi="Arial" w:cs="Arial"/>
-          <w:i/>
-          <w:sz w:val="24"/>
-        </w:rPr>
-        <w:t xml:space="preserve"> été appliquées pour réduire les risques (priorités, formation, actions, …)</w:t>
+        <w:t>Décrire aussi quelles solutions ont été appliquées pour réduire les risques (priorités, formation, actions, …)</w:t>
       </w:r>
       <w:r>
         <w:rPr>
@@ -6017,7 +5595,7 @@
           <w:iCs/>
         </w:rPr>
       </w:pPr>
-      <w:bookmarkStart w:id="8" w:name="_Toc499021840"/>
+      <w:bookmarkStart w:id="9" w:name="_Toc499021840"/>
       <w:r>
         <w:rPr>
           <w:i w:val="0"/>
@@ -6025,7 +5603,7 @@
         </w:rPr>
         <w:t>Planification</w:t>
       </w:r>
-      <w:bookmarkEnd w:id="8"/>
+      <w:bookmarkEnd w:id="9"/>
     </w:p>
     <w:p/>
     <w:p>
@@ -6091,7 +5669,6 @@
           <w:lang w:eastAsia="fr-FR"/>
         </w:rPr>
       </w:pPr>
-      <w:proofErr w:type="gramStart"/>
       <w:r>
         <w:rPr>
           <w:rFonts w:ascii="Arial" w:hAnsi="Arial"/>
@@ -6101,19 +5678,7 @@
           <w:szCs w:val="14"/>
           <w:lang w:eastAsia="fr-FR"/>
         </w:rPr>
-        <w:t>planning</w:t>
-      </w:r>
-      <w:proofErr w:type="gramEnd"/>
-      <w:r>
-        <w:rPr>
-          <w:rFonts w:ascii="Arial" w:hAnsi="Arial"/>
-          <w:i/>
-          <w:iCs/>
-          <w:sz w:val="24"/>
-          <w:szCs w:val="14"/>
-          <w:lang w:eastAsia="fr-FR"/>
-        </w:rPr>
-        <w:t xml:space="preserve"> indiquant les dates de début et de fin du projet ainsi que le découpage connu des diverses phases. </w:t>
+        <w:t xml:space="preserve">planning indiquant les dates de début et de fin du projet ainsi que le découpage connu des diverses phases. </w:t>
       </w:r>
     </w:p>
     <w:p>
@@ -6132,7 +5697,6 @@
           <w:lang w:eastAsia="fr-FR"/>
         </w:rPr>
       </w:pPr>
-      <w:proofErr w:type="gramStart"/>
       <w:r>
         <w:rPr>
           <w:rFonts w:ascii="Arial" w:hAnsi="Arial"/>
@@ -6142,19 +5706,7 @@
           <w:szCs w:val="14"/>
           <w:lang w:eastAsia="fr-FR"/>
         </w:rPr>
-        <w:t>partage</w:t>
-      </w:r>
-      <w:proofErr w:type="gramEnd"/>
-      <w:r>
-        <w:rPr>
-          <w:rFonts w:ascii="Arial" w:hAnsi="Arial"/>
-          <w:i/>
-          <w:iCs/>
-          <w:sz w:val="24"/>
-          <w:szCs w:val="14"/>
-          <w:lang w:eastAsia="fr-FR"/>
-        </w:rPr>
-        <w:t xml:space="preserve"> des tâches en cas de travail à plusieurs.</w:t>
+        <w:t>partage des tâches en cas de travail à plusieurs.</w:t>
       </w:r>
     </w:p>
     <w:p>
@@ -6254,9 +5806,9 @@
           <w:iCs/>
         </w:rPr>
       </w:pPr>
-      <w:bookmarkStart w:id="9" w:name="_Toc25553314"/>
-      <w:bookmarkStart w:id="10" w:name="_Toc71691019"/>
-      <w:bookmarkStart w:id="11" w:name="_Toc499021841"/>
+      <w:bookmarkStart w:id="10" w:name="_Toc25553314"/>
+      <w:bookmarkStart w:id="11" w:name="_Toc71691019"/>
+      <w:bookmarkStart w:id="12" w:name="_Toc499021841"/>
       <w:r>
         <w:rPr>
           <w:i w:val="0"/>
@@ -6264,9 +5816,9 @@
         </w:rPr>
         <w:t>Dossier de conception</w:t>
       </w:r>
-      <w:bookmarkEnd w:id="9"/>
       <w:bookmarkEnd w:id="10"/>
       <w:bookmarkEnd w:id="11"/>
+      <w:bookmarkEnd w:id="12"/>
     </w:p>
     <w:p>
       <w:pPr>
@@ -6302,18 +5854,8 @@
           <w:i/>
           <w:sz w:val="24"/>
         </w:rPr>
-        <w:t xml:space="preserve">Fournir tous les document de </w:t>
-      </w:r>
-      <w:proofErr w:type="gramStart"/>
-      <w:r>
-        <w:rPr>
-          <w:rFonts w:ascii="Arial" w:hAnsi="Arial" w:cs="Arial"/>
-          <w:i/>
-          <w:sz w:val="24"/>
-        </w:rPr>
-        <w:t>conception:</w:t>
-      </w:r>
-      <w:proofErr w:type="gramEnd"/>
+        <w:t>Fournir tous les document de conception:</w:t>
+      </w:r>
     </w:p>
     <w:p>
       <w:pPr>
@@ -6343,23 +5885,13 @@
           <w:sz w:val="24"/>
         </w:rPr>
       </w:pPr>
-      <w:proofErr w:type="gramStart"/>
       <w:r>
         <w:rPr>
           <w:rFonts w:ascii="Arial" w:hAnsi="Arial" w:cs="Arial"/>
           <w:i/>
           <w:sz w:val="24"/>
         </w:rPr>
-        <w:t>le</w:t>
-      </w:r>
-      <w:proofErr w:type="gramEnd"/>
-      <w:r>
-        <w:rPr>
-          <w:rFonts w:ascii="Arial" w:hAnsi="Arial" w:cs="Arial"/>
-          <w:i/>
-          <w:sz w:val="24"/>
-        </w:rPr>
-        <w:t xml:space="preserve"> choix du matériel HW</w:t>
+        <w:t>le choix du matériel HW</w:t>
       </w:r>
     </w:p>
     <w:p>
@@ -6375,23 +5907,13 @@
           <w:sz w:val="24"/>
         </w:rPr>
       </w:pPr>
-      <w:proofErr w:type="gramStart"/>
       <w:r>
         <w:rPr>
           <w:rFonts w:ascii="Arial" w:hAnsi="Arial" w:cs="Arial"/>
           <w:i/>
           <w:sz w:val="24"/>
         </w:rPr>
-        <w:t>le</w:t>
-      </w:r>
-      <w:proofErr w:type="gramEnd"/>
-      <w:r>
-        <w:rPr>
-          <w:rFonts w:ascii="Arial" w:hAnsi="Arial" w:cs="Arial"/>
-          <w:i/>
-          <w:sz w:val="24"/>
-        </w:rPr>
-        <w:t xml:space="preserve"> choix des systèmes d'exploitation pour la réalisation </w:t>
+        <w:t xml:space="preserve">le choix des systèmes d'exploitation pour la réalisation </w:t>
       </w:r>
       <w:r>
         <w:rPr>
@@ -6424,23 +5946,13 @@
           <w:sz w:val="24"/>
         </w:rPr>
       </w:pPr>
-      <w:proofErr w:type="gramStart"/>
       <w:r>
         <w:rPr>
           <w:rFonts w:ascii="Arial" w:hAnsi="Arial" w:cs="Arial"/>
           <w:i/>
           <w:sz w:val="24"/>
         </w:rPr>
-        <w:t>le</w:t>
-      </w:r>
-      <w:proofErr w:type="gramEnd"/>
-      <w:r>
-        <w:rPr>
-          <w:rFonts w:ascii="Arial" w:hAnsi="Arial" w:cs="Arial"/>
-          <w:i/>
-          <w:sz w:val="24"/>
-        </w:rPr>
-        <w:t xml:space="preserve"> choix des outils logiciels pour la réalisation </w:t>
+        <w:t xml:space="preserve">le choix des outils logiciels pour la réalisation </w:t>
       </w:r>
       <w:r>
         <w:rPr>
@@ -6473,23 +5985,13 @@
           <w:sz w:val="24"/>
         </w:rPr>
       </w:pPr>
-      <w:proofErr w:type="gramStart"/>
       <w:r>
         <w:rPr>
           <w:rFonts w:ascii="Arial" w:hAnsi="Arial" w:cs="Arial"/>
           <w:i/>
           <w:sz w:val="24"/>
         </w:rPr>
-        <w:t>site</w:t>
-      </w:r>
-      <w:proofErr w:type="gramEnd"/>
-      <w:r>
-        <w:rPr>
-          <w:rFonts w:ascii="Arial" w:hAnsi="Arial" w:cs="Arial"/>
-          <w:i/>
-          <w:sz w:val="24"/>
-        </w:rPr>
-        <w:t xml:space="preserve"> web: </w:t>
+        <w:t xml:space="preserve">site web: </w:t>
       </w:r>
       <w:r>
         <w:rPr>
@@ -6513,23 +6015,13 @@
           <w:sz w:val="24"/>
         </w:rPr>
       </w:pPr>
-      <w:proofErr w:type="gramStart"/>
       <w:r>
         <w:rPr>
           <w:rFonts w:ascii="Arial" w:hAnsi="Arial" w:cs="Arial"/>
           <w:i/>
           <w:sz w:val="24"/>
         </w:rPr>
-        <w:t>bases</w:t>
-      </w:r>
-      <w:proofErr w:type="gramEnd"/>
-      <w:r>
-        <w:rPr>
-          <w:rFonts w:ascii="Arial" w:hAnsi="Arial" w:cs="Arial"/>
-          <w:i/>
-          <w:sz w:val="24"/>
-        </w:rPr>
-        <w:t xml:space="preserve"> de données: décrire le modèle relationnel, le contenu détaillé des tables (caractéristiques de chaque champs) et les requêtes.</w:t>
+        <w:t>bases de données: décrire le modèle relationnel, le contenu détaillé des tables (caractéristiques de chaque champs) et les requêtes.</w:t>
       </w:r>
     </w:p>
     <w:p>
@@ -6545,23 +6037,21 @@
           <w:sz w:val="24"/>
         </w:rPr>
       </w:pPr>
-      <w:proofErr w:type="gramStart"/>
       <w:r>
         <w:rPr>
           <w:rFonts w:ascii="Arial" w:hAnsi="Arial" w:cs="Arial"/>
           <w:i/>
           <w:sz w:val="24"/>
         </w:rPr>
-        <w:t>programmation</w:t>
-      </w:r>
-      <w:proofErr w:type="gramEnd"/>
+        <w:t>programmation et scripts: organigramme, architecture du programme, découpage modulaire, entrées-sorties des modules, pseudo-code</w:t>
+      </w:r>
       <w:r>
         <w:rPr>
           <w:rFonts w:ascii="Arial" w:hAnsi="Arial" w:cs="Arial"/>
           <w:i/>
           <w:sz w:val="24"/>
         </w:rPr>
-        <w:t xml:space="preserve"> et scripts: organigramme, architecture du programme, découpage modulaire, entrées-sorties des modules, pseudo-code</w:t>
+        <w:t xml:space="preserve"> </w:t>
       </w:r>
       <w:r>
         <w:rPr>
@@ -6569,6 +6059,14 @@
           <w:i/>
           <w:sz w:val="24"/>
         </w:rPr>
+        <w:t>/</w:t>
+      </w:r>
+      <w:r>
+        <w:rPr>
+          <w:rFonts w:ascii="Arial" w:hAnsi="Arial" w:cs="Arial"/>
+          <w:i/>
+          <w:sz w:val="24"/>
+        </w:rPr>
         <w:t xml:space="preserve"> </w:t>
       </w:r>
       <w:r>
@@ -6577,33 +6075,7 @@
           <w:i/>
           <w:sz w:val="24"/>
         </w:rPr>
-        <w:t>/</w:t>
-      </w:r>
-      <w:r>
-        <w:rPr>
-          <w:rFonts w:ascii="Arial" w:hAnsi="Arial" w:cs="Arial"/>
-          <w:i/>
-          <w:sz w:val="24"/>
-        </w:rPr>
-        <w:t xml:space="preserve"> </w:t>
-      </w:r>
-      <w:proofErr w:type="spellStart"/>
-      <w:r>
-        <w:rPr>
-          <w:rFonts w:ascii="Arial" w:hAnsi="Arial" w:cs="Arial"/>
-          <w:i/>
-          <w:sz w:val="24"/>
-        </w:rPr>
-        <w:t>structogramme</w:t>
-      </w:r>
-      <w:proofErr w:type="spellEnd"/>
-      <w:r>
-        <w:rPr>
-          <w:rFonts w:ascii="Arial" w:hAnsi="Arial" w:cs="Arial"/>
-          <w:i/>
-          <w:sz w:val="24"/>
-        </w:rPr>
-        <w:t>…</w:t>
+        <w:t>structogramme…</w:t>
       </w:r>
     </w:p>
     <w:p>
@@ -6703,17 +6175,17 @@
           <w:tab w:val="num" w:pos="360"/>
         </w:tabs>
       </w:pPr>
-      <w:bookmarkStart w:id="12" w:name="_Toc71703259"/>
-      <w:bookmarkStart w:id="13" w:name="_Toc499021842"/>
+      <w:bookmarkStart w:id="13" w:name="_Toc71703259"/>
+      <w:bookmarkStart w:id="14" w:name="_Toc499021842"/>
       <w:r>
         <w:lastRenderedPageBreak/>
         <w:t>R</w:t>
       </w:r>
-      <w:bookmarkEnd w:id="12"/>
+      <w:bookmarkEnd w:id="13"/>
       <w:r>
         <w:t>éalisation</w:t>
       </w:r>
-      <w:bookmarkEnd w:id="13"/>
+      <w:bookmarkEnd w:id="14"/>
     </w:p>
     <w:p>
       <w:pPr>
@@ -6723,7 +6195,7 @@
           <w:iCs/>
         </w:rPr>
       </w:pPr>
-      <w:bookmarkStart w:id="14" w:name="_Toc25553318"/>
+      <w:bookmarkStart w:id="15" w:name="_Toc25553318"/>
       <w:r>
         <w:rPr>
           <w:i w:val="0"/>
@@ -6812,7 +6284,6 @@
       <w:r>
         <w:t>Dans le sous dossier « </w:t>
       </w:r>
-      <w:proofErr w:type="spellStart"/>
       <w:r>
         <w:rPr>
           <w:b/>
@@ -6820,11 +6291,9 @@
         </w:rPr>
         <w:t>db</w:t>
       </w:r>
-      <w:proofErr w:type="spellEnd"/>
       <w:r>
         <w:t xml:space="preserve"> » on y trouve le fichier </w:t>
       </w:r>
-      <w:proofErr w:type="spellStart"/>
       <w:r>
         <w:rPr>
           <w:b/>
@@ -6832,7 +6301,6 @@
         </w:rPr>
         <w:t>myAppDb.db</w:t>
       </w:r>
-      <w:proofErr w:type="spellEnd"/>
       <w:r>
         <w:rPr>
           <w:b/>
@@ -6846,15 +6314,7 @@
         <w:t xml:space="preserve">qui est le fichier </w:t>
       </w:r>
       <w:r>
-        <w:t xml:space="preserve">de stockage des informations de la </w:t>
-      </w:r>
-      <w:proofErr w:type="spellStart"/>
-      <w:r>
-        <w:t>database</w:t>
-      </w:r>
-      <w:proofErr w:type="spellEnd"/>
-      <w:r>
-        <w:t>.</w:t>
+        <w:t>de stockage des informations de la database.</w:t>
       </w:r>
     </w:p>
     <w:p/>
@@ -6862,157 +6322,155 @@
       <w:r>
         <w:t>Dans le dossier « </w:t>
       </w:r>
-      <w:proofErr w:type="spellStart"/>
       <w:r>
         <w:rPr>
           <w:b/>
           <w:bCs/>
         </w:rPr>
-        <w:t>node_modules</w:t>
-      </w:r>
-      <w:proofErr w:type="spellEnd"/>
+        <w:t xml:space="preserve">node_modules » </w:t>
+      </w:r>
+      <w:r>
+        <w:t>on y trouve tous les modules installés et utilisés pour l’application.</w:t>
+      </w:r>
+    </w:p>
+    <w:p/>
+    <w:p>
+      <w:r>
+        <w:t>Le dossier « </w:t>
+      </w:r>
       <w:r>
         <w:rPr>
           <w:b/>
           <w:bCs/>
         </w:rPr>
-        <w:t xml:space="preserve"> » </w:t>
-      </w:r>
-      <w:r>
-        <w:t>on y trouve tous les modules installés et utilisés pour l’application.</w:t>
-      </w:r>
-    </w:p>
-    <w:p/>
-    <w:p>
-      <w:r>
-        <w:t>Le dossier « </w:t>
+        <w:t>public</w:t>
+      </w:r>
+      <w:r>
+        <w:t xml:space="preserve"> » contient le fichier HTML </w:t>
+      </w:r>
+      <w:r>
+        <w:t>avec l’</w:t>
+      </w:r>
+      <w:r>
+        <w:t>é</w:t>
+      </w:r>
+      <w:r>
+        <w:t>l</w:t>
+      </w:r>
+      <w:r>
+        <w:t>é</w:t>
+      </w:r>
+      <w:r>
+        <w:t xml:space="preserve">ment « root » dans </w:t>
+      </w:r>
+      <w:r>
+        <w:t>lequel</w:t>
+      </w:r>
+      <w:r>
+        <w:t xml:space="preserve"> </w:t>
+      </w:r>
+      <w:r>
+        <w:t>R</w:t>
+      </w:r>
+      <w:r>
+        <w:t xml:space="preserve">eact va créer le </w:t>
       </w:r>
       <w:r>
         <w:rPr>
           <w:b/>
           <w:bCs/>
-        </w:rPr>
-        <w:t>public</w:t>
-      </w:r>
-      <w:r>
-        <w:t xml:space="preserve"> » contient le fichier HTML </w:t>
-      </w:r>
-      <w:r>
-        <w:t>avec l’</w:t>
-      </w:r>
-      <w:r>
-        <w:t>é</w:t>
-      </w:r>
-      <w:r>
-        <w:t>l</w:t>
-      </w:r>
-      <w:r>
-        <w:t>é</w:t>
-      </w:r>
-      <w:r>
-        <w:t xml:space="preserve">ment « root » dans </w:t>
-      </w:r>
-      <w:r>
-        <w:t>lequel</w:t>
-      </w:r>
-      <w:r>
-        <w:t xml:space="preserve"> </w:t>
-      </w:r>
-      <w:proofErr w:type="spellStart"/>
-      <w:r>
-        <w:t>R</w:t>
-      </w:r>
-      <w:r>
-        <w:t>eact</w:t>
-      </w:r>
-      <w:proofErr w:type="spellEnd"/>
-      <w:r>
-        <w:t xml:space="preserve"> va créer le </w:t>
-      </w:r>
-      <w:proofErr w:type="spellStart"/>
-      <w:r>
+          <w:i/>
+          <w:iCs/>
+        </w:rPr>
+        <w:t>virtual DOM</w:t>
+      </w:r>
+      <w:r>
+        <w:t xml:space="preserve"> et y ajouter automatiquement le </w:t>
+      </w:r>
+      <w:r>
+        <w:t>code compilé lors du processus de construction</w:t>
+      </w:r>
+      <w:r>
+        <w:t>.</w:t>
+      </w:r>
+    </w:p>
+    <w:p/>
+    <w:p>
+      <w:pPr>
         <w:rPr>
           <w:b/>
           <w:bCs/>
-          <w:i/>
-          <w:iCs/>
-        </w:rPr>
-        <w:t>virtual</w:t>
-      </w:r>
-      <w:proofErr w:type="spellEnd"/>
+        </w:rPr>
+      </w:pPr>
+      <w:r>
+        <w:t xml:space="preserve">Les modules et leurs versions utilisées sont définis dans le fichier </w:t>
+      </w:r>
+      <w:r>
+        <w:br/>
+      </w:r>
       <w:r>
         <w:rPr>
           <w:b/>
           <w:bCs/>
-          <w:i/>
-          <w:iCs/>
-        </w:rPr>
-        <w:t xml:space="preserve"> DOM</w:t>
-      </w:r>
-      <w:r>
-        <w:t xml:space="preserve"> et y ajouter automatiquement le </w:t>
-      </w:r>
-      <w:r>
-        <w:t>code compilé lors du processus de construction</w:t>
-      </w:r>
-      <w:r>
-        <w:t>.</w:t>
-      </w:r>
-    </w:p>
-    <w:p/>
-    <w:p>
-      <w:pPr>
+        </w:rPr>
+        <w:t>package-lock.json</w:t>
+      </w:r>
+      <w:r>
         <w:rPr>
           <w:b/>
           <w:bCs/>
         </w:rPr>
-      </w:pPr>
-      <w:r>
-        <w:t xml:space="preserve">Les modules et leurs versions utilisées sont définis dans le fichier </w:t>
-      </w:r>
-      <w:r>
-        <w:br/>
-      </w:r>
-      <w:r>
+        <w:t>.</w:t>
+      </w:r>
+    </w:p>
+    <w:p>
+      <w:pPr>
         <w:rPr>
           <w:b/>
           <w:bCs/>
         </w:rPr>
-        <w:t>package-</w:t>
-      </w:r>
-      <w:proofErr w:type="spellStart"/>
-      <w:proofErr w:type="gramStart"/>
+      </w:pPr>
+    </w:p>
+    <w:p>
+      <w:r>
+        <w:t xml:space="preserve">Dans le fichier </w:t>
+      </w:r>
       <w:r>
         <w:rPr>
           <w:b/>
           <w:bCs/>
         </w:rPr>
-        <w:t>lock.json</w:t>
-      </w:r>
-      <w:proofErr w:type="spellEnd"/>
-      <w:proofErr w:type="gramEnd"/>
+        <w:t>package.json</w:t>
+      </w:r>
       <w:r>
         <w:rPr>
           <w:b/>
           <w:bCs/>
         </w:rPr>
+        <w:t xml:space="preserve"> </w:t>
+      </w:r>
+      <w:r>
+        <w:t>sont définis différents scripts que l’on peut exécuter depuis la ligne de commande pour faire différentes actions, comme construire le livrable de l’application ou encore l’exécuter en mode développement</w:t>
+      </w:r>
+      <w:r>
         <w:t>.</w:t>
       </w:r>
     </w:p>
-    <w:p>
-      <w:pPr>
+    <w:p/>
+    <w:p>
+      <w:r>
+        <w:t xml:space="preserve">Le fichier </w:t>
+      </w:r>
+      <w:r>
         <w:rPr>
           <w:b/>
           <w:bCs/>
         </w:rPr>
-      </w:pPr>
-    </w:p>
-    <w:p>
-      <w:r>
-        <w:t xml:space="preserve">Dans le fichier </w:t>
-      </w:r>
-      <w:proofErr w:type="spellStart"/>
-      <w:proofErr w:type="gramStart"/>
+        <w:t>README.md</w:t>
+      </w:r>
+      <w:r>
+        <w:t xml:space="preserve"> décris comment utiliser les scripts définis dans le </w:t>
+      </w:r>
       <w:r>
         <w:rPr>
           <w:b/>
@@ -7020,145 +6478,71 @@
         </w:rPr>
         <w:t>package.json</w:t>
       </w:r>
-      <w:proofErr w:type="spellEnd"/>
-      <w:proofErr w:type="gramEnd"/>
+      <w:r>
+        <w:t xml:space="preserve"> et </w:t>
+      </w:r>
+      <w:r>
+        <w:t>leur résultat.</w:t>
+      </w:r>
+    </w:p>
+    <w:p/>
+    <w:p>
+      <w:r>
+        <w:t xml:space="preserve">Dans le fichier </w:t>
+      </w:r>
       <w:r>
         <w:rPr>
           <w:b/>
           <w:bCs/>
         </w:rPr>
-        <w:t xml:space="preserve"> </w:t>
-      </w:r>
-      <w:r>
-        <w:t>sont définis différents scripts que l’on peut exécuter depuis la ligne de commande pour faire différentes actions, comme construire le livrable de l’application ou encore l’exécuter en mode développement</w:t>
-      </w:r>
-      <w:r>
-        <w:t>.</w:t>
-      </w:r>
-    </w:p>
-    <w:p/>
-    <w:p>
-      <w:r>
-        <w:t xml:space="preserve">Le fichier </w:t>
+        <w:t xml:space="preserve">.gitignore </w:t>
+      </w:r>
+      <w:r>
+        <w:t xml:space="preserve">se trouvent tous les fichiers et dossiers qui ne doivent pas être uploadés sur la </w:t>
       </w:r>
       <w:r>
         <w:rPr>
           <w:b/>
           <w:bCs/>
-        </w:rPr>
-        <w:t>README.md</w:t>
-      </w:r>
-      <w:r>
-        <w:t xml:space="preserve"> décris comment utiliser les scripts définis dans le </w:t>
-      </w:r>
-      <w:proofErr w:type="spellStart"/>
-      <w:proofErr w:type="gramStart"/>
+          <w:i/>
+          <w:iCs/>
+        </w:rPr>
+        <w:t>repository</w:t>
+      </w:r>
       <w:r>
         <w:rPr>
           <w:b/>
           <w:bCs/>
-        </w:rPr>
-        <w:t>package.json</w:t>
-      </w:r>
-      <w:proofErr w:type="spellEnd"/>
-      <w:proofErr w:type="gramEnd"/>
-      <w:r>
-        <w:t xml:space="preserve"> et </w:t>
-      </w:r>
-      <w:r>
-        <w:t>leur résultat.</w:t>
-      </w:r>
-    </w:p>
-    <w:p/>
-    <w:p>
-      <w:r>
-        <w:t xml:space="preserve">Dans le </w:t>
-      </w:r>
-      <w:proofErr w:type="gramStart"/>
-      <w:r>
-        <w:t xml:space="preserve">fichier </w:t>
+          <w:i/>
+          <w:iCs/>
+        </w:rPr>
+        <w:t xml:space="preserve"> github</w:t>
       </w:r>
       <w:r>
         <w:rPr>
           <w:b/>
           <w:bCs/>
+          <w:i/>
+          <w:iCs/>
         </w:rPr>
         <w:t>.</w:t>
       </w:r>
-      <w:proofErr w:type="spellStart"/>
+    </w:p>
+    <w:p>
+      <w:r>
+        <w:br w:type="page"/>
+      </w:r>
+    </w:p>
+    <w:p>
+      <w:r>
+        <w:lastRenderedPageBreak/>
+        <w:t xml:space="preserve">Dans le dossier </w:t>
+      </w:r>
       <w:r>
         <w:rPr>
           <w:b/>
           <w:bCs/>
         </w:rPr>
-        <w:t>gitignore</w:t>
-      </w:r>
-      <w:proofErr w:type="spellEnd"/>
-      <w:proofErr w:type="gramEnd"/>
-      <w:r>
-        <w:rPr>
-          <w:b/>
-          <w:bCs/>
-        </w:rPr>
-        <w:t xml:space="preserve"> </w:t>
-      </w:r>
-      <w:r>
-        <w:t xml:space="preserve">se trouvent tous les fichiers et dossiers qui ne doivent pas être uploadés sur la </w:t>
-      </w:r>
-      <w:r>
-        <w:rPr>
-          <w:b/>
-          <w:bCs/>
-          <w:i/>
-          <w:iCs/>
-        </w:rPr>
-        <w:t>repository</w:t>
-      </w:r>
-      <w:r>
-        <w:rPr>
-          <w:b/>
-          <w:bCs/>
-          <w:i/>
-          <w:iCs/>
-        </w:rPr>
-        <w:t xml:space="preserve"> </w:t>
-      </w:r>
-      <w:proofErr w:type="spellStart"/>
-      <w:r>
-        <w:rPr>
-          <w:b/>
-          <w:bCs/>
-          <w:i/>
-          <w:iCs/>
-        </w:rPr>
-        <w:t>github</w:t>
-      </w:r>
-      <w:proofErr w:type="spellEnd"/>
-      <w:r>
-        <w:rPr>
-          <w:b/>
-          <w:bCs/>
-          <w:i/>
-          <w:iCs/>
-        </w:rPr>
-        <w:t>.</w:t>
-      </w:r>
-    </w:p>
-    <w:p>
-      <w:r>
-        <w:br w:type="page"/>
-      </w:r>
-    </w:p>
-    <w:p>
-      <w:r>
-        <w:lastRenderedPageBreak/>
-        <w:t xml:space="preserve">Dans le dossier </w:t>
-      </w:r>
-      <w:r>
-        <w:rPr>
-          <w:b/>
-          <w:bCs/>
-        </w:rPr>
         <w:t>src</w:t>
       </w:r>
       <w:r>
@@ -7170,14 +6554,12 @@
       <w:r>
         <w:t xml:space="preserve">, il a été créé automatiquement par la création de l’application </w:t>
       </w:r>
-      <w:proofErr w:type="spellStart"/>
       <w:r>
         <w:t>R</w:t>
       </w:r>
       <w:r>
         <w:t>eact</w:t>
       </w:r>
-      <w:proofErr w:type="spellEnd"/>
       <w:r>
         <w:t>.</w:t>
       </w:r>
@@ -7289,15 +6671,7 @@
         <w:t xml:space="preserve"> </w:t>
       </w:r>
       <w:r>
-        <w:t xml:space="preserve">est le script qui va afficher notre application </w:t>
-      </w:r>
-      <w:proofErr w:type="spellStart"/>
-      <w:r>
-        <w:t>React</w:t>
-      </w:r>
-      <w:proofErr w:type="spellEnd"/>
-      <w:r>
-        <w:t xml:space="preserve"> </w:t>
+        <w:t xml:space="preserve">est le script qui va afficher notre application React </w:t>
       </w:r>
       <w:r>
         <w:t>dans</w:t>
@@ -7313,15 +6687,7 @@
         <w:t>créer le</w:t>
       </w:r>
       <w:r>
-        <w:t xml:space="preserve"> </w:t>
-      </w:r>
-      <w:proofErr w:type="spellStart"/>
-      <w:r>
-        <w:t>virual</w:t>
-      </w:r>
-      <w:proofErr w:type="spellEnd"/>
-      <w:r>
-        <w:t xml:space="preserve"> DOM </w:t>
+        <w:t xml:space="preserve"> virual DOM </w:t>
       </w:r>
       <w:r>
         <w:t xml:space="preserve">et dedans y </w:t>
@@ -7409,51 +6775,49 @@
       <w:r>
         <w:t xml:space="preserve">Le dossier </w:t>
       </w:r>
-      <w:proofErr w:type="spellStart"/>
       <w:r>
         <w:rPr>
           <w:b/>
           <w:bCs/>
         </w:rPr>
-        <w:t>shared</w:t>
-      </w:r>
-      <w:proofErr w:type="spellEnd"/>
+        <w:t xml:space="preserve">shared-components </w:t>
+      </w:r>
+      <w:r>
+        <w:t>contient les composants qui sont utilisés pas toute l’application</w:t>
+      </w:r>
+      <w:r>
+        <w:t xml:space="preserve">, qui sonts : </w:t>
+      </w:r>
+    </w:p>
+    <w:p>
+      <w:pPr>
+        <w:pStyle w:val="ListParagraph"/>
+        <w:numPr>
+          <w:ilvl w:val="0"/>
+          <w:numId w:val="19"/>
+        </w:numPr>
+      </w:pPr>
+      <w:r>
+        <w:t>TODO</w:t>
+      </w:r>
+    </w:p>
+    <w:p/>
+    <w:p>
+      <w:r>
+        <w:t xml:space="preserve">Le dossier </w:t>
+      </w:r>
       <w:r>
         <w:rPr>
           <w:b/>
           <w:bCs/>
         </w:rPr>
-        <w:t xml:space="preserve">-components </w:t>
-      </w:r>
-      <w:r>
-        <w:t>contient les composants qui sont utilisés pas toute l’application.</w:t>
-      </w:r>
-    </w:p>
-    <w:p/>
-    <w:p>
-      <w:r>
-        <w:t xml:space="preserve">Le dossier </w:t>
-      </w:r>
-      <w:r>
-        <w:rPr>
-          <w:b/>
-          <w:bCs/>
-        </w:rPr>
         <w:t>Services</w:t>
       </w:r>
       <w:r>
         <w:t xml:space="preserve"> contient </w:t>
       </w:r>
       <w:r>
-        <w:t xml:space="preserve">les services qui sont utilisés par l’application, comme par exemple les services d’accès à la base de </w:t>
-      </w:r>
-      <w:proofErr w:type="gramStart"/>
-      <w:r>
-        <w:t>donnée</w:t>
-      </w:r>
-      <w:proofErr w:type="gramEnd"/>
-      <w:r>
-        <w:t>.</w:t>
+        <w:t>les services qui sont utilisés par l’application, comme par exemple les services d’accès à la base de donnée.</w:t>
       </w:r>
     </w:p>
     <w:p/>
@@ -7493,11 +6857,9 @@
           <w:numId w:val="18"/>
         </w:numPr>
       </w:pPr>
-      <w:proofErr w:type="spellStart"/>
       <w:r>
         <w:t>Calendar</w:t>
       </w:r>
-      <w:proofErr w:type="spellEnd"/>
       <w:r>
         <w:t xml:space="preserve"> </w:t>
       </w:r>
@@ -7525,53 +6887,41 @@
           <w:numId w:val="18"/>
         </w:numPr>
       </w:pPr>
-      <w:proofErr w:type="spellStart"/>
       <w:r>
         <w:t>Projects</w:t>
       </w:r>
-      <w:proofErr w:type="spellEnd"/>
       <w:r>
         <w:t xml:space="preserve"> page</w:t>
       </w:r>
     </w:p>
     <w:p>
+      <w:r>
+        <w:br w:type="page"/>
+      </w:r>
+    </w:p>
+    <w:p>
       <w:pPr>
         <w:pStyle w:val="Heading2"/>
       </w:pPr>
       <w:r>
-        <w:t xml:space="preserve">Composants </w:t>
-      </w:r>
-      <w:proofErr w:type="spellStart"/>
-      <w:r>
-        <w:t>React</w:t>
-      </w:r>
-      <w:proofErr w:type="spellEnd"/>
-    </w:p>
-    <w:p>
-      <w:r>
-        <w:t xml:space="preserve">Pour comprendre le fonctionnement de l’application il faut comprendre la notion de « Composant » du </w:t>
-      </w:r>
-      <w:proofErr w:type="spellStart"/>
-      <w:r>
-        <w:t>framework</w:t>
-      </w:r>
-      <w:proofErr w:type="spellEnd"/>
-      <w:r>
-        <w:t xml:space="preserve"> utilisé </w:t>
-      </w:r>
-      <w:proofErr w:type="spellStart"/>
-      <w:r>
-        <w:t>React</w:t>
-      </w:r>
-      <w:proofErr w:type="spellEnd"/>
-      <w:r>
-        <w:t>.</w:t>
+        <w:lastRenderedPageBreak/>
+        <w:t>Composants React</w:t>
+      </w:r>
+      <w:r>
+        <w:t xml:space="preserve"> : </w:t>
+      </w:r>
+      <w:r>
+        <w:t>« ProjectPage »</w:t>
+      </w:r>
+    </w:p>
+    <w:p>
+      <w:r>
+        <w:t>Pour comprendre le fonctionnement de l’application il faut comprendre la notion de « Composant » du framework utilisé React.</w:t>
       </w:r>
     </w:p>
     <w:p/>
     <w:p>
       <w:r>
-        <w:lastRenderedPageBreak/>
         <w:t>Un composant est un</w:t>
       </w:r>
       <w:r>
@@ -7602,15 +6952,7 @@
         <w:t>L’avantage de</w:t>
       </w:r>
       <w:r>
-        <w:t xml:space="preserve">s composants c’est qu’ils sont « réutilisables », cet </w:t>
-      </w:r>
-      <w:proofErr w:type="gramStart"/>
-      <w:r>
-        <w:t>a</w:t>
-      </w:r>
-      <w:proofErr w:type="gramEnd"/>
-      <w:r>
-        <w:t xml:space="preserve"> dire que partout dans le code ou j’appelle un composant il va s’afficher</w:t>
+        <w:t>s composants c’est qu’ils sont « réutilisables », cet a dire que partout dans le code ou j’appelle un composant il va s’afficher</w:t>
       </w:r>
       <w:r>
         <w:t>, et cela permet d’éviter la répétition de code.</w:t>
@@ -7618,43 +6960,47 @@
     </w:p>
     <w:p/>
     <w:p>
-      <w:pPr>
-        <w:pStyle w:val="Heading2"/>
-      </w:pPr>
-      <w:r>
-        <w:t>Composant « </w:t>
-      </w:r>
-      <w:proofErr w:type="spellStart"/>
-      <w:r>
-        <w:t>Element</w:t>
-      </w:r>
-      <w:proofErr w:type="spellEnd"/>
-      <w:r>
-        <w:t> »</w:t>
-      </w:r>
-    </w:p>
-    <w:p>
       <w:r>
         <w:t xml:space="preserve">Pour comprendre la notion de composant, </w:t>
       </w:r>
       <w:r>
-        <w:t>voici la description du composant « </w:t>
-      </w:r>
-      <w:proofErr w:type="spellStart"/>
-      <w:r>
-        <w:t>Element</w:t>
-      </w:r>
-      <w:proofErr w:type="spellEnd"/>
-      <w:r>
-        <w:t xml:space="preserve"> », qui est réutilisé pour afficher plusieurs éléments de la base de </w:t>
-      </w:r>
-      <w:proofErr w:type="gramStart"/>
-      <w:r>
-        <w:t>donnée</w:t>
-      </w:r>
-      <w:proofErr w:type="gramEnd"/>
-      <w:r>
-        <w:t> :</w:t>
+        <w:t xml:space="preserve">voici la description du composant </w:t>
+      </w:r>
+      <w:r>
+        <w:rPr>
+          <w:b/>
+          <w:bCs/>
+        </w:rPr>
+        <w:t>« </w:t>
+      </w:r>
+      <w:r>
+        <w:rPr>
+          <w:b/>
+          <w:bCs/>
+        </w:rPr>
+        <w:t>ProjectPage</w:t>
+      </w:r>
+      <w:r>
+        <w:rPr>
+          <w:b/>
+          <w:bCs/>
+        </w:rPr>
+        <w:t>»</w:t>
+      </w:r>
+      <w:r>
+        <w:t xml:space="preserve">, qui est réutilisé pour afficher </w:t>
+      </w:r>
+      <w:r>
+        <w:t>la création</w:t>
+      </w:r>
+      <w:r>
+        <w:t xml:space="preserve"> </w:t>
+      </w:r>
+      <w:r>
+        <w:t>ou</w:t>
+      </w:r>
+      <w:r>
+        <w:t xml:space="preserve"> la liste des projets.</w:t>
       </w:r>
     </w:p>
     <w:p/>
@@ -7672,15 +7018,531 @@
         </w:numPr>
       </w:pPr>
       <w:r>
-        <w:t>La partie « imports »</w:t>
+        <w:t>Les</w:t>
+      </w:r>
+      <w:r>
+        <w:t xml:space="preserve"> « imports »</w:t>
       </w:r>
     </w:p>
     <w:p>
       <w:pPr>
         <w:pStyle w:val="ListParagraph"/>
-      </w:pPr>
-    </w:p>
-    <w:bookmarkEnd w:id="14"/>
+        <w:numPr>
+          <w:ilvl w:val="0"/>
+          <w:numId w:val="18"/>
+        </w:numPr>
+      </w:pPr>
+      <w:r>
+        <w:t>Les déclarations des states et des variables</w:t>
+      </w:r>
+    </w:p>
+    <w:p>
+      <w:pPr>
+        <w:pStyle w:val="ListParagraph"/>
+        <w:numPr>
+          <w:ilvl w:val="0"/>
+          <w:numId w:val="18"/>
+        </w:numPr>
+      </w:pPr>
+      <w:r>
+        <w:t>La logique de comportement du composant</w:t>
+      </w:r>
+    </w:p>
+    <w:p>
+      <w:pPr>
+        <w:pStyle w:val="ListParagraph"/>
+        <w:numPr>
+          <w:ilvl w:val="0"/>
+          <w:numId w:val="18"/>
+        </w:numPr>
+      </w:pPr>
+      <w:r>
+        <w:t>Le résultat HTML retourné</w:t>
+      </w:r>
+    </w:p>
+    <w:p>
+      <w:r>
+        <w:t>Voici une capture d’écran du composant</w:t>
+      </w:r>
+    </w:p>
+    <w:p/>
+    <w:p>
+      <w:r>
+        <w:rPr>
+          <w:noProof/>
+        </w:rPr>
+        <w:drawing>
+          <wp:inline distT="0" distB="0" distL="0" distR="0" wp14:anchorId="7C53451D" wp14:editId="1745A25D">
+            <wp:extent cx="5091717" cy="4707173"/>
+            <wp:effectExtent l="0" t="0" r="0" b="0"/>
+            <wp:docPr id="17" name="Picture 17" descr="Text&#10;&#10;Description automatically generated"/>
+            <wp:cNvGraphicFramePr>
+              <a:graphicFrameLocks xmlns:a="http://schemas.openxmlformats.org/drawingml/2006/main" noChangeAspect="1"/>
+            </wp:cNvGraphicFramePr>
+            <a:graphic xmlns:a="http://schemas.openxmlformats.org/drawingml/2006/main">
+              <a:graphicData uri="http://schemas.openxmlformats.org/drawingml/2006/picture">
+                <pic:pic xmlns:pic="http://schemas.openxmlformats.org/drawingml/2006/picture">
+                  <pic:nvPicPr>
+                    <pic:cNvPr id="17" name="Picture 17" descr="Text&#10;&#10;Description automatically generated"/>
+                    <pic:cNvPicPr/>
+                  </pic:nvPicPr>
+                  <pic:blipFill>
+                    <a:blip r:embed="rId17">
+                      <a:extLst>
+                        <a:ext uri="{28A0092B-C50C-407E-A947-70E740481C1C}">
+                          <a14:useLocalDpi xmlns:a14="http://schemas.microsoft.com/office/drawing/2010/main" val="0"/>
+                        </a:ext>
+                      </a:extLst>
+                    </a:blip>
+                    <a:stretch>
+                      <a:fillRect/>
+                    </a:stretch>
+                  </pic:blipFill>
+                  <pic:spPr>
+                    <a:xfrm>
+                      <a:off x="0" y="0"/>
+                      <a:ext cx="5131845" cy="4744270"/>
+                    </a:xfrm>
+                    <a:prstGeom prst="rect">
+                      <a:avLst/>
+                    </a:prstGeom>
+                  </pic:spPr>
+                </pic:pic>
+              </a:graphicData>
+            </a:graphic>
+          </wp:inline>
+        </w:drawing>
+      </w:r>
+    </w:p>
+    <w:p>
+      <w:pPr>
+        <w:pStyle w:val="Caption"/>
+      </w:pPr>
+      <w:r>
+        <w:t>ProjectPage component</w:t>
+      </w:r>
+    </w:p>
+    <w:p>
+      <w:r>
+        <w:lastRenderedPageBreak/>
+        <w:t>Dans l’image précédente on peut observer de la ligne 1 à la ligne 8, les « imports »</w:t>
+      </w:r>
+    </w:p>
+    <w:p>
+      <w:r>
+        <w:t>Ce</w:t>
+      </w:r>
+      <w:r>
+        <w:t>ux-ci</w:t>
+      </w:r>
+      <w:r>
+        <w:t xml:space="preserve"> servent à utiliser des ressources extérieures au composant dans lesquels ils sont déclarés.</w:t>
+      </w:r>
+    </w:p>
+    <w:p/>
+    <w:p>
+      <w:r>
+        <w:t>A la ligne 10 et 11 je déclares deux constantes qui ne changeront jamais lors de l’utilisation de l’application, la première elle définis un style css qui sera utilisé dans le composant, la deuxième sert à définir les champs une liste de champs, elle sera utilisée dans le code pour définir quels champs afficher de chaque projet.</w:t>
+      </w:r>
+    </w:p>
+    <w:p/>
+    <w:p>
+      <w:pPr>
+        <w:rPr>
+          <w:b/>
+          <w:bCs/>
+        </w:rPr>
+      </w:pPr>
+      <w:r>
+        <w:t>Á la ligne 13 je fait un export d’une fonction, qui sera en fait le nom de mon composant, dans ce cas on parle du composant « ProjectPage ».</w:t>
+      </w:r>
+      <w:r>
+        <w:br/>
+        <w:t xml:space="preserve">dans ce cas dans les parenthèses je lui passe aucun paramètre mais </w:t>
+      </w:r>
+      <w:r>
+        <w:t>les parametres</w:t>
+      </w:r>
+      <w:r>
+        <w:t xml:space="preserve"> ser</w:t>
+      </w:r>
+      <w:r>
+        <w:t>ont</w:t>
+      </w:r>
+      <w:r>
+        <w:t xml:space="preserve"> </w:t>
+      </w:r>
+      <w:r>
+        <w:t xml:space="preserve">utilisés et donc </w:t>
+      </w:r>
+      <w:r>
+        <w:t>expliqué</w:t>
+      </w:r>
+      <w:r>
+        <w:t>s</w:t>
+      </w:r>
+      <w:r>
+        <w:t xml:space="preserve"> pour le composant « </w:t>
+      </w:r>
+      <w:r>
+        <w:rPr>
+          <w:b/>
+          <w:bCs/>
+        </w:rPr>
+        <w:t>Element »</w:t>
+      </w:r>
+    </w:p>
+    <w:p>
+      <w:pPr>
+        <w:rPr>
+          <w:b/>
+          <w:bCs/>
+        </w:rPr>
+      </w:pPr>
+    </w:p>
+    <w:p>
+      <w:r>
+        <w:t>D</w:t>
+      </w:r>
+      <w:r>
+        <w:t>e</w:t>
+      </w:r>
+      <w:r>
+        <w:t>puis</w:t>
+      </w:r>
+      <w:r>
+        <w:t xml:space="preserve"> la ligne 14 à 17 je définis les « states » du composant, qui sont en effet des « états » du composant.</w:t>
+      </w:r>
+      <w:r>
+        <w:br/>
+        <w:t>Dans les parenthèses carrées il y a deux valeurs, la première sert à me restituer la valeur du state et la deuxième à la « set » cet à dire de changer la valeur de l’état.</w:t>
+      </w:r>
+    </w:p>
+    <w:p/>
+    <w:p>
+      <w:r>
+        <w:t>Le « useEffect » qui commence à la ligne 21 sert à exécuter du code uniquement une fois, lors du premier affichage du composant</w:t>
+      </w:r>
+      <w:r>
+        <w:t xml:space="preserve"> à chaque fois qu’</w:t>
+      </w:r>
+      <w:r>
+        <w:t>il est appelé.</w:t>
+      </w:r>
+    </w:p>
+    <w:p/>
+    <w:p>
+      <w:r>
+        <w:t>En suite de la ligne 30 à la ligne 93 il y a la déclaration des fonctions, qui gèrent l’apparence du composant en modifiant les différents states suivant l’interaction avec celui-ci.</w:t>
+      </w:r>
+    </w:p>
+    <w:p/>
+    <w:p>
+      <w:r>
+        <w:t xml:space="preserve">Finalement dans les lignes 95 à 117, il y a la partie </w:t>
+      </w:r>
+      <w:r>
+        <w:t xml:space="preserve">HTML </w:t>
+      </w:r>
+      <w:r>
+        <w:t>qui sera « retournée » à l’endroit ou le composant sera appelé.</w:t>
+      </w:r>
+    </w:p>
+    <w:p/>
+    <w:p>
+      <w:r>
+        <w:t xml:space="preserve">Donc un objet HTML sera retourné à l’endroit où le composant </w:t>
+      </w:r>
+      <w:r>
+        <w:rPr>
+          <w:b/>
+          <w:bCs/>
+        </w:rPr>
+        <w:t xml:space="preserve">ProjectPage </w:t>
+      </w:r>
+      <w:r>
+        <w:t>sera appelé, avec la balise &lt;ProjectPage/&gt;</w:t>
+      </w:r>
+    </w:p>
+    <w:p>
+      <w:r>
+        <w:br w:type="page"/>
+      </w:r>
+    </w:p>
+    <w:p>
+      <w:pPr>
+        <w:pStyle w:val="Heading2"/>
+      </w:pPr>
+      <w:r>
+        <w:lastRenderedPageBreak/>
+        <w:t>Routing React</w:t>
+      </w:r>
+    </w:p>
+    <w:p>
+      <w:r>
+        <w:t>Pour utiliser le routing dans l’application j’ai installé un package avec le « Node Package Manager » (aka npm) dans la racine du projet, donc :</w:t>
+      </w:r>
+    </w:p>
+    <w:p>
+      <w:r>
+        <w:t>-</w:t>
+      </w:r>
+      <w:r>
+        <w:tab/>
+        <w:t>Ouvrir un terminal dans « TPI_intro/app »</w:t>
+      </w:r>
+    </w:p>
+    <w:p>
+      <w:r>
+        <w:t>-</w:t>
+      </w:r>
+      <w:r>
+        <w:tab/>
+        <w:t xml:space="preserve">Exécuter la commande « npm install react-router-dom » </w:t>
+      </w:r>
+    </w:p>
+    <w:p/>
+    <w:p>
+      <w:r>
+        <w:t>En suite pour utiliser le routing j’ai fait appel à la balise « BrowserRouter », que j’ai importé de react-router-dom, à l’endroit de l’application ou je veux utiliser le routing, donc dans le composant « App », c’est à dire dans le composant de mon application.</w:t>
+      </w:r>
+    </w:p>
+    <w:p/>
+    <w:p>
+      <w:r>
+        <w:t>En suite dans le Browser Router il faut déclarer les « Routes », qui associent une url avec des composant, donc on crée un Balise « Routes » qui elle va contenir des autres balises « Route » qui elles avec la propriété « path » vont définir l’url et avec la propriété « element » y associer un composant</w:t>
+      </w:r>
+      <w:r>
+        <w:t> :</w:t>
+      </w:r>
+    </w:p>
+    <w:p/>
+    <w:p>
+      <w:pPr>
+        <w:keepNext/>
+      </w:pPr>
+      <w:r>
+        <w:rPr>
+          <w:noProof/>
+        </w:rPr>
+        <w:drawing>
+          <wp:inline distT="0" distB="0" distL="0" distR="0" wp14:anchorId="4C20736F" wp14:editId="13F93DB2">
+            <wp:extent cx="3098800" cy="146050"/>
+            <wp:effectExtent l="0" t="0" r="6350" b="6350"/>
+            <wp:docPr id="21" name="Picture 21"/>
+            <wp:cNvGraphicFramePr>
+              <a:graphicFrameLocks xmlns:a="http://schemas.openxmlformats.org/drawingml/2006/main" noChangeAspect="1"/>
+            </wp:cNvGraphicFramePr>
+            <a:graphic xmlns:a="http://schemas.openxmlformats.org/drawingml/2006/main">
+              <a:graphicData uri="http://schemas.openxmlformats.org/drawingml/2006/picture">
+                <pic:pic xmlns:pic="http://schemas.openxmlformats.org/drawingml/2006/picture">
+                  <pic:nvPicPr>
+                    <pic:cNvPr id="21" name="Picture 21"/>
+                    <pic:cNvPicPr/>
+                  </pic:nvPicPr>
+                  <pic:blipFill>
+                    <a:blip r:embed="rId18">
+                      <a:extLst>
+                        <a:ext uri="{28A0092B-C50C-407E-A947-70E740481C1C}">
+                          <a14:useLocalDpi xmlns:a14="http://schemas.microsoft.com/office/drawing/2010/main" val="0"/>
+                        </a:ext>
+                      </a:extLst>
+                    </a:blip>
+                    <a:stretch>
+                      <a:fillRect/>
+                    </a:stretch>
+                  </pic:blipFill>
+                  <pic:spPr>
+                    <a:xfrm>
+                      <a:off x="0" y="0"/>
+                      <a:ext cx="3098800" cy="146050"/>
+                    </a:xfrm>
+                    <a:prstGeom prst="rect">
+                      <a:avLst/>
+                    </a:prstGeom>
+                  </pic:spPr>
+                </pic:pic>
+              </a:graphicData>
+            </a:graphic>
+          </wp:inline>
+        </w:drawing>
+      </w:r>
+      <w:r>
+        <w:rPr>
+          <w:noProof/>
+        </w:rPr>
+        <w:drawing>
+          <wp:inline distT="0" distB="0" distL="0" distR="0" wp14:anchorId="299A1AF1" wp14:editId="18085204">
+            <wp:extent cx="3098959" cy="2140060"/>
+            <wp:effectExtent l="0" t="0" r="6350" b="0"/>
+            <wp:docPr id="20" name="Picture 20" descr="Text&#10;&#10;Description automatically generated"/>
+            <wp:cNvGraphicFramePr>
+              <a:graphicFrameLocks xmlns:a="http://schemas.openxmlformats.org/drawingml/2006/main" noChangeAspect="1"/>
+            </wp:cNvGraphicFramePr>
+            <a:graphic xmlns:a="http://schemas.openxmlformats.org/drawingml/2006/main">
+              <a:graphicData uri="http://schemas.openxmlformats.org/drawingml/2006/picture">
+                <pic:pic xmlns:pic="http://schemas.openxmlformats.org/drawingml/2006/picture">
+                  <pic:nvPicPr>
+                    <pic:cNvPr id="20" name="Picture 20" descr="Text&#10;&#10;Description automatically generated"/>
+                    <pic:cNvPicPr/>
+                  </pic:nvPicPr>
+                  <pic:blipFill>
+                    <a:blip r:embed="rId19">
+                      <a:extLst>
+                        <a:ext uri="{28A0092B-C50C-407E-A947-70E740481C1C}">
+                          <a14:useLocalDpi xmlns:a14="http://schemas.microsoft.com/office/drawing/2010/main" val="0"/>
+                        </a:ext>
+                      </a:extLst>
+                    </a:blip>
+                    <a:stretch>
+                      <a:fillRect/>
+                    </a:stretch>
+                  </pic:blipFill>
+                  <pic:spPr>
+                    <a:xfrm>
+                      <a:off x="0" y="0"/>
+                      <a:ext cx="3098959" cy="2140060"/>
+                    </a:xfrm>
+                    <a:prstGeom prst="rect">
+                      <a:avLst/>
+                    </a:prstGeom>
+                  </pic:spPr>
+                </pic:pic>
+              </a:graphicData>
+            </a:graphic>
+          </wp:inline>
+        </w:drawing>
+      </w:r>
+    </w:p>
+    <w:p>
+      <w:pPr>
+        <w:pStyle w:val="Caption"/>
+      </w:pPr>
+      <w:r>
+        <w:t>Routing in App component</w:t>
+      </w:r>
+    </w:p>
+    <w:p>
+      <w:r>
+        <w:t xml:space="preserve">Donc </w:t>
+      </w:r>
+      <w:r>
+        <w:t>la balise &lt;Routes&gt; sera remplacée par le composant qui correspond à l’url actuel lors de l’utilisation de l’application.</w:t>
+      </w:r>
+      <w:r>
+        <w:br w:type="page"/>
+      </w:r>
+    </w:p>
+    <w:p>
+      <w:pPr>
+        <w:pStyle w:val="Heading2"/>
+      </w:pPr>
+      <w:r>
+        <w:lastRenderedPageBreak/>
+        <w:t>Composant « Element »</w:t>
+      </w:r>
+    </w:p>
+    <w:p>
+      <w:r>
+        <w:t xml:space="preserve">Comme on peut voir dans le composant </w:t>
+      </w:r>
+      <w:r>
+        <w:rPr>
+          <w:b/>
+          <w:bCs/>
+        </w:rPr>
+        <w:t>ProjectPage</w:t>
+      </w:r>
+      <w:r>
+        <w:t>, dans la partie de « retour » html, on observe des appels à d’autres composants, ceux-ci sont :</w:t>
+      </w:r>
+    </w:p>
+    <w:p>
+      <w:pPr>
+        <w:pStyle w:val="ListParagraph"/>
+        <w:numPr>
+          <w:ilvl w:val="0"/>
+          <w:numId w:val="18"/>
+        </w:numPr>
+      </w:pPr>
+      <w:r>
+        <w:rPr>
+          <w:b/>
+          <w:bCs/>
+        </w:rPr>
+        <w:t xml:space="preserve">Header </w:t>
+      </w:r>
+      <w:r>
+        <w:t>– (shared-components)</w:t>
+      </w:r>
+    </w:p>
+    <w:p>
+      <w:pPr>
+        <w:pStyle w:val="ListParagraph"/>
+        <w:numPr>
+          <w:ilvl w:val="0"/>
+          <w:numId w:val="18"/>
+        </w:numPr>
+      </w:pPr>
+      <w:r>
+        <w:rPr>
+          <w:b/>
+          <w:bCs/>
+        </w:rPr>
+        <w:t xml:space="preserve">Box </w:t>
+      </w:r>
+      <w:r>
+        <w:t>– (Material-UI)</w:t>
+      </w:r>
+    </w:p>
+    <w:p>
+      <w:pPr>
+        <w:pStyle w:val="ListParagraph"/>
+        <w:numPr>
+          <w:ilvl w:val="0"/>
+          <w:numId w:val="18"/>
+        </w:numPr>
+      </w:pPr>
+      <w:r>
+        <w:rPr>
+          <w:b/>
+          <w:bCs/>
+        </w:rPr>
+        <w:t>Element</w:t>
+      </w:r>
+      <w:r>
+        <w:t xml:space="preserve"> </w:t>
+      </w:r>
+      <w:r>
+        <w:t>– (shared-components)</w:t>
+      </w:r>
+    </w:p>
+    <w:p>
+      <w:pPr>
+        <w:pStyle w:val="ListParagraph"/>
+        <w:numPr>
+          <w:ilvl w:val="0"/>
+          <w:numId w:val="18"/>
+        </w:numPr>
+      </w:pPr>
+      <w:r>
+        <w:rPr>
+          <w:b/>
+          <w:bCs/>
+        </w:rPr>
+        <w:t>Footer</w:t>
+      </w:r>
+      <w:r>
+        <w:t xml:space="preserve"> </w:t>
+      </w:r>
+      <w:r>
+        <w:t>– (shared-components</w:t>
+      </w:r>
+      <w:r>
+        <w:t>)</w:t>
+      </w:r>
+    </w:p>
+    <w:bookmarkEnd w:id="15"/>
     <w:p>
       <w:pPr>
         <w:rPr>
@@ -7738,21 +7600,12 @@
           <w:iCs/>
         </w:rPr>
       </w:pPr>
-      <w:proofErr w:type="gramStart"/>
-      <w:r>
-        <w:rPr>
-          <w:i/>
-          <w:iCs/>
-        </w:rPr>
-        <w:t>les</w:t>
-      </w:r>
-      <w:proofErr w:type="gramEnd"/>
-      <w:r>
-        <w:rPr>
-          <w:i/>
-          <w:iCs/>
-        </w:rPr>
-        <w:t xml:space="preserve"> répertoires où le logiciel est installé</w:t>
+      <w:r>
+        <w:rPr>
+          <w:i/>
+          <w:iCs/>
+        </w:rPr>
+        <w:t>les répertoires où le logiciel est installé</w:t>
       </w:r>
     </w:p>
     <w:p>
@@ -7771,21 +7624,12 @@
           <w:iCs/>
         </w:rPr>
       </w:pPr>
-      <w:proofErr w:type="gramStart"/>
-      <w:r>
-        <w:rPr>
-          <w:i/>
-          <w:iCs/>
-        </w:rPr>
-        <w:t>la</w:t>
-      </w:r>
-      <w:proofErr w:type="gramEnd"/>
-      <w:r>
-        <w:rPr>
-          <w:i/>
-          <w:iCs/>
-        </w:rPr>
-        <w:t xml:space="preserve"> liste de tous les fichiers et une rapide description de leur contenu (des noms qui parlent !)</w:t>
+      <w:r>
+        <w:rPr>
+          <w:i/>
+          <w:iCs/>
+        </w:rPr>
+        <w:t>la liste de tous les fichiers et une rapide description de leur contenu (des noms qui parlent !)</w:t>
       </w:r>
     </w:p>
     <w:p>
@@ -7804,21 +7648,12 @@
           <w:iCs/>
         </w:rPr>
       </w:pPr>
-      <w:proofErr w:type="gramStart"/>
-      <w:r>
-        <w:rPr>
-          <w:i/>
-          <w:iCs/>
-        </w:rPr>
-        <w:t>les</w:t>
-      </w:r>
-      <w:proofErr w:type="gramEnd"/>
-      <w:r>
-        <w:rPr>
-          <w:i/>
-          <w:iCs/>
-        </w:rPr>
-        <w:t xml:space="preserve"> versions des systèmes d'exploitation et des outils logiciels</w:t>
+      <w:r>
+        <w:rPr>
+          <w:i/>
+          <w:iCs/>
+        </w:rPr>
+        <w:t>les versions des systèmes d'exploitation et des outils logiciels</w:t>
       </w:r>
     </w:p>
     <w:p>
@@ -7837,21 +7672,12 @@
           <w:iCs/>
         </w:rPr>
       </w:pPr>
-      <w:proofErr w:type="gramStart"/>
-      <w:r>
-        <w:rPr>
-          <w:i/>
-          <w:iCs/>
-        </w:rPr>
-        <w:t>la</w:t>
-      </w:r>
-      <w:proofErr w:type="gramEnd"/>
-      <w:r>
-        <w:rPr>
-          <w:i/>
-          <w:iCs/>
-        </w:rPr>
-        <w:t xml:space="preserve"> description exacte du matériel</w:t>
+      <w:r>
+        <w:rPr>
+          <w:i/>
+          <w:iCs/>
+        </w:rPr>
+        <w:t>la description exacte du matériel</w:t>
       </w:r>
     </w:p>
     <w:p>
@@ -7870,21 +7696,12 @@
           <w:iCs/>
         </w:rPr>
       </w:pPr>
-      <w:proofErr w:type="gramStart"/>
-      <w:r>
-        <w:rPr>
-          <w:i/>
-          <w:iCs/>
-        </w:rPr>
-        <w:t>le</w:t>
-      </w:r>
-      <w:proofErr w:type="gramEnd"/>
-      <w:r>
-        <w:rPr>
-          <w:i/>
-          <w:iCs/>
-        </w:rPr>
-        <w:t xml:space="preserve"> numé</w:t>
+      <w:r>
+        <w:rPr>
+          <w:i/>
+          <w:iCs/>
+        </w:rPr>
+        <w:t>le numé</w:t>
       </w:r>
       <w:r>
         <w:rPr>
@@ -7918,21 +7735,12 @@
           <w:u w:val="single"/>
         </w:rPr>
       </w:pPr>
-      <w:proofErr w:type="gramStart"/>
-      <w:r>
-        <w:rPr>
-          <w:i/>
-          <w:iCs/>
-        </w:rPr>
-        <w:t>programmation</w:t>
-      </w:r>
-      <w:proofErr w:type="gramEnd"/>
-      <w:r>
-        <w:rPr>
-          <w:i/>
-          <w:iCs/>
-        </w:rPr>
-        <w:t xml:space="preserve"> et scripts: librairies externes, dictionnaire des données, reconstruction du logiciel</w:t>
+      <w:r>
+        <w:rPr>
+          <w:i/>
+          <w:iCs/>
+        </w:rPr>
+        <w:t>programmation et scripts: librairies externes, dictionnaire des données, reconstruction du logiciel</w:t>
       </w:r>
       <w:r>
         <w:rPr>
@@ -7994,25 +7802,7 @@
           <w:iCs/>
           <w:u w:val="single"/>
         </w:rPr>
-        <w:t xml:space="preserve">Evitez d’inclure les </w:t>
-      </w:r>
-      <w:proofErr w:type="gramStart"/>
-      <w:r>
-        <w:rPr>
-          <w:i/>
-          <w:iCs/>
-          <w:u w:val="single"/>
-        </w:rPr>
-        <w:t>listings</w:t>
-      </w:r>
-      <w:proofErr w:type="gramEnd"/>
-      <w:r>
-        <w:rPr>
-          <w:i/>
-          <w:iCs/>
-          <w:u w:val="single"/>
-        </w:rPr>
-        <w:t xml:space="preserve"> des sources</w:t>
+        <w:t>Evitez d’inclure les listings des sources</w:t>
       </w:r>
       <w:r>
         <w:rPr>
@@ -8030,9 +7820,9 @@
           <w:iCs/>
         </w:rPr>
       </w:pPr>
-      <w:bookmarkStart w:id="15" w:name="_Toc25553321"/>
-      <w:bookmarkStart w:id="16" w:name="_Toc71691025"/>
-      <w:bookmarkStart w:id="17" w:name="_Toc499021844"/>
+      <w:bookmarkStart w:id="16" w:name="_Toc25553321"/>
+      <w:bookmarkStart w:id="17" w:name="_Toc71691025"/>
+      <w:bookmarkStart w:id="18" w:name="_Toc499021844"/>
       <w:r>
         <w:rPr>
           <w:i w:val="0"/>
@@ -8040,7 +7830,7 @@
         </w:rPr>
         <w:t>Description des test</w:t>
       </w:r>
-      <w:bookmarkEnd w:id="15"/>
+      <w:bookmarkEnd w:id="16"/>
       <w:r>
         <w:rPr>
           <w:i w:val="0"/>
@@ -8048,8 +7838,8 @@
         </w:rPr>
         <w:t>s effectués</w:t>
       </w:r>
-      <w:bookmarkEnd w:id="16"/>
       <w:bookmarkEnd w:id="17"/>
+      <w:bookmarkEnd w:id="18"/>
     </w:p>
     <w:p>
       <w:pPr>
@@ -8072,16 +7862,8 @@
         <w:rPr>
           <w:i/>
         </w:rPr>
-        <w:t xml:space="preserve">Pour chaque partie testée de votre projet, il faut </w:t>
-      </w:r>
-      <w:proofErr w:type="gramStart"/>
-      <w:r>
-        <w:rPr>
-          <w:i/>
-        </w:rPr>
-        <w:t>décrire:</w:t>
-      </w:r>
-      <w:proofErr w:type="gramEnd"/>
+        <w:t>Pour chaque partie testée de votre projet, il faut décrire:</w:t>
+      </w:r>
     </w:p>
     <w:p>
       <w:pPr>
@@ -8103,19 +7885,11 @@
           <w:i/>
         </w:rPr>
       </w:pPr>
-      <w:proofErr w:type="gramStart"/>
-      <w:r>
-        <w:rPr>
-          <w:i/>
-        </w:rPr>
-        <w:t>les</w:t>
-      </w:r>
-      <w:proofErr w:type="gramEnd"/>
-      <w:r>
-        <w:rPr>
-          <w:i/>
-        </w:rPr>
-        <w:t xml:space="preserve"> conditions exactes de chaque test</w:t>
+      <w:r>
+        <w:rPr>
+          <w:i/>
+        </w:rPr>
+        <w:t>les conditions exactes de chaque test</w:t>
       </w:r>
     </w:p>
     <w:p>
@@ -8128,19 +7902,11 @@
           <w:i/>
         </w:rPr>
       </w:pPr>
-      <w:proofErr w:type="gramStart"/>
-      <w:r>
-        <w:rPr>
-          <w:i/>
-        </w:rPr>
-        <w:t>les</w:t>
-      </w:r>
-      <w:proofErr w:type="gramEnd"/>
-      <w:r>
-        <w:rPr>
-          <w:i/>
-        </w:rPr>
-        <w:t xml:space="preserve"> preuves de test (papier ou fichier)</w:t>
+      <w:r>
+        <w:rPr>
+          <w:i/>
+        </w:rPr>
+        <w:t>les preuves de test (papier ou fichier)</w:t>
       </w:r>
     </w:p>
     <w:p>
@@ -8153,19 +7919,11 @@
           <w:i/>
         </w:rPr>
       </w:pPr>
-      <w:proofErr w:type="gramStart"/>
-      <w:r>
-        <w:rPr>
-          <w:i/>
-        </w:rPr>
-        <w:t>tests</w:t>
-      </w:r>
-      <w:proofErr w:type="gramEnd"/>
-      <w:r>
-        <w:rPr>
-          <w:i/>
-        </w:rPr>
-        <w:t xml:space="preserve"> sans preuve: fournir au moins une description </w:t>
+      <w:r>
+        <w:rPr>
+          <w:i/>
+        </w:rPr>
+        <w:t xml:space="preserve">tests sans preuve: fournir au moins une description </w:t>
       </w:r>
     </w:p>
     <w:p>
@@ -8176,9 +7934,9 @@
           <w:iCs/>
         </w:rPr>
       </w:pPr>
-      <w:bookmarkStart w:id="18" w:name="_Toc25553322"/>
-      <w:bookmarkStart w:id="19" w:name="_Toc71691026"/>
-      <w:bookmarkStart w:id="20" w:name="_Toc499021845"/>
+      <w:bookmarkStart w:id="19" w:name="_Toc25553322"/>
+      <w:bookmarkStart w:id="20" w:name="_Toc71691026"/>
+      <w:bookmarkStart w:id="21" w:name="_Toc499021845"/>
       <w:r>
         <w:rPr>
           <w:i w:val="0"/>
@@ -8186,7 +7944,7 @@
         </w:rPr>
         <w:t xml:space="preserve">Erreurs </w:t>
       </w:r>
-      <w:bookmarkEnd w:id="18"/>
+      <w:bookmarkEnd w:id="19"/>
       <w:r>
         <w:rPr>
           <w:i w:val="0"/>
@@ -8194,8 +7952,8 @@
         </w:rPr>
         <w:t>restantes</w:t>
       </w:r>
-      <w:bookmarkEnd w:id="19"/>
       <w:bookmarkEnd w:id="20"/>
+      <w:bookmarkEnd w:id="21"/>
       <w:r>
         <w:rPr>
           <w:i w:val="0"/>
@@ -8211,7 +7969,7 @@
           <w:i/>
         </w:rPr>
       </w:pPr>
-      <w:bookmarkStart w:id="21" w:name="_Toc25553323"/>
+      <w:bookmarkStart w:id="22" w:name="_Toc25553323"/>
     </w:p>
     <w:p>
       <w:pPr>
@@ -8224,21 +7982,7 @@
         <w:rPr>
           <w:i/>
         </w:rPr>
-        <w:t xml:space="preserve">S'il reste encore des </w:t>
-      </w:r>
-      <w:proofErr w:type="gramStart"/>
-      <w:r>
-        <w:rPr>
-          <w:i/>
-        </w:rPr>
-        <w:t>erreurs:</w:t>
-      </w:r>
-      <w:proofErr w:type="gramEnd"/>
-      <w:r>
-        <w:rPr>
-          <w:i/>
-        </w:rPr>
-        <w:t xml:space="preserve"> </w:t>
+        <w:t xml:space="preserve">S'il reste encore des erreurs: </w:t>
       </w:r>
     </w:p>
     <w:p>
@@ -8282,7 +8026,7 @@
         </w:rPr>
         <w:t>Conséquences sur l'utilisation du produit</w:t>
       </w:r>
-      <w:bookmarkEnd w:id="21"/>
+      <w:bookmarkEnd w:id="22"/>
     </w:p>
     <w:p>
       <w:pPr>
@@ -8318,18 +8062,17 @@
           <w:iCs/>
         </w:rPr>
       </w:pPr>
-      <w:bookmarkStart w:id="22" w:name="_Toc25553326"/>
-      <w:bookmarkStart w:id="23" w:name="_Toc71691029"/>
-      <w:bookmarkStart w:id="24" w:name="_Toc499021846"/>
+      <w:bookmarkStart w:id="23" w:name="_Toc25553326"/>
+      <w:bookmarkStart w:id="24" w:name="_Toc71691029"/>
+      <w:bookmarkStart w:id="25" w:name="_Toc499021846"/>
       <w:r>
         <w:rPr>
           <w:i w:val="0"/>
           <w:iCs/>
         </w:rPr>
-        <w:lastRenderedPageBreak/>
         <w:t>Liste des documents</w:t>
       </w:r>
-      <w:bookmarkEnd w:id="22"/>
+      <w:bookmarkEnd w:id="23"/>
       <w:r>
         <w:rPr>
           <w:i w:val="0"/>
@@ -8337,8 +8080,8 @@
         </w:rPr>
         <w:t xml:space="preserve"> fournis</w:t>
       </w:r>
-      <w:bookmarkEnd w:id="23"/>
       <w:bookmarkEnd w:id="24"/>
+      <w:bookmarkEnd w:id="25"/>
     </w:p>
     <w:p>
       <w:pPr>
@@ -8392,21 +8135,12 @@
           <w:i/>
         </w:rPr>
       </w:pPr>
-      <w:proofErr w:type="gramStart"/>
       <w:r>
         <w:rPr>
           <w:rFonts w:cs="Arial"/>
           <w:i/>
         </w:rPr>
-        <w:t>le</w:t>
-      </w:r>
-      <w:proofErr w:type="gramEnd"/>
-      <w:r>
-        <w:rPr>
-          <w:rFonts w:cs="Arial"/>
-          <w:i/>
-        </w:rPr>
-        <w:t xml:space="preserve"> rapport de projet</w:t>
+        <w:t>le rapport de projet</w:t>
       </w:r>
     </w:p>
     <w:p>
@@ -8420,21 +8154,13 @@
           <w:i/>
         </w:rPr>
       </w:pPr>
-      <w:proofErr w:type="gramStart"/>
       <w:r>
         <w:rPr>
           <w:rFonts w:cs="Arial"/>
           <w:i/>
         </w:rPr>
-        <w:t>le</w:t>
-      </w:r>
-      <w:proofErr w:type="gramEnd"/>
-      <w:r>
-        <w:rPr>
-          <w:rFonts w:cs="Arial"/>
-          <w:i/>
-        </w:rPr>
-        <w:t xml:space="preserve"> manuel d'Installation (en annexe)</w:t>
+        <w:lastRenderedPageBreak/>
+        <w:t>le manuel d'Installation (en annexe)</w:t>
       </w:r>
     </w:p>
     <w:p>
@@ -8448,21 +8174,12 @@
           <w:i/>
         </w:rPr>
       </w:pPr>
-      <w:proofErr w:type="gramStart"/>
       <w:r>
         <w:rPr>
           <w:rFonts w:cs="Arial"/>
           <w:i/>
         </w:rPr>
-        <w:t>le</w:t>
-      </w:r>
-      <w:proofErr w:type="gramEnd"/>
-      <w:r>
-        <w:rPr>
-          <w:rFonts w:cs="Arial"/>
-          <w:i/>
-        </w:rPr>
-        <w:t xml:space="preserve"> manuel d'Utilisation avec des exemples graphiques (en annexe)</w:t>
+        <w:t>le manuel d'Utilisation avec des exemples graphiques (en annexe)</w:t>
       </w:r>
     </w:p>
     <w:p>
@@ -8476,21 +8193,12 @@
           <w:i/>
         </w:rPr>
       </w:pPr>
-      <w:proofErr w:type="gramStart"/>
       <w:r>
         <w:rPr>
           <w:rFonts w:cs="Arial"/>
           <w:i/>
         </w:rPr>
-        <w:t>autres</w:t>
-      </w:r>
-      <w:proofErr w:type="gramEnd"/>
-      <w:r>
-        <w:rPr>
-          <w:rFonts w:cs="Arial"/>
-          <w:i/>
-        </w:rPr>
-        <w:t>…</w:t>
+        <w:t>autres…</w:t>
       </w:r>
     </w:p>
     <w:p>
@@ -8521,18 +8229,18 @@
           <w:tab w:val="num" w:pos="360"/>
         </w:tabs>
       </w:pPr>
-      <w:bookmarkStart w:id="25" w:name="_Toc25553328"/>
-      <w:bookmarkStart w:id="26" w:name="_Toc71703263"/>
-      <w:bookmarkStart w:id="27" w:name="_Toc499021847"/>
+      <w:bookmarkStart w:id="26" w:name="_Toc25553328"/>
+      <w:bookmarkStart w:id="27" w:name="_Toc71703263"/>
+      <w:bookmarkStart w:id="28" w:name="_Toc499021847"/>
       <w:r>
         <w:t>C</w:t>
       </w:r>
-      <w:bookmarkEnd w:id="25"/>
       <w:bookmarkEnd w:id="26"/>
+      <w:bookmarkEnd w:id="27"/>
       <w:r>
         <w:t>onclusions</w:t>
       </w:r>
-      <w:bookmarkEnd w:id="27"/>
+      <w:bookmarkEnd w:id="28"/>
     </w:p>
     <w:p>
       <w:pPr>
@@ -8560,18 +8268,8 @@
           <w:i/>
           <w:sz w:val="24"/>
         </w:rPr>
-        <w:t xml:space="preserve">Développez en tous cas les points </w:t>
-      </w:r>
-      <w:proofErr w:type="gramStart"/>
-      <w:r>
-        <w:rPr>
-          <w:rFonts w:ascii="Arial" w:hAnsi="Arial" w:cs="Arial"/>
-          <w:i/>
-          <w:sz w:val="24"/>
-        </w:rPr>
-        <w:t>suivants:</w:t>
-      </w:r>
-      <w:proofErr w:type="gramEnd"/>
+        <w:t>Développez en tous cas les points suivants:</w:t>
+      </w:r>
     </w:p>
     <w:p>
       <w:pPr>
@@ -8691,17 +8389,17 @@
           <w:tab w:val="num" w:pos="360"/>
         </w:tabs>
       </w:pPr>
-      <w:bookmarkStart w:id="28" w:name="_Toc71703264"/>
-      <w:bookmarkStart w:id="29" w:name="_Toc499021848"/>
+      <w:bookmarkStart w:id="29" w:name="_Toc71703264"/>
+      <w:bookmarkStart w:id="30" w:name="_Toc499021848"/>
       <w:r>
         <w:lastRenderedPageBreak/>
         <w:t>A</w:t>
       </w:r>
-      <w:bookmarkEnd w:id="28"/>
+      <w:bookmarkEnd w:id="29"/>
       <w:r>
         <w:t>nnexes</w:t>
       </w:r>
-      <w:bookmarkEnd w:id="29"/>
+      <w:bookmarkEnd w:id="30"/>
     </w:p>
     <w:p/>
     <w:p>
@@ -8712,7 +8410,7 @@
           <w:iCs/>
         </w:rPr>
       </w:pPr>
-      <w:bookmarkStart w:id="30" w:name="_Toc499021849"/>
+      <w:bookmarkStart w:id="31" w:name="_Toc499021849"/>
       <w:r>
         <w:rPr>
           <w:i w:val="0"/>
@@ -8720,7 +8418,7 @@
         </w:rPr>
         <w:t>Résumé du rapport du TPI / version succincte de la documentation</w:t>
       </w:r>
-      <w:bookmarkEnd w:id="30"/>
+      <w:bookmarkEnd w:id="31"/>
     </w:p>
     <w:p/>
     <w:p>
@@ -8930,7 +8628,6 @@
           <w:lang w:val="en-US"/>
         </w:rPr>
       </w:pPr>
-      <w:proofErr w:type="gramStart"/>
       <w:r>
         <w:rPr>
           <w:b/>
@@ -8940,10 +8637,12 @@
           <w:szCs w:val="24"/>
           <w:lang w:val="en-US"/>
         </w:rPr>
-        <w:t>Codebase :</w:t>
-      </w:r>
-      <w:proofErr w:type="gramEnd"/>
-      <w:r>
+        <w:t>Codebase : TODO</w:t>
+      </w:r>
+    </w:p>
+    <w:p>
+      <w:pPr>
+        <w:ind w:left="708" w:hanging="132"/>
         <w:rPr>
           <w:b/>
           <w:bCs/>
@@ -8952,12 +8651,8 @@
           <w:szCs w:val="24"/>
           <w:lang w:val="en-US"/>
         </w:rPr>
-        <w:t xml:space="preserve"> TODO</w:t>
-      </w:r>
-    </w:p>
-    <w:p>
-      <w:pPr>
-        <w:ind w:left="708" w:hanging="132"/>
+      </w:pPr>
+      <w:r>
         <w:rPr>
           <w:b/>
           <w:bCs/>
@@ -8966,8 +8661,12 @@
           <w:szCs w:val="24"/>
           <w:lang w:val="en-US"/>
         </w:rPr>
-      </w:pPr>
-      <w:r>
+        <w:t>Front-End : TODO</w:t>
+      </w:r>
+    </w:p>
+    <w:p>
+      <w:pPr>
+        <w:ind w:left="708" w:hanging="132"/>
         <w:rPr>
           <w:b/>
           <w:bCs/>
@@ -8976,9 +8675,7 @@
           <w:szCs w:val="24"/>
           <w:lang w:val="en-US"/>
         </w:rPr>
-        <w:t>Front-</w:t>
-      </w:r>
-      <w:proofErr w:type="gramStart"/>
+      </w:pPr>
       <w:r>
         <w:rPr>
           <w:b/>
@@ -8988,10 +8685,12 @@
           <w:szCs w:val="24"/>
           <w:lang w:val="en-US"/>
         </w:rPr>
-        <w:t>End :</w:t>
-      </w:r>
-      <w:proofErr w:type="gramEnd"/>
-      <w:r>
+        <w:t>Back-End : TODO</w:t>
+      </w:r>
+    </w:p>
+    <w:p>
+      <w:pPr>
+        <w:ind w:left="708" w:hanging="132"/>
         <w:rPr>
           <w:b/>
           <w:bCs/>
@@ -9000,12 +8699,8 @@
           <w:szCs w:val="24"/>
           <w:lang w:val="en-US"/>
         </w:rPr>
-        <w:t xml:space="preserve"> TODO</w:t>
-      </w:r>
-    </w:p>
-    <w:p>
-      <w:pPr>
-        <w:ind w:left="708" w:hanging="132"/>
+      </w:pPr>
+      <w:r>
         <w:rPr>
           <w:b/>
           <w:bCs/>
@@ -9014,48 +8709,14 @@
           <w:szCs w:val="24"/>
           <w:lang w:val="en-US"/>
         </w:rPr>
-      </w:pPr>
-      <w:r>
-        <w:rPr>
-          <w:b/>
-          <w:bCs/>
-          <w:i/>
-          <w:iCs/>
-          <w:szCs w:val="24"/>
+        <w:t xml:space="preserve">Node Package Manager (npm) : </w:t>
+      </w:r>
+    </w:p>
+    <w:p>
+      <w:pPr>
+        <w:rPr>
           <w:lang w:val="en-US"/>
         </w:rPr>
-        <w:t>Back-</w:t>
-      </w:r>
-      <w:proofErr w:type="gramStart"/>
-      <w:r>
-        <w:rPr>
-          <w:b/>
-          <w:bCs/>
-          <w:i/>
-          <w:iCs/>
-          <w:szCs w:val="24"/>
-          <w:lang w:val="en-US"/>
-        </w:rPr>
-        <w:t>End :</w:t>
-      </w:r>
-      <w:proofErr w:type="gramEnd"/>
-      <w:r>
-        <w:rPr>
-          <w:b/>
-          <w:bCs/>
-          <w:i/>
-          <w:iCs/>
-          <w:szCs w:val="24"/>
-          <w:lang w:val="en-US"/>
-        </w:rPr>
-        <w:t xml:space="preserve"> TODO</w:t>
-      </w:r>
-    </w:p>
-    <w:p>
-      <w:pPr>
-        <w:rPr>
-          <w:lang w:val="en-US"/>
-        </w:rPr>
       </w:pPr>
     </w:p>
     <w:p>
@@ -9066,8 +8727,8 @@
           <w:iCs/>
         </w:rPr>
       </w:pPr>
-      <w:bookmarkStart w:id="31" w:name="_Toc71703265"/>
-      <w:bookmarkStart w:id="32" w:name="_Toc499021850"/>
+      <w:bookmarkStart w:id="32" w:name="_Toc71703265"/>
+      <w:bookmarkStart w:id="33" w:name="_Toc499021850"/>
       <w:r>
         <w:rPr>
           <w:i w:val="0"/>
@@ -9075,8 +8736,8 @@
         </w:rPr>
         <w:t>Sources – Bibliographie</w:t>
       </w:r>
-      <w:bookmarkEnd w:id="31"/>
       <w:bookmarkEnd w:id="32"/>
+      <w:bookmarkEnd w:id="33"/>
     </w:p>
     <w:p>
       <w:pPr>
@@ -9098,7 +8759,7 @@
           <w:numId w:val="15"/>
         </w:numPr>
       </w:pPr>
-      <w:hyperlink r:id="rId17" w:history="1">
+      <w:hyperlink r:id="rId20" w:history="1">
         <w:r>
           <w:rPr>
             <w:rStyle w:val="Hyperlink"/>
@@ -9115,7 +8776,7 @@
           <w:numId w:val="15"/>
         </w:numPr>
       </w:pPr>
-      <w:hyperlink r:id="rId18" w:history="1">
+      <w:hyperlink r:id="rId21" w:history="1">
         <w:r>
           <w:rPr>
             <w:rStyle w:val="Hyperlink"/>
@@ -9132,7 +8793,7 @@
           <w:numId w:val="15"/>
         </w:numPr>
       </w:pPr>
-      <w:hyperlink r:id="rId19" w:history="1">
+      <w:hyperlink r:id="rId22" w:history="1">
         <w:r>
           <w:rPr>
             <w:rStyle w:val="Hyperlink"/>
@@ -9154,7 +8815,7 @@
           <w:u w:val="none"/>
         </w:rPr>
       </w:pPr>
-      <w:hyperlink r:id="rId20" w:history="1">
+      <w:hyperlink r:id="rId23" w:history="1">
         <w:r>
           <w:rPr>
             <w:rStyle w:val="Hyperlink"/>
@@ -9171,7 +8832,7 @@
           <w:numId w:val="15"/>
         </w:numPr>
       </w:pPr>
-      <w:hyperlink r:id="rId21" w:history="1">
+      <w:hyperlink r:id="rId24" w:history="1">
         <w:r>
           <w:rPr>
             <w:rStyle w:val="Hyperlink"/>
@@ -9220,21 +8881,7 @@
         <w:rPr>
           <w:i/>
         </w:rPr>
-        <w:t xml:space="preserve"> (Titre, auteur, date), des sites Internet (URL) consultés, des articles (Revue, date, titre, </w:t>
-      </w:r>
-      <w:proofErr w:type="gramStart"/>
-      <w:r>
-        <w:rPr>
-          <w:i/>
-        </w:rPr>
-        <w:t>auteur)…</w:t>
-      </w:r>
-      <w:proofErr w:type="gramEnd"/>
-      <w:r>
-        <w:rPr>
-          <w:i/>
-        </w:rPr>
-        <w:t xml:space="preserve"> Et de toutes les aides externes (noms)   </w:t>
+        <w:t xml:space="preserve"> (Titre, auteur, date), des sites Internet (URL) consultés, des articles (Revue, date, titre, auteur)… Et de toutes les aides externes (noms)   </w:t>
       </w:r>
     </w:p>
     <w:p>
@@ -9258,9 +8905,9 @@
           <w:iCs/>
         </w:rPr>
       </w:pPr>
-      <w:bookmarkStart w:id="33" w:name="_Toc25553330"/>
-      <w:bookmarkStart w:id="34" w:name="_Toc71703266"/>
-      <w:bookmarkStart w:id="35" w:name="_Toc499021851"/>
+      <w:bookmarkStart w:id="34" w:name="_Toc25553330"/>
+      <w:bookmarkStart w:id="35" w:name="_Toc71703266"/>
+      <w:bookmarkStart w:id="36" w:name="_Toc499021851"/>
       <w:r>
         <w:rPr>
           <w:i w:val="0"/>
@@ -9269,8 +8916,8 @@
         <w:lastRenderedPageBreak/>
         <w:t xml:space="preserve">Journal de </w:t>
       </w:r>
-      <w:bookmarkEnd w:id="33"/>
       <w:bookmarkEnd w:id="34"/>
+      <w:bookmarkEnd w:id="35"/>
       <w:r>
         <w:rPr>
           <w:i w:val="0"/>
@@ -9278,7 +8925,7 @@
         </w:rPr>
         <w:t>travail</w:t>
       </w:r>
-      <w:bookmarkEnd w:id="35"/>
+      <w:bookmarkEnd w:id="36"/>
     </w:p>
     <w:p/>
     <w:tbl>
@@ -9549,15 +9196,7 @@
               <w:t xml:space="preserve"> Git</w:t>
             </w:r>
             <w:r>
-              <w:t xml:space="preserve"> et </w:t>
-            </w:r>
-            <w:proofErr w:type="spellStart"/>
-            <w:r>
-              <w:t>upload</w:t>
-            </w:r>
-            <w:proofErr w:type="spellEnd"/>
-            <w:r>
-              <w:t xml:space="preserve"> du projet</w:t>
+              <w:t xml:space="preserve"> et upload du projet</w:t>
             </w:r>
           </w:p>
           <w:p>
@@ -9569,13 +9208,8 @@
               </w:numPr>
             </w:pPr>
             <w:r>
-              <w:t xml:space="preserve">Réalisation de la maquette </w:t>
+              <w:t>Réalisation de la maquette figma</w:t>
             </w:r>
-            <w:proofErr w:type="spellStart"/>
-            <w:r>
-              <w:t>figma</w:t>
-            </w:r>
-            <w:proofErr w:type="spellEnd"/>
           </w:p>
         </w:tc>
         <w:tc>
@@ -9647,13 +9281,8 @@
               </w:numPr>
             </w:pPr>
             <w:r>
-              <w:t xml:space="preserve">Avancement maquette </w:t>
+              <w:t>Avancement maquette figma</w:t>
             </w:r>
-            <w:proofErr w:type="spellStart"/>
-            <w:r>
-              <w:t>figma</w:t>
-            </w:r>
-            <w:proofErr w:type="spellEnd"/>
           </w:p>
           <w:p>
             <w:pPr>
@@ -9670,17 +9299,11 @@
               <w:t>ise en place de l’application</w:t>
             </w:r>
             <w:r>
-              <w:t xml:space="preserve"> : Création application </w:t>
+              <w:t> : Création application React</w:t>
             </w:r>
-            <w:proofErr w:type="spellStart"/>
-            <w:r>
-              <w:t>React</w:t>
-            </w:r>
-            <w:proofErr w:type="spellEnd"/>
             <w:r>
               <w:t>(</w:t>
             </w:r>
-            <w:proofErr w:type="spellStart"/>
             <w:r>
               <w:rPr>
                 <w:b/>
@@ -9690,22 +9313,15 @@
               </w:rPr>
               <w:t>front-end</w:t>
             </w:r>
-            <w:proofErr w:type="spellEnd"/>
             <w:r>
               <w:t>)</w:t>
             </w:r>
             <w:r>
-              <w:t xml:space="preserve">, configuration </w:t>
-            </w:r>
-            <w:proofErr w:type="gramStart"/>
-            <w:r>
-              <w:t>Electron</w:t>
+              <w:t>, configuration Electron</w:t>
             </w:r>
             <w:r>
               <w:t>(</w:t>
             </w:r>
-            <w:proofErr w:type="spellStart"/>
-            <w:proofErr w:type="gramEnd"/>
             <w:r>
               <w:rPr>
                 <w:b/>
@@ -9715,7 +9331,6 @@
               </w:rPr>
               <w:t>Back-end</w:t>
             </w:r>
-            <w:proofErr w:type="spellEnd"/>
             <w:r>
               <w:t>)</w:t>
             </w:r>
@@ -9796,15 +9411,7 @@
               </w:numPr>
             </w:pPr>
             <w:r>
-              <w:t>Mise en place le « </w:t>
-            </w:r>
-            <w:proofErr w:type="spellStart"/>
-            <w:r>
-              <w:t>routing</w:t>
-            </w:r>
-            <w:proofErr w:type="spellEnd"/>
-            <w:r>
-              <w:t> » de l’application</w:t>
+              <w:t>Mise en place le « routing » de l’application</w:t>
             </w:r>
           </w:p>
           <w:p>
@@ -9973,15 +9580,7 @@
               <w:t>Ajout client</w:t>
             </w:r>
             <w:r>
-              <w:t xml:space="preserve"> dans le composant « </w:t>
-            </w:r>
-            <w:proofErr w:type="spellStart"/>
-            <w:r>
-              <w:t>ClientDetails</w:t>
-            </w:r>
-            <w:proofErr w:type="spellEnd"/>
-            <w:r>
-              <w:t> »</w:t>
+              <w:t xml:space="preserve"> dans le composant « ClientDetails »</w:t>
             </w:r>
           </w:p>
           <w:p>
@@ -9993,26 +9592,10 @@
               </w:numPr>
             </w:pPr>
             <w:r>
-              <w:t xml:space="preserve">Révision du </w:t>
-            </w:r>
-            <w:proofErr w:type="spellStart"/>
-            <w:r>
-              <w:t>routing</w:t>
-            </w:r>
-            <w:proofErr w:type="spellEnd"/>
-            <w:r>
-              <w:t xml:space="preserve"> de la page clients</w:t>
+              <w:t>Révision du routing de la page clients</w:t>
             </w:r>
             <w:r>
-              <w:t>, composant :« </w:t>
-            </w:r>
-            <w:proofErr w:type="spellStart"/>
-            <w:r>
-              <w:t>ClientPage</w:t>
-            </w:r>
-            <w:proofErr w:type="spellEnd"/>
-            <w:r>
-              <w:t> »</w:t>
+              <w:t>, composant :« ClientPage »</w:t>
             </w:r>
           </w:p>
         </w:tc>
@@ -10057,32 +9640,7 @@
               </w:numPr>
             </w:pPr>
             <w:r>
-              <w:t xml:space="preserve">Installation </w:t>
-            </w:r>
-            <w:proofErr w:type="spellStart"/>
-            <w:r>
-              <w:t>sqlite</w:t>
-            </w:r>
-            <w:proofErr w:type="spellEnd"/>
-          </w:p>
-          <w:p>
-            <w:pPr>
-              <w:pStyle w:val="ListParagraph"/>
-              <w:numPr>
-                <w:ilvl w:val="0"/>
-                <w:numId w:val="17"/>
-              </w:numPr>
-            </w:pPr>
-            <w:r>
-              <w:t>Création des 2 DB (dev et prod) avec outil « </w:t>
-            </w:r>
-            <w:proofErr w:type="spellStart"/>
-            <w:r>
-              <w:t>DbBrowserForSqLite</w:t>
-            </w:r>
-            <w:proofErr w:type="spellEnd"/>
-            <w:r>
-              <w:t> »</w:t>
+              <w:t>Installation sqlite</w:t>
             </w:r>
           </w:p>
           <w:p>
@@ -10094,15 +9652,19 @@
               </w:numPr>
             </w:pPr>
             <w:r>
-              <w:t> Création des tables de la BD (si elles n’</w:t>
+              <w:t>Création des 2 DB (dev et prod) avec outil « DbBrowserForSqLite »</w:t>
             </w:r>
-            <w:proofErr w:type="spellStart"/>
+          </w:p>
+          <w:p>
+            <w:pPr>
+              <w:pStyle w:val="ListParagraph"/>
+              <w:numPr>
+                <w:ilvl w:val="0"/>
+                <w:numId w:val="17"/>
+              </w:numPr>
+            </w:pPr>
             <w:r>
-              <w:t>éxistent</w:t>
-            </w:r>
-            <w:proofErr w:type="spellEnd"/>
-            <w:r>
-              <w:t xml:space="preserve"> pas) à l’initiation de l’app electron</w:t>
+              <w:t> Création des tables de la BD (si elles n’éxistent pas) à l’initiation de l’app electron</w:t>
             </w:r>
             <w:r>
               <w:t>.</w:t>
@@ -10124,72 +9686,27 @@
               <w:t xml:space="preserve">Révision </w:t>
             </w:r>
             <w:r>
-              <w:t>du processus d’ajout d’un client (front</w:t>
-            </w:r>
-            <w:proofErr w:type="gramStart"/>
-            <w:r>
-              <w:t>):</w:t>
-            </w:r>
-            <w:proofErr w:type="gramEnd"/>
-            <w:r>
-              <w:t xml:space="preserve"> </w:t>
+              <w:t xml:space="preserve">du processus d’ajout d’un client (front): </w:t>
             </w:r>
             <w:r>
               <w:t>composant « </w:t>
             </w:r>
-            <w:proofErr w:type="spellStart"/>
             <w:r>
               <w:t>Client</w:t>
             </w:r>
             <w:r>
-              <w:t>Details</w:t>
-            </w:r>
-            <w:proofErr w:type="spellEnd"/>
-            <w:r>
-              <w:t> »</w:t>
+              <w:t>Details »</w:t>
             </w:r>
             <w:r>
-              <w:t xml:space="preserve"> &gt; composant « </w:t>
-            </w:r>
-            <w:proofErr w:type="spellStart"/>
-            <w:r>
-              <w:t>ClientPage</w:t>
-            </w:r>
-            <w:proofErr w:type="spellEnd"/>
-            <w:r>
-              <w:t> »</w:t>
+              <w:t xml:space="preserve"> &gt; composant « ClientPage »</w:t>
             </w:r>
             <w:r>
               <w:br/>
-              <w:t xml:space="preserve">&gt; </w:t>
-            </w:r>
-            <w:proofErr w:type="spellStart"/>
-            <w:r>
-              <w:t>dataService</w:t>
-            </w:r>
-            <w:proofErr w:type="spellEnd"/>
-            <w:r>
-              <w:t xml:space="preserve"> qui appelle l’api </w:t>
-            </w:r>
-            <w:proofErr w:type="spellStart"/>
-            <w:r>
-              <w:t>electron</w:t>
-            </w:r>
-            <w:proofErr w:type="spellEnd"/>
-            <w:r>
-              <w:t xml:space="preserve"> </w:t>
+              <w:t xml:space="preserve">&gt; dataService qui appelle l’api electron </w:t>
             </w:r>
             <w:r>
               <w:br/>
-              <w:t xml:space="preserve">&gt; </w:t>
-            </w:r>
-            <w:proofErr w:type="spellStart"/>
-            <w:r>
-              <w:t>electron</w:t>
-            </w:r>
-            <w:proofErr w:type="spellEnd"/>
-            <w:r>
-              <w:t xml:space="preserve"> sauve en BD le nouveau client</w:t>
+              <w:t>&gt; electron sauve en BD le nouveau client</w:t>
             </w:r>
           </w:p>
         </w:tc>
@@ -10234,15 +9751,7 @@
               </w:numPr>
             </w:pPr>
             <w:r>
-              <w:t xml:space="preserve">Réalisation des </w:t>
-            </w:r>
-            <w:proofErr w:type="spellStart"/>
-            <w:r>
-              <w:t>operations</w:t>
-            </w:r>
-            <w:proofErr w:type="spellEnd"/>
-            <w:r>
-              <w:t xml:space="preserve"> </w:t>
+              <w:t xml:space="preserve">Réalisation des operations </w:t>
             </w:r>
             <w:r>
               <w:rPr>
@@ -10279,11 +9788,7 @@
               </w:numPr>
             </w:pPr>
             <w:r>
-              <w:t>Implémentation de la page</w:t>
-            </w:r>
-            <w:proofErr w:type="gramStart"/>
-            <w:r>
-              <w:t xml:space="preserve"> </w:t>
+              <w:t xml:space="preserve">Implémentation de la page </w:t>
             </w:r>
             <w:r>
               <w:t xml:space="preserve">  </w:t>
@@ -10291,20 +9796,11 @@
             <w:r>
               <w:t>«</w:t>
             </w:r>
-            <w:proofErr w:type="gramEnd"/>
             <w:r>
-              <w:t xml:space="preserve"> </w:t>
-            </w:r>
-            <w:proofErr w:type="spellStart"/>
-            <w:r>
-              <w:t>client</w:t>
+              <w:t xml:space="preserve"> client</w:t>
             </w:r>
             <w:r>
-              <w:t>Page</w:t>
-            </w:r>
-            <w:proofErr w:type="spellEnd"/>
-            <w:r>
-              <w:t xml:space="preserve"> »</w:t>
+              <w:t>Page »</w:t>
             </w:r>
           </w:p>
         </w:tc>
@@ -10349,28 +9845,7 @@
               </w:numPr>
             </w:pPr>
             <w:r>
-              <w:t xml:space="preserve">Réalisation des </w:t>
-            </w:r>
-            <w:proofErr w:type="spellStart"/>
-            <w:r>
-              <w:t>operations</w:t>
-            </w:r>
-            <w:proofErr w:type="spellEnd"/>
-            <w:r>
-              <w:t xml:space="preserve"> CRUD pour la table</w:t>
-            </w:r>
-            <w:proofErr w:type="gramStart"/>
-            <w:r>
-              <w:t xml:space="preserve"> «</w:t>
-            </w:r>
-            <w:proofErr w:type="spellStart"/>
-            <w:r>
-              <w:t>project</w:t>
-            </w:r>
-            <w:proofErr w:type="spellEnd"/>
-            <w:proofErr w:type="gramEnd"/>
-            <w:r>
-              <w:t>»</w:t>
+              <w:t>Réalisation des operations CRUD pour la table «project»</w:t>
             </w:r>
           </w:p>
           <w:p>
@@ -10382,15 +9857,7 @@
               </w:numPr>
             </w:pPr>
             <w:r>
-              <w:t>Implémentation de la page « </w:t>
-            </w:r>
-            <w:proofErr w:type="spellStart"/>
-            <w:r>
-              <w:t>projectPage</w:t>
-            </w:r>
-            <w:proofErr w:type="spellEnd"/>
-            <w:r>
-              <w:t> »</w:t>
+              <w:t>Implémentation de la page « projectPage »</w:t>
             </w:r>
           </w:p>
           <w:p>
@@ -10402,15 +9869,76 @@
               </w:numPr>
             </w:pPr>
             <w:r>
-              <w:t>Réalisation composant « </w:t>
+              <w:t>Réalisation composant « Element » générique et réutilisable, utilisé pour afficher/éditer/ajouter les projets</w:t>
             </w:r>
-            <w:proofErr w:type="spellStart"/>
+          </w:p>
+        </w:tc>
+        <w:tc>
+          <w:tcPr>
+            <w:tcW w:w="3119" w:type="dxa"/>
+          </w:tcPr>
+          <w:p/>
+        </w:tc>
+      </w:tr>
+      <w:tr>
+        <w:tc>
+          <w:tcPr>
+            <w:tcW w:w="820" w:type="dxa"/>
+          </w:tcPr>
+          <w:p>
             <w:r>
-              <w:t>Element</w:t>
+              <w:t>14.09.2022</w:t>
             </w:r>
-            <w:proofErr w:type="spellEnd"/>
+          </w:p>
+        </w:tc>
+        <w:tc>
+          <w:tcPr>
+            <w:tcW w:w="897" w:type="dxa"/>
+          </w:tcPr>
+          <w:p>
             <w:r>
-              <w:t> » générique et réutilisable, utilisé pour afficher/éditer/ajouter les projets</w:t>
+              <w:t>7h55</w:t>
+            </w:r>
+          </w:p>
+        </w:tc>
+        <w:tc>
+          <w:tcPr>
+            <w:tcW w:w="4236" w:type="dxa"/>
+          </w:tcPr>
+          <w:p>
+            <w:pPr>
+              <w:pStyle w:val="ListParagraph"/>
+              <w:numPr>
+                <w:ilvl w:val="0"/>
+                <w:numId w:val="17"/>
+              </w:numPr>
+            </w:pPr>
+            <w:r>
+              <w:t>Avancement Documentation</w:t>
+            </w:r>
+          </w:p>
+          <w:p>
+            <w:pPr>
+              <w:pStyle w:val="ListParagraph"/>
+              <w:numPr>
+                <w:ilvl w:val="0"/>
+                <w:numId w:val="17"/>
+              </w:numPr>
+            </w:pPr>
+            <w:r>
+              <w:t>Réalisatoin page client avec composant Element</w:t>
+            </w:r>
+          </w:p>
+          <w:p>
+            <w:pPr>
+              <w:pStyle w:val="ListParagraph"/>
+              <w:numPr>
+                <w:ilvl w:val="0"/>
+                <w:numId w:val="17"/>
+              </w:numPr>
+            </w:pPr>
+            <w:r>
+              <w:t>Réalisation affichage subComponent</w:t>
             </w:r>
           </w:p>
         </w:tc>
@@ -10455,40 +9983,6 @@
           <w:p/>
         </w:tc>
       </w:tr>
-      <w:tr>
-        <w:tc>
-          <w:tcPr>
-            <w:tcW w:w="820" w:type="dxa"/>
-          </w:tcPr>
-          <w:p/>
-        </w:tc>
-        <w:tc>
-          <w:tcPr>
-            <w:tcW w:w="897" w:type="dxa"/>
-          </w:tcPr>
-          <w:p/>
-        </w:tc>
-        <w:tc>
-          <w:tcPr>
-            <w:tcW w:w="4236" w:type="dxa"/>
-          </w:tcPr>
-          <w:p>
-            <w:pPr>
-              <w:pStyle w:val="ListParagraph"/>
-              <w:numPr>
-                <w:ilvl w:val="0"/>
-                <w:numId w:val="17"/>
-              </w:numPr>
-            </w:pPr>
-          </w:p>
-        </w:tc>
-        <w:tc>
-          <w:tcPr>
-            <w:tcW w:w="3119" w:type="dxa"/>
-          </w:tcPr>
-          <w:p/>
-        </w:tc>
-      </w:tr>
     </w:tbl>
     <w:p>
       <w:pPr>
@@ -10508,7 +10002,7 @@
           <w:iCs/>
         </w:rPr>
       </w:pPr>
-      <w:bookmarkStart w:id="36" w:name="_Toc25553331"/>
+      <w:bookmarkStart w:id="37" w:name="_Toc25553331"/>
     </w:p>
     <w:p>
       <w:pPr>
@@ -10518,8 +10012,8 @@
           <w:iCs/>
         </w:rPr>
       </w:pPr>
-      <w:bookmarkStart w:id="37" w:name="_Toc71703267"/>
-      <w:bookmarkStart w:id="38" w:name="_Toc499021852"/>
+      <w:bookmarkStart w:id="38" w:name="_Toc71703267"/>
+      <w:bookmarkStart w:id="39" w:name="_Toc499021852"/>
       <w:r>
         <w:rPr>
           <w:i w:val="0"/>
@@ -10527,9 +10021,9 @@
         </w:rPr>
         <w:t>Manuel d'Installation</w:t>
       </w:r>
-      <w:bookmarkEnd w:id="36"/>
       <w:bookmarkEnd w:id="37"/>
       <w:bookmarkEnd w:id="38"/>
+      <w:bookmarkEnd w:id="39"/>
     </w:p>
     <w:p/>
     <w:p>
@@ -10540,9 +10034,9 @@
           <w:iCs/>
         </w:rPr>
       </w:pPr>
-      <w:bookmarkStart w:id="39" w:name="_Toc25553332"/>
-      <w:bookmarkStart w:id="40" w:name="_Toc71703268"/>
-      <w:bookmarkStart w:id="41" w:name="_Toc499021853"/>
+      <w:bookmarkStart w:id="40" w:name="_Toc25553332"/>
+      <w:bookmarkStart w:id="41" w:name="_Toc71703268"/>
+      <w:bookmarkStart w:id="42" w:name="_Toc499021853"/>
       <w:r>
         <w:rPr>
           <w:i w:val="0"/>
@@ -10550,9 +10044,9 @@
         </w:rPr>
         <w:t>Manuel d'Utilisation</w:t>
       </w:r>
-      <w:bookmarkEnd w:id="39"/>
       <w:bookmarkEnd w:id="40"/>
       <w:bookmarkEnd w:id="41"/>
+      <w:bookmarkEnd w:id="42"/>
     </w:p>
     <w:p/>
     <w:p>
@@ -10563,9 +10057,9 @@
           <w:iCs/>
         </w:rPr>
       </w:pPr>
-      <w:bookmarkStart w:id="42" w:name="_Toc71703270"/>
-      <w:bookmarkStart w:id="43" w:name="_Toc499021854"/>
-      <w:bookmarkStart w:id="44" w:name="_Toc25553334"/>
+      <w:bookmarkStart w:id="43" w:name="_Toc71703270"/>
+      <w:bookmarkStart w:id="44" w:name="_Toc499021854"/>
+      <w:bookmarkStart w:id="45" w:name="_Toc25553334"/>
       <w:r>
         <w:rPr>
           <w:i w:val="0"/>
@@ -10580,8 +10074,8 @@
         </w:rPr>
         <w:t>rchives du projet</w:t>
       </w:r>
-      <w:bookmarkEnd w:id="42"/>
       <w:bookmarkEnd w:id="43"/>
+      <w:bookmarkEnd w:id="44"/>
       <w:r>
         <w:rPr>
           <w:i w:val="0"/>
@@ -10589,7 +10083,7 @@
         </w:rPr>
         <w:t xml:space="preserve"> </w:t>
       </w:r>
-      <w:bookmarkEnd w:id="44"/>
+      <w:bookmarkEnd w:id="45"/>
     </w:p>
     <w:p/>
     <w:p>
@@ -10621,8 +10115,8 @@
       </w:pPr>
     </w:p>
     <w:sectPr>
-      <w:headerReference w:type="default" r:id="rId22"/>
-      <w:footerReference w:type="default" r:id="rId23"/>
+      <w:headerReference w:type="default" r:id="rId25"/>
+      <w:footerReference w:type="default" r:id="rId26"/>
       <w:pgSz w:w="11906" w:h="16838" w:code="9"/>
       <w:pgMar w:top="1418" w:right="1418" w:bottom="1418" w:left="1418" w:header="720" w:footer="720" w:gutter="0"/>
       <w:cols w:space="720"/>
@@ -10664,21 +10158,12 @@
         <w:szCs w:val="16"/>
       </w:rPr>
     </w:pPr>
-    <w:proofErr w:type="spellStart"/>
     <w:r>
       <w:rPr>
         <w:sz w:val="16"/>
         <w:szCs w:val="16"/>
       </w:rPr>
-      <w:t>Nagravision</w:t>
-    </w:r>
-    <w:proofErr w:type="spellEnd"/>
-    <w:r>
-      <w:rPr>
-        <w:sz w:val="16"/>
-        <w:szCs w:val="16"/>
-      </w:rPr>
-      <w:t xml:space="preserve"> SA – Luca Maggioli</w:t>
+      <w:t>Nagravision SA – Luca Maggioli</w:t>
     </w:r>
     <w:r>
       <w:rPr>

</xml_diff>